<commit_message>
add result section to the report & photos
</commit_message>
<xml_diff>
--- a/Presintaions and Reports/Final_Report_in_prosses.docx
+++ b/Presintaions and Reports/Final_Report_in_prosses.docx
@@ -541,7 +541,7 @@
           <w:r>
             <w:fldChar w:fldCharType="separate"/>
           </w:r>
-          <w:hyperlink w:anchor="_Toc200480256" w:history="1">
+          <w:hyperlink w:anchor="_Toc200800026" w:history="1">
             <w:r>
               <w:rPr>
                 <w:rStyle w:val="Hyperlink"/>
@@ -572,7 +572,7 @@
                 <w:noProof/>
                 <w:webHidden/>
               </w:rPr>
-              <w:instrText xml:space="preserve"> PAGEREF _Toc200480256 \h </w:instrText>
+              <w:instrText xml:space="preserve"> PAGEREF _Toc200800026 \h </w:instrText>
             </w:r>
             <w:r>
               <w:rPr>
@@ -620,7 +620,7 @@
               <w14:ligatures w14:val="standardContextual"/>
             </w:rPr>
           </w:pPr>
-          <w:hyperlink w:anchor="_Toc200480257" w:history="1">
+          <w:hyperlink w:anchor="_Toc200800027" w:history="1">
             <w:r>
               <w:rPr>
                 <w:rStyle w:val="Hyperlink"/>
@@ -672,7 +672,7 @@
                 <w:noProof/>
                 <w:webHidden/>
               </w:rPr>
-              <w:instrText xml:space="preserve"> PAGEREF _Toc200480257 \h </w:instrText>
+              <w:instrText xml:space="preserve"> PAGEREF _Toc200800027 \h </w:instrText>
             </w:r>
             <w:r>
               <w:rPr>
@@ -720,7 +720,7 @@
               <w14:ligatures w14:val="standardContextual"/>
             </w:rPr>
           </w:pPr>
-          <w:hyperlink w:anchor="_Toc200480258" w:history="1">
+          <w:hyperlink w:anchor="_Toc200800028" w:history="1">
             <w:r>
               <w:rPr>
                 <w:rStyle w:val="Hyperlink"/>
@@ -766,7 +766,7 @@
                 <w:noProof/>
                 <w:webHidden/>
               </w:rPr>
-              <w:instrText xml:space="preserve"> PAGEREF _Toc200480258 \h </w:instrText>
+              <w:instrText xml:space="preserve"> PAGEREF _Toc200800028 \h </w:instrText>
             </w:r>
             <w:r>
               <w:rPr>
@@ -814,7 +814,7 @@
               <w14:ligatures w14:val="standardContextual"/>
             </w:rPr>
           </w:pPr>
-          <w:hyperlink w:anchor="_Toc200480259" w:history="1">
+          <w:hyperlink w:anchor="_Toc200800029" w:history="1">
             <w:r>
               <w:rPr>
                 <w:rStyle w:val="Hyperlink"/>
@@ -860,7 +860,7 @@
                 <w:noProof/>
                 <w:webHidden/>
               </w:rPr>
-              <w:instrText xml:space="preserve"> PAGEREF _Toc200480259 \h </w:instrText>
+              <w:instrText xml:space="preserve"> PAGEREF _Toc200800029 \h </w:instrText>
             </w:r>
             <w:r>
               <w:rPr>
@@ -908,7 +908,7 @@
               <w14:ligatures w14:val="standardContextual"/>
             </w:rPr>
           </w:pPr>
-          <w:hyperlink w:anchor="_Toc200480260" w:history="1">
+          <w:hyperlink w:anchor="_Toc200800030" w:history="1">
             <w:r>
               <w:rPr>
                 <w:rStyle w:val="Hyperlink"/>
@@ -954,7 +954,7 @@
                 <w:noProof/>
                 <w:webHidden/>
               </w:rPr>
-              <w:instrText xml:space="preserve"> PAGEREF _Toc200480260 \h </w:instrText>
+              <w:instrText xml:space="preserve"> PAGEREF _Toc200800030 \h </w:instrText>
             </w:r>
             <w:r>
               <w:rPr>
@@ -1001,7 +1001,7 @@
               <w14:ligatures w14:val="standardContextual"/>
             </w:rPr>
           </w:pPr>
-          <w:hyperlink w:anchor="_Toc200480261" w:history="1">
+          <w:hyperlink w:anchor="_Toc200800031" w:history="1">
             <w:r>
               <w:rPr>
                 <w:rStyle w:val="Hyperlink"/>
@@ -1030,7 +1030,7 @@
                 <w:noProof/>
                 <w:webHidden/>
               </w:rPr>
-              <w:instrText xml:space="preserve"> PAGEREF _Toc200480261 \h </w:instrText>
+              <w:instrText xml:space="preserve"> PAGEREF _Toc200800031 \h </w:instrText>
             </w:r>
             <w:r>
               <w:rPr>
@@ -1077,7 +1077,7 @@
               <w14:ligatures w14:val="standardContextual"/>
             </w:rPr>
           </w:pPr>
-          <w:hyperlink w:anchor="_Toc200480262" w:history="1">
+          <w:hyperlink w:anchor="_Toc200800032" w:history="1">
             <w:r>
               <w:rPr>
                 <w:rStyle w:val="Hyperlink"/>
@@ -1104,7 +1104,7 @@
                 <w:noProof/>
                 <w:webHidden/>
               </w:rPr>
-              <w:instrText xml:space="preserve"> PAGEREF _Toc200480262 \h </w:instrText>
+              <w:instrText xml:space="preserve"> PAGEREF _Toc200800032 \h </w:instrText>
             </w:r>
             <w:r>
               <w:rPr>
@@ -1151,7 +1151,7 @@
               <w14:ligatures w14:val="standardContextual"/>
             </w:rPr>
           </w:pPr>
-          <w:hyperlink w:anchor="_Toc200480263" w:history="1">
+          <w:hyperlink w:anchor="_Toc200800033" w:history="1">
             <w:r>
               <w:rPr>
                 <w:rStyle w:val="Hyperlink"/>
@@ -1178,7 +1178,7 @@
                 <w:noProof/>
                 <w:webHidden/>
               </w:rPr>
-              <w:instrText xml:space="preserve"> PAGEREF _Toc200480263 \h </w:instrText>
+              <w:instrText xml:space="preserve"> PAGEREF _Toc200800033 \h </w:instrText>
             </w:r>
             <w:r>
               <w:rPr>
@@ -1225,7 +1225,7 @@
               <w14:ligatures w14:val="standardContextual"/>
             </w:rPr>
           </w:pPr>
-          <w:hyperlink w:anchor="_Toc200480264" w:history="1">
+          <w:hyperlink w:anchor="_Toc200800034" w:history="1">
             <w:r>
               <w:rPr>
                 <w:noProof/>
@@ -1245,7 +1245,7 @@
                 <w:noProof/>
                 <w:webHidden/>
               </w:rPr>
-              <w:instrText xml:space="preserve"> PAGEREF _Toc200480264 \h </w:instrText>
+              <w:instrText xml:space="preserve"> PAGEREF _Toc200800034 \h </w:instrText>
             </w:r>
             <w:r>
               <w:rPr>
@@ -1292,7 +1292,7 @@
               <w14:ligatures w14:val="standardContextual"/>
             </w:rPr>
           </w:pPr>
-          <w:hyperlink w:anchor="_Toc200480265" w:history="1">
+          <w:hyperlink w:anchor="_Toc200800035" w:history="1">
             <w:r>
               <w:rPr>
                 <w:rStyle w:val="Hyperlink"/>
@@ -1319,7 +1319,7 @@
                 <w:noProof/>
                 <w:webHidden/>
               </w:rPr>
-              <w:instrText xml:space="preserve"> PAGEREF _Toc200480265 \h </w:instrText>
+              <w:instrText xml:space="preserve"> PAGEREF _Toc200800035 \h </w:instrText>
             </w:r>
             <w:r>
               <w:rPr>
@@ -1366,7 +1366,7 @@
               <w14:ligatures w14:val="standardContextual"/>
             </w:rPr>
           </w:pPr>
-          <w:hyperlink w:anchor="_Toc200480266" w:history="1">
+          <w:hyperlink w:anchor="_Toc200800036" w:history="1">
             <w:r>
               <w:rPr>
                 <w:noProof/>
@@ -1386,7 +1386,7 @@
                 <w:noProof/>
                 <w:webHidden/>
               </w:rPr>
-              <w:instrText xml:space="preserve"> PAGEREF _Toc200480266 \h </w:instrText>
+              <w:instrText xml:space="preserve"> PAGEREF _Toc200800036 \h </w:instrText>
             </w:r>
             <w:r>
               <w:rPr>
@@ -1433,7 +1433,7 @@
               <w14:ligatures w14:val="standardContextual"/>
             </w:rPr>
           </w:pPr>
-          <w:hyperlink w:anchor="_Toc200480267" w:history="1">
+          <w:hyperlink w:anchor="_Toc200800037" w:history="1">
             <w:r>
               <w:rPr>
                 <w:rStyle w:val="Hyperlink"/>
@@ -1460,7 +1460,7 @@
                 <w:noProof/>
                 <w:webHidden/>
               </w:rPr>
-              <w:instrText xml:space="preserve"> PAGEREF _Toc200480267 \h </w:instrText>
+              <w:instrText xml:space="preserve"> PAGEREF _Toc200800037 \h </w:instrText>
             </w:r>
             <w:r>
               <w:rPr>
@@ -1507,7 +1507,7 @@
               <w14:ligatures w14:val="standardContextual"/>
             </w:rPr>
           </w:pPr>
-          <w:hyperlink w:anchor="_Toc200480268" w:history="1">
+          <w:hyperlink w:anchor="_Toc200800038" w:history="1">
             <w:r>
               <w:rPr>
                 <w:rStyle w:val="Hyperlink"/>
@@ -1534,7 +1534,7 @@
                 <w:noProof/>
                 <w:webHidden/>
               </w:rPr>
-              <w:instrText xml:space="preserve"> PAGEREF _Toc200480268 \h </w:instrText>
+              <w:instrText xml:space="preserve"> PAGEREF _Toc200800038 \h </w:instrText>
             </w:r>
             <w:r>
               <w:rPr>
@@ -1582,7 +1582,7 @@
               <w14:ligatures w14:val="standardContextual"/>
             </w:rPr>
           </w:pPr>
-          <w:hyperlink w:anchor="_Toc200480269" w:history="1">
+          <w:hyperlink w:anchor="_Toc200800039" w:history="1">
             <w:r>
               <w:rPr>
                 <w:rStyle w:val="Hyperlink"/>
@@ -1632,7 +1632,7 @@
                 <w:noProof/>
                 <w:webHidden/>
               </w:rPr>
-              <w:instrText xml:space="preserve"> PAGEREF _Toc200480269 \h </w:instrText>
+              <w:instrText xml:space="preserve"> PAGEREF _Toc200800039 \h </w:instrText>
             </w:r>
             <w:r>
               <w:rPr>
@@ -1679,7 +1679,7 @@
               <w14:ligatures w14:val="standardContextual"/>
             </w:rPr>
           </w:pPr>
-          <w:hyperlink w:anchor="_Toc200480270" w:history="1">
+          <w:hyperlink w:anchor="_Toc200800040" w:history="1">
             <w:r>
               <w:rPr>
                 <w:rStyle w:val="Hyperlink"/>
@@ -1708,7 +1708,7 @@
                 <w:noProof/>
                 <w:webHidden/>
               </w:rPr>
-              <w:instrText xml:space="preserve"> PAGEREF _Toc200480270 \h </w:instrText>
+              <w:instrText xml:space="preserve"> PAGEREF _Toc200800040 \h </w:instrText>
             </w:r>
             <w:r>
               <w:rPr>
@@ -1755,7 +1755,7 @@
               <w14:ligatures w14:val="standardContextual"/>
             </w:rPr>
           </w:pPr>
-          <w:hyperlink w:anchor="_Toc200480271" w:history="1">
+          <w:hyperlink w:anchor="_Toc200800041" w:history="1">
             <w:r>
               <w:rPr>
                 <w:rStyle w:val="Hyperlink"/>
@@ -1782,7 +1782,7 @@
                 <w:noProof/>
                 <w:webHidden/>
               </w:rPr>
-              <w:instrText xml:space="preserve"> PAGEREF _Toc200480271 \h </w:instrText>
+              <w:instrText xml:space="preserve"> PAGEREF _Toc200800041 \h </w:instrText>
             </w:r>
             <w:r>
               <w:rPr>
@@ -1829,7 +1829,7 @@
               <w14:ligatures w14:val="standardContextual"/>
             </w:rPr>
           </w:pPr>
-          <w:hyperlink w:anchor="_Toc200480272" w:history="1">
+          <w:hyperlink w:anchor="_Toc200800042" w:history="1">
             <w:r>
               <w:rPr>
                 <w:rStyle w:val="Hyperlink"/>
@@ -1856,7 +1856,7 @@
                 <w:noProof/>
                 <w:webHidden/>
               </w:rPr>
-              <w:instrText xml:space="preserve"> PAGEREF _Toc200480272 \h </w:instrText>
+              <w:instrText xml:space="preserve"> PAGEREF _Toc200800042 \h </w:instrText>
             </w:r>
             <w:r>
               <w:rPr>
@@ -1903,7 +1903,7 @@
               <w14:ligatures w14:val="standardContextual"/>
             </w:rPr>
           </w:pPr>
-          <w:hyperlink w:anchor="_Toc200480273" w:history="1">
+          <w:hyperlink w:anchor="_Toc200800043" w:history="1">
             <w:r>
               <w:rPr>
                 <w:rStyle w:val="Hyperlink"/>
@@ -1930,7 +1930,7 @@
                 <w:noProof/>
                 <w:webHidden/>
               </w:rPr>
-              <w:instrText xml:space="preserve"> PAGEREF _Toc200480273 \h </w:instrText>
+              <w:instrText xml:space="preserve"> PAGEREF _Toc200800043 \h </w:instrText>
             </w:r>
             <w:r>
               <w:rPr>
@@ -1977,7 +1977,7 @@
               <w14:ligatures w14:val="standardContextual"/>
             </w:rPr>
           </w:pPr>
-          <w:hyperlink w:anchor="_Toc200480274" w:history="1">
+          <w:hyperlink w:anchor="_Toc200800044" w:history="1">
             <w:r>
               <w:rPr>
                 <w:rStyle w:val="Hyperlink"/>
@@ -2006,7 +2006,7 @@
                 <w:noProof/>
                 <w:webHidden/>
               </w:rPr>
-              <w:instrText xml:space="preserve"> PAGEREF _Toc200480274 \h </w:instrText>
+              <w:instrText xml:space="preserve"> PAGEREF _Toc200800044 \h </w:instrText>
             </w:r>
             <w:r>
               <w:rPr>
@@ -2053,7 +2053,7 @@
               <w14:ligatures w14:val="standardContextual"/>
             </w:rPr>
           </w:pPr>
-          <w:hyperlink w:anchor="_Toc200480275" w:history="1">
+          <w:hyperlink w:anchor="_Toc200800045" w:history="1">
             <w:r>
               <w:rPr>
                 <w:rStyle w:val="Hyperlink"/>
@@ -2080,7 +2080,7 @@
                 <w:noProof/>
                 <w:webHidden/>
               </w:rPr>
-              <w:instrText xml:space="preserve"> PAGEREF _Toc200480275 \h </w:instrText>
+              <w:instrText xml:space="preserve"> PAGEREF _Toc200800045 \h </w:instrText>
             </w:r>
             <w:r>
               <w:rPr>
@@ -2127,7 +2127,7 @@
               <w14:ligatures w14:val="standardContextual"/>
             </w:rPr>
           </w:pPr>
-          <w:hyperlink w:anchor="_Toc200480276" w:history="1">
+          <w:hyperlink w:anchor="_Toc200800046" w:history="1">
             <w:r>
               <w:rPr>
                 <w:rStyle w:val="Hyperlink"/>
@@ -2154,7 +2154,7 @@
                 <w:noProof/>
                 <w:webHidden/>
               </w:rPr>
-              <w:instrText xml:space="preserve"> PAGEREF _Toc200480276 \h </w:instrText>
+              <w:instrText xml:space="preserve"> PAGEREF _Toc200800046 \h </w:instrText>
             </w:r>
             <w:r>
               <w:rPr>
@@ -2174,7 +2174,7 @@
                 <w:noProof/>
                 <w:webHidden/>
               </w:rPr>
-              <w:t>12</w:t>
+              <w:t>14</w:t>
             </w:r>
             <w:r>
               <w:rPr>
@@ -2201,7 +2201,7 @@
               <w14:ligatures w14:val="standardContextual"/>
             </w:rPr>
           </w:pPr>
-          <w:hyperlink w:anchor="_Toc200480277" w:history="1">
+          <w:hyperlink w:anchor="_Toc200800047" w:history="1">
             <w:r>
               <w:rPr>
                 <w:rStyle w:val="Hyperlink"/>
@@ -2228,7 +2228,7 @@
                 <w:noProof/>
                 <w:webHidden/>
               </w:rPr>
-              <w:instrText xml:space="preserve"> PAGEREF _Toc200480277 \h </w:instrText>
+              <w:instrText xml:space="preserve"> PAGEREF _Toc200800047 \h </w:instrText>
             </w:r>
             <w:r>
               <w:rPr>
@@ -2248,7 +2248,7 @@
                 <w:noProof/>
                 <w:webHidden/>
               </w:rPr>
-              <w:t>13</w:t>
+              <w:t>14</w:t>
             </w:r>
             <w:r>
               <w:rPr>
@@ -2275,7 +2275,7 @@
               <w14:ligatures w14:val="standardContextual"/>
             </w:rPr>
           </w:pPr>
-          <w:hyperlink w:anchor="_Toc200480278" w:history="1">
+          <w:hyperlink w:anchor="_Toc200800048" w:history="1">
             <w:r>
               <w:rPr>
                 <w:rStyle w:val="Hyperlink"/>
@@ -2302,7 +2302,7 @@
                 <w:noProof/>
                 <w:webHidden/>
               </w:rPr>
-              <w:instrText xml:space="preserve"> PAGEREF _Toc200480278 \h </w:instrText>
+              <w:instrText xml:space="preserve"> PAGEREF _Toc200800048 \h </w:instrText>
             </w:r>
             <w:r>
               <w:rPr>
@@ -2322,7 +2322,7 @@
                 <w:noProof/>
                 <w:webHidden/>
               </w:rPr>
-              <w:t>13</w:t>
+              <w:t>14</w:t>
             </w:r>
             <w:r>
               <w:rPr>
@@ -2349,21 +2349,13 @@
               <w14:ligatures w14:val="standardContextual"/>
             </w:rPr>
           </w:pPr>
-          <w:hyperlink w:anchor="_Toc200480279" w:history="1">
+          <w:hyperlink w:anchor="_Toc200800049" w:history="1">
             <w:r>
               <w:rPr>
                 <w:rStyle w:val="Hyperlink"/>
                 <w:noProof/>
               </w:rPr>
-              <w:t xml:space="preserve">5.3.2 </w:t>
-            </w:r>
-            <w:r>
-              <w:rPr>
-                <w:rStyle w:val="Hyperlink"/>
-                <w:noProof/>
-                <w:lang w:val="en-IL"/>
-              </w:rPr>
-              <w:t>Toolchain Incompatibility Between VLSI Backend Manuals</w:t>
+              <w:t>5.3.2 Toolchain Incompatibility Between VLSI Backend Manuals</w:t>
             </w:r>
             <w:r>
               <w:rPr>
@@ -2384,7 +2376,7 @@
                 <w:noProof/>
                 <w:webHidden/>
               </w:rPr>
-              <w:instrText xml:space="preserve"> PAGEREF _Toc200480279 \h </w:instrText>
+              <w:instrText xml:space="preserve"> PAGEREF _Toc200800049 \h </w:instrText>
             </w:r>
             <w:r>
               <w:rPr>
@@ -2404,7 +2396,7 @@
                 <w:noProof/>
                 <w:webHidden/>
               </w:rPr>
-              <w:t>13</w:t>
+              <w:t>15</w:t>
             </w:r>
             <w:r>
               <w:rPr>
@@ -2431,7 +2423,7 @@
               <w14:ligatures w14:val="standardContextual"/>
             </w:rPr>
           </w:pPr>
-          <w:hyperlink w:anchor="_Toc200480280" w:history="1">
+          <w:hyperlink w:anchor="_Toc200800050" w:history="1">
             <w:r>
               <w:rPr>
                 <w:rStyle w:val="Hyperlink"/>
@@ -2460,7 +2452,7 @@
                 <w:noProof/>
                 <w:webHidden/>
               </w:rPr>
-              <w:instrText xml:space="preserve"> PAGEREF _Toc200480280 \h </w:instrText>
+              <w:instrText xml:space="preserve"> PAGEREF _Toc200800050 \h </w:instrText>
             </w:r>
             <w:r>
               <w:rPr>
@@ -2480,7 +2472,7 @@
                 <w:noProof/>
                 <w:webHidden/>
               </w:rPr>
-              <w:t>14</w:t>
+              <w:t>15</w:t>
             </w:r>
             <w:r>
               <w:rPr>
@@ -2507,7 +2499,7 @@
               <w14:ligatures w14:val="standardContextual"/>
             </w:rPr>
           </w:pPr>
-          <w:hyperlink w:anchor="_Toc200480281" w:history="1">
+          <w:hyperlink w:anchor="_Toc200800051" w:history="1">
             <w:r>
               <w:rPr>
                 <w:rStyle w:val="Hyperlink"/>
@@ -2536,7 +2528,7 @@
                 <w:noProof/>
                 <w:webHidden/>
               </w:rPr>
-              <w:instrText xml:space="preserve"> PAGEREF _Toc200480281 \h </w:instrText>
+              <w:instrText xml:space="preserve"> PAGEREF _Toc200800051 \h </w:instrText>
             </w:r>
             <w:r>
               <w:rPr>
@@ -2556,7 +2548,7 @@
                 <w:noProof/>
                 <w:webHidden/>
               </w:rPr>
-              <w:t>14</w:t>
+              <w:t>16</w:t>
             </w:r>
             <w:r>
               <w:rPr>
@@ -2603,39 +2595,6 @@
     </w:p>
     <w:p>
       <w:pPr>
-        <w:spacing w:line="276" w:lineRule="auto"/>
-        <w:rPr>
-          <w:rFonts w:ascii="Times New Roman" w:eastAsia="Aptos" w:hAnsi="Times New Roman" w:cs="Times New Roman"/>
-          <w:sz w:val="40"/>
-          <w:szCs w:val="40"/>
-          <w:lang w:val="en-US" w:bidi="he-IL"/>
-        </w:rPr>
-      </w:pPr>
-    </w:p>
-    <w:p>
-      <w:pPr>
-        <w:spacing w:line="276" w:lineRule="auto"/>
-        <w:rPr>
-          <w:rFonts w:ascii="Times New Roman" w:eastAsia="Aptos" w:hAnsi="Times New Roman" w:cs="Times New Roman"/>
-          <w:sz w:val="40"/>
-          <w:szCs w:val="40"/>
-          <w:lang w:val="en-US" w:bidi="he-IL"/>
-        </w:rPr>
-      </w:pPr>
-    </w:p>
-    <w:p>
-      <w:pPr>
-        <w:spacing w:line="276" w:lineRule="auto"/>
-        <w:rPr>
-          <w:rFonts w:ascii="Times New Roman" w:eastAsia="Aptos" w:hAnsi="Times New Roman" w:cs="Times New Roman"/>
-          <w:sz w:val="40"/>
-          <w:szCs w:val="40"/>
-          <w:lang w:val="en-US" w:bidi="he-IL"/>
-        </w:rPr>
-      </w:pPr>
-    </w:p>
-    <w:p>
-      <w:pPr>
         <w:pStyle w:val="Heading1"/>
         <w:rPr>
           <w:rFonts w:ascii="Times New Roman" w:eastAsia="Aptos" w:hAnsi="Times New Roman" w:cs="Times New Roman"/>
@@ -2646,7 +2605,7 @@
           <w:lang w:val="en-US" w:bidi="he-IL"/>
         </w:rPr>
       </w:pPr>
-      <w:bookmarkStart w:id="0" w:name="_Toc200480256"/>
+      <w:bookmarkStart w:id="0" w:name="_Toc200800026"/>
       <w:r>
         <w:rPr>
           <w:rFonts w:ascii="Times New Roman" w:eastAsia="Aptos" w:hAnsi="Times New Roman" w:cs="Times New Roman"/>
@@ -2656,6 +2615,7 @@
           <w:u w:val="single"/>
           <w:lang w:val="en-US" w:bidi="he-IL"/>
         </w:rPr>
+        <w:lastRenderedPageBreak/>
         <w:t>Abstract</w:t>
       </w:r>
       <w:bookmarkEnd w:id="0"/>
@@ -2737,7 +2697,7 @@
           <w:bCs/>
         </w:rPr>
       </w:pPr>
-      <w:bookmarkStart w:id="1" w:name="_Toc200480257"/>
+      <w:bookmarkStart w:id="1" w:name="_Toc200800027"/>
       <w:r>
         <w:rPr>
           <w:rFonts w:asciiTheme="majorBidi" w:hAnsiTheme="majorBidi"/>
@@ -2756,7 +2716,7 @@
           <w:numId w:val="3"/>
         </w:numPr>
       </w:pPr>
-      <w:bookmarkStart w:id="2" w:name="_Toc200480258"/>
+      <w:bookmarkStart w:id="2" w:name="_Toc200800028"/>
       <w:r>
         <w:t xml:space="preserve">Project </w:t>
       </w:r>
@@ -2892,8 +2852,9 @@
           <w:numId w:val="3"/>
         </w:numPr>
       </w:pPr>
-      <w:bookmarkStart w:id="3" w:name="_Toc200480259"/>
-      <w:r>
+      <w:bookmarkStart w:id="3" w:name="_Toc200800029"/>
+      <w:r>
+        <w:lastRenderedPageBreak/>
         <w:t>Alternative Solutions</w:t>
       </w:r>
       <w:bookmarkEnd w:id="3"/>
@@ -2936,7 +2897,7 @@
           <w:numId w:val="3"/>
         </w:numPr>
       </w:pPr>
-      <w:bookmarkStart w:id="4" w:name="_Toc200480260"/>
+      <w:bookmarkStart w:id="4" w:name="_Toc200800030"/>
       <w:r>
         <w:t>Selected Solution</w:t>
       </w:r>
@@ -3316,7 +3277,7 @@
           <w:bCs/>
         </w:rPr>
       </w:pPr>
-      <w:bookmarkStart w:id="5" w:name="_Toc200480261"/>
+      <w:bookmarkStart w:id="5" w:name="_Toc200800031"/>
       <w:r>
         <w:rPr>
           <w:b/>
@@ -3352,7 +3313,7 @@
       <w:pPr>
         <w:pStyle w:val="Heading2"/>
       </w:pPr>
-      <w:bookmarkStart w:id="6" w:name="_Toc200480262"/>
+      <w:bookmarkStart w:id="6" w:name="_Toc200800032"/>
       <w:r>
         <w:t>2.1 SRAM &amp; memory loading method Integration into RISCV</w:t>
       </w:r>
@@ -3620,7 +3581,7 @@
       <w:pPr>
         <w:pStyle w:val="Heading3"/>
       </w:pPr>
-      <w:bookmarkStart w:id="7" w:name="_Toc200480263"/>
+      <w:bookmarkStart w:id="7" w:name="_Toc200800033"/>
       <w:r>
         <w:lastRenderedPageBreak/>
         <w:t>2.1.1 Instruction memory changes</w:t>
@@ -3897,7 +3858,7 @@
       <w:pPr>
         <w:pStyle w:val="Heading3"/>
       </w:pPr>
-      <w:bookmarkStart w:id="8" w:name="_Toc200480264"/>
+      <w:bookmarkStart w:id="8" w:name="_Toc200800034"/>
       <w:r>
         <w:rPr>
           <w:noProof/>
@@ -4040,7 +4001,7 @@
       <w:pPr>
         <w:pStyle w:val="Heading3"/>
       </w:pPr>
-      <w:bookmarkStart w:id="9" w:name="_Toc200480265"/>
+      <w:bookmarkStart w:id="9" w:name="_Toc200800035"/>
       <w:r>
         <w:t>2.1.2 Data memory changes</w:t>
       </w:r>
@@ -4257,7 +4218,7 @@
       <w:pPr>
         <w:pStyle w:val="Heading3"/>
       </w:pPr>
-      <w:bookmarkStart w:id="10" w:name="_Toc200480266"/>
+      <w:bookmarkStart w:id="10" w:name="_Toc200800036"/>
       <w:r>
         <w:rPr>
           <w:noProof/>
@@ -4459,7 +4420,7 @@
       <w:pPr>
         <w:pStyle w:val="Heading3"/>
       </w:pPr>
-      <w:bookmarkStart w:id="11" w:name="_Toc200480267"/>
+      <w:bookmarkStart w:id="11" w:name="_Toc200800037"/>
       <w:r>
         <w:t>2.1.3 Memory Loading Mechanism</w:t>
       </w:r>
@@ -4741,7 +4702,7 @@
       <w:pPr>
         <w:pStyle w:val="Heading2"/>
       </w:pPr>
-      <w:bookmarkStart w:id="12" w:name="_Toc200480268"/>
+      <w:bookmarkStart w:id="12" w:name="_Toc200800038"/>
       <w:r>
         <w:lastRenderedPageBreak/>
         <w:t>2.2 Debug unit Integration into RISCV</w:t>
@@ -4962,7 +4923,7 @@
           <w:bCs/>
         </w:rPr>
       </w:pPr>
-      <w:bookmarkStart w:id="13" w:name="_Toc200480269"/>
+      <w:bookmarkStart w:id="13" w:name="_Toc200800039"/>
       <w:r>
         <w:rPr>
           <w:b/>
@@ -5025,7 +4986,7 @@
           <w:bCs/>
         </w:rPr>
       </w:pPr>
-      <w:bookmarkStart w:id="14" w:name="_Toc200480270"/>
+      <w:bookmarkStart w:id="14" w:name="_Toc200800040"/>
       <w:r>
         <w:rPr>
           <w:b/>
@@ -5056,7 +5017,7 @@
       <w:pPr>
         <w:pStyle w:val="Heading2"/>
       </w:pPr>
-      <w:bookmarkStart w:id="16" w:name="_Toc200480271"/>
+      <w:bookmarkStart w:id="16" w:name="_Toc200800041"/>
       <w:r>
         <w:t>4.1 Used Technology</w:t>
       </w:r>
@@ -5197,7 +5158,7 @@
       <w:pPr>
         <w:pStyle w:val="Heading2"/>
       </w:pPr>
-      <w:bookmarkStart w:id="17" w:name="_Toc200480272"/>
+      <w:bookmarkStart w:id="17" w:name="_Toc200800042"/>
       <w:r>
         <w:t>4.</w:t>
       </w:r>
@@ -5447,7 +5408,7 @@
       <w:pPr>
         <w:pStyle w:val="Heading2"/>
       </w:pPr>
-      <w:bookmarkStart w:id="18" w:name="_Toc200480273"/>
+      <w:bookmarkStart w:id="18" w:name="_Toc200800043"/>
       <w:r>
         <w:lastRenderedPageBreak/>
         <w:t>4.</w:t>
@@ -6100,7 +6061,7 @@
           <w:bCs/>
         </w:rPr>
       </w:pPr>
-      <w:bookmarkStart w:id="19" w:name="_Toc200480274"/>
+      <w:bookmarkStart w:id="19" w:name="_Toc200800044"/>
       <w:r>
         <w:rPr>
           <w:b/>
@@ -6129,7 +6090,7 @@
       <w:pPr>
         <w:pStyle w:val="Heading2"/>
       </w:pPr>
-      <w:bookmarkStart w:id="20" w:name="_Toc200480275"/>
+      <w:bookmarkStart w:id="20" w:name="_Toc200800045"/>
       <w:r>
         <w:t>5.</w:t>
       </w:r>
@@ -6156,15 +6117,32 @@
           <w:ilvl w:val="0"/>
           <w:numId w:val="12"/>
         </w:numPr>
-        <w:rPr>
-          <w:highlight w:val="yellow"/>
-        </w:rPr>
-      </w:pPr>
-      <w:r>
-        <w:rPr>
-          <w:highlight w:val="yellow"/>
-        </w:rPr>
-        <w:t>“Design area”</w:t>
+      </w:pPr>
+      <w:r>
+        <w:t>A Clock</w:t>
+      </w:r>
+      <w:r>
+        <w:t xml:space="preserve"> Tree</w:t>
+      </w:r>
+      <w:r>
+        <w:t xml:space="preserve"> with 1.3ns slack</w:t>
+      </w:r>
+      <w:r>
+        <w:t xml:space="preserve"> (</w:t>
+      </w:r>
+      <w:r>
+        <w:rPr>
+          <w:sz w:val="20"/>
+          <w:szCs w:val="20"/>
+        </w:rPr>
+        <w:t>Figure 6</w:t>
+      </w:r>
+      <w:r>
+        <w:rPr>
+          <w:sz w:val="20"/>
+          <w:szCs w:val="20"/>
+        </w:rPr>
+        <w:t>)</w:t>
       </w:r>
     </w:p>
     <w:p>
@@ -6175,123 +6153,1343 @@
           <w:numId w:val="12"/>
         </w:numPr>
         <w:rPr>
+          <w:lang w:val="en-IL"/>
+        </w:rPr>
+      </w:pPr>
+      <w:r>
+        <w:t>Critical path length</w:t>
+      </w:r>
+      <w:r>
+        <w:t xml:space="preserve">: </w:t>
+      </w:r>
+      <w:r>
+        <w:rPr>
+          <w:lang w:val="en-IL"/>
+        </w:rPr>
+        <w:t>Several clock periods were tested to determine the maximum operating frequency without setup or hold violations.</w:t>
+      </w:r>
+    </w:p>
+    <w:p>
+      <w:pPr>
+        <w:pStyle w:val="ListParagraph"/>
+        <w:numPr>
+          <w:ilvl w:val="1"/>
+          <w:numId w:val="10"/>
+        </w:numPr>
+        <w:rPr>
+          <w:lang w:val="en-IL"/>
+        </w:rPr>
+      </w:pPr>
+      <w:r>
+        <w:rPr>
+          <w:lang w:val="en-IL"/>
+        </w:rPr>
+        <w:t xml:space="preserve">At a </w:t>
+      </w:r>
+      <w:r>
+        <w:rPr>
+          <w:b/>
+          <w:bCs/>
+          <w:lang w:val="en-IL"/>
+        </w:rPr>
+        <w:t>4 ns clock period</w:t>
+      </w:r>
+      <w:r>
+        <w:rPr>
+          <w:lang w:val="en-IL"/>
+        </w:rPr>
+        <w:t xml:space="preserve">, the critical path length was </w:t>
+      </w:r>
+      <w:r>
+        <w:rPr>
+          <w:b/>
+          <w:bCs/>
+          <w:lang w:val="en-IL"/>
+        </w:rPr>
+        <w:t>4.34 ns</w:t>
+      </w:r>
+      <w:r>
+        <w:rPr>
+          <w:lang w:val="en-IL"/>
+        </w:rPr>
+        <w:t xml:space="preserve"> (or </w:t>
+      </w:r>
+      <w:r>
+        <w:rPr>
+          <w:b/>
+          <w:bCs/>
+          <w:lang w:val="en-IL"/>
+        </w:rPr>
+        <w:t>6.05 ns</w:t>
+      </w:r>
+      <w:r>
+        <w:rPr>
+          <w:lang w:val="en-IL"/>
+        </w:rPr>
+        <w:t xml:space="preserve"> when including clock uncertainty/slack), which resulted in timing violations.</w:t>
+      </w:r>
+    </w:p>
+    <w:p>
+      <w:pPr>
+        <w:pStyle w:val="ListParagraph"/>
+        <w:numPr>
+          <w:ilvl w:val="1"/>
+          <w:numId w:val="10"/>
+        </w:numPr>
+        <w:rPr>
+          <w:lang w:val="en-IL"/>
+        </w:rPr>
+      </w:pPr>
+      <w:r>
+        <w:rPr>
+          <w:lang w:val="en-IL"/>
+        </w:rPr>
+        <w:t xml:space="preserve">At a </w:t>
+      </w:r>
+      <w:r>
+        <w:rPr>
+          <w:b/>
+          <w:bCs/>
+          <w:lang w:val="en-IL"/>
+        </w:rPr>
+        <w:t>6 ns clock period</w:t>
+      </w:r>
+      <w:r>
+        <w:rPr>
+          <w:lang w:val="en-IL"/>
+        </w:rPr>
+        <w:t xml:space="preserve">, the critical path length was </w:t>
+      </w:r>
+      <w:r>
+        <w:rPr>
+          <w:b/>
+          <w:bCs/>
+          <w:lang w:val="en-IL"/>
+        </w:rPr>
+        <w:t>5.93 ns</w:t>
+      </w:r>
+      <w:r>
+        <w:rPr>
+          <w:lang w:val="en-IL"/>
+        </w:rPr>
+        <w:t xml:space="preserve">, leaving a </w:t>
+      </w:r>
+      <w:r>
+        <w:rPr>
+          <w:b/>
+          <w:bCs/>
+          <w:lang w:val="en-IL"/>
+        </w:rPr>
+        <w:t>slack of 0.07 ns</w:t>
+      </w:r>
+      <w:r>
+        <w:rPr>
+          <w:b/>
+          <w:bCs/>
+          <w:lang w:val="en-IL"/>
+        </w:rPr>
+        <w:t xml:space="preserve"> (on setup)</w:t>
+      </w:r>
+      <w:r>
+        <w:rPr>
+          <w:lang w:val="en-IL"/>
+        </w:rPr>
+        <w:t>, which meets the timing requirements.</w:t>
+      </w:r>
+    </w:p>
+    <w:p>
+      <w:pPr>
+        <w:pStyle w:val="ListParagraph"/>
+        <w:numPr>
+          <w:ilvl w:val="1"/>
+          <w:numId w:val="10"/>
+        </w:numPr>
+        <w:rPr>
+          <w:lang w:val="en-IL"/>
+        </w:rPr>
+      </w:pPr>
+      <w:r>
+        <w:rPr>
+          <w:lang w:val="en-IL"/>
+        </w:rPr>
+        <w:t xml:space="preserve">Based on this analysis, a </w:t>
+      </w:r>
+      <w:r>
+        <w:rPr>
+          <w:b/>
+          <w:bCs/>
+          <w:lang w:val="en-IL"/>
+        </w:rPr>
+        <w:t>6 ns clock period</w:t>
+      </w:r>
+      <w:r>
+        <w:rPr>
+          <w:lang w:val="en-IL"/>
+        </w:rPr>
+        <w:t xml:space="preserve"> (equivalent to </w:t>
+      </w:r>
+      <w:r>
+        <w:rPr>
+          <w:b/>
+          <w:bCs/>
+          <w:lang w:val="en-IL"/>
+        </w:rPr>
+        <w:t>166.67 MHz</w:t>
+      </w:r>
+      <w:r>
+        <w:rPr>
+          <w:lang w:val="en-IL"/>
+        </w:rPr>
+        <w:t>) was selected as the optimal operating frequency.</w:t>
+      </w:r>
+    </w:p>
+    <w:p>
+      <w:pPr>
+        <w:pStyle w:val="ListParagraph"/>
+        <w:numPr>
+          <w:ilvl w:val="0"/>
+          <w:numId w:val="12"/>
+        </w:numPr>
+      </w:pPr>
+      <w:r>
+        <w:t>Design area</w:t>
+      </w:r>
+      <w:r>
+        <w:t>:</w:t>
+      </w:r>
+    </w:p>
+    <w:p>
+      <w:pPr>
+        <w:rPr>
           <w:highlight w:val="yellow"/>
         </w:rPr>
       </w:pPr>
       <w:r>
         <w:rPr>
+          <w:lang w:val="en-IL" w:eastAsia="en-IL"/>
+        </w:rPr>
+        <w:drawing>
+          <wp:anchor distT="0" distB="0" distL="114300" distR="114300" simplePos="0" relativeHeight="251686912" behindDoc="0" locked="0" layoutInCell="1" allowOverlap="1" wp14:anchorId="1ECA2146" wp14:editId="6516A051">
+            <wp:simplePos x="0" y="0"/>
+            <wp:positionH relativeFrom="margin">
+              <wp:align>center</wp:align>
+            </wp:positionH>
+            <wp:positionV relativeFrom="paragraph">
+              <wp:posOffset>82788</wp:posOffset>
+            </wp:positionV>
+            <wp:extent cx="4326255" cy="2587625"/>
+            <wp:effectExtent l="0" t="0" r="0" b="3175"/>
+            <wp:wrapThrough wrapText="bothSides">
+              <wp:wrapPolygon edited="0">
+                <wp:start x="0" y="0"/>
+                <wp:lineTo x="0" y="21467"/>
+                <wp:lineTo x="21495" y="21467"/>
+                <wp:lineTo x="21495" y="0"/>
+                <wp:lineTo x="0" y="0"/>
+              </wp:wrapPolygon>
+            </wp:wrapThrough>
+            <wp:docPr id="854428581" name="Picture 12"/>
+            <wp:cNvGraphicFramePr>
+              <a:graphicFrameLocks xmlns:a="http://schemas.openxmlformats.org/drawingml/2006/main" noChangeAspect="1"/>
+            </wp:cNvGraphicFramePr>
+            <a:graphic xmlns:a="http://schemas.openxmlformats.org/drawingml/2006/main">
+              <a:graphicData uri="http://schemas.openxmlformats.org/drawingml/2006/picture">
+                <pic:pic xmlns:pic="http://schemas.openxmlformats.org/drawingml/2006/picture">
+                  <pic:nvPicPr>
+                    <pic:cNvPr id="0" name="Picture 29"/>
+                    <pic:cNvPicPr>
+                      <a:picLocks noChangeAspect="1" noChangeArrowheads="1"/>
+                    </pic:cNvPicPr>
+                  </pic:nvPicPr>
+                  <pic:blipFill>
+                    <a:blip r:embed="rId15" cstate="print">
+                      <a:extLst>
+                        <a:ext uri="{28A0092B-C50C-407E-A947-70E740481C1C}">
+                          <a14:useLocalDpi xmlns:a14="http://schemas.microsoft.com/office/drawing/2010/main" val="0"/>
+                        </a:ext>
+                      </a:extLst>
+                    </a:blip>
+                    <a:srcRect/>
+                    <a:stretch>
+                      <a:fillRect/>
+                    </a:stretch>
+                  </pic:blipFill>
+                  <pic:spPr bwMode="auto">
+                    <a:xfrm>
+                      <a:off x="0" y="0"/>
+                      <a:ext cx="4326255" cy="2587625"/>
+                    </a:xfrm>
+                    <a:prstGeom prst="rect">
+                      <a:avLst/>
+                    </a:prstGeom>
+                    <a:noFill/>
+                    <a:ln>
+                      <a:noFill/>
+                    </a:ln>
+                  </pic:spPr>
+                </pic:pic>
+              </a:graphicData>
+            </a:graphic>
+            <wp14:sizeRelH relativeFrom="margin">
+              <wp14:pctWidth>0</wp14:pctWidth>
+            </wp14:sizeRelH>
+            <wp14:sizeRelV relativeFrom="margin">
+              <wp14:pctHeight>0</wp14:pctHeight>
+            </wp14:sizeRelV>
+          </wp:anchor>
+        </w:drawing>
+      </w:r>
+    </w:p>
+    <w:p>
+      <w:pPr>
+        <w:spacing w:before="100" w:beforeAutospacing="1" w:after="100" w:afterAutospacing="1" w:line="240" w:lineRule="auto"/>
+        <w:rPr>
+          <w:rFonts w:ascii="Times New Roman" w:eastAsia="Times New Roman" w:hAnsi="Times New Roman" w:cs="Times New Roman"/>
+          <w:kern w:val="0"/>
+          <w:lang w:val="en-IL" w:eastAsia="en-IL"/>
+          <w14:ligatures w14:val="none"/>
+        </w:rPr>
+      </w:pPr>
+    </w:p>
+    <w:p>
+      <w:pPr>
+        <w:spacing w:before="100" w:beforeAutospacing="1" w:after="100" w:afterAutospacing="1" w:line="240" w:lineRule="auto"/>
+        <w:rPr>
+          <w:rFonts w:ascii="Times New Roman" w:eastAsia="Times New Roman" w:hAnsi="Times New Roman" w:cs="Times New Roman"/>
+          <w:kern w:val="0"/>
+          <w:lang w:val="en-IL" w:eastAsia="en-IL"/>
+          <w14:ligatures w14:val="none"/>
+        </w:rPr>
+      </w:pPr>
+    </w:p>
+    <w:p>
+      <w:pPr>
+        <w:spacing w:before="100" w:beforeAutospacing="1" w:after="100" w:afterAutospacing="1" w:line="240" w:lineRule="auto"/>
+        <w:rPr>
+          <w:rFonts w:ascii="Times New Roman" w:eastAsia="Times New Roman" w:hAnsi="Times New Roman" w:cs="Times New Roman"/>
+          <w:kern w:val="0"/>
+          <w:lang w:val="en-IL" w:eastAsia="en-IL"/>
+          <w14:ligatures w14:val="none"/>
+        </w:rPr>
+      </w:pPr>
+    </w:p>
+    <w:p>
+      <w:pPr>
+        <w:spacing w:before="100" w:beforeAutospacing="1" w:after="100" w:afterAutospacing="1" w:line="240" w:lineRule="auto"/>
+        <w:rPr>
+          <w:rFonts w:ascii="Times New Roman" w:eastAsia="Times New Roman" w:hAnsi="Times New Roman" w:cs="Times New Roman"/>
+          <w:kern w:val="0"/>
+          <w:lang w:val="en-IL" w:eastAsia="en-IL"/>
+          <w14:ligatures w14:val="none"/>
+        </w:rPr>
+      </w:pPr>
+    </w:p>
+    <w:p>
+      <w:pPr>
+        <w:spacing w:before="100" w:beforeAutospacing="1" w:after="100" w:afterAutospacing="1" w:line="240" w:lineRule="auto"/>
+        <w:rPr>
+          <w:rFonts w:ascii="Times New Roman" w:eastAsia="Times New Roman" w:hAnsi="Times New Roman" w:cs="Times New Roman"/>
+          <w:kern w:val="0"/>
+          <w:lang w:val="en-IL" w:eastAsia="en-IL"/>
+          <w14:ligatures w14:val="none"/>
+        </w:rPr>
+      </w:pPr>
+    </w:p>
+    <w:p>
+      <w:pPr>
+        <w:spacing w:before="100" w:beforeAutospacing="1" w:after="100" w:afterAutospacing="1" w:line="240" w:lineRule="auto"/>
+        <w:rPr>
+          <w:rFonts w:ascii="Times New Roman" w:eastAsia="Times New Roman" w:hAnsi="Times New Roman" w:cs="Times New Roman"/>
+          <w:kern w:val="0"/>
+          <w:lang w:val="en-IL" w:eastAsia="en-IL"/>
+          <w14:ligatures w14:val="none"/>
+        </w:rPr>
+      </w:pPr>
+    </w:p>
+    <w:p>
+      <w:pPr>
+        <w:spacing w:before="100" w:beforeAutospacing="1" w:after="100" w:afterAutospacing="1" w:line="240" w:lineRule="auto"/>
+        <w:rPr>
+          <w:rFonts w:ascii="Times New Roman" w:eastAsia="Times New Roman" w:hAnsi="Times New Roman" w:cs="Times New Roman"/>
+          <w:kern w:val="0"/>
+          <w:lang w:val="en-IL" w:eastAsia="en-IL"/>
+          <w14:ligatures w14:val="none"/>
+        </w:rPr>
+      </w:pPr>
+      <w:r>
+        <w:rPr>
+          <w:rFonts w:ascii="Times New Roman" w:eastAsia="Times New Roman" w:hAnsi="Times New Roman" w:cs="Times New Roman"/>
+          <w:noProof/>
+          <w:kern w:val="0"/>
+          <w:lang w:val="en-IL" w:eastAsia="en-IL"/>
+          <w14:ligatures w14:val="none"/>
+        </w:rPr>
+        <mc:AlternateContent>
+          <mc:Choice Requires="wps">
+            <w:drawing>
+              <wp:anchor distT="45720" distB="45720" distL="114300" distR="114300" simplePos="0" relativeHeight="251688960" behindDoc="0" locked="0" layoutInCell="1" allowOverlap="1" wp14:anchorId="24437FC1" wp14:editId="33269136">
+                <wp:simplePos x="0" y="0"/>
+                <wp:positionH relativeFrom="margin">
+                  <wp:posOffset>2242599</wp:posOffset>
+                </wp:positionH>
+                <wp:positionV relativeFrom="paragraph">
+                  <wp:posOffset>81685</wp:posOffset>
+                </wp:positionV>
+                <wp:extent cx="1276350" cy="263525"/>
+                <wp:effectExtent l="0" t="0" r="19050" b="22225"/>
+                <wp:wrapSquare wrapText="bothSides"/>
+                <wp:docPr id="480248392" name="Text Box 2"/>
+                <wp:cNvGraphicFramePr>
+                  <a:graphicFrameLocks xmlns:a="http://schemas.openxmlformats.org/drawingml/2006/main"/>
+                </wp:cNvGraphicFramePr>
+                <a:graphic xmlns:a="http://schemas.openxmlformats.org/drawingml/2006/main">
+                  <a:graphicData uri="http://schemas.microsoft.com/office/word/2010/wordprocessingShape">
+                    <wps:wsp>
+                      <wps:cNvSpPr txBox="1">
+                        <a:spLocks noChangeArrowheads="1"/>
+                      </wps:cNvSpPr>
+                      <wps:spPr bwMode="auto">
+                        <a:xfrm>
+                          <a:off x="0" y="0"/>
+                          <a:ext cx="1276350" cy="263525"/>
+                        </a:xfrm>
+                        <a:prstGeom prst="rect">
+                          <a:avLst/>
+                        </a:prstGeom>
+                        <a:solidFill>
+                          <a:srgbClr val="FFFFFF"/>
+                        </a:solidFill>
+                        <a:ln w="9525">
+                          <a:solidFill>
+                            <a:srgbClr val="000000"/>
+                          </a:solidFill>
+                          <a:miter lim="800000"/>
+                          <a:headEnd/>
+                          <a:tailEnd/>
+                        </a:ln>
+                      </wps:spPr>
+                      <wps:txbx>
+                        <w:txbxContent>
+                          <w:p>
+                            <w:pPr>
+                              <w:rPr>
+                                <w:sz w:val="20"/>
+                                <w:szCs w:val="20"/>
+                              </w:rPr>
+                            </w:pPr>
+                            <w:r>
+                              <w:rPr>
+                                <w:sz w:val="20"/>
+                                <w:szCs w:val="20"/>
+                              </w:rPr>
+                              <w:t xml:space="preserve">Figure </w:t>
+                            </w:r>
+                            <w:r>
+                              <w:rPr>
+                                <w:sz w:val="20"/>
+                                <w:szCs w:val="20"/>
+                              </w:rPr>
+                              <w:t>6</w:t>
+                            </w:r>
+                            <w:r>
+                              <w:rPr>
+                                <w:sz w:val="20"/>
+                                <w:szCs w:val="20"/>
+                              </w:rPr>
+                              <w:t xml:space="preserve">: </w:t>
+                            </w:r>
+                            <w:r>
+                              <w:rPr>
+                                <w:sz w:val="20"/>
+                                <w:szCs w:val="20"/>
+                              </w:rPr>
+                              <w:t>Clock Tree</w:t>
+                            </w:r>
+                          </w:p>
+                        </w:txbxContent>
+                      </wps:txbx>
+                      <wps:bodyPr rot="0" vert="horz" wrap="square" lIns="91440" tIns="45720" rIns="91440" bIns="45720" anchor="t" anchorCtr="0">
+                        <a:noAutofit/>
+                      </wps:bodyPr>
+                    </wps:wsp>
+                  </a:graphicData>
+                </a:graphic>
+                <wp14:sizeRelH relativeFrom="margin">
+                  <wp14:pctWidth>0</wp14:pctWidth>
+                </wp14:sizeRelH>
+                <wp14:sizeRelV relativeFrom="margin">
+                  <wp14:pctHeight>0</wp14:pctHeight>
+                </wp14:sizeRelV>
+              </wp:anchor>
+            </w:drawing>
+          </mc:Choice>
+          <mc:Fallback>
+            <w:pict>
+              <v:shape w14:anchorId="24437FC1" id="_x0000_s1031" type="#_x0000_t202" style="position:absolute;margin-left:176.6pt;margin-top:6.45pt;width:100.5pt;height:20.75pt;z-index:251688960;visibility:visible;mso-wrap-style:square;mso-width-percent:0;mso-height-percent:0;mso-wrap-distance-left:9pt;mso-wrap-distance-top:3.6pt;mso-wrap-distance-right:9pt;mso-wrap-distance-bottom:3.6pt;mso-position-horizontal:absolute;mso-position-horizontal-relative:margin;mso-position-vertical:absolute;mso-position-vertical-relative:text;mso-width-percent:0;mso-height-percent:0;mso-width-relative:margin;mso-height-relative:margin;v-text-anchor:top" o:gfxdata="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">
+                <v:textbox>
+                  <w:txbxContent>
+                    <w:p>
+                      <w:pPr>
+                        <w:rPr>
+                          <w:sz w:val="20"/>
+                          <w:szCs w:val="20"/>
+                        </w:rPr>
+                      </w:pPr>
+                      <w:r>
+                        <w:rPr>
+                          <w:sz w:val="20"/>
+                          <w:szCs w:val="20"/>
+                        </w:rPr>
+                        <w:t xml:space="preserve">Figure </w:t>
+                      </w:r>
+                      <w:r>
+                        <w:rPr>
+                          <w:sz w:val="20"/>
+                          <w:szCs w:val="20"/>
+                        </w:rPr>
+                        <w:t>6</w:t>
+                      </w:r>
+                      <w:r>
+                        <w:rPr>
+                          <w:sz w:val="20"/>
+                          <w:szCs w:val="20"/>
+                        </w:rPr>
+                        <w:t xml:space="preserve">: </w:t>
+                      </w:r>
+                      <w:r>
+                        <w:rPr>
+                          <w:sz w:val="20"/>
+                          <w:szCs w:val="20"/>
+                        </w:rPr>
+                        <w:t>Clock Tree</w:t>
+                      </w:r>
+                    </w:p>
+                  </w:txbxContent>
+                </v:textbox>
+                <w10:wrap type="square" anchorx="margin"/>
+              </v:shape>
+            </w:pict>
+          </mc:Fallback>
+        </mc:AlternateContent>
+      </w:r>
+    </w:p>
+    <w:p>
+      <w:pPr>
+        <w:spacing w:before="100" w:beforeAutospacing="1" w:after="100" w:afterAutospacing="1" w:line="240" w:lineRule="auto"/>
+        <w:rPr>
+          <w:rFonts w:ascii="Times New Roman" w:eastAsia="Times New Roman" w:hAnsi="Times New Roman" w:cs="Times New Roman"/>
+          <w:kern w:val="0"/>
+          <w:lang w:val="en-IL" w:eastAsia="en-IL"/>
+          <w14:ligatures w14:val="none"/>
+        </w:rPr>
+      </w:pPr>
+      <w:r>
+        <w:rPr>
+          <w:noProof/>
+          <w:lang w:val="en-IL" w:eastAsia="en-IL"/>
+        </w:rPr>
+        <w:lastRenderedPageBreak/>
+        <w:drawing>
+          <wp:anchor distT="0" distB="0" distL="114300" distR="114300" simplePos="0" relativeHeight="251680768" behindDoc="0" locked="0" layoutInCell="1" allowOverlap="1" wp14:anchorId="13C52173" wp14:editId="6979148F">
+            <wp:simplePos x="0" y="0"/>
+            <wp:positionH relativeFrom="margin">
+              <wp:posOffset>864870</wp:posOffset>
+            </wp:positionH>
+            <wp:positionV relativeFrom="paragraph">
+              <wp:posOffset>182245</wp:posOffset>
+            </wp:positionV>
+            <wp:extent cx="3970020" cy="3172460"/>
+            <wp:effectExtent l="0" t="0" r="0" b="8890"/>
+            <wp:wrapThrough wrapText="bothSides">
+              <wp:wrapPolygon edited="0">
+                <wp:start x="0" y="0"/>
+                <wp:lineTo x="0" y="21531"/>
+                <wp:lineTo x="21455" y="21531"/>
+                <wp:lineTo x="21455" y="0"/>
+                <wp:lineTo x="0" y="0"/>
+              </wp:wrapPolygon>
+            </wp:wrapThrough>
+            <wp:docPr id="991378843" name="Picture 6"/>
+            <wp:cNvGraphicFramePr>
+              <a:graphicFrameLocks xmlns:a="http://schemas.openxmlformats.org/drawingml/2006/main" noChangeAspect="1"/>
+            </wp:cNvGraphicFramePr>
+            <a:graphic xmlns:a="http://schemas.openxmlformats.org/drawingml/2006/main">
+              <a:graphicData uri="http://schemas.openxmlformats.org/drawingml/2006/picture">
+                <pic:pic xmlns:pic="http://schemas.openxmlformats.org/drawingml/2006/picture">
+                  <pic:nvPicPr>
+                    <pic:cNvPr id="0" name="Picture 1"/>
+                    <pic:cNvPicPr>
+                      <a:picLocks noChangeAspect="1" noChangeArrowheads="1"/>
+                    </pic:cNvPicPr>
+                  </pic:nvPicPr>
+                  <pic:blipFill>
+                    <a:blip r:embed="rId16" cstate="print">
+                      <a:extLst>
+                        <a:ext uri="{28A0092B-C50C-407E-A947-70E740481C1C}">
+                          <a14:useLocalDpi xmlns:a14="http://schemas.microsoft.com/office/drawing/2010/main" val="0"/>
+                        </a:ext>
+                      </a:extLst>
+                    </a:blip>
+                    <a:srcRect/>
+                    <a:stretch>
+                      <a:fillRect/>
+                    </a:stretch>
+                  </pic:blipFill>
+                  <pic:spPr bwMode="auto">
+                    <a:xfrm>
+                      <a:off x="0" y="0"/>
+                      <a:ext cx="3970020" cy="3172460"/>
+                    </a:xfrm>
+                    <a:prstGeom prst="rect">
+                      <a:avLst/>
+                    </a:prstGeom>
+                    <a:noFill/>
+                    <a:ln>
+                      <a:noFill/>
+                    </a:ln>
+                  </pic:spPr>
+                </pic:pic>
+              </a:graphicData>
+            </a:graphic>
+            <wp14:sizeRelH relativeFrom="margin">
+              <wp14:pctWidth>0</wp14:pctWidth>
+            </wp14:sizeRelH>
+            <wp14:sizeRelV relativeFrom="margin">
+              <wp14:pctHeight>0</wp14:pctHeight>
+            </wp14:sizeRelV>
+          </wp:anchor>
+        </w:drawing>
+      </w:r>
+    </w:p>
+    <w:p>
+      <w:pPr>
+        <w:spacing w:before="100" w:beforeAutospacing="1" w:after="100" w:afterAutospacing="1" w:line="240" w:lineRule="auto"/>
+        <w:rPr>
+          <w:rFonts w:ascii="Times New Roman" w:eastAsia="Times New Roman" w:hAnsi="Times New Roman" w:cs="Times New Roman"/>
+          <w:kern w:val="0"/>
+          <w:lang w:val="en-IL" w:eastAsia="en-IL"/>
+          <w14:ligatures w14:val="none"/>
+        </w:rPr>
+      </w:pPr>
+    </w:p>
+    <w:p>
+      <w:pPr>
+        <w:spacing w:before="100" w:beforeAutospacing="1" w:after="100" w:afterAutospacing="1" w:line="240" w:lineRule="auto"/>
+        <w:rPr>
+          <w:rFonts w:ascii="Times New Roman" w:eastAsia="Times New Roman" w:hAnsi="Times New Roman" w:cs="Times New Roman"/>
+          <w:kern w:val="0"/>
+          <w:lang w:val="en-IL" w:eastAsia="en-IL"/>
+          <w14:ligatures w14:val="none"/>
+        </w:rPr>
+      </w:pPr>
+    </w:p>
+    <w:p>
+      <w:pPr>
+        <w:spacing w:before="100" w:beforeAutospacing="1" w:after="100" w:afterAutospacing="1" w:line="240" w:lineRule="auto"/>
+        <w:rPr>
+          <w:rFonts w:ascii="Times New Roman" w:eastAsia="Times New Roman" w:hAnsi="Times New Roman" w:cs="Times New Roman"/>
+          <w:kern w:val="0"/>
+          <w:lang w:val="en-IL" w:eastAsia="en-IL"/>
+          <w14:ligatures w14:val="none"/>
+        </w:rPr>
+      </w:pPr>
+    </w:p>
+    <w:p>
+      <w:pPr>
+        <w:ind w:left="360"/>
+        <w:rPr>
           <w:highlight w:val="yellow"/>
         </w:rPr>
-        <w:t xml:space="preserve">design frequency </w:t>
-      </w:r>
-    </w:p>
-    <w:p>
-      <w:pPr>
-        <w:pStyle w:val="Heading2"/>
-      </w:pPr>
-      <w:bookmarkStart w:id="21" w:name="_Toc200480276"/>
-      <w:r>
-        <w:t>5.</w:t>
-      </w:r>
-      <w:r>
-        <w:t>2</w:t>
-      </w:r>
-      <w:r>
-        <w:t xml:space="preserve"> summary</w:t>
-      </w:r>
-      <w:bookmarkEnd w:id="21"/>
-    </w:p>
-    <w:p>
-      <w:r>
-        <w:t xml:space="preserve">In this project, we implemented </w:t>
-      </w:r>
-      <w:r>
-        <w:t xml:space="preserve">code changes and Tower SRAM memory integration to </w:t>
-      </w:r>
-      <w:r>
-        <w:t>a RISC-V-based processor with added support for post-fabrication testing, debugging, and memory loading.</w:t>
-      </w:r>
-    </w:p>
-    <w:p>
-      <w:r>
-        <w:t xml:space="preserve">We </w:t>
-      </w:r>
-      <w:r>
-        <w:t>integrated Tower</w:t>
-      </w:r>
-      <w:r>
-        <w:t xml:space="preserve"> SRAMs, adding support for all memory space in memory operations, and using area &amp; power effecting memories</w:t>
-      </w:r>
-    </w:p>
-    <w:p>
-      <w:r>
-        <w:t>We developed a custom debug unit, allowing external users to monitor internal signals and halt execution when needed. A memory loading mechanism was also integrated to simplify testing and benchmarking.</w:t>
-      </w:r>
-    </w:p>
-    <w:p>
-      <w:r>
-        <w:t xml:space="preserve">To test it, we modified a script to allow creating complex test benchmark for </w:t>
-      </w:r>
-      <w:r>
-        <w:t>simulations and</w:t>
-      </w:r>
-      <w:r>
-        <w:t xml:space="preserve"> performed mutable tests.</w:t>
-      </w:r>
-    </w:p>
-    <w:p>
-      <w:r>
-        <w:t xml:space="preserve">For backend flow, we performed synthesis using Synopsys Design Vision and the TSL 108 Tower Design </w:t>
-      </w:r>
-      <w:r>
-        <w:t>Kit and</w:t>
-      </w:r>
-      <w:r>
-        <w:t xml:space="preserve"> used Cadence </w:t>
-      </w:r>
-      <w:proofErr w:type="spellStart"/>
-      <w:r>
-        <w:t>Innovus</w:t>
-      </w:r>
-      <w:proofErr w:type="spellEnd"/>
-      <w:r>
-        <w:t xml:space="preserve"> for physical layout.</w:t>
-      </w:r>
-    </w:p>
-    <w:p>
-      <w:pPr>
-        <w:pStyle w:val="Heading2"/>
-      </w:pPr>
-    </w:p>
-    <w:p>
-      <w:pPr>
-        <w:pStyle w:val="Heading2"/>
-      </w:pPr>
-    </w:p>
-    <w:p>
-      <w:pPr>
-        <w:pStyle w:val="Heading2"/>
-      </w:pPr>
-    </w:p>
-    <w:p>
-      <w:pPr>
-        <w:pStyle w:val="Heading2"/>
-      </w:pPr>
+      </w:pPr>
+    </w:p>
+    <w:p>
+      <w:pPr>
+        <w:ind w:left="360"/>
+        <w:rPr>
+          <w:highlight w:val="yellow"/>
+        </w:rPr>
+      </w:pPr>
+    </w:p>
+    <w:p>
+      <w:pPr>
+        <w:ind w:left="360"/>
+        <w:rPr>
+          <w:highlight w:val="yellow"/>
+        </w:rPr>
+      </w:pPr>
+    </w:p>
+    <w:p>
+      <w:pPr>
+        <w:ind w:left="360"/>
+        <w:rPr>
+          <w:highlight w:val="yellow"/>
+        </w:rPr>
+      </w:pPr>
+    </w:p>
+    <w:p>
+      <w:pPr>
+        <w:ind w:left="360"/>
+        <w:rPr>
+          <w:highlight w:val="yellow"/>
+        </w:rPr>
+      </w:pPr>
+    </w:p>
+    <w:p>
+      <w:pPr>
+        <w:ind w:left="360"/>
+        <w:rPr>
+          <w:highlight w:val="yellow"/>
+        </w:rPr>
+      </w:pPr>
+    </w:p>
+    <w:p>
+      <w:pPr>
+        <w:ind w:left="360"/>
+        <w:rPr>
+          <w:highlight w:val="yellow"/>
+        </w:rPr>
+      </w:pPr>
+      <w:r>
+        <w:rPr>
+          <w:noProof/>
+          <w:highlight w:val="yellow"/>
+        </w:rPr>
+        <mc:AlternateContent>
+          <mc:Choice Requires="wps">
+            <w:drawing>
+              <wp:anchor distT="45720" distB="45720" distL="114300" distR="114300" simplePos="0" relativeHeight="251682816" behindDoc="0" locked="0" layoutInCell="1" allowOverlap="1" wp14:anchorId="7262B74D" wp14:editId="677AE0B9">
+                <wp:simplePos x="0" y="0"/>
+                <wp:positionH relativeFrom="column">
+                  <wp:posOffset>1993900</wp:posOffset>
+                </wp:positionH>
+                <wp:positionV relativeFrom="paragraph">
+                  <wp:posOffset>-25302</wp:posOffset>
+                </wp:positionV>
+                <wp:extent cx="1552575" cy="251460"/>
+                <wp:effectExtent l="0" t="0" r="28575" b="15240"/>
+                <wp:wrapThrough wrapText="bothSides">
+                  <wp:wrapPolygon edited="0">
+                    <wp:start x="0" y="0"/>
+                    <wp:lineTo x="0" y="21273"/>
+                    <wp:lineTo x="21733" y="21273"/>
+                    <wp:lineTo x="21733" y="0"/>
+                    <wp:lineTo x="0" y="0"/>
+                  </wp:wrapPolygon>
+                </wp:wrapThrough>
+                <wp:docPr id="898633929" name="Text Box 2"/>
+                <wp:cNvGraphicFramePr>
+                  <a:graphicFrameLocks xmlns:a="http://schemas.openxmlformats.org/drawingml/2006/main"/>
+                </wp:cNvGraphicFramePr>
+                <a:graphic xmlns:a="http://schemas.openxmlformats.org/drawingml/2006/main">
+                  <a:graphicData uri="http://schemas.microsoft.com/office/word/2010/wordprocessingShape">
+                    <wps:wsp>
+                      <wps:cNvSpPr txBox="1">
+                        <a:spLocks noChangeArrowheads="1"/>
+                      </wps:cNvSpPr>
+                      <wps:spPr bwMode="auto">
+                        <a:xfrm>
+                          <a:off x="0" y="0"/>
+                          <a:ext cx="1552575" cy="251460"/>
+                        </a:xfrm>
+                        <a:prstGeom prst="rect">
+                          <a:avLst/>
+                        </a:prstGeom>
+                        <a:solidFill>
+                          <a:srgbClr val="FFFFFF"/>
+                        </a:solidFill>
+                        <a:ln w="9525">
+                          <a:solidFill>
+                            <a:srgbClr val="000000"/>
+                          </a:solidFill>
+                          <a:miter lim="800000"/>
+                          <a:headEnd/>
+                          <a:tailEnd/>
+                        </a:ln>
+                      </wps:spPr>
+                      <wps:txbx>
+                        <w:txbxContent>
+                          <w:p>
+                            <w:pPr>
+                              <w:rPr>
+                                <w:sz w:val="20"/>
+                                <w:szCs w:val="20"/>
+                              </w:rPr>
+                            </w:pPr>
+                            <w:r>
+                              <w:rPr>
+                                <w:sz w:val="20"/>
+                                <w:szCs w:val="20"/>
+                              </w:rPr>
+                              <w:t xml:space="preserve">Figure </w:t>
+                            </w:r>
+                            <w:r>
+                              <w:rPr>
+                                <w:sz w:val="20"/>
+                                <w:szCs w:val="20"/>
+                              </w:rPr>
+                              <w:t>7</w:t>
+                            </w:r>
+                            <w:r>
+                              <w:rPr>
+                                <w:sz w:val="20"/>
+                                <w:szCs w:val="20"/>
+                              </w:rPr>
+                              <w:t xml:space="preserve">: </w:t>
+                            </w:r>
+                            <w:r>
+                              <w:rPr>
+                                <w:sz w:val="20"/>
+                                <w:szCs w:val="20"/>
+                              </w:rPr>
+                              <w:t>Post CTS layout</w:t>
+                            </w:r>
+                          </w:p>
+                        </w:txbxContent>
+                      </wps:txbx>
+                      <wps:bodyPr rot="0" vert="horz" wrap="square" lIns="91440" tIns="45720" rIns="91440" bIns="45720" anchor="t" anchorCtr="0">
+                        <a:noAutofit/>
+                      </wps:bodyPr>
+                    </wps:wsp>
+                  </a:graphicData>
+                </a:graphic>
+                <wp14:sizeRelH relativeFrom="margin">
+                  <wp14:pctWidth>0</wp14:pctWidth>
+                </wp14:sizeRelH>
+                <wp14:sizeRelV relativeFrom="margin">
+                  <wp14:pctHeight>0</wp14:pctHeight>
+                </wp14:sizeRelV>
+              </wp:anchor>
+            </w:drawing>
+          </mc:Choice>
+          <mc:Fallback>
+            <w:pict>
+              <v:shape w14:anchorId="7262B74D" id="_x0000_s1032" type="#_x0000_t202" style="position:absolute;left:0;text-align:left;margin-left:157pt;margin-top:-2pt;width:122.25pt;height:19.8pt;z-index:251682816;visibility:visible;mso-wrap-style:square;mso-width-percent:0;mso-height-percent:0;mso-wrap-distance-left:9pt;mso-wrap-distance-top:3.6pt;mso-wrap-distance-right:9pt;mso-wrap-distance-bottom:3.6pt;mso-position-horizontal:absolute;mso-position-horizontal-relative:text;mso-position-vertical:absolute;mso-position-vertical-relative:text;mso-width-percent:0;mso-height-percent:0;mso-width-relative:margin;mso-height-relative:margin;v-text-anchor:top" o:gfxdata="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">
+                <v:textbox>
+                  <w:txbxContent>
+                    <w:p>
+                      <w:pPr>
+                        <w:rPr>
+                          <w:sz w:val="20"/>
+                          <w:szCs w:val="20"/>
+                        </w:rPr>
+                      </w:pPr>
+                      <w:r>
+                        <w:rPr>
+                          <w:sz w:val="20"/>
+                          <w:szCs w:val="20"/>
+                        </w:rPr>
+                        <w:t xml:space="preserve">Figure </w:t>
+                      </w:r>
+                      <w:r>
+                        <w:rPr>
+                          <w:sz w:val="20"/>
+                          <w:szCs w:val="20"/>
+                        </w:rPr>
+                        <w:t>7</w:t>
+                      </w:r>
+                      <w:r>
+                        <w:rPr>
+                          <w:sz w:val="20"/>
+                          <w:szCs w:val="20"/>
+                        </w:rPr>
+                        <w:t xml:space="preserve">: </w:t>
+                      </w:r>
+                      <w:r>
+                        <w:rPr>
+                          <w:sz w:val="20"/>
+                          <w:szCs w:val="20"/>
+                        </w:rPr>
+                        <w:t>Post CTS layout</w:t>
+                      </w:r>
+                    </w:p>
+                  </w:txbxContent>
+                </v:textbox>
+                <w10:wrap type="through"/>
+              </v:shape>
+            </w:pict>
+          </mc:Fallback>
+        </mc:AlternateContent>
+      </w:r>
+    </w:p>
+    <w:p>
+      <w:pPr>
+        <w:ind w:left="360"/>
+        <w:rPr>
+          <w:highlight w:val="yellow"/>
+        </w:rPr>
+      </w:pPr>
+      <w:r>
+        <w:rPr>
+          <w:rFonts w:ascii="Times New Roman" w:eastAsia="Times New Roman" w:hAnsi="Times New Roman" w:cs="Times New Roman"/>
+          <w:kern w:val="0"/>
+          <w:lang w:val="en-IL" w:eastAsia="en-IL"/>
+          <w14:ligatures w14:val="none"/>
+        </w:rPr>
+        <w:drawing>
+          <wp:anchor distT="0" distB="0" distL="114300" distR="114300" simplePos="0" relativeHeight="251683840" behindDoc="0" locked="0" layoutInCell="1" allowOverlap="1" wp14:anchorId="509C7F79" wp14:editId="257384DB">
+            <wp:simplePos x="0" y="0"/>
+            <wp:positionH relativeFrom="margin">
+              <wp:align>center</wp:align>
+            </wp:positionH>
+            <wp:positionV relativeFrom="paragraph">
+              <wp:posOffset>0</wp:posOffset>
+            </wp:positionV>
+            <wp:extent cx="4233545" cy="3416300"/>
+            <wp:effectExtent l="0" t="0" r="0" b="0"/>
+            <wp:wrapThrough wrapText="bothSides">
+              <wp:wrapPolygon edited="0">
+                <wp:start x="0" y="0"/>
+                <wp:lineTo x="0" y="21439"/>
+                <wp:lineTo x="21480" y="21439"/>
+                <wp:lineTo x="21480" y="0"/>
+                <wp:lineTo x="0" y="0"/>
+              </wp:wrapPolygon>
+            </wp:wrapThrough>
+            <wp:docPr id="664998631" name="Picture 8"/>
+            <wp:cNvGraphicFramePr>
+              <a:graphicFrameLocks xmlns:a="http://schemas.openxmlformats.org/drawingml/2006/main" noChangeAspect="1"/>
+            </wp:cNvGraphicFramePr>
+            <a:graphic xmlns:a="http://schemas.openxmlformats.org/drawingml/2006/main">
+              <a:graphicData uri="http://schemas.openxmlformats.org/drawingml/2006/picture">
+                <pic:pic xmlns:pic="http://schemas.openxmlformats.org/drawingml/2006/picture">
+                  <pic:nvPicPr>
+                    <pic:cNvPr id="0" name="Picture 8"/>
+                    <pic:cNvPicPr>
+                      <a:picLocks noChangeAspect="1" noChangeArrowheads="1"/>
+                    </pic:cNvPicPr>
+                  </pic:nvPicPr>
+                  <pic:blipFill>
+                    <a:blip r:embed="rId17" cstate="print">
+                      <a:extLst>
+                        <a:ext uri="{28A0092B-C50C-407E-A947-70E740481C1C}">
+                          <a14:useLocalDpi xmlns:a14="http://schemas.microsoft.com/office/drawing/2010/main" val="0"/>
+                        </a:ext>
+                      </a:extLst>
+                    </a:blip>
+                    <a:srcRect/>
+                    <a:stretch>
+                      <a:fillRect/>
+                    </a:stretch>
+                  </pic:blipFill>
+                  <pic:spPr bwMode="auto">
+                    <a:xfrm>
+                      <a:off x="0" y="0"/>
+                      <a:ext cx="4233545" cy="3416300"/>
+                    </a:xfrm>
+                    <a:prstGeom prst="rect">
+                      <a:avLst/>
+                    </a:prstGeom>
+                    <a:noFill/>
+                    <a:ln>
+                      <a:noFill/>
+                    </a:ln>
+                  </pic:spPr>
+                </pic:pic>
+              </a:graphicData>
+            </a:graphic>
+            <wp14:sizeRelH relativeFrom="margin">
+              <wp14:pctWidth>0</wp14:pctWidth>
+            </wp14:sizeRelH>
+            <wp14:sizeRelV relativeFrom="margin">
+              <wp14:pctHeight>0</wp14:pctHeight>
+            </wp14:sizeRelV>
+          </wp:anchor>
+        </w:drawing>
+      </w:r>
+    </w:p>
+    <w:p>
+      <w:pPr>
+        <w:ind w:left="360"/>
+        <w:rPr>
+          <w:highlight w:val="yellow"/>
+        </w:rPr>
+      </w:pPr>
+    </w:p>
+    <w:p>
+      <w:pPr>
+        <w:ind w:left="360"/>
+        <w:rPr>
+          <w:highlight w:val="yellow"/>
+        </w:rPr>
+      </w:pPr>
+    </w:p>
+    <w:p>
+      <w:pPr>
+        <w:ind w:left="360"/>
+        <w:rPr>
+          <w:highlight w:val="yellow"/>
+        </w:rPr>
+      </w:pPr>
+    </w:p>
+    <w:p>
+      <w:pPr>
+        <w:ind w:left="360"/>
+        <w:rPr>
+          <w:highlight w:val="yellow"/>
+        </w:rPr>
+      </w:pPr>
+    </w:p>
+    <w:p>
+      <w:pPr>
+        <w:ind w:left="360"/>
+        <w:rPr>
+          <w:highlight w:val="yellow"/>
+        </w:rPr>
+      </w:pPr>
+    </w:p>
+    <w:p>
+      <w:pPr>
+        <w:ind w:left="360"/>
+        <w:rPr>
+          <w:highlight w:val="yellow"/>
+        </w:rPr>
+      </w:pPr>
+    </w:p>
+    <w:p>
+      <w:pPr>
+        <w:ind w:left="360"/>
+        <w:rPr>
+          <w:highlight w:val="yellow"/>
+        </w:rPr>
+      </w:pPr>
+    </w:p>
+    <w:p>
+      <w:pPr>
+        <w:ind w:left="360"/>
+        <w:rPr>
+          <w:highlight w:val="yellow"/>
+        </w:rPr>
+      </w:pPr>
+    </w:p>
+    <w:p>
+      <w:pPr>
+        <w:ind w:left="360"/>
+        <w:rPr>
+          <w:highlight w:val="yellow"/>
+        </w:rPr>
+      </w:pPr>
+    </w:p>
+    <w:p>
+      <w:pPr>
+        <w:ind w:left="360"/>
+        <w:rPr>
+          <w:highlight w:val="yellow"/>
+        </w:rPr>
+      </w:pPr>
+    </w:p>
+    <w:p>
+      <w:pPr>
+        <w:ind w:left="360"/>
+        <w:rPr>
+          <w:highlight w:val="yellow"/>
+        </w:rPr>
+      </w:pPr>
+      <w:r>
+        <w:rPr>
+          <w:rFonts w:ascii="Times New Roman" w:eastAsia="Times New Roman" w:hAnsi="Times New Roman" w:cs="Times New Roman"/>
+          <w:noProof/>
+          <w:kern w:val="0"/>
+          <w:lang w:val="en-IL" w:eastAsia="en-IL"/>
+          <w14:ligatures w14:val="none"/>
+        </w:rPr>
+        <mc:AlternateContent>
+          <mc:Choice Requires="wps">
+            <w:drawing>
+              <wp:anchor distT="45720" distB="45720" distL="114300" distR="114300" simplePos="0" relativeHeight="251685888" behindDoc="0" locked="0" layoutInCell="1" allowOverlap="1" wp14:anchorId="5000A857" wp14:editId="237F3010">
+                <wp:simplePos x="0" y="0"/>
+                <wp:positionH relativeFrom="column">
+                  <wp:posOffset>1926816</wp:posOffset>
+                </wp:positionH>
+                <wp:positionV relativeFrom="paragraph">
+                  <wp:posOffset>3849</wp:posOffset>
+                </wp:positionV>
+                <wp:extent cx="1718310" cy="257175"/>
+                <wp:effectExtent l="0" t="0" r="15240" b="28575"/>
+                <wp:wrapThrough wrapText="bothSides">
+                  <wp:wrapPolygon edited="0">
+                    <wp:start x="0" y="0"/>
+                    <wp:lineTo x="0" y="22400"/>
+                    <wp:lineTo x="21552" y="22400"/>
+                    <wp:lineTo x="21552" y="0"/>
+                    <wp:lineTo x="0" y="0"/>
+                  </wp:wrapPolygon>
+                </wp:wrapThrough>
+                <wp:docPr id="1944859376" name="Text Box 2"/>
+                <wp:cNvGraphicFramePr>
+                  <a:graphicFrameLocks xmlns:a="http://schemas.openxmlformats.org/drawingml/2006/main"/>
+                </wp:cNvGraphicFramePr>
+                <a:graphic xmlns:a="http://schemas.openxmlformats.org/drawingml/2006/main">
+                  <a:graphicData uri="http://schemas.microsoft.com/office/word/2010/wordprocessingShape">
+                    <wps:wsp>
+                      <wps:cNvSpPr txBox="1">
+                        <a:spLocks noChangeArrowheads="1"/>
+                      </wps:cNvSpPr>
+                      <wps:spPr bwMode="auto">
+                        <a:xfrm>
+                          <a:off x="0" y="0"/>
+                          <a:ext cx="1718310" cy="257175"/>
+                        </a:xfrm>
+                        <a:prstGeom prst="rect">
+                          <a:avLst/>
+                        </a:prstGeom>
+                        <a:solidFill>
+                          <a:srgbClr val="FFFFFF"/>
+                        </a:solidFill>
+                        <a:ln w="9525">
+                          <a:solidFill>
+                            <a:srgbClr val="000000"/>
+                          </a:solidFill>
+                          <a:miter lim="800000"/>
+                          <a:headEnd/>
+                          <a:tailEnd/>
+                        </a:ln>
+                      </wps:spPr>
+                      <wps:txbx>
+                        <w:txbxContent>
+                          <w:p>
+                            <w:pPr>
+                              <w:rPr>
+                                <w:sz w:val="20"/>
+                                <w:szCs w:val="20"/>
+                              </w:rPr>
+                            </w:pPr>
+                            <w:r>
+                              <w:rPr>
+                                <w:sz w:val="20"/>
+                                <w:szCs w:val="20"/>
+                              </w:rPr>
+                              <w:t xml:space="preserve">Figure </w:t>
+                            </w:r>
+                            <w:r>
+                              <w:rPr>
+                                <w:sz w:val="20"/>
+                                <w:szCs w:val="20"/>
+                              </w:rPr>
+                              <w:t>8</w:t>
+                            </w:r>
+                            <w:r>
+                              <w:rPr>
+                                <w:sz w:val="20"/>
+                                <w:szCs w:val="20"/>
+                              </w:rPr>
+                              <w:t xml:space="preserve">: </w:t>
+                            </w:r>
+                            <w:r>
+                              <w:rPr>
+                                <w:sz w:val="20"/>
+                                <w:szCs w:val="20"/>
+                              </w:rPr>
+                              <w:t xml:space="preserve">Post </w:t>
+                            </w:r>
+                            <w:r>
+                              <w:rPr>
+                                <w:sz w:val="20"/>
+                                <w:szCs w:val="20"/>
+                              </w:rPr>
+                              <w:t>Route</w:t>
+                            </w:r>
+                            <w:r>
+                              <w:rPr>
+                                <w:sz w:val="20"/>
+                                <w:szCs w:val="20"/>
+                              </w:rPr>
+                              <w:t xml:space="preserve"> layou</w:t>
+                            </w:r>
+                            <w:r>
+                              <w:rPr>
+                                <w:sz w:val="20"/>
+                                <w:szCs w:val="20"/>
+                              </w:rPr>
+                              <w:t>t</w:t>
+                            </w:r>
+                          </w:p>
+                        </w:txbxContent>
+                      </wps:txbx>
+                      <wps:bodyPr rot="0" vert="horz" wrap="square" lIns="91440" tIns="45720" rIns="91440" bIns="45720" anchor="t" anchorCtr="0">
+                        <a:noAutofit/>
+                      </wps:bodyPr>
+                    </wps:wsp>
+                  </a:graphicData>
+                </a:graphic>
+                <wp14:sizeRelH relativeFrom="margin">
+                  <wp14:pctWidth>0</wp14:pctWidth>
+                </wp14:sizeRelH>
+                <wp14:sizeRelV relativeFrom="margin">
+                  <wp14:pctHeight>0</wp14:pctHeight>
+                </wp14:sizeRelV>
+              </wp:anchor>
+            </w:drawing>
+          </mc:Choice>
+          <mc:Fallback>
+            <w:pict>
+              <v:shape w14:anchorId="5000A857" id="_x0000_s1033" type="#_x0000_t202" style="position:absolute;left:0;text-align:left;margin-left:151.7pt;margin-top:.3pt;width:135.3pt;height:20.25pt;z-index:251685888;visibility:visible;mso-wrap-style:square;mso-width-percent:0;mso-height-percent:0;mso-wrap-distance-left:9pt;mso-wrap-distance-top:3.6pt;mso-wrap-distance-right:9pt;mso-wrap-distance-bottom:3.6pt;mso-position-horizontal:absolute;mso-position-horizontal-relative:text;mso-position-vertical:absolute;mso-position-vertical-relative:text;mso-width-percent:0;mso-height-percent:0;mso-width-relative:margin;mso-height-relative:margin;v-text-anchor:top" o:gfxdata="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">
+                <v:textbox>
+                  <w:txbxContent>
+                    <w:p>
+                      <w:pPr>
+                        <w:rPr>
+                          <w:sz w:val="20"/>
+                          <w:szCs w:val="20"/>
+                        </w:rPr>
+                      </w:pPr>
+                      <w:r>
+                        <w:rPr>
+                          <w:sz w:val="20"/>
+                          <w:szCs w:val="20"/>
+                        </w:rPr>
+                        <w:t xml:space="preserve">Figure </w:t>
+                      </w:r>
+                      <w:r>
+                        <w:rPr>
+                          <w:sz w:val="20"/>
+                          <w:szCs w:val="20"/>
+                        </w:rPr>
+                        <w:t>8</w:t>
+                      </w:r>
+                      <w:r>
+                        <w:rPr>
+                          <w:sz w:val="20"/>
+                          <w:szCs w:val="20"/>
+                        </w:rPr>
+                        <w:t xml:space="preserve">: </w:t>
+                      </w:r>
+                      <w:r>
+                        <w:rPr>
+                          <w:sz w:val="20"/>
+                          <w:szCs w:val="20"/>
+                        </w:rPr>
+                        <w:t xml:space="preserve">Post </w:t>
+                      </w:r>
+                      <w:r>
+                        <w:rPr>
+                          <w:sz w:val="20"/>
+                          <w:szCs w:val="20"/>
+                        </w:rPr>
+                        <w:t>Route</w:t>
+                      </w:r>
+                      <w:r>
+                        <w:rPr>
+                          <w:sz w:val="20"/>
+                          <w:szCs w:val="20"/>
+                        </w:rPr>
+                        <w:t xml:space="preserve"> layou</w:t>
+                      </w:r>
+                      <w:r>
+                        <w:rPr>
+                          <w:sz w:val="20"/>
+                          <w:szCs w:val="20"/>
+                        </w:rPr>
+                        <w:t>t</w:t>
+                      </w:r>
+                    </w:p>
+                  </w:txbxContent>
+                </v:textbox>
+                <w10:wrap type="through"/>
+              </v:shape>
+            </w:pict>
+          </mc:Fallback>
+        </mc:AlternateContent>
+      </w:r>
     </w:p>
     <w:p/>
     <w:p/>
-    <w:p/>
-    <w:p/>
     <w:p>
       <w:pPr>
         <w:pStyle w:val="Heading2"/>
       </w:pPr>
-      <w:bookmarkStart w:id="22" w:name="_Toc200480277"/>
+      <w:bookmarkStart w:id="21" w:name="_Toc200800046"/>
       <w:r>
         <w:lastRenderedPageBreak/>
         <w:t>5.</w:t>
       </w:r>
       <w:r>
+        <w:t>2</w:t>
+      </w:r>
+      <w:r>
+        <w:t xml:space="preserve"> summary</w:t>
+      </w:r>
+      <w:bookmarkEnd w:id="21"/>
+    </w:p>
+    <w:p>
+      <w:r>
+        <w:t xml:space="preserve">In this project, we implemented </w:t>
+      </w:r>
+      <w:r>
+        <w:t xml:space="preserve">code changes and Tower SRAM memory integration to </w:t>
+      </w:r>
+      <w:r>
+        <w:t>a RISC-V-based processor with added support for post-fabrication testing, debugging, and memory loading.</w:t>
+      </w:r>
+    </w:p>
+    <w:p>
+      <w:r>
+        <w:t xml:space="preserve">We </w:t>
+      </w:r>
+      <w:r>
+        <w:t>integrated Tower</w:t>
+      </w:r>
+      <w:r>
+        <w:t xml:space="preserve"> SRAMs, adding support for all memory space in memory operations, and using area &amp; power effecting memories</w:t>
+      </w:r>
+    </w:p>
+    <w:p>
+      <w:r>
+        <w:t>We developed a custom debug unit, allowing external users to monitor internal signals and halt execution when needed. A memory loading mechanism was also integrated to simplify testing and benchmarking.</w:t>
+      </w:r>
+    </w:p>
+    <w:p>
+      <w:r>
+        <w:t xml:space="preserve">To test it, we modified a script to allow creating complex test benchmark for </w:t>
+      </w:r>
+      <w:r>
+        <w:t>simulations and</w:t>
+      </w:r>
+      <w:r>
+        <w:t xml:space="preserve"> performed mutable tests.</w:t>
+      </w:r>
+    </w:p>
+    <w:p>
+      <w:r>
+        <w:t xml:space="preserve">For backend flow, we performed synthesis using Synopsys Design Vision and the TSL 108 Tower Design </w:t>
+      </w:r>
+      <w:r>
+        <w:t>Kit and</w:t>
+      </w:r>
+      <w:r>
+        <w:t xml:space="preserve"> used Cadence </w:t>
+      </w:r>
+      <w:proofErr w:type="spellStart"/>
+      <w:r>
+        <w:t>Innovus</w:t>
+      </w:r>
+      <w:proofErr w:type="spellEnd"/>
+      <w:r>
+        <w:t xml:space="preserve"> for physical layout.</w:t>
+      </w:r>
+    </w:p>
+    <w:p>
+      <w:pPr>
+        <w:rPr>
+          <w:rtl/>
+        </w:rPr>
+      </w:pPr>
+    </w:p>
+    <w:p>
+      <w:pPr>
+        <w:rPr>
+          <w:lang w:val="en-US"/>
+        </w:rPr>
+      </w:pPr>
+    </w:p>
+    <w:p>
+      <w:pPr>
+        <w:pStyle w:val="Heading2"/>
+      </w:pPr>
+      <w:bookmarkStart w:id="22" w:name="_Toc200800047"/>
+      <w:r>
+        <w:t>5.</w:t>
+      </w:r>
+      <w:r>
         <w:t>3</w:t>
       </w:r>
       <w:r>
@@ -6300,11 +7498,6 @@
       <w:bookmarkEnd w:id="22"/>
     </w:p>
     <w:p>
-      <w:pPr>
-        <w:rPr>
-          <w:lang w:val="en-IL"/>
-        </w:rPr>
-      </w:pPr>
       <w:r>
         <w:t>There were several challenges we faced</w:t>
       </w:r>
@@ -6312,9 +7505,6 @@
         <w:t>; most notable is the size of our design and toolchain incompatibility between</w:t>
       </w:r>
       <w:r>
-        <w:rPr>
-          <w:lang w:val="en-IL"/>
-        </w:rPr>
         <w:t xml:space="preserve"> VLSI Backend Manuals</w:t>
       </w:r>
       <w:r>
@@ -6325,15 +7515,12 @@
       <w:pPr>
         <w:pStyle w:val="Heading3"/>
       </w:pPr>
-      <w:bookmarkStart w:id="23" w:name="_Toc200480278"/>
+      <w:bookmarkStart w:id="23" w:name="_Toc200800048"/>
       <w:r>
         <w:t>5.</w:t>
       </w:r>
       <w:r>
-        <w:t>3</w:t>
-      </w:r>
-      <w:r>
-        <w:t>.1</w:t>
+        <w:t>3.1</w:t>
       </w:r>
       <w:r>
         <w:t xml:space="preserve"> </w:t>
@@ -6344,6 +7531,9 @@
       <w:bookmarkEnd w:id="23"/>
     </w:p>
     <w:p>
+      <w:pPr>
+        <w:ind w:firstLine="720"/>
+      </w:pPr>
       <w:r>
         <w:t>At first</w:t>
       </w:r>
@@ -6431,68 +7621,32 @@
     <w:p>
       <w:pPr>
         <w:pStyle w:val="Heading3"/>
-        <w:rPr>
-          <w:lang w:val="en-IL"/>
-        </w:rPr>
-      </w:pPr>
-      <w:bookmarkStart w:id="24" w:name="_Toc200480279"/>
-      <w:r>
-        <w:t>5.3.</w:t>
-      </w:r>
-      <w:r>
-        <w:t>2</w:t>
-      </w:r>
-      <w:r>
-        <w:t xml:space="preserve"> </w:t>
-      </w:r>
-      <w:r>
-        <w:rPr>
-          <w:lang w:val="en-IL"/>
-        </w:rPr>
+      </w:pPr>
+      <w:bookmarkStart w:id="24" w:name="_Toc200800049"/>
+      <w:r>
+        <w:lastRenderedPageBreak/>
+        <w:t xml:space="preserve">5.3.2 </w:t>
+      </w:r>
+      <w:r>
         <w:t>Toolchain Incompatibility Between VLSI Backend Manuals</w:t>
       </w:r>
       <w:bookmarkEnd w:id="24"/>
     </w:p>
     <w:p>
-      <w:r>
-        <w:t xml:space="preserve">During the backend </w:t>
-      </w:r>
-      <w:r>
-        <w:t>flow</w:t>
-      </w:r>
-      <w:r>
-        <w:t>, we encountered a significant challenge stemming from the coexistence of two backend manuals: a comprehensive (long) manual and a condensed (short) manual</w:t>
-      </w:r>
-      <w:r>
-        <w:t xml:space="preserve"> – which we used</w:t>
-      </w:r>
-      <w:r>
-        <w:t>, both designed for physical implementation using Tower 180nm technology.</w:t>
-      </w:r>
-    </w:p>
-    <w:p>
-      <w:pPr>
-        <w:rPr>
-          <w:lang w:val="en-IL"/>
-        </w:rPr>
-      </w:pPr>
-      <w:r>
-        <w:rPr>
-          <w:lang w:val="en-IL"/>
-        </w:rPr>
+      <w:pPr>
+        <w:ind w:firstLine="720"/>
+      </w:pPr>
+      <w:r>
+        <w:t>During the backend flow, we encountered a significant challenge stemming from the coexistence of two backend manuals: a comprehensive (long) manual and a condensed (short) manual – which we used, both designed for physical implementation using Tower 180nm technology.</w:t>
+      </w:r>
+    </w:p>
+    <w:p>
+      <w:r>
         <w:t xml:space="preserve">While both manuals aim to generate a valid layout for fabrication, they use different standard cell libraries and tool setups. </w:t>
       </w:r>
     </w:p>
     <w:p>
-      <w:pPr>
-        <w:rPr>
-          <w:lang w:val="en-IL"/>
-        </w:rPr>
-      </w:pPr>
-      <w:r>
-        <w:rPr>
-          <w:lang w:val="en-IL"/>
-        </w:rPr>
+      <w:r>
         <w:t>As a result, their scripts, environments, and verification flows are incompatible, making it difficult to combine methods or reuse tools across manuals.</w:t>
       </w:r>
     </w:p>
@@ -6528,18 +7682,20 @@
           <w:bCs/>
         </w:rPr>
       </w:pPr>
-      <w:bookmarkStart w:id="25" w:name="_Toc200480280"/>
+      <w:bookmarkStart w:id="25" w:name="_Toc200800050"/>
       <w:r>
         <w:rPr>
           <w:b/>
           <w:bCs/>
         </w:rPr>
-        <w:lastRenderedPageBreak/>
         <w:t>6. Future Work</w:t>
       </w:r>
       <w:bookmarkEnd w:id="25"/>
     </w:p>
     <w:p>
+      <w:pPr>
+        <w:ind w:firstLine="720"/>
+      </w:pPr>
       <w:r>
         <w:t>During the semester (winter 2024/25), the same design was used in another project, which included creating a branching unit.</w:t>
       </w:r>
@@ -6654,17 +7810,6 @@
     </w:p>
     <w:p/>
     <w:p/>
-    <w:p/>
-    <w:p/>
-    <w:p/>
-    <w:p/>
-    <w:p/>
-    <w:p/>
-    <w:p/>
-    <w:p/>
-    <w:p/>
-    <w:p/>
-    <w:p/>
     <w:p>
       <w:pPr>
         <w:pStyle w:val="Heading1"/>
@@ -6673,7 +7818,7 @@
           <w:bCs/>
         </w:rPr>
       </w:pPr>
-      <w:bookmarkStart w:id="26" w:name="_Toc200480281"/>
+      <w:bookmarkStart w:id="26" w:name="_Toc200800051"/>
       <w:r>
         <w:rPr>
           <w:b/>
@@ -6684,7 +7829,15 @@
       </w:r>
       <w:bookmarkEnd w:id="26"/>
     </w:p>
-    <w:p/>
+    <w:p>
+      <w:pPr>
+        <w:rPr>
+          <w:rFonts w:hint="cs"/>
+          <w:rtl/>
+          <w:lang w:bidi="he-IL"/>
+        </w:rPr>
+      </w:pPr>
+    </w:p>
     <w:sectPr>
       <w:pgSz w:w="11906" w:h="16838"/>
       <w:pgMar w:top="1440" w:right="1440" w:bottom="1440" w:left="1440" w:header="708" w:footer="708" w:gutter="0"/>
@@ -7143,7 +8296,7 @@
   <w:abstractNum w:abstractNumId="3" w15:restartNumberingAfterBreak="0">
     <w:nsid w:val="25E206E3"/>
     <w:multiLevelType w:val="multilevel"/>
-    <w:tmpl w:val="DF86CC64"/>
+    <w:tmpl w:val="94FC3622"/>
     <w:lvl w:ilvl="0">
       <w:start w:val="1"/>
       <w:numFmt w:val="bullet"/>
@@ -7160,20 +8313,16 @@
         <w:sz w:val="20"/>
       </w:rPr>
     </w:lvl>
-    <w:lvl w:ilvl="1" w:tentative="1">
-      <w:start w:val="1"/>
+    <w:lvl w:ilvl="1">
+      <w:start w:val="5"/>
       <w:numFmt w:val="bullet"/>
-      <w:lvlText w:val="o"/>
+      <w:lvlText w:val="-"/>
       <w:lvlJc w:val="left"/>
       <w:pPr>
-        <w:tabs>
-          <w:tab w:val="num" w:pos="1440"/>
-        </w:tabs>
         <w:ind w:left="1440" w:hanging="360"/>
       </w:pPr>
       <w:rPr>
-        <w:rFonts w:ascii="Courier New" w:hAnsi="Courier New" w:hint="default"/>
-        <w:sz w:val="20"/>
+        <w:rFonts w:ascii="Aptos" w:eastAsiaTheme="minorHAnsi" w:hAnsi="Aptos" w:cstheme="minorBidi" w:hint="default"/>
       </w:rPr>
     </w:lvl>
     <w:lvl w:ilvl="2" w:tentative="1">
@@ -7753,6 +8902,155 @@
     </w:lvl>
   </w:abstractNum>
   <w:abstractNum w:abstractNumId="8" w15:restartNumberingAfterBreak="0">
+    <w:nsid w:val="3B432DF0"/>
+    <w:multiLevelType w:val="multilevel"/>
+    <w:tmpl w:val="138053B6"/>
+    <w:lvl w:ilvl="0">
+      <w:start w:val="1"/>
+      <w:numFmt w:val="bullet"/>
+      <w:lvlText w:val=""/>
+      <w:lvlJc w:val="left"/>
+      <w:pPr>
+        <w:tabs>
+          <w:tab w:val="num" w:pos="720"/>
+        </w:tabs>
+        <w:ind w:left="720" w:hanging="360"/>
+      </w:pPr>
+      <w:rPr>
+        <w:rFonts w:ascii="Symbol" w:hAnsi="Symbol" w:hint="default"/>
+        <w:sz w:val="20"/>
+      </w:rPr>
+    </w:lvl>
+    <w:lvl w:ilvl="1" w:tentative="1">
+      <w:start w:val="1"/>
+      <w:numFmt w:val="bullet"/>
+      <w:lvlText w:val="o"/>
+      <w:lvlJc w:val="left"/>
+      <w:pPr>
+        <w:tabs>
+          <w:tab w:val="num" w:pos="1440"/>
+        </w:tabs>
+        <w:ind w:left="1440" w:hanging="360"/>
+      </w:pPr>
+      <w:rPr>
+        <w:rFonts w:ascii="Courier New" w:hAnsi="Courier New" w:hint="default"/>
+        <w:sz w:val="20"/>
+      </w:rPr>
+    </w:lvl>
+    <w:lvl w:ilvl="2" w:tentative="1">
+      <w:start w:val="1"/>
+      <w:numFmt w:val="bullet"/>
+      <w:lvlText w:val=""/>
+      <w:lvlJc w:val="left"/>
+      <w:pPr>
+        <w:tabs>
+          <w:tab w:val="num" w:pos="2160"/>
+        </w:tabs>
+        <w:ind w:left="2160" w:hanging="360"/>
+      </w:pPr>
+      <w:rPr>
+        <w:rFonts w:ascii="Wingdings" w:hAnsi="Wingdings" w:hint="default"/>
+        <w:sz w:val="20"/>
+      </w:rPr>
+    </w:lvl>
+    <w:lvl w:ilvl="3" w:tentative="1">
+      <w:start w:val="1"/>
+      <w:numFmt w:val="bullet"/>
+      <w:lvlText w:val=""/>
+      <w:lvlJc w:val="left"/>
+      <w:pPr>
+        <w:tabs>
+          <w:tab w:val="num" w:pos="2880"/>
+        </w:tabs>
+        <w:ind w:left="2880" w:hanging="360"/>
+      </w:pPr>
+      <w:rPr>
+        <w:rFonts w:ascii="Wingdings" w:hAnsi="Wingdings" w:hint="default"/>
+        <w:sz w:val="20"/>
+      </w:rPr>
+    </w:lvl>
+    <w:lvl w:ilvl="4" w:tentative="1">
+      <w:start w:val="1"/>
+      <w:numFmt w:val="bullet"/>
+      <w:lvlText w:val=""/>
+      <w:lvlJc w:val="left"/>
+      <w:pPr>
+        <w:tabs>
+          <w:tab w:val="num" w:pos="3600"/>
+        </w:tabs>
+        <w:ind w:left="3600" w:hanging="360"/>
+      </w:pPr>
+      <w:rPr>
+        <w:rFonts w:ascii="Wingdings" w:hAnsi="Wingdings" w:hint="default"/>
+        <w:sz w:val="20"/>
+      </w:rPr>
+    </w:lvl>
+    <w:lvl w:ilvl="5" w:tentative="1">
+      <w:start w:val="1"/>
+      <w:numFmt w:val="bullet"/>
+      <w:lvlText w:val=""/>
+      <w:lvlJc w:val="left"/>
+      <w:pPr>
+        <w:tabs>
+          <w:tab w:val="num" w:pos="4320"/>
+        </w:tabs>
+        <w:ind w:left="4320" w:hanging="360"/>
+      </w:pPr>
+      <w:rPr>
+        <w:rFonts w:ascii="Wingdings" w:hAnsi="Wingdings" w:hint="default"/>
+        <w:sz w:val="20"/>
+      </w:rPr>
+    </w:lvl>
+    <w:lvl w:ilvl="6" w:tentative="1">
+      <w:start w:val="1"/>
+      <w:numFmt w:val="bullet"/>
+      <w:lvlText w:val=""/>
+      <w:lvlJc w:val="left"/>
+      <w:pPr>
+        <w:tabs>
+          <w:tab w:val="num" w:pos="5040"/>
+        </w:tabs>
+        <w:ind w:left="5040" w:hanging="360"/>
+      </w:pPr>
+      <w:rPr>
+        <w:rFonts w:ascii="Wingdings" w:hAnsi="Wingdings" w:hint="default"/>
+        <w:sz w:val="20"/>
+      </w:rPr>
+    </w:lvl>
+    <w:lvl w:ilvl="7" w:tentative="1">
+      <w:start w:val="1"/>
+      <w:numFmt w:val="bullet"/>
+      <w:lvlText w:val=""/>
+      <w:lvlJc w:val="left"/>
+      <w:pPr>
+        <w:tabs>
+          <w:tab w:val="num" w:pos="5760"/>
+        </w:tabs>
+        <w:ind w:left="5760" w:hanging="360"/>
+      </w:pPr>
+      <w:rPr>
+        <w:rFonts w:ascii="Wingdings" w:hAnsi="Wingdings" w:hint="default"/>
+        <w:sz w:val="20"/>
+      </w:rPr>
+    </w:lvl>
+    <w:lvl w:ilvl="8" w:tentative="1">
+      <w:start w:val="1"/>
+      <w:numFmt w:val="bullet"/>
+      <w:lvlText w:val=""/>
+      <w:lvlJc w:val="left"/>
+      <w:pPr>
+        <w:tabs>
+          <w:tab w:val="num" w:pos="6480"/>
+        </w:tabs>
+        <w:ind w:left="6480" w:hanging="360"/>
+      </w:pPr>
+      <w:rPr>
+        <w:rFonts w:ascii="Wingdings" w:hAnsi="Wingdings" w:hint="default"/>
+        <w:sz w:val="20"/>
+      </w:rPr>
+    </w:lvl>
+  </w:abstractNum>
+  <w:abstractNum w:abstractNumId="9" w15:restartNumberingAfterBreak="0">
     <w:nsid w:val="43060A11"/>
     <w:multiLevelType w:val="hybridMultilevel"/>
     <w:tmpl w:val="CD7C9506"/>
@@ -7841,7 +9139,7 @@
       </w:pPr>
     </w:lvl>
   </w:abstractNum>
-  <w:abstractNum w:abstractNumId="9" w15:restartNumberingAfterBreak="0">
+  <w:abstractNum w:abstractNumId="10" w15:restartNumberingAfterBreak="0">
     <w:nsid w:val="4B2D341A"/>
     <w:multiLevelType w:val="hybridMultilevel"/>
     <w:tmpl w:val="F7448688"/>
@@ -7954,7 +9252,7 @@
       </w:rPr>
     </w:lvl>
   </w:abstractNum>
-  <w:abstractNum w:abstractNumId="10" w15:restartNumberingAfterBreak="0">
+  <w:abstractNum w:abstractNumId="11" w15:restartNumberingAfterBreak="0">
     <w:nsid w:val="70180650"/>
     <w:multiLevelType w:val="multilevel"/>
     <w:tmpl w:val="94587340"/>
@@ -8103,7 +9401,7 @@
       </w:rPr>
     </w:lvl>
   </w:abstractNum>
-  <w:abstractNum w:abstractNumId="11" w15:restartNumberingAfterBreak="0">
+  <w:abstractNum w:abstractNumId="12" w15:restartNumberingAfterBreak="0">
     <w:nsid w:val="79297081"/>
     <w:multiLevelType w:val="hybridMultilevel"/>
     <w:tmpl w:val="E48AFE1E"/>
@@ -8196,10 +9494,10 @@
     </w:lvl>
   </w:abstractNum>
   <w:num w:numId="1" w16cid:durableId="671878987">
-    <w:abstractNumId w:val="8"/>
+    <w:abstractNumId w:val="9"/>
   </w:num>
   <w:num w:numId="2" w16cid:durableId="1252395002">
-    <w:abstractNumId w:val="11"/>
+    <w:abstractNumId w:val="12"/>
   </w:num>
   <w:num w:numId="3" w16cid:durableId="1278411526">
     <w:abstractNumId w:val="6"/>
@@ -8226,10 +9524,13 @@
     <w:abstractNumId w:val="3"/>
   </w:num>
   <w:num w:numId="11" w16cid:durableId="1667518409">
+    <w:abstractNumId w:val="11"/>
+  </w:num>
+  <w:num w:numId="12" w16cid:durableId="467433251">
     <w:abstractNumId w:val="10"/>
   </w:num>
-  <w:num w:numId="12" w16cid:durableId="467433251">
-    <w:abstractNumId w:val="9"/>
+  <w:num w:numId="13" w16cid:durableId="1807356512">
+    <w:abstractNumId w:val="8"/>
   </w:num>
 </w:numbering>
 </file>

</xml_diff>

<commit_message>
report - references added, original project ALU instructions simulation image added
</commit_message>
<xml_diff>
--- a/Presintaions and Reports/Final_Report_in_prosses.docx
+++ b/Presintaions and Reports/Final_Report_in_prosses.docx
@@ -255,19 +255,8 @@
           <w:szCs w:val="40"/>
           <w:lang w:val="en-US" w:bidi="he-IL"/>
         </w:rPr>
-        <w:t xml:space="preserve">Muhammad </w:t>
-      </w:r>
-      <w:proofErr w:type="spellStart"/>
-      <w:r>
-        <w:rPr>
-          <w:rFonts w:ascii="Times New Roman" w:eastAsia="Aptos" w:hAnsi="Times New Roman" w:cs="Times New Roman"/>
-          <w:sz w:val="40"/>
-          <w:szCs w:val="40"/>
-          <w:lang w:val="en-US" w:bidi="he-IL"/>
-        </w:rPr>
-        <w:t>Biadsy</w:t>
-      </w:r>
-      <w:proofErr w:type="spellEnd"/>
+        <w:t>Muhammad Biadsy</w:t>
+      </w:r>
     </w:p>
     <w:p>
       <w:pPr>
@@ -528,7 +517,6 @@
               <w:kern w:val="2"/>
               <w:sz w:val="24"/>
               <w:szCs w:val="24"/>
-              <w:lang w:val="en-IL" w:eastAsia="en-IL"/>
               <w14:ligatures w14:val="standardContextual"/>
             </w:rPr>
           </w:pPr>
@@ -616,7 +604,6 @@
               <w:kern w:val="2"/>
               <w:sz w:val="24"/>
               <w:szCs w:val="24"/>
-              <w:lang w:val="en-IL" w:eastAsia="en-IL"/>
               <w14:ligatures w14:val="standardContextual"/>
             </w:rPr>
           </w:pPr>
@@ -638,7 +625,6 @@
                 <w:kern w:val="2"/>
                 <w:sz w:val="24"/>
                 <w:szCs w:val="24"/>
-                <w:lang w:val="en-IL" w:eastAsia="en-IL"/>
                 <w14:ligatures w14:val="standardContextual"/>
               </w:rPr>
               <w:tab/>
@@ -716,7 +702,6 @@
               <w:kern w:val="2"/>
               <w:sz w:val="24"/>
               <w:szCs w:val="24"/>
-              <w:lang w:val="en-IL" w:eastAsia="en-IL"/>
               <w14:ligatures w14:val="standardContextual"/>
             </w:rPr>
           </w:pPr>
@@ -735,7 +720,6 @@
                 <w:kern w:val="2"/>
                 <w:sz w:val="24"/>
                 <w:szCs w:val="24"/>
-                <w:lang w:val="en-IL" w:eastAsia="en-IL"/>
                 <w14:ligatures w14:val="standardContextual"/>
               </w:rPr>
               <w:tab/>
@@ -810,7 +794,6 @@
               <w:kern w:val="2"/>
               <w:sz w:val="24"/>
               <w:szCs w:val="24"/>
-              <w:lang w:val="en-IL" w:eastAsia="en-IL"/>
               <w14:ligatures w14:val="standardContextual"/>
             </w:rPr>
           </w:pPr>
@@ -829,7 +812,6 @@
                 <w:kern w:val="2"/>
                 <w:sz w:val="24"/>
                 <w:szCs w:val="24"/>
-                <w:lang w:val="en-IL" w:eastAsia="en-IL"/>
                 <w14:ligatures w14:val="standardContextual"/>
               </w:rPr>
               <w:tab/>
@@ -904,7 +886,6 @@
               <w:kern w:val="2"/>
               <w:sz w:val="24"/>
               <w:szCs w:val="24"/>
-              <w:lang w:val="en-IL" w:eastAsia="en-IL"/>
               <w14:ligatures w14:val="standardContextual"/>
             </w:rPr>
           </w:pPr>
@@ -923,7 +904,6 @@
                 <w:kern w:val="2"/>
                 <w:sz w:val="24"/>
                 <w:szCs w:val="24"/>
-                <w:lang w:val="en-IL" w:eastAsia="en-IL"/>
                 <w14:ligatures w14:val="standardContextual"/>
               </w:rPr>
               <w:tab/>
@@ -997,7 +977,6 @@
               <w:kern w:val="2"/>
               <w:sz w:val="24"/>
               <w:szCs w:val="24"/>
-              <w:lang w:val="en-IL" w:eastAsia="en-IL"/>
               <w14:ligatures w14:val="standardContextual"/>
             </w:rPr>
           </w:pPr>
@@ -1073,7 +1052,6 @@
               <w:kern w:val="2"/>
               <w:sz w:val="24"/>
               <w:szCs w:val="24"/>
-              <w:lang w:val="en-IL" w:eastAsia="en-IL"/>
               <w14:ligatures w14:val="standardContextual"/>
             </w:rPr>
           </w:pPr>
@@ -1147,7 +1125,6 @@
               <w:kern w:val="2"/>
               <w:sz w:val="24"/>
               <w:szCs w:val="24"/>
-              <w:lang w:val="en-IL" w:eastAsia="en-IL"/>
               <w14:ligatures w14:val="standardContextual"/>
             </w:rPr>
           </w:pPr>
@@ -1221,7 +1198,6 @@
               <w:kern w:val="2"/>
               <w:sz w:val="24"/>
               <w:szCs w:val="24"/>
-              <w:lang w:val="en-IL" w:eastAsia="en-IL"/>
               <w14:ligatures w14:val="standardContextual"/>
             </w:rPr>
           </w:pPr>
@@ -1288,7 +1264,6 @@
               <w:kern w:val="2"/>
               <w:sz w:val="24"/>
               <w:szCs w:val="24"/>
-              <w:lang w:val="en-IL" w:eastAsia="en-IL"/>
               <w14:ligatures w14:val="standardContextual"/>
             </w:rPr>
           </w:pPr>
@@ -1362,7 +1337,6 @@
               <w:kern w:val="2"/>
               <w:sz w:val="24"/>
               <w:szCs w:val="24"/>
-              <w:lang w:val="en-IL" w:eastAsia="en-IL"/>
               <w14:ligatures w14:val="standardContextual"/>
             </w:rPr>
           </w:pPr>
@@ -1429,7 +1403,6 @@
               <w:kern w:val="2"/>
               <w:sz w:val="24"/>
               <w:szCs w:val="24"/>
-              <w:lang w:val="en-IL" w:eastAsia="en-IL"/>
               <w14:ligatures w14:val="standardContextual"/>
             </w:rPr>
           </w:pPr>
@@ -1503,7 +1476,6 @@
               <w:kern w:val="2"/>
               <w:sz w:val="24"/>
               <w:szCs w:val="24"/>
-              <w:lang w:val="en-IL" w:eastAsia="en-IL"/>
               <w14:ligatures w14:val="standardContextual"/>
             </w:rPr>
           </w:pPr>
@@ -1578,7 +1550,6 @@
               <w:kern w:val="2"/>
               <w:sz w:val="24"/>
               <w:szCs w:val="24"/>
-              <w:lang w:val="en-IL" w:eastAsia="en-IL"/>
               <w14:ligatures w14:val="standardContextual"/>
             </w:rPr>
           </w:pPr>
@@ -1599,7 +1570,6 @@
                 <w:kern w:val="2"/>
                 <w:sz w:val="24"/>
                 <w:szCs w:val="24"/>
-                <w:lang w:val="en-IL" w:eastAsia="en-IL"/>
                 <w14:ligatures w14:val="standardContextual"/>
               </w:rPr>
               <w:tab/>
@@ -1675,7 +1645,6 @@
               <w:kern w:val="2"/>
               <w:sz w:val="24"/>
               <w:szCs w:val="24"/>
-              <w:lang w:val="en-IL" w:eastAsia="en-IL"/>
               <w14:ligatures w14:val="standardContextual"/>
             </w:rPr>
           </w:pPr>
@@ -1751,7 +1720,6 @@
               <w:kern w:val="2"/>
               <w:sz w:val="24"/>
               <w:szCs w:val="24"/>
-              <w:lang w:val="en-IL" w:eastAsia="en-IL"/>
               <w14:ligatures w14:val="standardContextual"/>
             </w:rPr>
           </w:pPr>
@@ -1825,7 +1793,6 @@
               <w:kern w:val="2"/>
               <w:sz w:val="24"/>
               <w:szCs w:val="24"/>
-              <w:lang w:val="en-IL" w:eastAsia="en-IL"/>
               <w14:ligatures w14:val="standardContextual"/>
             </w:rPr>
           </w:pPr>
@@ -1899,7 +1866,6 @@
               <w:kern w:val="2"/>
               <w:sz w:val="24"/>
               <w:szCs w:val="24"/>
-              <w:lang w:val="en-IL" w:eastAsia="en-IL"/>
               <w14:ligatures w14:val="standardContextual"/>
             </w:rPr>
           </w:pPr>
@@ -1973,7 +1939,6 @@
               <w:kern w:val="2"/>
               <w:sz w:val="24"/>
               <w:szCs w:val="24"/>
-              <w:lang w:val="en-IL" w:eastAsia="en-IL"/>
               <w14:ligatures w14:val="standardContextual"/>
             </w:rPr>
           </w:pPr>
@@ -2049,7 +2014,6 @@
               <w:kern w:val="2"/>
               <w:sz w:val="24"/>
               <w:szCs w:val="24"/>
-              <w:lang w:val="en-IL" w:eastAsia="en-IL"/>
               <w14:ligatures w14:val="standardContextual"/>
             </w:rPr>
           </w:pPr>
@@ -2123,7 +2087,6 @@
               <w:kern w:val="2"/>
               <w:sz w:val="24"/>
               <w:szCs w:val="24"/>
-              <w:lang w:val="en-IL" w:eastAsia="en-IL"/>
               <w14:ligatures w14:val="standardContextual"/>
             </w:rPr>
           </w:pPr>
@@ -2197,7 +2160,6 @@
               <w:kern w:val="2"/>
               <w:sz w:val="24"/>
               <w:szCs w:val="24"/>
-              <w:lang w:val="en-IL" w:eastAsia="en-IL"/>
               <w14:ligatures w14:val="standardContextual"/>
             </w:rPr>
           </w:pPr>
@@ -2271,7 +2233,6 @@
               <w:kern w:val="2"/>
               <w:sz w:val="24"/>
               <w:szCs w:val="24"/>
-              <w:lang w:val="en-IL" w:eastAsia="en-IL"/>
               <w14:ligatures w14:val="standardContextual"/>
             </w:rPr>
           </w:pPr>
@@ -2345,7 +2306,6 @@
               <w:kern w:val="2"/>
               <w:sz w:val="24"/>
               <w:szCs w:val="24"/>
-              <w:lang w:val="en-IL" w:eastAsia="en-IL"/>
               <w14:ligatures w14:val="standardContextual"/>
             </w:rPr>
           </w:pPr>
@@ -2419,7 +2379,6 @@
               <w:kern w:val="2"/>
               <w:sz w:val="24"/>
               <w:szCs w:val="24"/>
-              <w:lang w:val="en-IL" w:eastAsia="en-IL"/>
               <w14:ligatures w14:val="standardContextual"/>
             </w:rPr>
           </w:pPr>
@@ -2495,7 +2454,6 @@
               <w:kern w:val="2"/>
               <w:sz w:val="24"/>
               <w:szCs w:val="24"/>
-              <w:lang w:val="en-IL" w:eastAsia="en-IL"/>
               <w14:ligatures w14:val="standardContextual"/>
             </w:rPr>
           </w:pPr>
@@ -5116,13 +5074,8 @@
         <w:t>Tool:</w:t>
       </w:r>
       <w:r>
-        <w:t xml:space="preserve"> Cadence </w:t>
-      </w:r>
-      <w:proofErr w:type="spellStart"/>
-      <w:r>
-        <w:t>Innovus</w:t>
-      </w:r>
-      <w:proofErr w:type="spellEnd"/>
+        <w:t xml:space="preserve"> Cadence Innovus</w:t>
+      </w:r>
       <w:r>
         <w:t>.</w:t>
       </w:r>
@@ -5478,25 +5431,7 @@
           <w:bCs/>
           <w:lang w:bidi="he-IL"/>
         </w:rPr>
-        <w:t xml:space="preserve">Cadence </w:t>
-      </w:r>
-      <w:proofErr w:type="spellStart"/>
-      <w:r>
-        <w:rPr>
-          <w:b/>
-          <w:bCs/>
-          <w:lang w:bidi="he-IL"/>
-        </w:rPr>
-        <w:t>Innovus</w:t>
-      </w:r>
-      <w:proofErr w:type="spellEnd"/>
-      <w:r>
-        <w:rPr>
-          <w:b/>
-          <w:bCs/>
-          <w:lang w:bidi="he-IL"/>
-        </w:rPr>
-        <w:t xml:space="preserve"> 20.1</w:t>
+        <w:t>Cadence Innovus 20.1</w:t>
       </w:r>
       <w:r>
         <w:rPr>
@@ -5626,21 +5561,7 @@
           <w:lang w:bidi="he-IL"/>
         </w:rPr>
         <w:br/>
-        <w:t xml:space="preserve">The layout environment was initialized in </w:t>
-      </w:r>
-      <w:proofErr w:type="spellStart"/>
-      <w:r>
-        <w:rPr>
-          <w:lang w:bidi="he-IL"/>
-        </w:rPr>
-        <w:t>Innovus</w:t>
-      </w:r>
-      <w:proofErr w:type="spellEnd"/>
-      <w:r>
-        <w:rPr>
-          <w:lang w:bidi="he-IL"/>
-        </w:rPr>
-        <w:t>. The floorplan was defined, including die size, core area, and spacing between the core and IO pads.</w:t>
+        <w:t>The layout environment was initialized in Innovus. The floorplan was defined, including die size, core area, and spacing between the core and IO pads.</w:t>
       </w:r>
     </w:p>
     <w:p>
@@ -6135,14 +6056,7 @@
           <w:sz w:val="20"/>
           <w:szCs w:val="20"/>
         </w:rPr>
-        <w:t>Figure 6</w:t>
-      </w:r>
-      <w:r>
-        <w:rPr>
-          <w:sz w:val="20"/>
-          <w:szCs w:val="20"/>
-        </w:rPr>
-        <w:t>)</w:t>
+        <w:t>Figure 6)</w:t>
       </w:r>
     </w:p>
     <w:p>
@@ -6152,9 +6066,6 @@
           <w:ilvl w:val="0"/>
           <w:numId w:val="12"/>
         </w:numPr>
-        <w:rPr>
-          <w:lang w:val="en-IL"/>
-        </w:rPr>
       </w:pPr>
       <w:r>
         <w:t>Critical path length</w:t>
@@ -6163,9 +6074,6 @@
         <w:t xml:space="preserve">: </w:t>
       </w:r>
       <w:r>
-        <w:rPr>
-          <w:lang w:val="en-IL"/>
-        </w:rPr>
         <w:t>Several clock periods were tested to determine the maximum operating frequency without setup or hold violations.</w:t>
       </w:r>
     </w:p>
@@ -6176,56 +6084,38 @@
           <w:ilvl w:val="1"/>
           <w:numId w:val="10"/>
         </w:numPr>
-        <w:rPr>
-          <w:lang w:val="en-IL"/>
-        </w:rPr>
-      </w:pPr>
-      <w:r>
-        <w:rPr>
-          <w:lang w:val="en-IL"/>
-        </w:rPr>
+      </w:pPr>
+      <w:r>
         <w:t xml:space="preserve">At a </w:t>
       </w:r>
       <w:r>
         <w:rPr>
           <w:b/>
           <w:bCs/>
-          <w:lang w:val="en-IL"/>
         </w:rPr>
         <w:t>4 ns clock period</w:t>
       </w:r>
       <w:r>
-        <w:rPr>
-          <w:lang w:val="en-IL"/>
-        </w:rPr>
         <w:t xml:space="preserve">, the critical path length was </w:t>
       </w:r>
       <w:r>
         <w:rPr>
           <w:b/>
           <w:bCs/>
-          <w:lang w:val="en-IL"/>
         </w:rPr>
         <w:t>4.34 ns</w:t>
       </w:r>
       <w:r>
-        <w:rPr>
-          <w:lang w:val="en-IL"/>
-        </w:rPr>
         <w:t xml:space="preserve"> (or </w:t>
       </w:r>
       <w:r>
         <w:rPr>
           <w:b/>
           <w:bCs/>
-          <w:lang w:val="en-IL"/>
         </w:rPr>
         <w:t>6.05 ns</w:t>
       </w:r>
       <w:r>
-        <w:rPr>
-          <w:lang w:val="en-IL"/>
-        </w:rPr>
         <w:t xml:space="preserve"> when including clock uncertainty/slack), which resulted in timing violations.</w:t>
       </w:r>
     </w:p>
@@ -6236,49 +6126,34 @@
           <w:ilvl w:val="1"/>
           <w:numId w:val="10"/>
         </w:numPr>
-        <w:rPr>
-          <w:lang w:val="en-IL"/>
-        </w:rPr>
-      </w:pPr>
-      <w:r>
-        <w:rPr>
-          <w:lang w:val="en-IL"/>
-        </w:rPr>
+      </w:pPr>
+      <w:r>
         <w:t xml:space="preserve">At a </w:t>
       </w:r>
       <w:r>
         <w:rPr>
           <w:b/>
           <w:bCs/>
-          <w:lang w:val="en-IL"/>
         </w:rPr>
         <w:t>6 ns clock period</w:t>
       </w:r>
       <w:r>
-        <w:rPr>
-          <w:lang w:val="en-IL"/>
-        </w:rPr>
         <w:t xml:space="preserve">, the critical path length was </w:t>
       </w:r>
       <w:r>
         <w:rPr>
           <w:b/>
           <w:bCs/>
-          <w:lang w:val="en-IL"/>
         </w:rPr>
         <w:t>5.93 ns</w:t>
       </w:r>
       <w:r>
-        <w:rPr>
-          <w:lang w:val="en-IL"/>
-        </w:rPr>
         <w:t xml:space="preserve">, leaving a </w:t>
       </w:r>
       <w:r>
         <w:rPr>
           <w:b/>
           <w:bCs/>
-          <w:lang w:val="en-IL"/>
         </w:rPr>
         <w:t>slack of 0.07 ns</w:t>
       </w:r>
@@ -6286,14 +6161,10 @@
         <w:rPr>
           <w:b/>
           <w:bCs/>
-          <w:lang w:val="en-IL"/>
         </w:rPr>
         <w:t xml:space="preserve"> (on setup)</w:t>
       </w:r>
       <w:r>
-        <w:rPr>
-          <w:lang w:val="en-IL"/>
-        </w:rPr>
         <w:t>, which meets the timing requirements.</w:t>
       </w:r>
     </w:p>
@@ -6304,42 +6175,28 @@
           <w:ilvl w:val="1"/>
           <w:numId w:val="10"/>
         </w:numPr>
-        <w:rPr>
-          <w:lang w:val="en-IL"/>
-        </w:rPr>
-      </w:pPr>
-      <w:r>
-        <w:rPr>
-          <w:lang w:val="en-IL"/>
-        </w:rPr>
+      </w:pPr>
+      <w:r>
         <w:t xml:space="preserve">Based on this analysis, a </w:t>
       </w:r>
       <w:r>
         <w:rPr>
           <w:b/>
           <w:bCs/>
-          <w:lang w:val="en-IL"/>
         </w:rPr>
         <w:t>6 ns clock period</w:t>
       </w:r>
       <w:r>
-        <w:rPr>
-          <w:lang w:val="en-IL"/>
-        </w:rPr>
         <w:t xml:space="preserve"> (equivalent to </w:t>
       </w:r>
       <w:r>
         <w:rPr>
           <w:b/>
           <w:bCs/>
-          <w:lang w:val="en-IL"/>
         </w:rPr>
         <w:t>166.67 MHz</w:t>
       </w:r>
       <w:r>
-        <w:rPr>
-          <w:lang w:val="en-IL"/>
-        </w:rPr>
         <w:t>) was selected as the optimal operating frequency.</w:t>
       </w:r>
     </w:p>
@@ -6366,10 +6223,11 @@
       </w:pPr>
       <w:r>
         <w:rPr>
-          <w:lang w:val="en-IL" w:eastAsia="en-IL"/>
+          <w:noProof/>
+          <w:lang w:eastAsia="en-IL"/>
         </w:rPr>
         <w:drawing>
-          <wp:anchor distT="0" distB="0" distL="114300" distR="114300" simplePos="0" relativeHeight="251686912" behindDoc="0" locked="0" layoutInCell="1" allowOverlap="1" wp14:anchorId="1ECA2146" wp14:editId="6516A051">
+          <wp:anchor distT="0" distB="0" distL="114300" distR="114300" simplePos="0" relativeHeight="251686912" behindDoc="0" locked="0" layoutInCell="1" allowOverlap="1" wp14:anchorId="1ECA2146" wp14:editId="432437A8">
             <wp:simplePos x="0" y="0"/>
             <wp:positionH relativeFrom="margin">
               <wp:align>center</wp:align>
@@ -6446,7 +6304,7 @@
         <w:rPr>
           <w:rFonts w:ascii="Times New Roman" w:eastAsia="Times New Roman" w:hAnsi="Times New Roman" w:cs="Times New Roman"/>
           <w:kern w:val="0"/>
-          <w:lang w:val="en-IL" w:eastAsia="en-IL"/>
+          <w:lang w:eastAsia="en-IL"/>
           <w14:ligatures w14:val="none"/>
         </w:rPr>
       </w:pPr>
@@ -6457,7 +6315,7 @@
         <w:rPr>
           <w:rFonts w:ascii="Times New Roman" w:eastAsia="Times New Roman" w:hAnsi="Times New Roman" w:cs="Times New Roman"/>
           <w:kern w:val="0"/>
-          <w:lang w:val="en-IL" w:eastAsia="en-IL"/>
+          <w:lang w:eastAsia="en-IL"/>
           <w14:ligatures w14:val="none"/>
         </w:rPr>
       </w:pPr>
@@ -6468,7 +6326,7 @@
         <w:rPr>
           <w:rFonts w:ascii="Times New Roman" w:eastAsia="Times New Roman" w:hAnsi="Times New Roman" w:cs="Times New Roman"/>
           <w:kern w:val="0"/>
-          <w:lang w:val="en-IL" w:eastAsia="en-IL"/>
+          <w:lang w:eastAsia="en-IL"/>
           <w14:ligatures w14:val="none"/>
         </w:rPr>
       </w:pPr>
@@ -6479,7 +6337,7 @@
         <w:rPr>
           <w:rFonts w:ascii="Times New Roman" w:eastAsia="Times New Roman" w:hAnsi="Times New Roman" w:cs="Times New Roman"/>
           <w:kern w:val="0"/>
-          <w:lang w:val="en-IL" w:eastAsia="en-IL"/>
+          <w:lang w:eastAsia="en-IL"/>
           <w14:ligatures w14:val="none"/>
         </w:rPr>
       </w:pPr>
@@ -6490,7 +6348,7 @@
         <w:rPr>
           <w:rFonts w:ascii="Times New Roman" w:eastAsia="Times New Roman" w:hAnsi="Times New Roman" w:cs="Times New Roman"/>
           <w:kern w:val="0"/>
-          <w:lang w:val="en-IL" w:eastAsia="en-IL"/>
+          <w:lang w:eastAsia="en-IL"/>
           <w14:ligatures w14:val="none"/>
         </w:rPr>
       </w:pPr>
@@ -6501,7 +6359,7 @@
         <w:rPr>
           <w:rFonts w:ascii="Times New Roman" w:eastAsia="Times New Roman" w:hAnsi="Times New Roman" w:cs="Times New Roman"/>
           <w:kern w:val="0"/>
-          <w:lang w:val="en-IL" w:eastAsia="en-IL"/>
+          <w:lang w:eastAsia="en-IL"/>
           <w14:ligatures w14:val="none"/>
         </w:rPr>
       </w:pPr>
@@ -6512,7 +6370,7 @@
         <w:rPr>
           <w:rFonts w:ascii="Times New Roman" w:eastAsia="Times New Roman" w:hAnsi="Times New Roman" w:cs="Times New Roman"/>
           <w:kern w:val="0"/>
-          <w:lang w:val="en-IL" w:eastAsia="en-IL"/>
+          <w:lang w:eastAsia="en-IL"/>
           <w14:ligatures w14:val="none"/>
         </w:rPr>
       </w:pPr>
@@ -6521,7 +6379,7 @@
           <w:rFonts w:ascii="Times New Roman" w:eastAsia="Times New Roman" w:hAnsi="Times New Roman" w:cs="Times New Roman"/>
           <w:noProof/>
           <w:kern w:val="0"/>
-          <w:lang w:val="en-IL" w:eastAsia="en-IL"/>
+          <w:lang w:eastAsia="en-IL"/>
           <w14:ligatures w14:val="none"/>
         </w:rPr>
         <mc:AlternateContent>
@@ -6679,18 +6537,18 @@
         <w:rPr>
           <w:rFonts w:ascii="Times New Roman" w:eastAsia="Times New Roman" w:hAnsi="Times New Roman" w:cs="Times New Roman"/>
           <w:kern w:val="0"/>
-          <w:lang w:val="en-IL" w:eastAsia="en-IL"/>
+          <w:lang w:eastAsia="en-IL"/>
           <w14:ligatures w14:val="none"/>
         </w:rPr>
       </w:pPr>
       <w:r>
         <w:rPr>
           <w:noProof/>
-          <w:lang w:val="en-IL" w:eastAsia="en-IL"/>
+          <w:lang w:eastAsia="en-IL"/>
         </w:rPr>
         <w:lastRenderedPageBreak/>
         <w:drawing>
-          <wp:anchor distT="0" distB="0" distL="114300" distR="114300" simplePos="0" relativeHeight="251680768" behindDoc="0" locked="0" layoutInCell="1" allowOverlap="1" wp14:anchorId="13C52173" wp14:editId="6979148F">
+          <wp:anchor distT="0" distB="0" distL="114300" distR="114300" simplePos="0" relativeHeight="251680768" behindDoc="0" locked="0" layoutInCell="1" allowOverlap="1" wp14:anchorId="13C52173" wp14:editId="59D107C7">
             <wp:simplePos x="0" y="0"/>
             <wp:positionH relativeFrom="margin">
               <wp:posOffset>864870</wp:posOffset>
@@ -6767,7 +6625,7 @@
         <w:rPr>
           <w:rFonts w:ascii="Times New Roman" w:eastAsia="Times New Roman" w:hAnsi="Times New Roman" w:cs="Times New Roman"/>
           <w:kern w:val="0"/>
-          <w:lang w:val="en-IL" w:eastAsia="en-IL"/>
+          <w:lang w:eastAsia="en-IL"/>
           <w14:ligatures w14:val="none"/>
         </w:rPr>
       </w:pPr>
@@ -6778,7 +6636,7 @@
         <w:rPr>
           <w:rFonts w:ascii="Times New Roman" w:eastAsia="Times New Roman" w:hAnsi="Times New Roman" w:cs="Times New Roman"/>
           <w:kern w:val="0"/>
-          <w:lang w:val="en-IL" w:eastAsia="en-IL"/>
+          <w:lang w:eastAsia="en-IL"/>
           <w14:ligatures w14:val="none"/>
         </w:rPr>
       </w:pPr>
@@ -6789,7 +6647,7 @@
         <w:rPr>
           <w:rFonts w:ascii="Times New Roman" w:eastAsia="Times New Roman" w:hAnsi="Times New Roman" w:cs="Times New Roman"/>
           <w:kern w:val="0"/>
-          <w:lang w:val="en-IL" w:eastAsia="en-IL"/>
+          <w:lang w:eastAsia="en-IL"/>
           <w14:ligatures w14:val="none"/>
         </w:rPr>
       </w:pPr>
@@ -7021,8 +6879,9 @@
       <w:r>
         <w:rPr>
           <w:rFonts w:ascii="Times New Roman" w:eastAsia="Times New Roman" w:hAnsi="Times New Roman" w:cs="Times New Roman"/>
+          <w:noProof/>
           <w:kern w:val="0"/>
-          <w:lang w:val="en-IL" w:eastAsia="en-IL"/>
+          <w:lang w:eastAsia="en-IL"/>
           <w14:ligatures w14:val="none"/>
         </w:rPr>
         <w:drawing>
@@ -7189,7 +7048,7 @@
           <w:rFonts w:ascii="Times New Roman" w:eastAsia="Times New Roman" w:hAnsi="Times New Roman" w:cs="Times New Roman"/>
           <w:noProof/>
           <w:kern w:val="0"/>
-          <w:lang w:val="en-IL" w:eastAsia="en-IL"/>
+          <w:lang w:eastAsia="en-IL"/>
           <w14:ligatures w14:val="none"/>
         </w:rPr>
         <mc:AlternateContent>
@@ -7279,21 +7138,7 @@
                                 <w:sz w:val="20"/>
                                 <w:szCs w:val="20"/>
                               </w:rPr>
-                              <w:t xml:space="preserve">Post </w:t>
-                            </w:r>
-                            <w:r>
-                              <w:rPr>
-                                <w:sz w:val="20"/>
-                                <w:szCs w:val="20"/>
-                              </w:rPr>
-                              <w:t>Route</w:t>
-                            </w:r>
-                            <w:r>
-                              <w:rPr>
-                                <w:sz w:val="20"/>
-                                <w:szCs w:val="20"/>
-                              </w:rPr>
-                              <w:t xml:space="preserve"> layou</w:t>
+                              <w:t>Post Route layou</w:t>
                             </w:r>
                             <w:r>
                               <w:rPr>
@@ -7358,21 +7203,7 @@
                           <w:sz w:val="20"/>
                           <w:szCs w:val="20"/>
                         </w:rPr>
-                        <w:t xml:space="preserve">Post </w:t>
-                      </w:r>
-                      <w:r>
-                        <w:rPr>
-                          <w:sz w:val="20"/>
-                          <w:szCs w:val="20"/>
-                        </w:rPr>
-                        <w:t>Route</w:t>
-                      </w:r>
-                      <w:r>
-                        <w:rPr>
-                          <w:sz w:val="20"/>
-                          <w:szCs w:val="20"/>
-                        </w:rPr>
-                        <w:t xml:space="preserve"> layou</w:t>
+                        <w:t>Post Route layou</w:t>
                       </w:r>
                       <w:r>
                         <w:rPr>
@@ -7456,15 +7287,7 @@
         <w:t>Kit and</w:t>
       </w:r>
       <w:r>
-        <w:t xml:space="preserve"> used Cadence </w:t>
-      </w:r>
-      <w:proofErr w:type="spellStart"/>
-      <w:r>
-        <w:t>Innovus</w:t>
-      </w:r>
-      <w:proofErr w:type="spellEnd"/>
-      <w:r>
-        <w:t xml:space="preserve"> for physical layout.</w:t>
+        <w:t xml:space="preserve"> used Cadence Innovus for physical layout.</w:t>
       </w:r>
     </w:p>
     <w:p>
@@ -7831,12 +7654,300 @@
     </w:p>
     <w:p>
       <w:pPr>
-        <w:rPr>
-          <w:rFonts w:hint="cs"/>
+        <w:pStyle w:val="ListParagraph"/>
+        <w:numPr>
+          <w:ilvl w:val="0"/>
+          <w:numId w:val="12"/>
+        </w:numPr>
+        <w:rPr>
+          <w:lang w:bidi="he-IL"/>
+        </w:rPr>
+      </w:pPr>
+      <w:r>
+        <w:rPr>
+          <w:lang w:bidi="he-IL"/>
+        </w:rPr>
+        <w:t xml:space="preserve">Original GitHub </w:t>
+      </w:r>
+      <w:r>
+        <w:rPr>
+          <w:lang w:bidi="he-IL"/>
+        </w:rPr>
+        <w:t xml:space="preserve">project </w:t>
+      </w:r>
+      <w:r>
+        <w:rPr>
+          <w:lang w:bidi="he-IL"/>
+        </w:rPr>
+        <w:t>repository</w:t>
+      </w:r>
+      <w:r>
+        <w:rPr>
+          <w:lang w:bidi="he-IL"/>
+        </w:rPr>
+        <w:t xml:space="preserve"> -</w:t>
+      </w:r>
+      <w:r>
+        <w:rPr>
+          <w:lang w:bidi="he-IL"/>
+        </w:rPr>
+        <w:t xml:space="preserve"> </w:t>
+      </w:r>
+      <w:r>
+        <w:rPr>
+          <w:lang w:bidi="he-IL"/>
+        </w:rPr>
+        <w:t>pipelined RISC-V:</w:t>
+      </w:r>
+    </w:p>
+    <w:p>
+      <w:pPr>
+        <w:pStyle w:val="ListParagraph"/>
+        <w:rPr>
+          <w:lang w:bidi="he-IL"/>
+        </w:rPr>
+      </w:pPr>
+      <w:hyperlink r:id="rId18" w:history="1">
+        <w:r>
+          <w:rPr>
+            <w:rStyle w:val="Hyperlink"/>
+            <w:lang w:bidi="he-IL"/>
+          </w:rPr>
+          <w:t>https://github.com/estufa-cin-ufpe/RISC-V-Pipeline/tree/master</w:t>
+        </w:r>
+      </w:hyperlink>
+      <w:r>
+        <w:rPr>
+          <w:lang w:bidi="he-IL"/>
+        </w:rPr>
+        <w:t xml:space="preserve"> </w:t>
+      </w:r>
+      <w:r>
+        <w:rPr>
+          <w:lang w:bidi="he-IL"/>
+        </w:rPr>
+        <w:t>.</w:t>
+      </w:r>
+    </w:p>
+    <w:p>
+      <w:pPr>
+        <w:pStyle w:val="ListParagraph"/>
+        <w:rPr>
+          <w:lang w:bidi="he-IL"/>
+        </w:rPr>
+      </w:pPr>
+    </w:p>
+    <w:p>
+      <w:pPr>
+        <w:pStyle w:val="ListParagraph"/>
+        <w:numPr>
+          <w:ilvl w:val="0"/>
+          <w:numId w:val="12"/>
+        </w:numPr>
+        <w:rPr>
+          <w:lang w:bidi="he-IL"/>
+        </w:rPr>
+      </w:pPr>
+      <w:r>
+        <w:rPr>
+          <w:lang w:bidi="he-IL"/>
+        </w:rPr>
+        <w:t xml:space="preserve">FPJA virtual memory used to </w:t>
+      </w:r>
+      <w:r>
+        <w:rPr>
+          <w:lang w:bidi="he-IL"/>
+        </w:rPr>
+        <w:t xml:space="preserve">simulate </w:t>
+      </w:r>
+      <w:r>
+        <w:rPr>
+          <w:lang w:bidi="he-IL"/>
+        </w:rPr>
+        <w:t xml:space="preserve">the original project - </w:t>
+      </w:r>
+      <w:proofErr w:type="gramStart"/>
+      <w:r>
+        <w:rPr>
+          <w:lang w:bidi="he-IL"/>
+        </w:rPr>
+        <w:t>altsyncram</w:t>
+      </w:r>
+      <w:r>
+        <w:rPr>
+          <w:lang w:bidi="he-IL"/>
+        </w:rPr>
+        <w:t>.v</w:t>
+      </w:r>
+      <w:proofErr w:type="gramEnd"/>
+      <w:r>
+        <w:rPr>
+          <w:lang w:bidi="he-IL"/>
+        </w:rPr>
+        <w:t xml:space="preserve"> file:</w:t>
+      </w:r>
+    </w:p>
+    <w:p>
+      <w:pPr>
+        <w:pStyle w:val="ListParagraph"/>
+        <w:rPr>
+          <w:lang w:bidi="he-IL"/>
+        </w:rPr>
+      </w:pPr>
+      <w:hyperlink r:id="rId19" w:history="1">
+        <w:r>
+          <w:rPr>
+            <w:rStyle w:val="Hyperlink"/>
+            <w:lang w:bidi="he-IL"/>
+          </w:rPr>
+          <w:t>https://github.com/dlitz/openmsp430/blob/master/fpga/altera_de1_board/bench/verilog/altsyncram.v</w:t>
+        </w:r>
+      </w:hyperlink>
+      <w:r>
+        <w:rPr>
+          <w:lang w:bidi="he-IL"/>
+        </w:rPr>
+        <w:t xml:space="preserve"> .</w:t>
+      </w:r>
+    </w:p>
+    <w:p>
+      <w:pPr>
+        <w:pStyle w:val="ListParagraph"/>
+        <w:rPr>
+          <w:lang w:bidi="he-IL"/>
+        </w:rPr>
+      </w:pPr>
+    </w:p>
+    <w:p>
+      <w:pPr>
+        <w:pStyle w:val="ListParagraph"/>
+        <w:numPr>
+          <w:ilvl w:val="0"/>
+          <w:numId w:val="12"/>
+        </w:numPr>
+        <w:rPr>
+          <w:lang w:bidi="he-IL"/>
+        </w:rPr>
+      </w:pPr>
+      <w:r>
+        <w:rPr>
+          <w:lang w:bidi="he-IL"/>
+        </w:rPr>
+        <w:t>Synopsys (2022-23) VHDL/Verilog Sim and Synthesis Tower0.18u Manual, V</w:t>
+      </w:r>
+      <w:r>
+        <w:rPr>
+          <w:lang w:bidi="he-IL"/>
+        </w:rPr>
+        <w:t>LSI Lab Electrical and Computer Engineering Technion.</w:t>
+      </w:r>
+    </w:p>
+    <w:p>
+      <w:pPr>
+        <w:pStyle w:val="ListParagraph"/>
+        <w:rPr>
+          <w:lang w:bidi="he-IL"/>
+        </w:rPr>
+      </w:pPr>
+    </w:p>
+    <w:p>
+      <w:pPr>
+        <w:pStyle w:val="ListParagraph"/>
+        <w:numPr>
+          <w:ilvl w:val="0"/>
+          <w:numId w:val="12"/>
+        </w:numPr>
+        <w:rPr>
+          <w:lang w:bidi="he-IL"/>
+        </w:rPr>
+      </w:pPr>
+      <w:r>
+        <w:rPr>
+          <w:lang w:bidi="he-IL"/>
+        </w:rPr>
+        <w:t>Cadence NCSIM/xmsim (2024-25) VHDL/Verilog/SV/Systemc simulations Manual</w:t>
+      </w:r>
+      <w:r>
+        <w:rPr>
+          <w:lang w:bidi="he-IL"/>
+        </w:rPr>
+        <w:t>, VLSI Lab Electrical and Computer Engineering Technion.</w:t>
+      </w:r>
+    </w:p>
+    <w:p>
+      <w:pPr>
+        <w:pStyle w:val="ListParagraph"/>
+        <w:rPr>
+          <w:lang w:bidi="he-IL"/>
+        </w:rPr>
+      </w:pPr>
+    </w:p>
+    <w:p>
+      <w:pPr>
+        <w:pStyle w:val="ListParagraph"/>
+        <w:numPr>
+          <w:ilvl w:val="0"/>
+          <w:numId w:val="12"/>
+        </w:numPr>
+        <w:rPr>
+          <w:lang w:bidi="he-IL"/>
+        </w:rPr>
+      </w:pPr>
+      <w:r>
+        <w:rPr>
+          <w:lang w:bidi="he-IL"/>
+        </w:rPr>
+        <w:t xml:space="preserve">SRAM memories </w:t>
+      </w:r>
+      <w:bookmarkStart w:id="27" w:name="_Hlk201294569"/>
+      <w:r>
+        <w:rPr>
+          <w:lang w:bidi="he-IL"/>
+        </w:rPr>
+        <w:t>Manual, VLSI Lab Electrical and Computer Engineering Technion.</w:t>
+      </w:r>
+      <w:bookmarkEnd w:id="27"/>
+    </w:p>
+    <w:p>
+      <w:pPr>
+        <w:pStyle w:val="ListParagraph"/>
+        <w:rPr>
+          <w:lang w:bidi="he-IL"/>
+        </w:rPr>
+      </w:pPr>
+    </w:p>
+    <w:p>
+      <w:pPr>
+        <w:pStyle w:val="ListParagraph"/>
+        <w:numPr>
+          <w:ilvl w:val="0"/>
+          <w:numId w:val="12"/>
+        </w:numPr>
+        <w:rPr>
           <w:rtl/>
           <w:lang w:bidi="he-IL"/>
         </w:rPr>
       </w:pPr>
+      <w:r>
+        <w:rPr>
+          <w:lang w:bidi="he-IL"/>
+        </w:rPr>
+        <w:t xml:space="preserve">Cadence Innovus Backend </w:t>
+      </w:r>
+      <w:r>
+        <w:rPr>
+          <w:lang w:bidi="he-IL"/>
+        </w:rPr>
+        <w:t xml:space="preserve">Tower0.18u </w:t>
+      </w:r>
+      <w:r>
+        <w:rPr>
+          <w:rFonts w:cs="Arial"/>
+          <w:color w:val="001D35"/>
+          <w:shd w:val="clear" w:color="auto" w:fill="FFFFFF"/>
+        </w:rPr>
+        <w:t>Manual, VLSI Lab Electrical and Computer Engineering Technion.</w:t>
+      </w:r>
     </w:p>
     <w:sectPr>
       <w:pgSz w:w="11906" w:h="16838"/>
@@ -9142,7 +9253,7 @@
   <w:abstractNum w:abstractNumId="10" w15:restartNumberingAfterBreak="0">
     <w:nsid w:val="4B2D341A"/>
     <w:multiLevelType w:val="hybridMultilevel"/>
-    <w:tmpl w:val="F7448688"/>
+    <w:tmpl w:val="EA46FF3E"/>
     <w:lvl w:ilvl="0" w:tplc="20000001">
       <w:start w:val="1"/>
       <w:numFmt w:val="bullet"/>
@@ -10610,6 +10721,18 @@
       <w:szCs w:val="20"/>
     </w:rPr>
   </w:style>
+  <w:style w:type="character" w:styleId="UnresolvedMention">
+    <w:name w:val="Unresolved Mention"/>
+    <w:basedOn w:val="DefaultParagraphFont"/>
+    <w:uiPriority w:val="99"/>
+    <w:semiHidden/>
+    <w:unhideWhenUsed/>
+    <w:rsid w:val="004433EF"/>
+    <w:rPr>
+      <w:color w:val="605E5C"/>
+      <w:shd w:val="clear" w:color="auto" w:fill="E1DFDD"/>
+    </w:rPr>
+  </w:style>
 </w:styles>
 </file>
 

</xml_diff>

<commit_message>
add debug signal table to report and presntaion update ref's in report doc
</commit_message>
<xml_diff>
--- a/Presintaions and Reports/Final_Report_in_prosses.docx
+++ b/Presintaions and Reports/Final_Report_in_prosses.docx
@@ -517,6 +517,7 @@
               <w:kern w:val="2"/>
               <w:sz w:val="24"/>
               <w:szCs w:val="24"/>
+              <w:lang w:val="en-IL" w:eastAsia="en-IL"/>
               <w14:ligatures w14:val="standardContextual"/>
             </w:rPr>
           </w:pPr>
@@ -529,7 +530,7 @@
           <w:r>
             <w:fldChar w:fldCharType="separate"/>
           </w:r>
-          <w:hyperlink w:anchor="_Toc200800026" w:history="1">
+          <w:hyperlink w:anchor="_Toc201413488" w:history="1">
             <w:r>
               <w:rPr>
                 <w:rStyle w:val="Hyperlink"/>
@@ -560,7 +561,7 @@
                 <w:noProof/>
                 <w:webHidden/>
               </w:rPr>
-              <w:instrText xml:space="preserve"> PAGEREF _Toc200800026 \h </w:instrText>
+              <w:instrText xml:space="preserve"> PAGEREF _Toc201413488 \h </w:instrText>
             </w:r>
             <w:r>
               <w:rPr>
@@ -604,10 +605,11 @@
               <w:kern w:val="2"/>
               <w:sz w:val="24"/>
               <w:szCs w:val="24"/>
+              <w:lang w:val="en-IL" w:eastAsia="en-IL"/>
               <w14:ligatures w14:val="standardContextual"/>
             </w:rPr>
           </w:pPr>
-          <w:hyperlink w:anchor="_Toc200800027" w:history="1">
+          <w:hyperlink w:anchor="_Toc201413489" w:history="1">
             <w:r>
               <w:rPr>
                 <w:rStyle w:val="Hyperlink"/>
@@ -625,6 +627,7 @@
                 <w:kern w:val="2"/>
                 <w:sz w:val="24"/>
                 <w:szCs w:val="24"/>
+                <w:lang w:val="en-IL" w:eastAsia="en-IL"/>
                 <w14:ligatures w14:val="standardContextual"/>
               </w:rPr>
               <w:tab/>
@@ -658,7 +661,7 @@
                 <w:noProof/>
                 <w:webHidden/>
               </w:rPr>
-              <w:instrText xml:space="preserve"> PAGEREF _Toc200800027 \h </w:instrText>
+              <w:instrText xml:space="preserve"> PAGEREF _Toc201413489 \h </w:instrText>
             </w:r>
             <w:r>
               <w:rPr>
@@ -702,10 +705,11 @@
               <w:kern w:val="2"/>
               <w:sz w:val="24"/>
               <w:szCs w:val="24"/>
+              <w:lang w:val="en-IL" w:eastAsia="en-IL"/>
               <w14:ligatures w14:val="standardContextual"/>
             </w:rPr>
           </w:pPr>
-          <w:hyperlink w:anchor="_Toc200800028" w:history="1">
+          <w:hyperlink w:anchor="_Toc201413490" w:history="1">
             <w:r>
               <w:rPr>
                 <w:rStyle w:val="Hyperlink"/>
@@ -720,6 +724,7 @@
                 <w:kern w:val="2"/>
                 <w:sz w:val="24"/>
                 <w:szCs w:val="24"/>
+                <w:lang w:val="en-IL" w:eastAsia="en-IL"/>
                 <w14:ligatures w14:val="standardContextual"/>
               </w:rPr>
               <w:tab/>
@@ -750,7 +755,7 @@
                 <w:noProof/>
                 <w:webHidden/>
               </w:rPr>
-              <w:instrText xml:space="preserve"> PAGEREF _Toc200800028 \h </w:instrText>
+              <w:instrText xml:space="preserve"> PAGEREF _Toc201413490 \h </w:instrText>
             </w:r>
             <w:r>
               <w:rPr>
@@ -794,10 +799,11 @@
               <w:kern w:val="2"/>
               <w:sz w:val="24"/>
               <w:szCs w:val="24"/>
+              <w:lang w:val="en-IL" w:eastAsia="en-IL"/>
               <w14:ligatures w14:val="standardContextual"/>
             </w:rPr>
           </w:pPr>
-          <w:hyperlink w:anchor="_Toc200800029" w:history="1">
+          <w:hyperlink w:anchor="_Toc201413491" w:history="1">
             <w:r>
               <w:rPr>
                 <w:rStyle w:val="Hyperlink"/>
@@ -812,6 +818,7 @@
                 <w:kern w:val="2"/>
                 <w:sz w:val="24"/>
                 <w:szCs w:val="24"/>
+                <w:lang w:val="en-IL" w:eastAsia="en-IL"/>
                 <w14:ligatures w14:val="standardContextual"/>
               </w:rPr>
               <w:tab/>
@@ -842,7 +849,7 @@
                 <w:noProof/>
                 <w:webHidden/>
               </w:rPr>
-              <w:instrText xml:space="preserve"> PAGEREF _Toc200800029 \h </w:instrText>
+              <w:instrText xml:space="preserve"> PAGEREF _Toc201413491 \h </w:instrText>
             </w:r>
             <w:r>
               <w:rPr>
@@ -886,10 +893,11 @@
               <w:kern w:val="2"/>
               <w:sz w:val="24"/>
               <w:szCs w:val="24"/>
+              <w:lang w:val="en-IL" w:eastAsia="en-IL"/>
               <w14:ligatures w14:val="standardContextual"/>
             </w:rPr>
           </w:pPr>
-          <w:hyperlink w:anchor="_Toc200800030" w:history="1">
+          <w:hyperlink w:anchor="_Toc201413492" w:history="1">
             <w:r>
               <w:rPr>
                 <w:rStyle w:val="Hyperlink"/>
@@ -904,6 +912,7 @@
                 <w:kern w:val="2"/>
                 <w:sz w:val="24"/>
                 <w:szCs w:val="24"/>
+                <w:lang w:val="en-IL" w:eastAsia="en-IL"/>
                 <w14:ligatures w14:val="standardContextual"/>
               </w:rPr>
               <w:tab/>
@@ -934,7 +943,7 @@
                 <w:noProof/>
                 <w:webHidden/>
               </w:rPr>
-              <w:instrText xml:space="preserve"> PAGEREF _Toc200800030 \h </w:instrText>
+              <w:instrText xml:space="preserve"> PAGEREF _Toc201413492 \h </w:instrText>
             </w:r>
             <w:r>
               <w:rPr>
@@ -977,10 +986,11 @@
               <w:kern w:val="2"/>
               <w:sz w:val="24"/>
               <w:szCs w:val="24"/>
+              <w:lang w:val="en-IL" w:eastAsia="en-IL"/>
               <w14:ligatures w14:val="standardContextual"/>
             </w:rPr>
           </w:pPr>
-          <w:hyperlink w:anchor="_Toc200800031" w:history="1">
+          <w:hyperlink w:anchor="_Toc201413493" w:history="1">
             <w:r>
               <w:rPr>
                 <w:rStyle w:val="Hyperlink"/>
@@ -1009,7 +1019,7 @@
                 <w:noProof/>
                 <w:webHidden/>
               </w:rPr>
-              <w:instrText xml:space="preserve"> PAGEREF _Toc200800031 \h </w:instrText>
+              <w:instrText xml:space="preserve"> PAGEREF _Toc201413493 \h </w:instrText>
             </w:r>
             <w:r>
               <w:rPr>
@@ -1052,10 +1062,11 @@
               <w:kern w:val="2"/>
               <w:sz w:val="24"/>
               <w:szCs w:val="24"/>
+              <w:lang w:val="en-IL" w:eastAsia="en-IL"/>
               <w14:ligatures w14:val="standardContextual"/>
             </w:rPr>
           </w:pPr>
-          <w:hyperlink w:anchor="_Toc200800032" w:history="1">
+          <w:hyperlink w:anchor="_Toc201413494" w:history="1">
             <w:r>
               <w:rPr>
                 <w:rStyle w:val="Hyperlink"/>
@@ -1082,7 +1093,7 @@
                 <w:noProof/>
                 <w:webHidden/>
               </w:rPr>
-              <w:instrText xml:space="preserve"> PAGEREF _Toc200800032 \h </w:instrText>
+              <w:instrText xml:space="preserve"> PAGEREF _Toc201413494 \h </w:instrText>
             </w:r>
             <w:r>
               <w:rPr>
@@ -1103,6 +1114,302 @@
                 <w:webHidden/>
               </w:rPr>
               <w:t>5</w:t>
+            </w:r>
+            <w:r>
+              <w:rPr>
+                <w:noProof/>
+                <w:webHidden/>
+              </w:rPr>
+              <w:fldChar w:fldCharType="end"/>
+            </w:r>
+          </w:hyperlink>
+        </w:p>
+        <w:p>
+          <w:pPr>
+            <w:pStyle w:val="TOC2"/>
+            <w:tabs>
+              <w:tab w:val="right" w:leader="dot" w:pos="9016"/>
+            </w:tabs>
+            <w:rPr>
+              <w:rFonts w:cstheme="minorBidi"/>
+              <w:noProof/>
+              <w:kern w:val="2"/>
+              <w:sz w:val="24"/>
+              <w:szCs w:val="24"/>
+              <w:lang w:val="en-IL" w:eastAsia="en-IL"/>
+              <w14:ligatures w14:val="standardContextual"/>
+            </w:rPr>
+          </w:pPr>
+          <w:hyperlink w:anchor="_Toc201413495" w:history="1">
+            <w:r>
+              <w:rPr>
+                <w:rStyle w:val="Hyperlink"/>
+                <w:noProof/>
+              </w:rPr>
+              <w:t>2.1.1 Instruction memory changes</w:t>
+            </w:r>
+            <w:r>
+              <w:rPr>
+                <w:noProof/>
+                <w:webHidden/>
+              </w:rPr>
+              <w:tab/>
+            </w:r>
+            <w:r>
+              <w:rPr>
+                <w:noProof/>
+                <w:webHidden/>
+              </w:rPr>
+              <w:fldChar w:fldCharType="begin"/>
+            </w:r>
+            <w:r>
+              <w:rPr>
+                <w:noProof/>
+                <w:webHidden/>
+              </w:rPr>
+              <w:instrText xml:space="preserve"> PAGEREF _Toc201413495 \h </w:instrText>
+            </w:r>
+            <w:r>
+              <w:rPr>
+                <w:noProof/>
+                <w:webHidden/>
+              </w:rPr>
+            </w:r>
+            <w:r>
+              <w:rPr>
+                <w:noProof/>
+                <w:webHidden/>
+              </w:rPr>
+              <w:fldChar w:fldCharType="separate"/>
+            </w:r>
+            <w:r>
+              <w:rPr>
+                <w:noProof/>
+                <w:webHidden/>
+              </w:rPr>
+              <w:t>6</w:t>
+            </w:r>
+            <w:r>
+              <w:rPr>
+                <w:noProof/>
+                <w:webHidden/>
+              </w:rPr>
+              <w:fldChar w:fldCharType="end"/>
+            </w:r>
+          </w:hyperlink>
+        </w:p>
+        <w:p>
+          <w:pPr>
+            <w:pStyle w:val="TOC2"/>
+            <w:tabs>
+              <w:tab w:val="right" w:leader="dot" w:pos="9016"/>
+            </w:tabs>
+            <w:rPr>
+              <w:rFonts w:cstheme="minorBidi"/>
+              <w:noProof/>
+              <w:kern w:val="2"/>
+              <w:sz w:val="24"/>
+              <w:szCs w:val="24"/>
+              <w:lang w:val="en-IL" w:eastAsia="en-IL"/>
+              <w14:ligatures w14:val="standardContextual"/>
+            </w:rPr>
+          </w:pPr>
+          <w:hyperlink w:anchor="_Toc201413496" w:history="1">
+            <w:r>
+              <w:rPr>
+                <w:rStyle w:val="Hyperlink"/>
+                <w:noProof/>
+              </w:rPr>
+              <w:t>2.1.2 Data memory changes</w:t>
+            </w:r>
+            <w:r>
+              <w:rPr>
+                <w:noProof/>
+                <w:webHidden/>
+              </w:rPr>
+              <w:tab/>
+            </w:r>
+            <w:r>
+              <w:rPr>
+                <w:noProof/>
+                <w:webHidden/>
+              </w:rPr>
+              <w:fldChar w:fldCharType="begin"/>
+            </w:r>
+            <w:r>
+              <w:rPr>
+                <w:noProof/>
+                <w:webHidden/>
+              </w:rPr>
+              <w:instrText xml:space="preserve"> PAGEREF _Toc201413496 \h </w:instrText>
+            </w:r>
+            <w:r>
+              <w:rPr>
+                <w:noProof/>
+                <w:webHidden/>
+              </w:rPr>
+            </w:r>
+            <w:r>
+              <w:rPr>
+                <w:noProof/>
+                <w:webHidden/>
+              </w:rPr>
+              <w:fldChar w:fldCharType="separate"/>
+            </w:r>
+            <w:r>
+              <w:rPr>
+                <w:noProof/>
+                <w:webHidden/>
+              </w:rPr>
+              <w:t>6</w:t>
+            </w:r>
+            <w:r>
+              <w:rPr>
+                <w:noProof/>
+                <w:webHidden/>
+              </w:rPr>
+              <w:fldChar w:fldCharType="end"/>
+            </w:r>
+          </w:hyperlink>
+        </w:p>
+        <w:p>
+          <w:pPr>
+            <w:pStyle w:val="TOC2"/>
+            <w:tabs>
+              <w:tab w:val="right" w:leader="dot" w:pos="9016"/>
+            </w:tabs>
+            <w:rPr>
+              <w:rFonts w:cstheme="minorBidi"/>
+              <w:noProof/>
+              <w:kern w:val="2"/>
+              <w:sz w:val="24"/>
+              <w:szCs w:val="24"/>
+              <w:lang w:val="en-IL" w:eastAsia="en-IL"/>
+              <w14:ligatures w14:val="standardContextual"/>
+            </w:rPr>
+          </w:pPr>
+          <w:hyperlink w:anchor="_Toc201413497" w:history="1">
+            <w:r>
+              <w:rPr>
+                <w:rStyle w:val="Hyperlink"/>
+                <w:noProof/>
+              </w:rPr>
+              <w:t>2.1.3 Memory Loading Mechanism</w:t>
+            </w:r>
+            <w:r>
+              <w:rPr>
+                <w:noProof/>
+                <w:webHidden/>
+              </w:rPr>
+              <w:tab/>
+            </w:r>
+            <w:r>
+              <w:rPr>
+                <w:noProof/>
+                <w:webHidden/>
+              </w:rPr>
+              <w:fldChar w:fldCharType="begin"/>
+            </w:r>
+            <w:r>
+              <w:rPr>
+                <w:noProof/>
+                <w:webHidden/>
+              </w:rPr>
+              <w:instrText xml:space="preserve"> PAGEREF _Toc201413497 \h </w:instrText>
+            </w:r>
+            <w:r>
+              <w:rPr>
+                <w:noProof/>
+                <w:webHidden/>
+              </w:rPr>
+            </w:r>
+            <w:r>
+              <w:rPr>
+                <w:noProof/>
+                <w:webHidden/>
+              </w:rPr>
+              <w:fldChar w:fldCharType="separate"/>
+            </w:r>
+            <w:r>
+              <w:rPr>
+                <w:noProof/>
+                <w:webHidden/>
+              </w:rPr>
+              <w:t>7</w:t>
+            </w:r>
+            <w:r>
+              <w:rPr>
+                <w:noProof/>
+                <w:webHidden/>
+              </w:rPr>
+              <w:fldChar w:fldCharType="end"/>
+            </w:r>
+          </w:hyperlink>
+        </w:p>
+        <w:p>
+          <w:pPr>
+            <w:pStyle w:val="TOC2"/>
+            <w:tabs>
+              <w:tab w:val="right" w:leader="dot" w:pos="9016"/>
+            </w:tabs>
+            <w:rPr>
+              <w:rFonts w:cstheme="minorBidi"/>
+              <w:noProof/>
+              <w:kern w:val="2"/>
+              <w:sz w:val="24"/>
+              <w:szCs w:val="24"/>
+              <w:lang w:val="en-IL" w:eastAsia="en-IL"/>
+              <w14:ligatures w14:val="standardContextual"/>
+            </w:rPr>
+          </w:pPr>
+          <w:hyperlink w:anchor="_Toc201413498" w:history="1">
+            <w:r>
+              <w:rPr>
+                <w:rStyle w:val="Hyperlink"/>
+                <w:noProof/>
+              </w:rPr>
+              <w:t>2.2 Debug unit Integration into RISCV</w:t>
+            </w:r>
+            <w:r>
+              <w:rPr>
+                <w:noProof/>
+                <w:webHidden/>
+              </w:rPr>
+              <w:tab/>
+            </w:r>
+            <w:r>
+              <w:rPr>
+                <w:noProof/>
+                <w:webHidden/>
+              </w:rPr>
+              <w:fldChar w:fldCharType="begin"/>
+            </w:r>
+            <w:r>
+              <w:rPr>
+                <w:noProof/>
+                <w:webHidden/>
+              </w:rPr>
+              <w:instrText xml:space="preserve"> PAGEREF _Toc201413498 \h </w:instrText>
+            </w:r>
+            <w:r>
+              <w:rPr>
+                <w:noProof/>
+                <w:webHidden/>
+              </w:rPr>
+            </w:r>
+            <w:r>
+              <w:rPr>
+                <w:noProof/>
+                <w:webHidden/>
+              </w:rPr>
+              <w:fldChar w:fldCharType="separate"/>
+            </w:r>
+            <w:r>
+              <w:rPr>
+                <w:noProof/>
+                <w:webHidden/>
+              </w:rPr>
+              <w:t>8</w:t>
             </w:r>
             <w:r>
               <w:rPr>
@@ -1125,16 +1432,17 @@
               <w:kern w:val="2"/>
               <w:sz w:val="24"/>
               <w:szCs w:val="24"/>
+              <w:lang w:val="en-IL" w:eastAsia="en-IL"/>
               <w14:ligatures w14:val="standardContextual"/>
             </w:rPr>
           </w:pPr>
-          <w:hyperlink w:anchor="_Toc200800033" w:history="1">
+          <w:hyperlink w:anchor="_Toc201413499" w:history="1">
             <w:r>
               <w:rPr>
                 <w:rStyle w:val="Hyperlink"/>
                 <w:noProof/>
               </w:rPr>
-              <w:t>2.1.1 Instruction memory changes</w:t>
+              <w:t>2.2.1 Debug connections and signals in the RISC-V</w:t>
             </w:r>
             <w:r>
               <w:rPr>
@@ -1155,358 +1463,7 @@
                 <w:noProof/>
                 <w:webHidden/>
               </w:rPr>
-              <w:instrText xml:space="preserve"> PAGEREF _Toc200800033 \h </w:instrText>
-            </w:r>
-            <w:r>
-              <w:rPr>
-                <w:noProof/>
-                <w:webHidden/>
-              </w:rPr>
-            </w:r>
-            <w:r>
-              <w:rPr>
-                <w:noProof/>
-                <w:webHidden/>
-              </w:rPr>
-              <w:fldChar w:fldCharType="separate"/>
-            </w:r>
-            <w:r>
-              <w:rPr>
-                <w:noProof/>
-                <w:webHidden/>
-              </w:rPr>
-              <w:t>6</w:t>
-            </w:r>
-            <w:r>
-              <w:rPr>
-                <w:noProof/>
-                <w:webHidden/>
-              </w:rPr>
-              <w:fldChar w:fldCharType="end"/>
-            </w:r>
-          </w:hyperlink>
-        </w:p>
-        <w:p>
-          <w:pPr>
-            <w:pStyle w:val="TOC3"/>
-            <w:tabs>
-              <w:tab w:val="right" w:leader="dot" w:pos="9016"/>
-            </w:tabs>
-            <w:rPr>
-              <w:rFonts w:cstheme="minorBidi"/>
-              <w:noProof/>
-              <w:kern w:val="2"/>
-              <w:sz w:val="24"/>
-              <w:szCs w:val="24"/>
-              <w14:ligatures w14:val="standardContextual"/>
-            </w:rPr>
-          </w:pPr>
-          <w:hyperlink w:anchor="_Toc200800034" w:history="1">
-            <w:r>
-              <w:rPr>
-                <w:noProof/>
-                <w:webHidden/>
-              </w:rPr>
-              <w:tab/>
-            </w:r>
-            <w:r>
-              <w:rPr>
-                <w:noProof/>
-                <w:webHidden/>
-              </w:rPr>
-              <w:fldChar w:fldCharType="begin"/>
-            </w:r>
-            <w:r>
-              <w:rPr>
-                <w:noProof/>
-                <w:webHidden/>
-              </w:rPr>
-              <w:instrText xml:space="preserve"> PAGEREF _Toc200800034 \h </w:instrText>
-            </w:r>
-            <w:r>
-              <w:rPr>
-                <w:noProof/>
-                <w:webHidden/>
-              </w:rPr>
-            </w:r>
-            <w:r>
-              <w:rPr>
-                <w:noProof/>
-                <w:webHidden/>
-              </w:rPr>
-              <w:fldChar w:fldCharType="separate"/>
-            </w:r>
-            <w:r>
-              <w:rPr>
-                <w:noProof/>
-                <w:webHidden/>
-              </w:rPr>
-              <w:t>6</w:t>
-            </w:r>
-            <w:r>
-              <w:rPr>
-                <w:noProof/>
-                <w:webHidden/>
-              </w:rPr>
-              <w:fldChar w:fldCharType="end"/>
-            </w:r>
-          </w:hyperlink>
-        </w:p>
-        <w:p>
-          <w:pPr>
-            <w:pStyle w:val="TOC3"/>
-            <w:tabs>
-              <w:tab w:val="right" w:leader="dot" w:pos="9016"/>
-            </w:tabs>
-            <w:rPr>
-              <w:rFonts w:cstheme="minorBidi"/>
-              <w:noProof/>
-              <w:kern w:val="2"/>
-              <w:sz w:val="24"/>
-              <w:szCs w:val="24"/>
-              <w14:ligatures w14:val="standardContextual"/>
-            </w:rPr>
-          </w:pPr>
-          <w:hyperlink w:anchor="_Toc200800035" w:history="1">
-            <w:r>
-              <w:rPr>
-                <w:rStyle w:val="Hyperlink"/>
-                <w:noProof/>
-              </w:rPr>
-              <w:t>2.1.2 Data memory changes</w:t>
-            </w:r>
-            <w:r>
-              <w:rPr>
-                <w:noProof/>
-                <w:webHidden/>
-              </w:rPr>
-              <w:tab/>
-            </w:r>
-            <w:r>
-              <w:rPr>
-                <w:noProof/>
-                <w:webHidden/>
-              </w:rPr>
-              <w:fldChar w:fldCharType="begin"/>
-            </w:r>
-            <w:r>
-              <w:rPr>
-                <w:noProof/>
-                <w:webHidden/>
-              </w:rPr>
-              <w:instrText xml:space="preserve"> PAGEREF _Toc200800035 \h </w:instrText>
-            </w:r>
-            <w:r>
-              <w:rPr>
-                <w:noProof/>
-                <w:webHidden/>
-              </w:rPr>
-            </w:r>
-            <w:r>
-              <w:rPr>
-                <w:noProof/>
-                <w:webHidden/>
-              </w:rPr>
-              <w:fldChar w:fldCharType="separate"/>
-            </w:r>
-            <w:r>
-              <w:rPr>
-                <w:noProof/>
-                <w:webHidden/>
-              </w:rPr>
-              <w:t>6</w:t>
-            </w:r>
-            <w:r>
-              <w:rPr>
-                <w:noProof/>
-                <w:webHidden/>
-              </w:rPr>
-              <w:fldChar w:fldCharType="end"/>
-            </w:r>
-          </w:hyperlink>
-        </w:p>
-        <w:p>
-          <w:pPr>
-            <w:pStyle w:val="TOC3"/>
-            <w:tabs>
-              <w:tab w:val="right" w:leader="dot" w:pos="9016"/>
-            </w:tabs>
-            <w:rPr>
-              <w:rFonts w:cstheme="minorBidi"/>
-              <w:noProof/>
-              <w:kern w:val="2"/>
-              <w:sz w:val="24"/>
-              <w:szCs w:val="24"/>
-              <w14:ligatures w14:val="standardContextual"/>
-            </w:rPr>
-          </w:pPr>
-          <w:hyperlink w:anchor="_Toc200800036" w:history="1">
-            <w:r>
-              <w:rPr>
-                <w:noProof/>
-                <w:webHidden/>
-              </w:rPr>
-              <w:tab/>
-            </w:r>
-            <w:r>
-              <w:rPr>
-                <w:noProof/>
-                <w:webHidden/>
-              </w:rPr>
-              <w:fldChar w:fldCharType="begin"/>
-            </w:r>
-            <w:r>
-              <w:rPr>
-                <w:noProof/>
-                <w:webHidden/>
-              </w:rPr>
-              <w:instrText xml:space="preserve"> PAGEREF _Toc200800036 \h </w:instrText>
-            </w:r>
-            <w:r>
-              <w:rPr>
-                <w:noProof/>
-                <w:webHidden/>
-              </w:rPr>
-            </w:r>
-            <w:r>
-              <w:rPr>
-                <w:noProof/>
-                <w:webHidden/>
-              </w:rPr>
-              <w:fldChar w:fldCharType="separate"/>
-            </w:r>
-            <w:r>
-              <w:rPr>
-                <w:noProof/>
-                <w:webHidden/>
-              </w:rPr>
-              <w:t>7</w:t>
-            </w:r>
-            <w:r>
-              <w:rPr>
-                <w:noProof/>
-                <w:webHidden/>
-              </w:rPr>
-              <w:fldChar w:fldCharType="end"/>
-            </w:r>
-          </w:hyperlink>
-        </w:p>
-        <w:p>
-          <w:pPr>
-            <w:pStyle w:val="TOC3"/>
-            <w:tabs>
-              <w:tab w:val="right" w:leader="dot" w:pos="9016"/>
-            </w:tabs>
-            <w:rPr>
-              <w:rFonts w:cstheme="minorBidi"/>
-              <w:noProof/>
-              <w:kern w:val="2"/>
-              <w:sz w:val="24"/>
-              <w:szCs w:val="24"/>
-              <w14:ligatures w14:val="standardContextual"/>
-            </w:rPr>
-          </w:pPr>
-          <w:hyperlink w:anchor="_Toc200800037" w:history="1">
-            <w:r>
-              <w:rPr>
-                <w:rStyle w:val="Hyperlink"/>
-                <w:noProof/>
-              </w:rPr>
-              <w:t>2.1.3 Memory Loading Mechanism</w:t>
-            </w:r>
-            <w:r>
-              <w:rPr>
-                <w:noProof/>
-                <w:webHidden/>
-              </w:rPr>
-              <w:tab/>
-            </w:r>
-            <w:r>
-              <w:rPr>
-                <w:noProof/>
-                <w:webHidden/>
-              </w:rPr>
-              <w:fldChar w:fldCharType="begin"/>
-            </w:r>
-            <w:r>
-              <w:rPr>
-                <w:noProof/>
-                <w:webHidden/>
-              </w:rPr>
-              <w:instrText xml:space="preserve"> PAGEREF _Toc200800037 \h </w:instrText>
-            </w:r>
-            <w:r>
-              <w:rPr>
-                <w:noProof/>
-                <w:webHidden/>
-              </w:rPr>
-            </w:r>
-            <w:r>
-              <w:rPr>
-                <w:noProof/>
-                <w:webHidden/>
-              </w:rPr>
-              <w:fldChar w:fldCharType="separate"/>
-            </w:r>
-            <w:r>
-              <w:rPr>
-                <w:noProof/>
-                <w:webHidden/>
-              </w:rPr>
-              <w:t>7</w:t>
-            </w:r>
-            <w:r>
-              <w:rPr>
-                <w:noProof/>
-                <w:webHidden/>
-              </w:rPr>
-              <w:fldChar w:fldCharType="end"/>
-            </w:r>
-          </w:hyperlink>
-        </w:p>
-        <w:p>
-          <w:pPr>
-            <w:pStyle w:val="TOC2"/>
-            <w:tabs>
-              <w:tab w:val="right" w:leader="dot" w:pos="9016"/>
-            </w:tabs>
-            <w:rPr>
-              <w:rFonts w:cstheme="minorBidi"/>
-              <w:noProof/>
-              <w:kern w:val="2"/>
-              <w:sz w:val="24"/>
-              <w:szCs w:val="24"/>
-              <w14:ligatures w14:val="standardContextual"/>
-            </w:rPr>
-          </w:pPr>
-          <w:hyperlink w:anchor="_Toc200800038" w:history="1">
-            <w:r>
-              <w:rPr>
-                <w:rStyle w:val="Hyperlink"/>
-                <w:noProof/>
-              </w:rPr>
-              <w:t>2.2 Debug unit Integration into RISCV</w:t>
-            </w:r>
-            <w:r>
-              <w:rPr>
-                <w:noProof/>
-                <w:webHidden/>
-              </w:rPr>
-              <w:tab/>
-            </w:r>
-            <w:r>
-              <w:rPr>
-                <w:noProof/>
-                <w:webHidden/>
-              </w:rPr>
-              <w:fldChar w:fldCharType="begin"/>
-            </w:r>
-            <w:r>
-              <w:rPr>
-                <w:noProof/>
-                <w:webHidden/>
-              </w:rPr>
-              <w:instrText xml:space="preserve"> PAGEREF _Toc200800038 \h </w:instrText>
+              <w:instrText xml:space="preserve"> PAGEREF _Toc201413499 \h </w:instrText>
             </w:r>
             <w:r>
               <w:rPr>
@@ -1550,10 +1507,11 @@
               <w:kern w:val="2"/>
               <w:sz w:val="24"/>
               <w:szCs w:val="24"/>
+              <w:lang w:val="en-IL" w:eastAsia="en-IL"/>
               <w14:ligatures w14:val="standardContextual"/>
             </w:rPr>
           </w:pPr>
-          <w:hyperlink w:anchor="_Toc200800039" w:history="1">
+          <w:hyperlink w:anchor="_Toc201413500" w:history="1">
             <w:r>
               <w:rPr>
                 <w:rStyle w:val="Hyperlink"/>
@@ -1570,6 +1528,7 @@
                 <w:kern w:val="2"/>
                 <w:sz w:val="24"/>
                 <w:szCs w:val="24"/>
+                <w:lang w:val="en-IL" w:eastAsia="en-IL"/>
                 <w14:ligatures w14:val="standardContextual"/>
               </w:rPr>
               <w:tab/>
@@ -1602,7 +1561,7 @@
                 <w:noProof/>
                 <w:webHidden/>
               </w:rPr>
-              <w:instrText xml:space="preserve"> PAGEREF _Toc200800039 \h </w:instrText>
+              <w:instrText xml:space="preserve"> PAGEREF _Toc201413500 \h </w:instrText>
             </w:r>
             <w:r>
               <w:rPr>
@@ -1622,7 +1581,7 @@
                 <w:noProof/>
                 <w:webHidden/>
               </w:rPr>
-              <w:t>9</w:t>
+              <w:t>10</w:t>
             </w:r>
             <w:r>
               <w:rPr>
@@ -1645,10 +1604,11 @@
               <w:kern w:val="2"/>
               <w:sz w:val="24"/>
               <w:szCs w:val="24"/>
+              <w:lang w:val="en-IL" w:eastAsia="en-IL"/>
               <w14:ligatures w14:val="standardContextual"/>
             </w:rPr>
           </w:pPr>
-          <w:hyperlink w:anchor="_Toc200800040" w:history="1">
+          <w:hyperlink w:anchor="_Toc201413501" w:history="1">
             <w:r>
               <w:rPr>
                 <w:rStyle w:val="Hyperlink"/>
@@ -1677,7 +1637,7 @@
                 <w:noProof/>
                 <w:webHidden/>
               </w:rPr>
-              <w:instrText xml:space="preserve"> PAGEREF _Toc200800040 \h </w:instrText>
+              <w:instrText xml:space="preserve"> PAGEREF _Toc201413501 \h </w:instrText>
             </w:r>
             <w:r>
               <w:rPr>
@@ -1697,7 +1657,7 @@
                 <w:noProof/>
                 <w:webHidden/>
               </w:rPr>
-              <w:t>10</w:t>
+              <w:t>11</w:t>
             </w:r>
             <w:r>
               <w:rPr>
@@ -1720,10 +1680,11 @@
               <w:kern w:val="2"/>
               <w:sz w:val="24"/>
               <w:szCs w:val="24"/>
+              <w:lang w:val="en-IL" w:eastAsia="en-IL"/>
               <w14:ligatures w14:val="standardContextual"/>
             </w:rPr>
           </w:pPr>
-          <w:hyperlink w:anchor="_Toc200800041" w:history="1">
+          <w:hyperlink w:anchor="_Toc201413502" w:history="1">
             <w:r>
               <w:rPr>
                 <w:rStyle w:val="Hyperlink"/>
@@ -1750,7 +1711,7 @@
                 <w:noProof/>
                 <w:webHidden/>
               </w:rPr>
-              <w:instrText xml:space="preserve"> PAGEREF _Toc200800041 \h </w:instrText>
+              <w:instrText xml:space="preserve"> PAGEREF _Toc201413502 \h </w:instrText>
             </w:r>
             <w:r>
               <w:rPr>
@@ -1770,7 +1731,7 @@
                 <w:noProof/>
                 <w:webHidden/>
               </w:rPr>
-              <w:t>10</w:t>
+              <w:t>11</w:t>
             </w:r>
             <w:r>
               <w:rPr>
@@ -1793,10 +1754,11 @@
               <w:kern w:val="2"/>
               <w:sz w:val="24"/>
               <w:szCs w:val="24"/>
+              <w:lang w:val="en-IL" w:eastAsia="en-IL"/>
               <w14:ligatures w14:val="standardContextual"/>
             </w:rPr>
           </w:pPr>
-          <w:hyperlink w:anchor="_Toc200800042" w:history="1">
+          <w:hyperlink w:anchor="_Toc201413503" w:history="1">
             <w:r>
               <w:rPr>
                 <w:rStyle w:val="Hyperlink"/>
@@ -1823,7 +1785,7 @@
                 <w:noProof/>
                 <w:webHidden/>
               </w:rPr>
-              <w:instrText xml:space="preserve"> PAGEREF _Toc200800042 \h </w:instrText>
+              <w:instrText xml:space="preserve"> PAGEREF _Toc201413503 \h </w:instrText>
             </w:r>
             <w:r>
               <w:rPr>
@@ -1843,7 +1805,7 @@
                 <w:noProof/>
                 <w:webHidden/>
               </w:rPr>
-              <w:t>10</w:t>
+              <w:t>11</w:t>
             </w:r>
             <w:r>
               <w:rPr>
@@ -1866,10 +1828,11 @@
               <w:kern w:val="2"/>
               <w:sz w:val="24"/>
               <w:szCs w:val="24"/>
+              <w:lang w:val="en-IL" w:eastAsia="en-IL"/>
               <w14:ligatures w14:val="standardContextual"/>
             </w:rPr>
           </w:pPr>
-          <w:hyperlink w:anchor="_Toc200800043" w:history="1">
+          <w:hyperlink w:anchor="_Toc201413504" w:history="1">
             <w:r>
               <w:rPr>
                 <w:rStyle w:val="Hyperlink"/>
@@ -1896,7 +1859,7 @@
                 <w:noProof/>
                 <w:webHidden/>
               </w:rPr>
-              <w:instrText xml:space="preserve"> PAGEREF _Toc200800043 \h </w:instrText>
+              <w:instrText xml:space="preserve"> PAGEREF _Toc201413504 \h </w:instrText>
             </w:r>
             <w:r>
               <w:rPr>
@@ -1916,7 +1879,7 @@
                 <w:noProof/>
                 <w:webHidden/>
               </w:rPr>
-              <w:t>11</w:t>
+              <w:t>12</w:t>
             </w:r>
             <w:r>
               <w:rPr>
@@ -1939,10 +1902,11 @@
               <w:kern w:val="2"/>
               <w:sz w:val="24"/>
               <w:szCs w:val="24"/>
+              <w:lang w:val="en-IL" w:eastAsia="en-IL"/>
               <w14:ligatures w14:val="standardContextual"/>
             </w:rPr>
           </w:pPr>
-          <w:hyperlink w:anchor="_Toc200800044" w:history="1">
+          <w:hyperlink w:anchor="_Toc201413505" w:history="1">
             <w:r>
               <w:rPr>
                 <w:rStyle w:val="Hyperlink"/>
@@ -1971,7 +1935,7 @@
                 <w:noProof/>
                 <w:webHidden/>
               </w:rPr>
-              <w:instrText xml:space="preserve"> PAGEREF _Toc200800044 \h </w:instrText>
+              <w:instrText xml:space="preserve"> PAGEREF _Toc201413505 \h </w:instrText>
             </w:r>
             <w:r>
               <w:rPr>
@@ -1991,7 +1955,7 @@
                 <w:noProof/>
                 <w:webHidden/>
               </w:rPr>
-              <w:t>12</w:t>
+              <w:t>13</w:t>
             </w:r>
             <w:r>
               <w:rPr>
@@ -2014,10 +1978,11 @@
               <w:kern w:val="2"/>
               <w:sz w:val="24"/>
               <w:szCs w:val="24"/>
+              <w:lang w:val="en-IL" w:eastAsia="en-IL"/>
               <w14:ligatures w14:val="standardContextual"/>
             </w:rPr>
           </w:pPr>
-          <w:hyperlink w:anchor="_Toc200800045" w:history="1">
+          <w:hyperlink w:anchor="_Toc201413506" w:history="1">
             <w:r>
               <w:rPr>
                 <w:rStyle w:val="Hyperlink"/>
@@ -2044,7 +2009,7 @@
                 <w:noProof/>
                 <w:webHidden/>
               </w:rPr>
-              <w:instrText xml:space="preserve"> PAGEREF _Toc200800045 \h </w:instrText>
+              <w:instrText xml:space="preserve"> PAGEREF _Toc201413506 \h </w:instrText>
             </w:r>
             <w:r>
               <w:rPr>
@@ -2064,7 +2029,7 @@
                 <w:noProof/>
                 <w:webHidden/>
               </w:rPr>
-              <w:t>12</w:t>
+              <w:t>13</w:t>
             </w:r>
             <w:r>
               <w:rPr>
@@ -2087,10 +2052,11 @@
               <w:kern w:val="2"/>
               <w:sz w:val="24"/>
               <w:szCs w:val="24"/>
+              <w:lang w:val="en-IL" w:eastAsia="en-IL"/>
               <w14:ligatures w14:val="standardContextual"/>
             </w:rPr>
           </w:pPr>
-          <w:hyperlink w:anchor="_Toc200800046" w:history="1">
+          <w:hyperlink w:anchor="_Toc201413507" w:history="1">
             <w:r>
               <w:rPr>
                 <w:rStyle w:val="Hyperlink"/>
@@ -2117,7 +2083,7 @@
                 <w:noProof/>
                 <w:webHidden/>
               </w:rPr>
-              <w:instrText xml:space="preserve"> PAGEREF _Toc200800046 \h </w:instrText>
+              <w:instrText xml:space="preserve"> PAGEREF _Toc201413507 \h </w:instrText>
             </w:r>
             <w:r>
               <w:rPr>
@@ -2137,7 +2103,7 @@
                 <w:noProof/>
                 <w:webHidden/>
               </w:rPr>
-              <w:t>14</w:t>
+              <w:t>15</w:t>
             </w:r>
             <w:r>
               <w:rPr>
@@ -2160,10 +2126,11 @@
               <w:kern w:val="2"/>
               <w:sz w:val="24"/>
               <w:szCs w:val="24"/>
+              <w:lang w:val="en-IL" w:eastAsia="en-IL"/>
               <w14:ligatures w14:val="standardContextual"/>
             </w:rPr>
           </w:pPr>
-          <w:hyperlink w:anchor="_Toc200800047" w:history="1">
+          <w:hyperlink w:anchor="_Toc201413508" w:history="1">
             <w:r>
               <w:rPr>
                 <w:rStyle w:val="Hyperlink"/>
@@ -2190,7 +2157,7 @@
                 <w:noProof/>
                 <w:webHidden/>
               </w:rPr>
-              <w:instrText xml:space="preserve"> PAGEREF _Toc200800047 \h </w:instrText>
+              <w:instrText xml:space="preserve"> PAGEREF _Toc201413508 \h </w:instrText>
             </w:r>
             <w:r>
               <w:rPr>
@@ -2210,7 +2177,7 @@
                 <w:noProof/>
                 <w:webHidden/>
               </w:rPr>
-              <w:t>14</w:t>
+              <w:t>15</w:t>
             </w:r>
             <w:r>
               <w:rPr>
@@ -2233,10 +2200,11 @@
               <w:kern w:val="2"/>
               <w:sz w:val="24"/>
               <w:szCs w:val="24"/>
+              <w:lang w:val="en-IL" w:eastAsia="en-IL"/>
               <w14:ligatures w14:val="standardContextual"/>
             </w:rPr>
           </w:pPr>
-          <w:hyperlink w:anchor="_Toc200800048" w:history="1">
+          <w:hyperlink w:anchor="_Toc201413509" w:history="1">
             <w:r>
               <w:rPr>
                 <w:rStyle w:val="Hyperlink"/>
@@ -2263,7 +2231,7 @@
                 <w:noProof/>
                 <w:webHidden/>
               </w:rPr>
-              <w:instrText xml:space="preserve"> PAGEREF _Toc200800048 \h </w:instrText>
+              <w:instrText xml:space="preserve"> PAGEREF _Toc201413509 \h </w:instrText>
             </w:r>
             <w:r>
               <w:rPr>
@@ -2283,7 +2251,7 @@
                 <w:noProof/>
                 <w:webHidden/>
               </w:rPr>
-              <w:t>14</w:t>
+              <w:t>15</w:t>
             </w:r>
             <w:r>
               <w:rPr>
@@ -2306,10 +2274,11 @@
               <w:kern w:val="2"/>
               <w:sz w:val="24"/>
               <w:szCs w:val="24"/>
+              <w:lang w:val="en-IL" w:eastAsia="en-IL"/>
               <w14:ligatures w14:val="standardContextual"/>
             </w:rPr>
           </w:pPr>
-          <w:hyperlink w:anchor="_Toc200800049" w:history="1">
+          <w:hyperlink w:anchor="_Toc201413510" w:history="1">
             <w:r>
               <w:rPr>
                 <w:rStyle w:val="Hyperlink"/>
@@ -2336,7 +2305,7 @@
                 <w:noProof/>
                 <w:webHidden/>
               </w:rPr>
-              <w:instrText xml:space="preserve"> PAGEREF _Toc200800049 \h </w:instrText>
+              <w:instrText xml:space="preserve"> PAGEREF _Toc201413510 \h </w:instrText>
             </w:r>
             <w:r>
               <w:rPr>
@@ -2356,7 +2325,7 @@
                 <w:noProof/>
                 <w:webHidden/>
               </w:rPr>
-              <w:t>15</w:t>
+              <w:t>16</w:t>
             </w:r>
             <w:r>
               <w:rPr>
@@ -2379,10 +2348,11 @@
               <w:kern w:val="2"/>
               <w:sz w:val="24"/>
               <w:szCs w:val="24"/>
+              <w:lang w:val="en-IL" w:eastAsia="en-IL"/>
               <w14:ligatures w14:val="standardContextual"/>
             </w:rPr>
           </w:pPr>
-          <w:hyperlink w:anchor="_Toc200800050" w:history="1">
+          <w:hyperlink w:anchor="_Toc201413511" w:history="1">
             <w:r>
               <w:rPr>
                 <w:rStyle w:val="Hyperlink"/>
@@ -2411,7 +2381,7 @@
                 <w:noProof/>
                 <w:webHidden/>
               </w:rPr>
-              <w:instrText xml:space="preserve"> PAGEREF _Toc200800050 \h </w:instrText>
+              <w:instrText xml:space="preserve"> PAGEREF _Toc201413511 \h </w:instrText>
             </w:r>
             <w:r>
               <w:rPr>
@@ -2431,7 +2401,7 @@
                 <w:noProof/>
                 <w:webHidden/>
               </w:rPr>
-              <w:t>15</w:t>
+              <w:t>16</w:t>
             </w:r>
             <w:r>
               <w:rPr>
@@ -2454,10 +2424,11 @@
               <w:kern w:val="2"/>
               <w:sz w:val="24"/>
               <w:szCs w:val="24"/>
+              <w:lang w:val="en-IL" w:eastAsia="en-IL"/>
               <w14:ligatures w14:val="standardContextual"/>
             </w:rPr>
           </w:pPr>
-          <w:hyperlink w:anchor="_Toc200800051" w:history="1">
+          <w:hyperlink w:anchor="_Toc201413512" w:history="1">
             <w:r>
               <w:rPr>
                 <w:rStyle w:val="Hyperlink"/>
@@ -2486,7 +2457,7 @@
                 <w:noProof/>
                 <w:webHidden/>
               </w:rPr>
-              <w:instrText xml:space="preserve"> PAGEREF _Toc200800051 \h </w:instrText>
+              <w:instrText xml:space="preserve"> PAGEREF _Toc201413512 \h </w:instrText>
             </w:r>
             <w:r>
               <w:rPr>
@@ -2506,7 +2477,7 @@
                 <w:noProof/>
                 <w:webHidden/>
               </w:rPr>
-              <w:t>16</w:t>
+              <w:t>17</w:t>
             </w:r>
             <w:r>
               <w:rPr>
@@ -2563,7 +2534,7 @@
           <w:lang w:val="en-US" w:bidi="he-IL"/>
         </w:rPr>
       </w:pPr>
-      <w:bookmarkStart w:id="0" w:name="_Toc200800026"/>
+      <w:bookmarkStart w:id="0" w:name="_Toc201413488"/>
       <w:r>
         <w:rPr>
           <w:rFonts w:ascii="Times New Roman" w:eastAsia="Aptos" w:hAnsi="Times New Roman" w:cs="Times New Roman"/>
@@ -2644,6 +2615,11 @@
     </w:p>
     <w:p>
       <w:pPr>
+        <w:spacing w:line="276" w:lineRule="auto"/>
+      </w:pPr>
+    </w:p>
+    <w:p>
+      <w:pPr>
         <w:pStyle w:val="Heading1"/>
         <w:numPr>
           <w:ilvl w:val="0"/>
@@ -2655,7 +2631,7 @@
           <w:bCs/>
         </w:rPr>
       </w:pPr>
-      <w:bookmarkStart w:id="1" w:name="_Toc200800027"/>
+      <w:bookmarkStart w:id="1" w:name="_Toc201413489"/>
       <w:r>
         <w:rPr>
           <w:rFonts w:asciiTheme="majorBidi" w:hAnsiTheme="majorBidi"/>
@@ -2674,7 +2650,7 @@
           <w:numId w:val="3"/>
         </w:numPr>
       </w:pPr>
-      <w:bookmarkStart w:id="2" w:name="_Toc200800028"/>
+      <w:bookmarkStart w:id="2" w:name="_Toc201413490"/>
       <w:r>
         <w:t xml:space="preserve">Project </w:t>
       </w:r>
@@ -2810,7 +2786,7 @@
           <w:numId w:val="3"/>
         </w:numPr>
       </w:pPr>
-      <w:bookmarkStart w:id="3" w:name="_Toc200800029"/>
+      <w:bookmarkStart w:id="3" w:name="_Toc201413491"/>
       <w:r>
         <w:lastRenderedPageBreak/>
         <w:t>Alternative Solutions</w:t>
@@ -2855,7 +2831,7 @@
           <w:numId w:val="3"/>
         </w:numPr>
       </w:pPr>
-      <w:bookmarkStart w:id="4" w:name="_Toc200800030"/>
+      <w:bookmarkStart w:id="4" w:name="_Toc201413492"/>
       <w:r>
         <w:t>Selected Solution</w:t>
       </w:r>
@@ -3185,45 +3161,10 @@
     </w:p>
     <w:p>
       <w:pPr>
-        <w:pStyle w:val="ListParagraph"/>
-        <w:numPr>
-          <w:ilvl w:val="0"/>
-          <w:numId w:val="5"/>
-        </w:numPr>
         <w:rPr>
           <w:highlight w:val="yellow"/>
         </w:rPr>
       </w:pPr>
-      <w:r>
-        <w:rPr>
-          <w:highlight w:val="yellow"/>
-        </w:rPr>
-        <w:t xml:space="preserve">Add a </w:t>
-      </w:r>
-      <w:r>
-        <w:rPr>
-          <w:highlight w:val="yellow"/>
-        </w:rPr>
-        <w:t>second</w:t>
-      </w:r>
-      <w:r>
-        <w:rPr>
-          <w:highlight w:val="yellow"/>
-        </w:rPr>
-        <w:t xml:space="preserve"> photo of the </w:t>
-      </w:r>
-      <w:r>
-        <w:rPr>
-          <w:highlight w:val="yellow"/>
-        </w:rPr>
-        <w:t>RISC-V</w:t>
-      </w:r>
-      <w:r>
-        <w:rPr>
-          <w:highlight w:val="yellow"/>
-        </w:rPr>
-        <w:t xml:space="preserve"> with the debug unit wires and mux</w:t>
-      </w:r>
     </w:p>
     <w:p/>
     <w:p/>
@@ -3235,7 +3176,7 @@
           <w:bCs/>
         </w:rPr>
       </w:pPr>
-      <w:bookmarkStart w:id="5" w:name="_Toc200800031"/>
+      <w:bookmarkStart w:id="5" w:name="_Toc201413493"/>
       <w:r>
         <w:rPr>
           <w:b/>
@@ -3271,7 +3212,7 @@
       <w:pPr>
         <w:pStyle w:val="Heading2"/>
       </w:pPr>
-      <w:bookmarkStart w:id="6" w:name="_Toc200800032"/>
+      <w:bookmarkStart w:id="6" w:name="_Toc201413494"/>
       <w:r>
         <w:t>2.1 SRAM &amp; memory loading method Integration into RISCV</w:t>
       </w:r>
@@ -3508,38 +3449,19 @@
       </w:r>
     </w:p>
     <w:p/>
-    <w:p>
-      <w:pPr>
-        <w:pStyle w:val="Heading3"/>
-      </w:pPr>
-    </w:p>
-    <w:p>
-      <w:pPr>
-        <w:pStyle w:val="Heading3"/>
-      </w:pPr>
-    </w:p>
-    <w:p>
-      <w:pPr>
-        <w:pStyle w:val="Heading3"/>
-      </w:pPr>
-    </w:p>
-    <w:p>
-      <w:pPr>
-        <w:pStyle w:val="Heading3"/>
-      </w:pPr>
-    </w:p>
-    <w:p>
-      <w:pPr>
-        <w:pStyle w:val="Heading3"/>
-      </w:pPr>
-    </w:p>
     <w:p/>
     <w:p/>
-    <w:p>
-      <w:pPr>
-        <w:pStyle w:val="Heading3"/>
-      </w:pPr>
-      <w:bookmarkStart w:id="7" w:name="_Toc200800033"/>
+    <w:p/>
+    <w:p/>
+    <w:p/>
+    <w:p/>
+    <w:p/>
+    <w:p/>
+    <w:p>
+      <w:pPr>
+        <w:pStyle w:val="Heading2"/>
+      </w:pPr>
+      <w:bookmarkStart w:id="7" w:name="_Toc201413495"/>
       <w:r>
         <w:lastRenderedPageBreak/>
         <w:t>2.1.1 Instruction memory changes</w:t>
@@ -3802,21 +3724,9 @@
         </w:rPr>
       </w:pPr>
     </w:p>
-    <w:p>
-      <w:pPr>
-        <w:pStyle w:val="Heading3"/>
-      </w:pPr>
-    </w:p>
-    <w:p>
-      <w:pPr>
-        <w:pStyle w:val="Heading3"/>
-      </w:pPr>
-    </w:p>
-    <w:p>
-      <w:pPr>
-        <w:pStyle w:val="Heading3"/>
-      </w:pPr>
-      <w:bookmarkStart w:id="8" w:name="_Toc200800034"/>
+    <w:p/>
+    <w:p/>
+    <w:p>
       <w:r>
         <w:rPr>
           <w:noProof/>
@@ -3951,19 +3861,18 @@
           </mc:Fallback>
         </mc:AlternateContent>
       </w:r>
-      <w:bookmarkEnd w:id="8"/>
     </w:p>
     <w:p/>
     <w:p/>
     <w:p>
       <w:pPr>
-        <w:pStyle w:val="Heading3"/>
-      </w:pPr>
-      <w:bookmarkStart w:id="9" w:name="_Toc200800035"/>
+        <w:pStyle w:val="Heading2"/>
+      </w:pPr>
+      <w:bookmarkStart w:id="8" w:name="_Toc201413496"/>
       <w:r>
         <w:t>2.1.2 Data memory changes</w:t>
       </w:r>
-      <w:bookmarkEnd w:id="9"/>
+      <w:bookmarkEnd w:id="8"/>
     </w:p>
     <w:p>
       <w:r>
@@ -4147,36 +4056,12 @@
         </w:rPr>
       </w:pPr>
     </w:p>
-    <w:p>
-      <w:pPr>
-        <w:pStyle w:val="Heading3"/>
-      </w:pPr>
-    </w:p>
-    <w:p>
-      <w:pPr>
-        <w:pStyle w:val="Heading3"/>
-      </w:pPr>
-    </w:p>
-    <w:p>
-      <w:pPr>
-        <w:pStyle w:val="Heading3"/>
-      </w:pPr>
-    </w:p>
-    <w:p>
-      <w:pPr>
-        <w:pStyle w:val="Heading3"/>
-      </w:pPr>
-    </w:p>
-    <w:p>
-      <w:pPr>
-        <w:pStyle w:val="Heading3"/>
-      </w:pPr>
-    </w:p>
-    <w:p>
-      <w:pPr>
-        <w:pStyle w:val="Heading3"/>
-      </w:pPr>
-      <w:bookmarkStart w:id="10" w:name="_Toc200800036"/>
+    <w:p/>
+    <w:p/>
+    <w:p/>
+    <w:p/>
+    <w:p/>
+    <w:p>
       <w:r>
         <w:rPr>
           <w:noProof/>
@@ -4367,22 +4252,17 @@
           </mc:Fallback>
         </mc:AlternateContent>
       </w:r>
-      <w:bookmarkEnd w:id="10"/>
-    </w:p>
-    <w:p>
-      <w:pPr>
-        <w:pStyle w:val="Heading3"/>
-      </w:pPr>
-    </w:p>
-    <w:p>
-      <w:pPr>
-        <w:pStyle w:val="Heading3"/>
-      </w:pPr>
-      <w:bookmarkStart w:id="11" w:name="_Toc200800037"/>
+    </w:p>
+    <w:p/>
+    <w:p>
+      <w:pPr>
+        <w:pStyle w:val="Heading2"/>
+      </w:pPr>
+      <w:bookmarkStart w:id="9" w:name="_Toc201413497"/>
       <w:r>
         <w:t>2.1.3 Memory Loading Mechanism</w:t>
       </w:r>
-      <w:bookmarkEnd w:id="11"/>
+      <w:bookmarkEnd w:id="9"/>
       <w:r>
         <w:t xml:space="preserve"> </w:t>
       </w:r>
@@ -4494,6 +4374,7 @@
     <w:p/>
     <w:p/>
     <w:p/>
+    <w:p/>
     <w:p>
       <w:r>
         <w:rPr>
@@ -4502,13 +4383,13 @@
         <mc:AlternateContent>
           <mc:Choice Requires="wps">
             <w:drawing>
-              <wp:anchor distT="45720" distB="45720" distL="114300" distR="114300" simplePos="0" relativeHeight="251674624" behindDoc="1" locked="0" layoutInCell="1" allowOverlap="1" wp14:anchorId="618688A2" wp14:editId="7A21F270">
+              <wp:anchor distT="45720" distB="45720" distL="114300" distR="114300" simplePos="0" relativeHeight="251674624" behindDoc="1" locked="0" layoutInCell="1" allowOverlap="1" wp14:anchorId="618688A2" wp14:editId="0B945E9D">
                 <wp:simplePos x="0" y="0"/>
                 <wp:positionH relativeFrom="margin">
-                  <wp:align>center</wp:align>
+                  <wp:posOffset>1558925</wp:posOffset>
                 </wp:positionH>
                 <wp:positionV relativeFrom="paragraph">
-                  <wp:posOffset>405531</wp:posOffset>
+                  <wp:posOffset>162560</wp:posOffset>
                 </wp:positionV>
                 <wp:extent cx="2994660" cy="238760"/>
                 <wp:effectExtent l="0" t="0" r="15240" b="27940"/>
@@ -4608,7 +4489,7 @@
           </mc:Choice>
           <mc:Fallback>
             <w:pict>
-              <v:shape w14:anchorId="618688A2" id="_x0000_s1030" type="#_x0000_t202" style="position:absolute;margin-left:0;margin-top:31.95pt;width:235.8pt;height:18.8pt;z-index:-251641856;visibility:visible;mso-wrap-style:square;mso-width-percent:0;mso-height-percent:0;mso-wrap-distance-left:9pt;mso-wrap-distance-top:3.6pt;mso-wrap-distance-right:9pt;mso-wrap-distance-bottom:3.6pt;mso-position-horizontal:center;mso-position-horizontal-relative:margin;mso-position-vertical:absolute;mso-position-vertical-relative:text;mso-width-percent:0;mso-height-percent:0;mso-width-relative:margin;mso-height-relative:margin;v-text-anchor:top" o:gfxdata="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">
+              <v:shape w14:anchorId="618688A2" id="_x0000_s1030" type="#_x0000_t202" style="position:absolute;margin-left:122.75pt;margin-top:12.8pt;width:235.8pt;height:18.8pt;z-index:-251641856;visibility:visible;mso-wrap-style:square;mso-width-percent:0;mso-height-percent:0;mso-wrap-distance-left:9pt;mso-wrap-distance-top:3.6pt;mso-wrap-distance-right:9pt;mso-wrap-distance-bottom:3.6pt;mso-position-horizontal:absolute;mso-position-horizontal-relative:margin;mso-position-vertical:absolute;mso-position-vertical-relative:text;mso-width-percent:0;mso-height-percent:0;mso-width-relative:margin;mso-height-relative:margin;v-text-anchor:top" o:gfxdata="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">
                 <v:textbox>
                   <w:txbxContent>
                     <w:p>
@@ -4656,16 +4537,17 @@
         </mc:AlternateContent>
       </w:r>
     </w:p>
+    <w:p/>
     <w:p>
       <w:pPr>
         <w:pStyle w:val="Heading2"/>
       </w:pPr>
-      <w:bookmarkStart w:id="12" w:name="_Toc200800038"/>
+      <w:bookmarkStart w:id="10" w:name="_Toc201413498"/>
       <w:r>
         <w:lastRenderedPageBreak/>
         <w:t>2.2 Debug unit Integration into RISCV</w:t>
       </w:r>
-      <w:bookmarkEnd w:id="12"/>
+      <w:bookmarkEnd w:id="10"/>
     </w:p>
     <w:p>
       <w:r>
@@ -4847,41 +4729,1394 @@
         <w:t xml:space="preserve"> Design/DebugUnit.sv file.</w:t>
       </w:r>
     </w:p>
+    <w:p>
+      <w:pPr>
+        <w:pStyle w:val="Heading3"/>
+      </w:pPr>
+      <w:bookmarkStart w:id="11" w:name="_Toc201413499"/>
+      <w:r>
+        <w:t>2.2</w:t>
+      </w:r>
+      <w:r>
+        <w:t>.1</w:t>
+      </w:r>
+      <w:r>
+        <w:t xml:space="preserve"> Debug </w:t>
+      </w:r>
+      <w:r>
+        <w:t>connections and signals in the RISC-V</w:t>
+      </w:r>
+      <w:bookmarkEnd w:id="11"/>
+    </w:p>
+    <w:p>
+      <w:r>
+        <w:t xml:space="preserve">The following table maps each </w:t>
+      </w:r>
+      <w:proofErr w:type="spellStart"/>
+      <w:r>
+        <w:t>DebugSel</w:t>
+      </w:r>
+      <w:proofErr w:type="spellEnd"/>
+      <w:r>
+        <w:t xml:space="preserve"> value to a specific internal signal from various stages of the RISC-V pipeline. It highlights the critical points in the processor that are exposed to the outside world, enabling internal observation and effective debugging.</w:t>
+      </w:r>
+    </w:p>
+    <w:p>
+      <w:pPr>
+        <w:rPr>
+          <w:lang w:val="en-IL"/>
+        </w:rPr>
+      </w:pPr>
+      <w:r>
+        <w:rPr>
+          <w:lang w:val="en-IL"/>
+        </w:rPr>
+        <w:t xml:space="preserve">Unspecified </w:t>
+      </w:r>
+      <w:proofErr w:type="spellStart"/>
+      <w:r>
+        <w:rPr>
+          <w:lang w:val="en-IL"/>
+        </w:rPr>
+        <w:t>DebugSel</w:t>
+      </w:r>
+      <w:proofErr w:type="spellEnd"/>
+      <w:r>
+        <w:rPr>
+          <w:lang w:val="en-IL"/>
+        </w:rPr>
+        <w:t xml:space="preserve"> values are assigned a </w:t>
+      </w:r>
+      <w:proofErr w:type="gramStart"/>
+      <w:r>
+        <w:rPr>
+          <w:lang w:val="en-IL"/>
+        </w:rPr>
+        <w:t>zero vector</w:t>
+      </w:r>
+      <w:proofErr w:type="gramEnd"/>
+      <w:r>
+        <w:rPr>
+          <w:lang w:val="en-IL"/>
+        </w:rPr>
+        <w:t xml:space="preserve"> padded to 32 bits, included to </w:t>
+      </w:r>
+      <w:r>
+        <w:rPr>
+          <w:lang w:val="en-IL"/>
+        </w:rPr>
+        <w:t xml:space="preserve">allow </w:t>
+      </w:r>
+      <w:r>
+        <w:rPr>
+          <w:lang w:val="en-IL"/>
+        </w:rPr>
+        <w:t>simplify</w:t>
+      </w:r>
+      <w:r>
+        <w:rPr>
+          <w:lang w:val="en-IL"/>
+        </w:rPr>
+        <w:t>ing</w:t>
+      </w:r>
+      <w:r>
+        <w:rPr>
+          <w:lang w:val="en-IL"/>
+        </w:rPr>
+        <w:t xml:space="preserve"> the multiplexer design</w:t>
+      </w:r>
+      <w:r>
+        <w:rPr>
+          <w:lang w:val="en-IL"/>
+        </w:rPr>
+        <w:t xml:space="preserve"> (32-</w:t>
+      </w:r>
+      <w:r>
+        <w:rPr>
+          <w:lang w:val="en-IL"/>
+        </w:rPr>
+        <w:t xml:space="preserve">way </w:t>
+      </w:r>
+      <w:r>
+        <w:rPr>
+          <w:lang w:val="en-IL"/>
+        </w:rPr>
+        <w:t>mux)</w:t>
+      </w:r>
+      <w:r>
+        <w:rPr>
+          <w:lang w:val="en-IL"/>
+        </w:rPr>
+        <w:t xml:space="preserve"> in the debug unit.</w:t>
+      </w:r>
+    </w:p>
+    <w:p>
+      <w:pPr>
+        <w:rPr>
+          <w:lang w:val="en-IL"/>
+        </w:rPr>
+      </w:pPr>
+    </w:p>
     <w:p/>
-    <w:p>
-      <w:pPr>
-        <w:pStyle w:val="Heading1"/>
-        <w:rPr>
-          <w:rtl/>
-          <w:lang w:bidi="ar-JO"/>
-        </w:rPr>
-      </w:pPr>
-    </w:p>
-    <w:p/>
-    <w:p/>
-    <w:p>
-      <w:pPr>
-        <w:jc w:val="center"/>
-      </w:pPr>
-    </w:p>
-    <w:p>
-      <w:pPr>
-        <w:jc w:val="center"/>
-      </w:pPr>
-    </w:p>
+    <w:tbl>
+      <w:tblPr>
+        <w:tblStyle w:val="TableGrid"/>
+        <w:tblW w:w="9493" w:type="dxa"/>
+        <w:tblLook w:val="04A0" w:firstRow="1" w:lastRow="0" w:firstColumn="1" w:lastColumn="0" w:noHBand="0" w:noVBand="1"/>
+      </w:tblPr>
+      <w:tblGrid>
+        <w:gridCol w:w="1413"/>
+        <w:gridCol w:w="3827"/>
+        <w:gridCol w:w="4253"/>
+      </w:tblGrid>
+      <w:tr>
+        <w:tc>
+          <w:tcPr>
+            <w:tcW w:w="1413" w:type="dxa"/>
+          </w:tcPr>
+          <w:p>
+            <w:proofErr w:type="spellStart"/>
+            <w:r>
+              <w:lastRenderedPageBreak/>
+              <w:t>DebugSel</w:t>
+            </w:r>
+            <w:proofErr w:type="spellEnd"/>
+          </w:p>
+        </w:tc>
+        <w:tc>
+          <w:tcPr>
+            <w:tcW w:w="3827" w:type="dxa"/>
+          </w:tcPr>
+          <w:p>
+            <w:r>
+              <w:t>Output Source Signal</w:t>
+            </w:r>
+          </w:p>
+        </w:tc>
+        <w:tc>
+          <w:tcPr>
+            <w:tcW w:w="4253" w:type="dxa"/>
+          </w:tcPr>
+          <w:p>
+            <w:r>
+              <w:t xml:space="preserve">        Description / Notes</w:t>
+            </w:r>
+          </w:p>
+        </w:tc>
+      </w:tr>
+      <w:tr>
+        <w:tc>
+          <w:tcPr>
+            <w:tcW w:w="1413" w:type="dxa"/>
+          </w:tcPr>
+          <w:p>
+            <w:r>
+              <w:t>0</w:t>
+            </w:r>
+          </w:p>
+        </w:tc>
+        <w:tc>
+          <w:tcPr>
+            <w:tcW w:w="3827" w:type="dxa"/>
+          </w:tcPr>
+          <w:p>
+            <w:r>
+              <w:t xml:space="preserve">        {25'b0, </w:t>
+            </w:r>
+            <w:proofErr w:type="spellStart"/>
+            <w:r>
+              <w:t>opcodeFetch</w:t>
+            </w:r>
+            <w:proofErr w:type="spellEnd"/>
+            <w:r>
+              <w:t>}</w:t>
+            </w:r>
+          </w:p>
+        </w:tc>
+        <w:tc>
+          <w:tcPr>
+            <w:tcW w:w="4253" w:type="dxa"/>
+          </w:tcPr>
+          <w:p>
+            <w:r>
+              <w:t>Opcode from Fetch stage (padded to 32 bits)</w:t>
+            </w:r>
+          </w:p>
+        </w:tc>
+      </w:tr>
+      <w:tr>
+        <w:tc>
+          <w:tcPr>
+            <w:tcW w:w="1413" w:type="dxa"/>
+          </w:tcPr>
+          <w:p>
+            <w:r>
+              <w:t>1</w:t>
+            </w:r>
+          </w:p>
+        </w:tc>
+        <w:tc>
+          <w:tcPr>
+            <w:tcW w:w="3827" w:type="dxa"/>
+          </w:tcPr>
+          <w:p>
+            <w:r>
+              <w:t xml:space="preserve">        {25'b0, </w:t>
+            </w:r>
+            <w:proofErr w:type="spellStart"/>
+            <w:r>
+              <w:t>opcodeDecode</w:t>
+            </w:r>
+            <w:proofErr w:type="spellEnd"/>
+            <w:r>
+              <w:t>}</w:t>
+            </w:r>
+          </w:p>
+        </w:tc>
+        <w:tc>
+          <w:tcPr>
+            <w:tcW w:w="4253" w:type="dxa"/>
+          </w:tcPr>
+          <w:p>
+            <w:r>
+              <w:t xml:space="preserve">Opcode </w:t>
+            </w:r>
+            <w:r>
+              <w:t>form the operation in</w:t>
+            </w:r>
+            <w:r>
+              <w:t xml:space="preserve"> Decode stage (padded to 32 bits)</w:t>
+            </w:r>
+          </w:p>
+        </w:tc>
+      </w:tr>
+      <w:tr>
+        <w:tc>
+          <w:tcPr>
+            <w:tcW w:w="1413" w:type="dxa"/>
+          </w:tcPr>
+          <w:p>
+            <w:r>
+              <w:t>2</w:t>
+            </w:r>
+          </w:p>
+        </w:tc>
+        <w:tc>
+          <w:tcPr>
+            <w:tcW w:w="3827" w:type="dxa"/>
+          </w:tcPr>
+          <w:p>
+            <w:r>
+              <w:t xml:space="preserve">        {25'b0, </w:t>
+            </w:r>
+            <w:proofErr w:type="spellStart"/>
+            <w:r>
+              <w:t>opcodeExecute</w:t>
+            </w:r>
+            <w:proofErr w:type="spellEnd"/>
+            <w:r>
+              <w:t>}</w:t>
+            </w:r>
+          </w:p>
+        </w:tc>
+        <w:tc>
+          <w:tcPr>
+            <w:tcW w:w="4253" w:type="dxa"/>
+          </w:tcPr>
+          <w:p>
+            <w:r>
+              <w:t xml:space="preserve">Opcode </w:t>
+            </w:r>
+            <w:r>
+              <w:t xml:space="preserve">form the operation </w:t>
+            </w:r>
+            <w:r>
+              <w:t xml:space="preserve">in </w:t>
+            </w:r>
+            <w:r>
+              <w:t>Execute stage (padded to 32 bits)</w:t>
+            </w:r>
+          </w:p>
+        </w:tc>
+      </w:tr>
+      <w:tr>
+        <w:tc>
+          <w:tcPr>
+            <w:tcW w:w="1413" w:type="dxa"/>
+          </w:tcPr>
+          <w:p>
+            <w:r>
+              <w:t>3</w:t>
+            </w:r>
+          </w:p>
+        </w:tc>
+        <w:tc>
+          <w:tcPr>
+            <w:tcW w:w="3827" w:type="dxa"/>
+          </w:tcPr>
+          <w:p>
+            <w:r>
+              <w:t xml:space="preserve">        {25'b0, </w:t>
+            </w:r>
+            <w:proofErr w:type="spellStart"/>
+            <w:r>
+              <w:t>opcodeMem</w:t>
+            </w:r>
+            <w:proofErr w:type="spellEnd"/>
+            <w:r>
+              <w:t>}</w:t>
+            </w:r>
+          </w:p>
+        </w:tc>
+        <w:tc>
+          <w:tcPr>
+            <w:tcW w:w="4253" w:type="dxa"/>
+          </w:tcPr>
+          <w:p>
+            <w:r>
+              <w:t xml:space="preserve">Opcode </w:t>
+            </w:r>
+            <w:r>
+              <w:t xml:space="preserve">form the operation </w:t>
+            </w:r>
+            <w:r>
+              <w:t xml:space="preserve">in </w:t>
+            </w:r>
+            <w:r>
+              <w:t>Memory stage (padded to 32 bits)</w:t>
+            </w:r>
+          </w:p>
+        </w:tc>
+      </w:tr>
+      <w:tr>
+        <w:tc>
+          <w:tcPr>
+            <w:tcW w:w="1413" w:type="dxa"/>
+          </w:tcPr>
+          <w:p>
+            <w:r>
+              <w:t>4</w:t>
+            </w:r>
+          </w:p>
+        </w:tc>
+        <w:tc>
+          <w:tcPr>
+            <w:tcW w:w="3827" w:type="dxa"/>
+          </w:tcPr>
+          <w:p>
+            <w:r>
+              <w:t xml:space="preserve">        {25'b0, </w:t>
+            </w:r>
+            <w:proofErr w:type="spellStart"/>
+            <w:r>
+              <w:t>opcodeWb</w:t>
+            </w:r>
+            <w:proofErr w:type="spellEnd"/>
+            <w:r>
+              <w:t>}</w:t>
+            </w:r>
+          </w:p>
+        </w:tc>
+        <w:tc>
+          <w:tcPr>
+            <w:tcW w:w="4253" w:type="dxa"/>
+          </w:tcPr>
+          <w:p>
+            <w:r>
+              <w:t xml:space="preserve">Opcode </w:t>
+            </w:r>
+            <w:r>
+              <w:t xml:space="preserve">form the operation </w:t>
+            </w:r>
+            <w:r>
+              <w:t xml:space="preserve">in </w:t>
+            </w:r>
+            <w:r>
+              <w:t>Writeback stage (padded to 32 bits)</w:t>
+            </w:r>
+          </w:p>
+        </w:tc>
+      </w:tr>
+      <w:tr>
+        <w:tc>
+          <w:tcPr>
+            <w:tcW w:w="1413" w:type="dxa"/>
+          </w:tcPr>
+          <w:p>
+            <w:r>
+              <w:t>5</w:t>
+            </w:r>
+          </w:p>
+        </w:tc>
+        <w:tc>
+          <w:tcPr>
+            <w:tcW w:w="3827" w:type="dxa"/>
+          </w:tcPr>
+          <w:p>
+            <w:r>
+              <w:t xml:space="preserve">        {25'b0, Funct7Decode_Dout}</w:t>
+            </w:r>
+          </w:p>
+        </w:tc>
+        <w:tc>
+          <w:tcPr>
+            <w:tcW w:w="4253" w:type="dxa"/>
+          </w:tcPr>
+          <w:p>
+            <w:r>
+              <w:t>Funct7</w:t>
+            </w:r>
+            <w:r>
+              <w:t xml:space="preserve"> </w:t>
+            </w:r>
+            <w:r>
+              <w:t xml:space="preserve">form the operation in </w:t>
+            </w:r>
+            <w:r>
+              <w:t>Decode stage (padded to 32 bits)</w:t>
+            </w:r>
+          </w:p>
+        </w:tc>
+      </w:tr>
+      <w:tr>
+        <w:tc>
+          <w:tcPr>
+            <w:tcW w:w="1413" w:type="dxa"/>
+          </w:tcPr>
+          <w:p>
+            <w:r>
+              <w:t>6</w:t>
+            </w:r>
+          </w:p>
+        </w:tc>
+        <w:tc>
+          <w:tcPr>
+            <w:tcW w:w="3827" w:type="dxa"/>
+          </w:tcPr>
+          <w:p>
+            <w:r>
+              <w:t xml:space="preserve">        {29'b0, Funct3Decode_Dout}</w:t>
+            </w:r>
+          </w:p>
+        </w:tc>
+        <w:tc>
+          <w:tcPr>
+            <w:tcW w:w="4253" w:type="dxa"/>
+          </w:tcPr>
+          <w:p>
+            <w:r>
+              <w:t xml:space="preserve">Funct3 </w:t>
+            </w:r>
+            <w:r>
+              <w:t xml:space="preserve">form the operation in </w:t>
+            </w:r>
+            <w:r>
+              <w:t xml:space="preserve">Decode stage </w:t>
+            </w:r>
+            <w:r>
+              <w:t>(padded to 32 bits)</w:t>
+            </w:r>
+          </w:p>
+        </w:tc>
+      </w:tr>
+      <w:tr>
+        <w:tc>
+          <w:tcPr>
+            <w:tcW w:w="1413" w:type="dxa"/>
+          </w:tcPr>
+          <w:p>
+            <w:r>
+              <w:t>7</w:t>
+            </w:r>
+          </w:p>
+        </w:tc>
+        <w:tc>
+          <w:tcPr>
+            <w:tcW w:w="3827" w:type="dxa"/>
+          </w:tcPr>
+          <w:p>
+            <w:r>
+              <w:t xml:space="preserve">        {25'b0, Funct7Execute_Dout}</w:t>
+            </w:r>
+          </w:p>
+        </w:tc>
+        <w:tc>
+          <w:tcPr>
+            <w:tcW w:w="4253" w:type="dxa"/>
+          </w:tcPr>
+          <w:p>
+            <w:r>
+              <w:t xml:space="preserve">Funct7 </w:t>
+            </w:r>
+            <w:r>
+              <w:t>form the operation in</w:t>
+            </w:r>
+            <w:r>
+              <w:t xml:space="preserve"> Execute stage (padded to 32 bits)</w:t>
+            </w:r>
+          </w:p>
+        </w:tc>
+      </w:tr>
+      <w:tr>
+        <w:tc>
+          <w:tcPr>
+            <w:tcW w:w="1413" w:type="dxa"/>
+          </w:tcPr>
+          <w:p>
+            <w:r>
+              <w:t>8</w:t>
+            </w:r>
+          </w:p>
+        </w:tc>
+        <w:tc>
+          <w:tcPr>
+            <w:tcW w:w="3827" w:type="dxa"/>
+          </w:tcPr>
+          <w:p>
+            <w:r>
+              <w:t xml:space="preserve">        {29'b0, Funct3Execute_Dout}</w:t>
+            </w:r>
+          </w:p>
+        </w:tc>
+        <w:tc>
+          <w:tcPr>
+            <w:tcW w:w="4253" w:type="dxa"/>
+          </w:tcPr>
+          <w:p>
+            <w:r>
+              <w:t>F</w:t>
+            </w:r>
+            <w:r>
+              <w:t xml:space="preserve">unct3 </w:t>
+            </w:r>
+            <w:r>
+              <w:t xml:space="preserve">form the operation in </w:t>
+            </w:r>
+            <w:r>
+              <w:t>Execute stage (padded to 32 bits)</w:t>
+            </w:r>
+          </w:p>
+        </w:tc>
+      </w:tr>
+      <w:tr>
+        <w:tc>
+          <w:tcPr>
+            <w:tcW w:w="1413" w:type="dxa"/>
+          </w:tcPr>
+          <w:p>
+            <w:r>
+              <w:t>9</w:t>
+            </w:r>
+          </w:p>
+        </w:tc>
+        <w:tc>
+          <w:tcPr>
+            <w:tcW w:w="3827" w:type="dxa"/>
+          </w:tcPr>
+          <w:p>
+            <w:r>
+              <w:t xml:space="preserve">        {25'b0, Funct7Mem_Dout}</w:t>
+            </w:r>
+          </w:p>
+        </w:tc>
+        <w:tc>
+          <w:tcPr>
+            <w:tcW w:w="4253" w:type="dxa"/>
+          </w:tcPr>
+          <w:p>
+            <w:r>
+              <w:t xml:space="preserve">Funct7 </w:t>
+            </w:r>
+            <w:r>
+              <w:t xml:space="preserve">form the operation in </w:t>
+            </w:r>
+            <w:r>
+              <w:t>Memory stage (padded to 32 bits)</w:t>
+            </w:r>
+          </w:p>
+        </w:tc>
+      </w:tr>
+      <w:tr>
+        <w:tc>
+          <w:tcPr>
+            <w:tcW w:w="1413" w:type="dxa"/>
+          </w:tcPr>
+          <w:p>
+            <w:r>
+              <w:t>10</w:t>
+            </w:r>
+          </w:p>
+        </w:tc>
+        <w:tc>
+          <w:tcPr>
+            <w:tcW w:w="3827" w:type="dxa"/>
+          </w:tcPr>
+          <w:p>
+            <w:r>
+              <w:t xml:space="preserve">        {29'b0, Funct3Mem_Dout}</w:t>
+            </w:r>
+          </w:p>
+        </w:tc>
+        <w:tc>
+          <w:tcPr>
+            <w:tcW w:w="4253" w:type="dxa"/>
+          </w:tcPr>
+          <w:p>
+            <w:r>
+              <w:t xml:space="preserve">Funct3 </w:t>
+            </w:r>
+            <w:r>
+              <w:t xml:space="preserve">form the operation in </w:t>
+            </w:r>
+            <w:r>
+              <w:t>Memory stage (padded to 32 bits)</w:t>
+            </w:r>
+          </w:p>
+        </w:tc>
+      </w:tr>
+      <w:tr>
+        <w:tc>
+          <w:tcPr>
+            <w:tcW w:w="1413" w:type="dxa"/>
+          </w:tcPr>
+          <w:p>
+            <w:r>
+              <w:t>11</w:t>
+            </w:r>
+          </w:p>
+        </w:tc>
+        <w:tc>
+          <w:tcPr>
+            <w:tcW w:w="3827" w:type="dxa"/>
+          </w:tcPr>
+          <w:p>
+            <w:r>
+              <w:t xml:space="preserve">        {25'b0, Funct7Wb_Dout}</w:t>
+            </w:r>
+          </w:p>
+        </w:tc>
+        <w:tc>
+          <w:tcPr>
+            <w:tcW w:w="4253" w:type="dxa"/>
+          </w:tcPr>
+          <w:p>
+            <w:r>
+              <w:t xml:space="preserve">Funct7 </w:t>
+            </w:r>
+            <w:r>
+              <w:t xml:space="preserve">form the operation in </w:t>
+            </w:r>
+            <w:r>
+              <w:t>Writeback stage (padded to 32 bits)</w:t>
+            </w:r>
+          </w:p>
+        </w:tc>
+      </w:tr>
+      <w:tr>
+        <w:tc>
+          <w:tcPr>
+            <w:tcW w:w="1413" w:type="dxa"/>
+          </w:tcPr>
+          <w:p>
+            <w:r>
+              <w:t>12</w:t>
+            </w:r>
+          </w:p>
+        </w:tc>
+        <w:tc>
+          <w:tcPr>
+            <w:tcW w:w="3827" w:type="dxa"/>
+          </w:tcPr>
+          <w:p>
+            <w:r>
+              <w:t xml:space="preserve">        {29'b0, Funct3Wb_Dout}</w:t>
+            </w:r>
+          </w:p>
+        </w:tc>
+        <w:tc>
+          <w:tcPr>
+            <w:tcW w:w="4253" w:type="dxa"/>
+          </w:tcPr>
+          <w:p>
+            <w:r>
+              <w:t xml:space="preserve">Funct3 </w:t>
+            </w:r>
+            <w:r>
+              <w:t xml:space="preserve">form the operation in </w:t>
+            </w:r>
+            <w:r>
+              <w:t>Writeback stage (padded to 32 bits)</w:t>
+            </w:r>
+          </w:p>
+        </w:tc>
+      </w:tr>
+      <w:tr>
+        <w:tc>
+          <w:tcPr>
+            <w:tcW w:w="1413" w:type="dxa"/>
+          </w:tcPr>
+          <w:p>
+            <w:r>
+              <w:t>13</w:t>
+            </w:r>
+          </w:p>
+        </w:tc>
+        <w:tc>
+          <w:tcPr>
+            <w:tcW w:w="3827" w:type="dxa"/>
+          </w:tcPr>
+          <w:p>
+            <w:r>
+              <w:t xml:space="preserve">        {23'b0, </w:t>
+            </w:r>
+            <w:proofErr w:type="spellStart"/>
+            <w:r>
+              <w:t>PC_debug</w:t>
+            </w:r>
+            <w:proofErr w:type="spellEnd"/>
+            <w:r>
+              <w:t>}</w:t>
+            </w:r>
+          </w:p>
+        </w:tc>
+        <w:tc>
+          <w:tcPr>
+            <w:tcW w:w="4253" w:type="dxa"/>
+          </w:tcPr>
+          <w:p>
+            <w:r>
+              <w:t>Program Counter (padded to 32 bits)</w:t>
+            </w:r>
+          </w:p>
+        </w:tc>
+      </w:tr>
+      <w:tr>
+        <w:tc>
+          <w:tcPr>
+            <w:tcW w:w="1413" w:type="dxa"/>
+          </w:tcPr>
+          <w:p>
+            <w:r>
+              <w:t>14</w:t>
+            </w:r>
+          </w:p>
+        </w:tc>
+        <w:tc>
+          <w:tcPr>
+            <w:tcW w:w="3827" w:type="dxa"/>
+          </w:tcPr>
+          <w:p>
+            <w:r>
+              <w:t xml:space="preserve">        </w:t>
+            </w:r>
+            <w:proofErr w:type="spellStart"/>
+            <w:r>
+              <w:t>FAmux_Result_debug</w:t>
+            </w:r>
+            <w:proofErr w:type="spellEnd"/>
+          </w:p>
+        </w:tc>
+        <w:tc>
+          <w:tcPr>
+            <w:tcW w:w="4253" w:type="dxa"/>
+          </w:tcPr>
+          <w:p>
+            <w:r>
+              <w:t>Forwarding A MUX result</w:t>
+            </w:r>
+          </w:p>
+        </w:tc>
+      </w:tr>
+      <w:tr>
+        <w:tc>
+          <w:tcPr>
+            <w:tcW w:w="1413" w:type="dxa"/>
+          </w:tcPr>
+          <w:p>
+            <w:r>
+              <w:t>15</w:t>
+            </w:r>
+          </w:p>
+        </w:tc>
+        <w:tc>
+          <w:tcPr>
+            <w:tcW w:w="3827" w:type="dxa"/>
+          </w:tcPr>
+          <w:p>
+            <w:r>
+              <w:t xml:space="preserve">        </w:t>
+            </w:r>
+            <w:proofErr w:type="spellStart"/>
+            <w:r>
+              <w:t>SrcB_debug</w:t>
+            </w:r>
+            <w:proofErr w:type="spellEnd"/>
+          </w:p>
+        </w:tc>
+        <w:tc>
+          <w:tcPr>
+            <w:tcW w:w="4253" w:type="dxa"/>
+          </w:tcPr>
+          <w:p>
+            <w:r>
+              <w:t>Source B debug</w:t>
+            </w:r>
+          </w:p>
+        </w:tc>
+      </w:tr>
+      <w:tr>
+        <w:tc>
+          <w:tcPr>
+            <w:tcW w:w="1413" w:type="dxa"/>
+          </w:tcPr>
+          <w:p>
+            <w:r>
+              <w:t>16</w:t>
+            </w:r>
+          </w:p>
+        </w:tc>
+        <w:tc>
+          <w:tcPr>
+            <w:tcW w:w="3827" w:type="dxa"/>
+          </w:tcPr>
+          <w:p>
+            <w:r>
+              <w:t xml:space="preserve">        {31'b0, </w:t>
+            </w:r>
+            <w:proofErr w:type="spellStart"/>
+            <w:r>
+              <w:t>PcSel_debug</w:t>
+            </w:r>
+            <w:proofErr w:type="spellEnd"/>
+            <w:r>
+              <w:t>}</w:t>
+            </w:r>
+          </w:p>
+        </w:tc>
+        <w:tc>
+          <w:tcPr>
+            <w:tcW w:w="4253" w:type="dxa"/>
+          </w:tcPr>
+          <w:p>
+            <w:r>
+              <w:t>PC select signal (padded to 32 bits)</w:t>
+            </w:r>
+          </w:p>
+        </w:tc>
+      </w:tr>
+      <w:tr>
+        <w:tc>
+          <w:tcPr>
+            <w:tcW w:w="1413" w:type="dxa"/>
+          </w:tcPr>
+          <w:p>
+            <w:r>
+              <w:t>17</w:t>
+            </w:r>
+          </w:p>
+        </w:tc>
+        <w:tc>
+          <w:tcPr>
+            <w:tcW w:w="3827" w:type="dxa"/>
+          </w:tcPr>
+          <w:p>
+            <w:r>
+              <w:t xml:space="preserve">        {23'b0, </w:t>
+            </w:r>
+            <w:proofErr w:type="spellStart"/>
+            <w:r>
+              <w:t>BrPC_debug</w:t>
+            </w:r>
+            <w:proofErr w:type="spellEnd"/>
+            <w:r>
+              <w:t>}</w:t>
+            </w:r>
+          </w:p>
+        </w:tc>
+        <w:tc>
+          <w:tcPr>
+            <w:tcW w:w="4253" w:type="dxa"/>
+          </w:tcPr>
+          <w:p>
+            <w:r>
+              <w:t>Branch PC (padded to 32 bits)</w:t>
+            </w:r>
+          </w:p>
+        </w:tc>
+      </w:tr>
+      <w:tr>
+        <w:tc>
+          <w:tcPr>
+            <w:tcW w:w="1413" w:type="dxa"/>
+          </w:tcPr>
+          <w:p>
+            <w:r>
+              <w:t>18</w:t>
+            </w:r>
+          </w:p>
+        </w:tc>
+        <w:tc>
+          <w:tcPr>
+            <w:tcW w:w="3827" w:type="dxa"/>
+          </w:tcPr>
+          <w:p>
+            <w:r>
+              <w:t xml:space="preserve">        </w:t>
+            </w:r>
+            <w:proofErr w:type="spellStart"/>
+            <w:r>
+              <w:t>ALUResult_debug</w:t>
+            </w:r>
+            <w:proofErr w:type="spellEnd"/>
+          </w:p>
+        </w:tc>
+        <w:tc>
+          <w:tcPr>
+            <w:tcW w:w="4253" w:type="dxa"/>
+          </w:tcPr>
+          <w:p>
+            <w:r>
+              <w:t>ALU result</w:t>
+            </w:r>
+          </w:p>
+        </w:tc>
+      </w:tr>
+      <w:tr>
+        <w:tc>
+          <w:tcPr>
+            <w:tcW w:w="1413" w:type="dxa"/>
+          </w:tcPr>
+          <w:p>
+            <w:r>
+              <w:t>19</w:t>
+            </w:r>
+          </w:p>
+        </w:tc>
+        <w:tc>
+          <w:tcPr>
+            <w:tcW w:w="3827" w:type="dxa"/>
+          </w:tcPr>
+          <w:p>
+            <w:r>
+              <w:t xml:space="preserve">        {28'b0, Operation}</w:t>
+            </w:r>
+          </w:p>
+        </w:tc>
+        <w:tc>
+          <w:tcPr>
+            <w:tcW w:w="4253" w:type="dxa"/>
+          </w:tcPr>
+          <w:p>
+            <w:r>
+              <w:t>ALU operation code (padded to 32 bits)</w:t>
+            </w:r>
+          </w:p>
+        </w:tc>
+      </w:tr>
+      <w:tr>
+        <w:tc>
+          <w:tcPr>
+            <w:tcW w:w="1413" w:type="dxa"/>
+          </w:tcPr>
+          <w:p>
+            <w:r>
+              <w:t>20</w:t>
+            </w:r>
+          </w:p>
+        </w:tc>
+        <w:tc>
+          <w:tcPr>
+            <w:tcW w:w="3827" w:type="dxa"/>
+          </w:tcPr>
+          <w:p>
+            <w:r>
+              <w:t xml:space="preserve">        {23'b0, </w:t>
+            </w:r>
+            <w:proofErr w:type="spellStart"/>
+            <w:r>
+              <w:t>addr</w:t>
+            </w:r>
+            <w:proofErr w:type="spellEnd"/>
+            <w:r>
+              <w:t>}</w:t>
+            </w:r>
+          </w:p>
+        </w:tc>
+        <w:tc>
+          <w:tcPr>
+            <w:tcW w:w="4253" w:type="dxa"/>
+          </w:tcPr>
+          <w:p>
+            <w:r>
+              <w:t>Memory address (padded to 32 bits)</w:t>
+            </w:r>
+          </w:p>
+        </w:tc>
+      </w:tr>
+      <w:tr>
+        <w:tc>
+          <w:tcPr>
+            <w:tcW w:w="1413" w:type="dxa"/>
+          </w:tcPr>
+          <w:p>
+            <w:r>
+              <w:t>21</w:t>
+            </w:r>
+          </w:p>
+        </w:tc>
+        <w:tc>
+          <w:tcPr>
+            <w:tcW w:w="3827" w:type="dxa"/>
+          </w:tcPr>
+          <w:p>
+            <w:r>
+              <w:t xml:space="preserve">        </w:t>
+            </w:r>
+            <w:proofErr w:type="spellStart"/>
+            <w:r>
+              <w:t>wr_data</w:t>
+            </w:r>
+            <w:proofErr w:type="spellEnd"/>
+          </w:p>
+        </w:tc>
+        <w:tc>
+          <w:tcPr>
+            <w:tcW w:w="4253" w:type="dxa"/>
+          </w:tcPr>
+          <w:p>
+            <w:r>
+              <w:t>D</w:t>
+            </w:r>
+            <w:r>
+              <w:t>ata</w:t>
+            </w:r>
+            <w:r>
+              <w:t xml:space="preserve"> written</w:t>
+            </w:r>
+            <w:r>
+              <w:t xml:space="preserve"> to memory</w:t>
+            </w:r>
+          </w:p>
+        </w:tc>
+      </w:tr>
+      <w:tr>
+        <w:tc>
+          <w:tcPr>
+            <w:tcW w:w="1413" w:type="dxa"/>
+          </w:tcPr>
+          <w:p>
+            <w:r>
+              <w:t>22</w:t>
+            </w:r>
+          </w:p>
+        </w:tc>
+        <w:tc>
+          <w:tcPr>
+            <w:tcW w:w="3827" w:type="dxa"/>
+          </w:tcPr>
+          <w:p>
+            <w:r>
+              <w:t xml:space="preserve">        </w:t>
+            </w:r>
+            <w:proofErr w:type="spellStart"/>
+            <w:r>
+              <w:t>rd_data</w:t>
+            </w:r>
+            <w:proofErr w:type="spellEnd"/>
+          </w:p>
+        </w:tc>
+        <w:tc>
+          <w:tcPr>
+            <w:tcW w:w="4253" w:type="dxa"/>
+          </w:tcPr>
+          <w:p>
+            <w:r>
+              <w:t>D</w:t>
+            </w:r>
+            <w:r>
+              <w:t>ata</w:t>
+            </w:r>
+            <w:r>
+              <w:t xml:space="preserve"> read</w:t>
+            </w:r>
+            <w:r>
+              <w:t xml:space="preserve"> from memory</w:t>
+            </w:r>
+          </w:p>
+        </w:tc>
+      </w:tr>
+      <w:tr>
+        <w:tc>
+          <w:tcPr>
+            <w:tcW w:w="1413" w:type="dxa"/>
+          </w:tcPr>
+          <w:p>
+            <w:r>
+              <w:t>23</w:t>
+            </w:r>
+          </w:p>
+        </w:tc>
+        <w:tc>
+          <w:tcPr>
+            <w:tcW w:w="3827" w:type="dxa"/>
+          </w:tcPr>
+          <w:p>
+            <w:r>
+              <w:t xml:space="preserve">        {31'b0, </w:t>
+            </w:r>
+            <w:proofErr w:type="spellStart"/>
+            <w:r>
+              <w:t>wr</w:t>
+            </w:r>
+            <w:proofErr w:type="spellEnd"/>
+            <w:r>
+              <w:t>}</w:t>
+            </w:r>
+          </w:p>
+        </w:tc>
+        <w:tc>
+          <w:tcPr>
+            <w:tcW w:w="4253" w:type="dxa"/>
+          </w:tcPr>
+          <w:p>
+            <w:r>
+              <w:t>R</w:t>
+            </w:r>
+            <w:r>
+              <w:t>egister</w:t>
+            </w:r>
+            <w:r>
+              <w:t xml:space="preserve"> written to</w:t>
+            </w:r>
+            <w:r>
+              <w:t xml:space="preserve"> number (padded to 32 bits)</w:t>
+            </w:r>
+          </w:p>
+        </w:tc>
+      </w:tr>
+      <w:tr>
+        <w:tc>
+          <w:tcPr>
+            <w:tcW w:w="1413" w:type="dxa"/>
+          </w:tcPr>
+          <w:p>
+            <w:r>
+              <w:t>24</w:t>
+            </w:r>
+          </w:p>
+        </w:tc>
+        <w:tc>
+          <w:tcPr>
+            <w:tcW w:w="3827" w:type="dxa"/>
+          </w:tcPr>
+          <w:p>
+            <w:r>
+              <w:t xml:space="preserve">        {31'b0, </w:t>
+            </w:r>
+            <w:proofErr w:type="spellStart"/>
+            <w:r>
+              <w:t>rd</w:t>
+            </w:r>
+            <w:proofErr w:type="spellEnd"/>
+            <w:r>
+              <w:t>}</w:t>
+            </w:r>
+          </w:p>
+        </w:tc>
+        <w:tc>
+          <w:tcPr>
+            <w:tcW w:w="4253" w:type="dxa"/>
+          </w:tcPr>
+          <w:p>
+            <w:r>
+              <w:t>R</w:t>
+            </w:r>
+            <w:r>
+              <w:t>egister</w:t>
+            </w:r>
+            <w:r>
+              <w:t xml:space="preserve"> read from</w:t>
+            </w:r>
+            <w:r>
+              <w:t xml:space="preserve"> number (padded to 32 bits)</w:t>
+            </w:r>
+          </w:p>
+        </w:tc>
+      </w:tr>
+      <w:tr>
+        <w:tc>
+          <w:tcPr>
+            <w:tcW w:w="1413" w:type="dxa"/>
+          </w:tcPr>
+          <w:p>
+            <w:r>
+              <w:t>25</w:t>
+            </w:r>
+          </w:p>
+        </w:tc>
+        <w:tc>
+          <w:tcPr>
+            <w:tcW w:w="3827" w:type="dxa"/>
+          </w:tcPr>
+          <w:p>
+            <w:r>
+              <w:t xml:space="preserve">        {27'b0, </w:t>
+            </w:r>
+            <w:proofErr w:type="spellStart"/>
+            <w:r>
+              <w:t>reg_num</w:t>
+            </w:r>
+            <w:proofErr w:type="spellEnd"/>
+            <w:r>
+              <w:t>}</w:t>
+            </w:r>
+          </w:p>
+        </w:tc>
+        <w:tc>
+          <w:tcPr>
+            <w:tcW w:w="4253" w:type="dxa"/>
+          </w:tcPr>
+          <w:p>
+            <w:r>
+              <w:t>Register number (padded to 32 bits)</w:t>
+            </w:r>
+          </w:p>
+        </w:tc>
+      </w:tr>
+      <w:tr>
+        <w:tc>
+          <w:tcPr>
+            <w:tcW w:w="1413" w:type="dxa"/>
+          </w:tcPr>
+          <w:p>
+            <w:r>
+              <w:t>26</w:t>
+            </w:r>
+          </w:p>
+        </w:tc>
+        <w:tc>
+          <w:tcPr>
+            <w:tcW w:w="3827" w:type="dxa"/>
+          </w:tcPr>
+          <w:p>
+            <w:r>
+              <w:t xml:space="preserve">        </w:t>
+            </w:r>
+            <w:proofErr w:type="spellStart"/>
+            <w:r>
+              <w:t>reg_data</w:t>
+            </w:r>
+            <w:proofErr w:type="spellEnd"/>
+          </w:p>
+        </w:tc>
+        <w:tc>
+          <w:tcPr>
+            <w:tcW w:w="4253" w:type="dxa"/>
+          </w:tcPr>
+          <w:p>
+            <w:r>
+              <w:t>Data read from register</w:t>
+            </w:r>
+          </w:p>
+        </w:tc>
+      </w:tr>
+      <w:tr>
+        <w:tc>
+          <w:tcPr>
+            <w:tcW w:w="1413" w:type="dxa"/>
+          </w:tcPr>
+          <w:p>
+            <w:r>
+              <w:t>27</w:t>
+            </w:r>
+          </w:p>
+        </w:tc>
+        <w:tc>
+          <w:tcPr>
+            <w:tcW w:w="3827" w:type="dxa"/>
+          </w:tcPr>
+          <w:p>
+            <w:r>
+              <w:t xml:space="preserve">        {31'b0, </w:t>
+            </w:r>
+            <w:proofErr w:type="spellStart"/>
+            <w:r>
+              <w:t>reg_write_sig</w:t>
+            </w:r>
+            <w:proofErr w:type="spellEnd"/>
+            <w:r>
+              <w:t>}</w:t>
+            </w:r>
+          </w:p>
+        </w:tc>
+        <w:tc>
+          <w:tcPr>
+            <w:tcW w:w="4253" w:type="dxa"/>
+          </w:tcPr>
+          <w:p>
+            <w:r>
+              <w:t xml:space="preserve">Register </w:t>
+            </w:r>
+            <w:r>
+              <w:t>writes</w:t>
+            </w:r>
+            <w:r>
+              <w:t xml:space="preserve"> enable signal (padded to 32 bits)</w:t>
+            </w:r>
+          </w:p>
+        </w:tc>
+      </w:tr>
+      <w:tr>
+        <w:tc>
+          <w:tcPr>
+            <w:tcW w:w="1413" w:type="dxa"/>
+          </w:tcPr>
+          <w:p>
+            <w:r>
+              <w:t>28</w:t>
+            </w:r>
+          </w:p>
+        </w:tc>
+        <w:tc>
+          <w:tcPr>
+            <w:tcW w:w="3827" w:type="dxa"/>
+          </w:tcPr>
+          <w:p>
+            <w:r>
+              <w:t xml:space="preserve">        </w:t>
+            </w:r>
+            <w:proofErr w:type="spellStart"/>
+            <w:r>
+              <w:t>WB_Data</w:t>
+            </w:r>
+            <w:proofErr w:type="spellEnd"/>
+          </w:p>
+        </w:tc>
+        <w:tc>
+          <w:tcPr>
+            <w:tcW w:w="4253" w:type="dxa"/>
+          </w:tcPr>
+          <w:p>
+            <w:r>
+              <w:t>Write-back data</w:t>
+            </w:r>
+          </w:p>
+        </w:tc>
+      </w:tr>
+    </w:tbl>
     <w:p>
       <w:pPr>
         <w:pStyle w:val="Heading1"/>
         <w:numPr>
           <w:ilvl w:val="0"/>
-          <w:numId w:val="9"/>
+          <w:numId w:val="18"/>
         </w:numPr>
         <w:rPr>
           <w:b/>
           <w:bCs/>
         </w:rPr>
       </w:pPr>
-      <w:bookmarkStart w:id="13" w:name="_Toc200800039"/>
+      <w:bookmarkStart w:id="12" w:name="_Toc201413500"/>
       <w:r>
         <w:rPr>
           <w:b/>
@@ -4890,7 +6125,7 @@
         <w:lastRenderedPageBreak/>
         <w:t>Simulation results</w:t>
       </w:r>
-      <w:bookmarkEnd w:id="13"/>
+      <w:bookmarkEnd w:id="12"/>
     </w:p>
     <w:p/>
     <w:p>
@@ -4944,7 +6179,7 @@
           <w:bCs/>
         </w:rPr>
       </w:pPr>
-      <w:bookmarkStart w:id="14" w:name="_Toc200800040"/>
+      <w:bookmarkStart w:id="13" w:name="_Toc201413501"/>
       <w:r>
         <w:rPr>
           <w:b/>
@@ -4953,7 +6188,7 @@
         <w:lastRenderedPageBreak/>
         <w:t xml:space="preserve">4. </w:t>
       </w:r>
-      <w:bookmarkStart w:id="15" w:name="_Hlk199356874"/>
+      <w:bookmarkStart w:id="14" w:name="_Hlk199356874"/>
       <w:r>
         <w:rPr>
           <w:b/>
@@ -4961,7 +6196,7 @@
         </w:rPr>
         <w:t xml:space="preserve">Synthesis </w:t>
       </w:r>
-      <w:bookmarkEnd w:id="15"/>
+      <w:bookmarkEnd w:id="14"/>
       <w:r>
         <w:rPr>
           <w:b/>
@@ -4969,17 +6204,17 @@
         </w:rPr>
         <w:t>and Layout</w:t>
       </w:r>
-      <w:bookmarkEnd w:id="14"/>
+      <w:bookmarkEnd w:id="13"/>
     </w:p>
     <w:p>
       <w:pPr>
         <w:pStyle w:val="Heading2"/>
       </w:pPr>
-      <w:bookmarkStart w:id="16" w:name="_Toc200800041"/>
+      <w:bookmarkStart w:id="15" w:name="_Toc201413502"/>
       <w:r>
         <w:t>4.1 Used Technology</w:t>
       </w:r>
-      <w:bookmarkEnd w:id="16"/>
+      <w:bookmarkEnd w:id="15"/>
     </w:p>
     <w:p>
       <w:r>
@@ -5111,7 +6346,7 @@
       <w:pPr>
         <w:pStyle w:val="Heading2"/>
       </w:pPr>
-      <w:bookmarkStart w:id="17" w:name="_Toc200800042"/>
+      <w:bookmarkStart w:id="16" w:name="_Toc201413503"/>
       <w:r>
         <w:t>4.</w:t>
       </w:r>
@@ -5124,7 +6359,7 @@
       <w:r>
         <w:t>Flow</w:t>
       </w:r>
-      <w:bookmarkEnd w:id="17"/>
+      <w:bookmarkEnd w:id="16"/>
     </w:p>
     <w:p>
       <w:pPr>
@@ -5361,7 +6596,7 @@
       <w:pPr>
         <w:pStyle w:val="Heading2"/>
       </w:pPr>
-      <w:bookmarkStart w:id="18" w:name="_Toc200800043"/>
+      <w:bookmarkStart w:id="17" w:name="_Toc201413504"/>
       <w:r>
         <w:lastRenderedPageBreak/>
         <w:t>4.</w:t>
@@ -5381,7 +6616,7 @@
       <w:r>
         <w:t>Flow</w:t>
       </w:r>
-      <w:bookmarkEnd w:id="18"/>
+      <w:bookmarkEnd w:id="17"/>
     </w:p>
     <w:p>
       <w:pPr>
@@ -5982,7 +7217,7 @@
           <w:bCs/>
         </w:rPr>
       </w:pPr>
-      <w:bookmarkStart w:id="19" w:name="_Toc200800044"/>
+      <w:bookmarkStart w:id="18" w:name="_Toc201413505"/>
       <w:r>
         <w:rPr>
           <w:b/>
@@ -6005,26 +7240,26 @@
         </w:rPr>
         <w:t>Conclusions</w:t>
       </w:r>
+      <w:bookmarkEnd w:id="18"/>
+    </w:p>
+    <w:p>
+      <w:pPr>
+        <w:pStyle w:val="Heading2"/>
+      </w:pPr>
+      <w:bookmarkStart w:id="19" w:name="_Toc201413506"/>
+      <w:r>
+        <w:t>5.</w:t>
+      </w:r>
+      <w:r>
+        <w:t>1</w:t>
+      </w:r>
+      <w:r>
+        <w:t xml:space="preserve"> </w:t>
+      </w:r>
+      <w:r>
+        <w:t>Results</w:t>
+      </w:r>
       <w:bookmarkEnd w:id="19"/>
-    </w:p>
-    <w:p>
-      <w:pPr>
-        <w:pStyle w:val="Heading2"/>
-      </w:pPr>
-      <w:bookmarkStart w:id="20" w:name="_Toc200800045"/>
-      <w:r>
-        <w:t>5.</w:t>
-      </w:r>
-      <w:r>
-        <w:t>1</w:t>
-      </w:r>
-      <w:r>
-        <w:t xml:space="preserve"> </w:t>
-      </w:r>
-      <w:r>
-        <w:t>Results</w:t>
-      </w:r>
-      <w:bookmarkEnd w:id="20"/>
     </w:p>
     <w:p>
       <w:r>
@@ -6217,6 +7452,11 @@
     </w:p>
     <w:p>
       <w:pPr>
+        <w:pStyle w:val="ListParagraph"/>
+      </w:pPr>
+    </w:p>
+    <w:p>
+      <w:pPr>
         <w:rPr>
           <w:highlight w:val="yellow"/>
         </w:rPr>
@@ -6227,7 +7467,7 @@
           <w:lang w:eastAsia="en-IL"/>
         </w:rPr>
         <w:drawing>
-          <wp:anchor distT="0" distB="0" distL="114300" distR="114300" simplePos="0" relativeHeight="251686912" behindDoc="0" locked="0" layoutInCell="1" allowOverlap="1" wp14:anchorId="1ECA2146" wp14:editId="432437A8">
+          <wp:anchor distT="0" distB="0" distL="114300" distR="114300" simplePos="0" relativeHeight="251686912" behindDoc="0" locked="0" layoutInCell="1" allowOverlap="1" wp14:anchorId="1ECA2146" wp14:editId="04899B94">
             <wp:simplePos x="0" y="0"/>
             <wp:positionH relativeFrom="margin">
               <wp:align>center</wp:align>
@@ -6548,7 +7788,7 @@
         </w:rPr>
         <w:lastRenderedPageBreak/>
         <w:drawing>
-          <wp:anchor distT="0" distB="0" distL="114300" distR="114300" simplePos="0" relativeHeight="251680768" behindDoc="0" locked="0" layoutInCell="1" allowOverlap="1" wp14:anchorId="13C52173" wp14:editId="59D107C7">
+          <wp:anchor distT="0" distB="0" distL="114300" distR="114300" simplePos="0" relativeHeight="251680768" behindDoc="0" locked="0" layoutInCell="1" allowOverlap="1" wp14:anchorId="13C52173" wp14:editId="1E42D246">
             <wp:simplePos x="0" y="0"/>
             <wp:positionH relativeFrom="margin">
               <wp:posOffset>864870</wp:posOffset>
@@ -7228,7 +8468,7 @@
       <w:pPr>
         <w:pStyle w:val="Heading2"/>
       </w:pPr>
-      <w:bookmarkStart w:id="21" w:name="_Toc200800046"/>
+      <w:bookmarkStart w:id="20" w:name="_Toc201413507"/>
       <w:r>
         <w:lastRenderedPageBreak/>
         <w:t>5.</w:t>
@@ -7239,119 +8479,119 @@
       <w:r>
         <w:t xml:space="preserve"> summary</w:t>
       </w:r>
+      <w:bookmarkEnd w:id="20"/>
+    </w:p>
+    <w:p>
+      <w:r>
+        <w:t xml:space="preserve">In this project, we implemented </w:t>
+      </w:r>
+      <w:r>
+        <w:t xml:space="preserve">code changes and Tower SRAM memory integration to </w:t>
+      </w:r>
+      <w:r>
+        <w:t>a RISC-V-based processor with added support for post-fabrication testing, debugging, and memory loading.</w:t>
+      </w:r>
+    </w:p>
+    <w:p>
+      <w:r>
+        <w:t xml:space="preserve">We </w:t>
+      </w:r>
+      <w:r>
+        <w:t>integrated Tower</w:t>
+      </w:r>
+      <w:r>
+        <w:t xml:space="preserve"> SRAMs, adding support for all memory space in memory operations, and using area &amp; power effecting memories</w:t>
+      </w:r>
+    </w:p>
+    <w:p>
+      <w:r>
+        <w:t>We developed a custom debug unit, allowing external users to monitor internal signals and halt execution when needed. A memory loading mechanism was also integrated to simplify testing and benchmarking.</w:t>
+      </w:r>
+    </w:p>
+    <w:p>
+      <w:r>
+        <w:t xml:space="preserve">To test it, we modified a script to allow creating complex test benchmark for </w:t>
+      </w:r>
+      <w:r>
+        <w:t>simulations and</w:t>
+      </w:r>
+      <w:r>
+        <w:t xml:space="preserve"> performed mutable tests.</w:t>
+      </w:r>
+    </w:p>
+    <w:p>
+      <w:r>
+        <w:t xml:space="preserve">For backend flow, we performed synthesis using Synopsys Design Vision and the TSL 108 Tower Design </w:t>
+      </w:r>
+      <w:r>
+        <w:t>Kit and</w:t>
+      </w:r>
+      <w:r>
+        <w:t xml:space="preserve"> used Cadence Innovus for physical layout.</w:t>
+      </w:r>
+    </w:p>
+    <w:p>
+      <w:pPr>
+        <w:rPr>
+          <w:rtl/>
+        </w:rPr>
+      </w:pPr>
+    </w:p>
+    <w:p>
+      <w:pPr>
+        <w:rPr>
+          <w:lang w:val="en-US"/>
+        </w:rPr>
+      </w:pPr>
+    </w:p>
+    <w:p>
+      <w:pPr>
+        <w:pStyle w:val="Heading2"/>
+      </w:pPr>
+      <w:bookmarkStart w:id="21" w:name="_Toc201413508"/>
+      <w:r>
+        <w:t>5.</w:t>
+      </w:r>
+      <w:r>
+        <w:t>3</w:t>
+      </w:r>
+      <w:r>
+        <w:t xml:space="preserve"> Problems, Challenges &amp; Solution</w:t>
+      </w:r>
       <w:bookmarkEnd w:id="21"/>
     </w:p>
     <w:p>
       <w:r>
-        <w:t xml:space="preserve">In this project, we implemented </w:t>
-      </w:r>
-      <w:r>
-        <w:t xml:space="preserve">code changes and Tower SRAM memory integration to </w:t>
-      </w:r>
-      <w:r>
-        <w:t>a RISC-V-based processor with added support for post-fabrication testing, debugging, and memory loading.</w:t>
-      </w:r>
-    </w:p>
-    <w:p>
-      <w:r>
-        <w:t xml:space="preserve">We </w:t>
-      </w:r>
-      <w:r>
-        <w:t>integrated Tower</w:t>
-      </w:r>
-      <w:r>
-        <w:t xml:space="preserve"> SRAMs, adding support for all memory space in memory operations, and using area &amp; power effecting memories</w:t>
-      </w:r>
-    </w:p>
-    <w:p>
-      <w:r>
-        <w:t>We developed a custom debug unit, allowing external users to monitor internal signals and halt execution when needed. A memory loading mechanism was also integrated to simplify testing and benchmarking.</w:t>
-      </w:r>
-    </w:p>
-    <w:p>
-      <w:r>
-        <w:t xml:space="preserve">To test it, we modified a script to allow creating complex test benchmark for </w:t>
-      </w:r>
-      <w:r>
-        <w:t>simulations and</w:t>
-      </w:r>
-      <w:r>
-        <w:t xml:space="preserve"> performed mutable tests.</w:t>
-      </w:r>
-    </w:p>
-    <w:p>
-      <w:r>
-        <w:t xml:space="preserve">For backend flow, we performed synthesis using Synopsys Design Vision and the TSL 108 Tower Design </w:t>
-      </w:r>
-      <w:r>
-        <w:t>Kit and</w:t>
-      </w:r>
-      <w:r>
-        <w:t xml:space="preserve"> used Cadence Innovus for physical layout.</w:t>
-      </w:r>
-    </w:p>
-    <w:p>
-      <w:pPr>
-        <w:rPr>
-          <w:rtl/>
-        </w:rPr>
-      </w:pPr>
-    </w:p>
-    <w:p>
-      <w:pPr>
-        <w:rPr>
-          <w:lang w:val="en-US"/>
-        </w:rPr>
-      </w:pPr>
-    </w:p>
-    <w:p>
-      <w:pPr>
-        <w:pStyle w:val="Heading2"/>
-      </w:pPr>
-      <w:bookmarkStart w:id="22" w:name="_Toc200800047"/>
+        <w:t>There were several challenges we faced</w:t>
+      </w:r>
+      <w:r>
+        <w:t>; most notable is the size of our design and toolchain incompatibility between</w:t>
+      </w:r>
+      <w:r>
+        <w:t xml:space="preserve"> VLSI Backend Manuals</w:t>
+      </w:r>
+      <w:r>
+        <w:t>.</w:t>
+      </w:r>
+    </w:p>
+    <w:p>
+      <w:pPr>
+        <w:pStyle w:val="Heading3"/>
+      </w:pPr>
+      <w:bookmarkStart w:id="22" w:name="_Toc201413509"/>
       <w:r>
         <w:t>5.</w:t>
       </w:r>
       <w:r>
-        <w:t>3</w:t>
-      </w:r>
-      <w:r>
-        <w:t xml:space="preserve"> Problems, Challenges &amp; Solution</w:t>
+        <w:t>3.1</w:t>
+      </w:r>
+      <w:r>
+        <w:t xml:space="preserve"> </w:t>
+      </w:r>
+      <w:r>
+        <w:t>Design Size</w:t>
       </w:r>
       <w:bookmarkEnd w:id="22"/>
-    </w:p>
-    <w:p>
-      <w:r>
-        <w:t>There were several challenges we faced</w:t>
-      </w:r>
-      <w:r>
-        <w:t>; most notable is the size of our design and toolchain incompatibility between</w:t>
-      </w:r>
-      <w:r>
-        <w:t xml:space="preserve"> VLSI Backend Manuals</w:t>
-      </w:r>
-      <w:r>
-        <w:t>.</w:t>
-      </w:r>
-    </w:p>
-    <w:p>
-      <w:pPr>
-        <w:pStyle w:val="Heading3"/>
-      </w:pPr>
-      <w:bookmarkStart w:id="23" w:name="_Toc200800048"/>
-      <w:r>
-        <w:t>5.</w:t>
-      </w:r>
-      <w:r>
-        <w:t>3.1</w:t>
-      </w:r>
-      <w:r>
-        <w:t xml:space="preserve"> </w:t>
-      </w:r>
-      <w:r>
-        <w:t>Design Size</w:t>
-      </w:r>
-      <w:bookmarkEnd w:id="23"/>
     </w:p>
     <w:p>
       <w:pPr>
@@ -7445,7 +8685,7 @@
       <w:pPr>
         <w:pStyle w:val="Heading3"/>
       </w:pPr>
-      <w:bookmarkStart w:id="24" w:name="_Toc200800049"/>
+      <w:bookmarkStart w:id="23" w:name="_Toc201413510"/>
       <w:r>
         <w:lastRenderedPageBreak/>
         <w:t xml:space="preserve">5.3.2 </w:t>
@@ -7453,7 +8693,7 @@
       <w:r>
         <w:t>Toolchain Incompatibility Between VLSI Backend Manuals</w:t>
       </w:r>
-      <w:bookmarkEnd w:id="24"/>
+      <w:bookmarkEnd w:id="23"/>
     </w:p>
     <w:p>
       <w:pPr>
@@ -7505,7 +8745,7 @@
           <w:bCs/>
         </w:rPr>
       </w:pPr>
-      <w:bookmarkStart w:id="25" w:name="_Toc200800050"/>
+      <w:bookmarkStart w:id="24" w:name="_Toc201413511"/>
       <w:r>
         <w:rPr>
           <w:b/>
@@ -7513,7 +8753,7 @@
         </w:rPr>
         <w:t>6. Future Work</w:t>
       </w:r>
-      <w:bookmarkEnd w:id="25"/>
+      <w:bookmarkEnd w:id="24"/>
     </w:p>
     <w:p>
       <w:pPr>
@@ -7641,7 +8881,7 @@
           <w:bCs/>
         </w:rPr>
       </w:pPr>
-      <w:bookmarkStart w:id="26" w:name="_Toc200800051"/>
+      <w:bookmarkStart w:id="25" w:name="_Toc201413512"/>
       <w:r>
         <w:rPr>
           <w:b/>
@@ -7650,7 +8890,7 @@
         <w:lastRenderedPageBreak/>
         <w:t>7. References</w:t>
       </w:r>
-      <w:bookmarkEnd w:id="26"/>
+      <w:bookmarkEnd w:id="25"/>
     </w:p>
     <w:p>
       <w:pPr>
@@ -7659,6 +8899,7 @@
           <w:ilvl w:val="0"/>
           <w:numId w:val="12"/>
         </w:numPr>
+        <w:spacing w:line="276" w:lineRule="auto"/>
         <w:rPr>
           <w:lang w:bidi="he-IL"/>
         </w:rPr>
@@ -7703,6 +8944,7 @@
     <w:p>
       <w:pPr>
         <w:pStyle w:val="ListParagraph"/>
+        <w:spacing w:line="276" w:lineRule="auto"/>
         <w:rPr>
           <w:lang w:bidi="he-IL"/>
         </w:rPr>
@@ -7732,6 +8974,7 @@
     <w:p>
       <w:pPr>
         <w:pStyle w:val="ListParagraph"/>
+        <w:spacing w:line="276" w:lineRule="auto"/>
         <w:rPr>
           <w:lang w:bidi="he-IL"/>
         </w:rPr>
@@ -7744,6 +8987,7 @@
           <w:ilvl w:val="0"/>
           <w:numId w:val="12"/>
         </w:numPr>
+        <w:spacing w:line="276" w:lineRule="auto"/>
         <w:rPr>
           <w:lang w:bidi="he-IL"/>
         </w:rPr>
@@ -7766,20 +9010,20 @@
         </w:rPr>
         <w:t xml:space="preserve">the original project - </w:t>
       </w:r>
-      <w:proofErr w:type="gramStart"/>
+      <w:proofErr w:type="spellStart"/>
       <w:r>
         <w:rPr>
           <w:lang w:bidi="he-IL"/>
         </w:rPr>
         <w:t>altsyncram</w:t>
       </w:r>
-      <w:r>
-        <w:rPr>
-          <w:lang w:bidi="he-IL"/>
-        </w:rPr>
-        <w:t>.v</w:t>
-      </w:r>
-      <w:proofErr w:type="gramEnd"/>
+      <w:proofErr w:type="spellEnd"/>
+      <w:r>
+        <w:rPr>
+          <w:lang w:bidi="he-IL"/>
+        </w:rPr>
+        <w:t>. v</w:t>
+      </w:r>
       <w:r>
         <w:rPr>
           <w:lang w:bidi="he-IL"/>
@@ -7790,6 +9034,7 @@
     <w:p>
       <w:pPr>
         <w:pStyle w:val="ListParagraph"/>
+        <w:spacing w:line="276" w:lineRule="auto"/>
         <w:rPr>
           <w:lang w:bidi="he-IL"/>
         </w:rPr>
@@ -7813,6 +9058,7 @@
     <w:p>
       <w:pPr>
         <w:pStyle w:val="ListParagraph"/>
+        <w:spacing w:line="276" w:lineRule="auto"/>
         <w:rPr>
           <w:lang w:bidi="he-IL"/>
         </w:rPr>
@@ -7825,26 +9071,39 @@
           <w:ilvl w:val="0"/>
           <w:numId w:val="12"/>
         </w:numPr>
-        <w:rPr>
-          <w:lang w:bidi="he-IL"/>
-        </w:rPr>
-      </w:pPr>
-      <w:r>
-        <w:rPr>
-          <w:lang w:bidi="he-IL"/>
-        </w:rPr>
-        <w:t>Synopsys (2022-23) VHDL/Verilog Sim and Synthesis Tower0.18u Manual, V</w:t>
-      </w:r>
-      <w:r>
-        <w:rPr>
-          <w:lang w:bidi="he-IL"/>
-        </w:rPr>
-        <w:t>LSI Lab Electrical and Computer Engineering Technion.</w:t>
+        <w:spacing w:line="276" w:lineRule="auto"/>
+        <w:rPr>
+          <w:lang w:bidi="he-IL"/>
+        </w:rPr>
+      </w:pPr>
+      <w:hyperlink r:id="rId20" w:tgtFrame="_blank" w:history="1">
+        <w:r>
+          <w:rPr>
+            <w:rStyle w:val="Hyperlink"/>
+            <w:b/>
+            <w:bCs/>
+            <w:lang w:bidi="he-IL"/>
+          </w:rPr>
+          <w:t>Synopsys (2022/23) VHDL/Verilog Sim and Synthesis Tower 0.18u</w:t>
+        </w:r>
+      </w:hyperlink>
+      <w:r>
+        <w:rPr>
+          <w:lang w:bidi="he-IL"/>
+        </w:rPr>
+        <w:t xml:space="preserve"> - VLSI Lab, Technion</w:t>
+      </w:r>
+      <w:r>
+        <w:rPr>
+          <w:lang w:bidi="he-IL"/>
+        </w:rPr>
+        <w:t>.</w:t>
       </w:r>
     </w:p>
     <w:p>
       <w:pPr>
         <w:pStyle w:val="ListParagraph"/>
+        <w:spacing w:line="276" w:lineRule="auto"/>
         <w:rPr>
           <w:lang w:bidi="he-IL"/>
         </w:rPr>
@@ -7857,26 +9116,127 @@
           <w:ilvl w:val="0"/>
           <w:numId w:val="12"/>
         </w:numPr>
-        <w:rPr>
-          <w:lang w:bidi="he-IL"/>
-        </w:rPr>
-      </w:pPr>
-      <w:r>
-        <w:rPr>
-          <w:lang w:bidi="he-IL"/>
-        </w:rPr>
-        <w:t>Cadence NCSIM/xmsim (2024-25) VHDL/Verilog/SV/Systemc simulations Manual</w:t>
-      </w:r>
-      <w:r>
-        <w:rPr>
-          <w:lang w:bidi="he-IL"/>
-        </w:rPr>
-        <w:t>, VLSI Lab Electrical and Computer Engineering Technion.</w:t>
+        <w:spacing w:line="276" w:lineRule="auto"/>
+        <w:rPr>
+          <w:lang w:bidi="he-IL"/>
+        </w:rPr>
+      </w:pPr>
+      <w:hyperlink r:id="rId21" w:tgtFrame="_blank" w:history="1">
+        <w:r>
+          <w:rPr>
+            <w:rStyle w:val="Hyperlink"/>
+            <w:rFonts w:cs="Helvetica"/>
+            <w:b/>
+            <w:bCs/>
+            <w:color w:val="2E2981"/>
+          </w:rPr>
+          <w:t>Cadence</w:t>
+        </w:r>
+        <w:r>
+          <w:rPr>
+            <w:rStyle w:val="Hyperlink"/>
+            <w:rFonts w:cs="Helvetica"/>
+            <w:b/>
+            <w:bCs/>
+            <w:color w:val="2E2981"/>
+          </w:rPr>
+          <w:t xml:space="preserve"> </w:t>
+        </w:r>
+        <w:r>
+          <w:rPr>
+            <w:rStyle w:val="Hyperlink"/>
+            <w:rFonts w:cs="Helvetica"/>
+            <w:b/>
+            <w:bCs/>
+            <w:color w:val="2E2981"/>
+          </w:rPr>
+          <w:t>NCSIM</w:t>
+        </w:r>
+        <w:r>
+          <w:rPr>
+            <w:rStyle w:val="Hyperlink"/>
+            <w:rFonts w:cs="Helvetica"/>
+            <w:b/>
+            <w:bCs/>
+            <w:color w:val="2E2981"/>
+          </w:rPr>
+          <w:t xml:space="preserve"> </w:t>
+        </w:r>
+        <w:r>
+          <w:rPr>
+            <w:rStyle w:val="Hyperlink"/>
+            <w:rFonts w:cs="Helvetica"/>
+            <w:b/>
+            <w:bCs/>
+            <w:color w:val="2E2981"/>
+          </w:rPr>
+          <w:t>System</w:t>
+        </w:r>
+        <w:r>
+          <w:rPr>
+            <w:rStyle w:val="Hyperlink"/>
+            <w:rFonts w:cs="Helvetica"/>
+            <w:b/>
+            <w:bCs/>
+            <w:color w:val="2E2981"/>
+          </w:rPr>
+          <w:t xml:space="preserve"> </w:t>
+        </w:r>
+        <w:r>
+          <w:rPr>
+            <w:rStyle w:val="Hyperlink"/>
+            <w:rFonts w:cs="Helvetica"/>
+            <w:b/>
+            <w:bCs/>
+            <w:color w:val="2E2981"/>
+          </w:rPr>
+          <w:t>Verilog</w:t>
+        </w:r>
+        <w:r>
+          <w:rPr>
+            <w:rStyle w:val="Hyperlink"/>
+            <w:rFonts w:cs="Helvetica"/>
+            <w:b/>
+            <w:bCs/>
+            <w:color w:val="2E2981"/>
+          </w:rPr>
+          <w:t xml:space="preserve"> </w:t>
+        </w:r>
+        <w:r>
+          <w:rPr>
+            <w:rStyle w:val="Hyperlink"/>
+            <w:rFonts w:cs="Helvetica"/>
+            <w:b/>
+            <w:bCs/>
+            <w:color w:val="2E2981"/>
+          </w:rPr>
+          <w:t>VHDL Manual (2023/24)</w:t>
+        </w:r>
+      </w:hyperlink>
+      <w:r>
+        <w:rPr>
+          <w:rFonts w:cs="Helvetica"/>
+          <w:color w:val="333333"/>
+        </w:rPr>
+        <w:t xml:space="preserve"> </w:t>
+      </w:r>
+      <w:r>
+        <w:rPr>
+          <w:lang w:bidi="he-IL"/>
+        </w:rPr>
+        <w:t>Manual, VLSI Lab Technion</w:t>
+      </w:r>
+      <w:r>
+        <w:rPr>
+          <w:lang w:bidi="he-IL"/>
+        </w:rPr>
+        <w:t>.</w:t>
       </w:r>
     </w:p>
     <w:p>
       <w:pPr>
         <w:pStyle w:val="ListParagraph"/>
+        <w:spacing w:line="276" w:lineRule="auto"/>
         <w:rPr>
           <w:lang w:bidi="he-IL"/>
         </w:rPr>
@@ -7889,7 +9249,10 @@
           <w:ilvl w:val="0"/>
           <w:numId w:val="12"/>
         </w:numPr>
-        <w:rPr>
+        <w:spacing w:line="276" w:lineRule="auto"/>
+        <w:rPr>
+          <w:b/>
+          <w:bCs/>
           <w:lang w:bidi="he-IL"/>
         </w:rPr>
       </w:pPr>
@@ -7899,19 +9262,64 @@
         </w:rPr>
         <w:t xml:space="preserve">SRAM memories </w:t>
       </w:r>
-      <w:bookmarkStart w:id="27" w:name="_Hlk201294569"/>
-      <w:r>
-        <w:rPr>
-          <w:lang w:bidi="he-IL"/>
-        </w:rPr>
-        <w:t>Manual, VLSI Lab Electrical and Computer Engineering Technion.</w:t>
-      </w:r>
-      <w:bookmarkEnd w:id="27"/>
-    </w:p>
-    <w:p>
-      <w:pPr>
-        <w:pStyle w:val="ListParagraph"/>
-        <w:rPr>
+      <w:bookmarkStart w:id="26" w:name="_Hlk201294569"/>
+      <w:r>
+        <w:rPr>
+          <w:lang w:bidi="he-IL"/>
+        </w:rPr>
+        <w:t>Manual, VLSI Lab Technion</w:t>
+      </w:r>
+      <w:bookmarkEnd w:id="26"/>
+      <w:r>
+        <w:rPr>
+          <w:lang w:bidi="he-IL"/>
+        </w:rPr>
+        <w:t xml:space="preserve"> - </w:t>
+      </w:r>
+      <w:hyperlink r:id="rId22" w:history="1">
+        <w:r>
+          <w:rPr>
+            <w:rStyle w:val="Hyperlink"/>
+            <w:b/>
+            <w:bCs/>
+            <w:lang w:bidi="he-IL"/>
+          </w:rPr>
+          <w:t xml:space="preserve">Hardware Accelerator for Machine Learning in </w:t>
+        </w:r>
+        <w:r>
+          <w:rPr>
+            <w:rStyle w:val="Hyperlink"/>
+            <w:b/>
+            <w:bCs/>
+            <w:lang w:bidi="he-IL"/>
+          </w:rPr>
+          <w:t>System Verilog</w:t>
+        </w:r>
+        <w:r>
+          <w:rPr>
+            <w:rStyle w:val="Hyperlink"/>
+            <w:b/>
+            <w:bCs/>
+            <w:lang w:bidi="he-IL"/>
+          </w:rPr>
+          <w:t xml:space="preserve"> (98)</w:t>
+        </w:r>
+      </w:hyperlink>
+      <w:r>
+        <w:rPr>
+          <w:b/>
+          <w:bCs/>
+          <w:lang w:bidi="he-IL"/>
+        </w:rPr>
+        <w:t>.</w:t>
+      </w:r>
+    </w:p>
+    <w:p>
+      <w:pPr>
+        <w:spacing w:line="276" w:lineRule="auto"/>
+        <w:rPr>
+          <w:b/>
+          <w:bCs/>
           <w:lang w:bidi="he-IL"/>
         </w:rPr>
       </w:pPr>
@@ -7923,22 +9331,48 @@
           <w:ilvl w:val="0"/>
           <w:numId w:val="12"/>
         </w:numPr>
-        <w:rPr>
+        <w:spacing w:line="276" w:lineRule="auto"/>
+        <w:rPr>
+          <w:b/>
+          <w:bCs/>
           <w:rtl/>
           <w:lang w:bidi="he-IL"/>
         </w:rPr>
       </w:pPr>
-      <w:r>
-        <w:rPr>
-          <w:lang w:bidi="he-IL"/>
-        </w:rPr>
-        <w:t xml:space="preserve">Cadence Innovus Backend </w:t>
-      </w:r>
-      <w:r>
-        <w:rPr>
-          <w:lang w:bidi="he-IL"/>
-        </w:rPr>
-        <w:t xml:space="preserve">Tower0.18u </w:t>
+      <w:hyperlink r:id="rId23" w:history="1">
+        <w:r>
+          <w:rPr>
+            <w:rStyle w:val="Hyperlink"/>
+            <w:rFonts w:cs="Helvetica"/>
+            <w:b/>
+            <w:bCs/>
+            <w:color w:val="2E2981"/>
+            <w:u w:val="none"/>
+          </w:rPr>
+          <w:t>Innovus20</w:t>
+        </w:r>
+      </w:hyperlink>
+      <w:hyperlink r:id="rId24" w:tgtFrame="_blank" w:history="1">
+        <w:r>
+          <w:rPr>
+            <w:rStyle w:val="Hyperlink"/>
+            <w:rFonts w:cs="Helvetica"/>
+            <w:b/>
+            <w:bCs/>
+            <w:color w:val="2E2981"/>
+            <w:u w:val="none"/>
+          </w:rPr>
+          <w:t> with Tower_0.18u</w:t>
+        </w:r>
+      </w:hyperlink>
+      <w:r>
+        <w:rPr>
+          <w:rFonts w:cs="Helvetica"/>
+          <w:b/>
+          <w:bCs/>
+          <w:color w:val="333333"/>
+        </w:rPr>
+        <w:t xml:space="preserve"> </w:t>
       </w:r>
       <w:r>
         <w:rPr>
@@ -7946,7 +9380,33 @@
           <w:color w:val="001D35"/>
           <w:shd w:val="clear" w:color="auto" w:fill="FFFFFF"/>
         </w:rPr>
-        <w:t>Manual, VLSI Lab Electrical and Computer Engineering Technion.</w:t>
+        <w:t xml:space="preserve">Manual, VLSI Lab </w:t>
+      </w:r>
+      <w:r>
+        <w:rPr>
+          <w:rFonts w:cs="Arial"/>
+          <w:color w:val="001D35"/>
+          <w:shd w:val="clear" w:color="auto" w:fill="FFFFFF"/>
+        </w:rPr>
+        <w:t xml:space="preserve">- </w:t>
+      </w:r>
+      <w:r>
+        <w:rPr>
+          <w:rFonts w:cs="Arial"/>
+          <w:color w:val="001D35"/>
+          <w:shd w:val="clear" w:color="auto" w:fill="FFFFFF"/>
+        </w:rPr>
+        <w:t>Technion</w:t>
+      </w:r>
+      <w:r>
+        <w:rPr>
+          <w:rFonts w:cs="Arial"/>
+          <w:b/>
+          <w:bCs/>
+          <w:color w:val="001D35"/>
+          <w:shd w:val="clear" w:color="auto" w:fill="FFFFFF"/>
+        </w:rPr>
+        <w:t>.</w:t>
       </w:r>
     </w:p>
     <w:sectPr>
@@ -8405,6 +9865,95 @@
     </w:lvl>
   </w:abstractNum>
   <w:abstractNum w:abstractNumId="3" w15:restartNumberingAfterBreak="0">
+    <w:nsid w:val="22066D3C"/>
+    <w:multiLevelType w:val="hybridMultilevel"/>
+    <w:tmpl w:val="C7F0DC9A"/>
+    <w:lvl w:ilvl="0" w:tplc="2000000F">
+      <w:start w:val="3"/>
+      <w:numFmt w:val="decimal"/>
+      <w:lvlText w:val="%1."/>
+      <w:lvlJc w:val="left"/>
+      <w:pPr>
+        <w:ind w:left="720" w:hanging="360"/>
+      </w:pPr>
+      <w:rPr>
+        <w:rFonts w:hint="default"/>
+      </w:rPr>
+    </w:lvl>
+    <w:lvl w:ilvl="1" w:tplc="20000019" w:tentative="1">
+      <w:start w:val="1"/>
+      <w:numFmt w:val="lowerLetter"/>
+      <w:lvlText w:val="%2."/>
+      <w:lvlJc w:val="left"/>
+      <w:pPr>
+        <w:ind w:left="1440" w:hanging="360"/>
+      </w:pPr>
+    </w:lvl>
+    <w:lvl w:ilvl="2" w:tplc="2000001B" w:tentative="1">
+      <w:start w:val="1"/>
+      <w:numFmt w:val="lowerRoman"/>
+      <w:lvlText w:val="%3."/>
+      <w:lvlJc w:val="right"/>
+      <w:pPr>
+        <w:ind w:left="2160" w:hanging="180"/>
+      </w:pPr>
+    </w:lvl>
+    <w:lvl w:ilvl="3" w:tplc="2000000F" w:tentative="1">
+      <w:start w:val="1"/>
+      <w:numFmt w:val="decimal"/>
+      <w:lvlText w:val="%4."/>
+      <w:lvlJc w:val="left"/>
+      <w:pPr>
+        <w:ind w:left="2880" w:hanging="360"/>
+      </w:pPr>
+    </w:lvl>
+    <w:lvl w:ilvl="4" w:tplc="20000019" w:tentative="1">
+      <w:start w:val="1"/>
+      <w:numFmt w:val="lowerLetter"/>
+      <w:lvlText w:val="%5."/>
+      <w:lvlJc w:val="left"/>
+      <w:pPr>
+        <w:ind w:left="3600" w:hanging="360"/>
+      </w:pPr>
+    </w:lvl>
+    <w:lvl w:ilvl="5" w:tplc="2000001B" w:tentative="1">
+      <w:start w:val="1"/>
+      <w:numFmt w:val="lowerRoman"/>
+      <w:lvlText w:val="%6."/>
+      <w:lvlJc w:val="right"/>
+      <w:pPr>
+        <w:ind w:left="4320" w:hanging="180"/>
+      </w:pPr>
+    </w:lvl>
+    <w:lvl w:ilvl="6" w:tplc="2000000F" w:tentative="1">
+      <w:start w:val="1"/>
+      <w:numFmt w:val="decimal"/>
+      <w:lvlText w:val="%7."/>
+      <w:lvlJc w:val="left"/>
+      <w:pPr>
+        <w:ind w:left="5040" w:hanging="360"/>
+      </w:pPr>
+    </w:lvl>
+    <w:lvl w:ilvl="7" w:tplc="20000019" w:tentative="1">
+      <w:start w:val="1"/>
+      <w:numFmt w:val="lowerLetter"/>
+      <w:lvlText w:val="%8."/>
+      <w:lvlJc w:val="left"/>
+      <w:pPr>
+        <w:ind w:left="5760" w:hanging="360"/>
+      </w:pPr>
+    </w:lvl>
+    <w:lvl w:ilvl="8" w:tplc="2000001B" w:tentative="1">
+      <w:start w:val="1"/>
+      <w:numFmt w:val="lowerRoman"/>
+      <w:lvlText w:val="%9."/>
+      <w:lvlJc w:val="right"/>
+      <w:pPr>
+        <w:ind w:left="6480" w:hanging="180"/>
+      </w:pPr>
+    </w:lvl>
+  </w:abstractNum>
+  <w:abstractNum w:abstractNumId="4" w15:restartNumberingAfterBreak="0">
     <w:nsid w:val="25E206E3"/>
     <w:multiLevelType w:val="multilevel"/>
     <w:tmpl w:val="94FC3622"/>
@@ -8549,7 +10098,7 @@
       </w:rPr>
     </w:lvl>
   </w:abstractNum>
-  <w:abstractNum w:abstractNumId="4" w15:restartNumberingAfterBreak="0">
+  <w:abstractNum w:abstractNumId="5" w15:restartNumberingAfterBreak="0">
     <w:nsid w:val="2B1865D0"/>
     <w:multiLevelType w:val="hybridMultilevel"/>
     <w:tmpl w:val="10D8A2AA"/>
@@ -8638,7 +10187,7 @@
       </w:pPr>
     </w:lvl>
   </w:abstractNum>
-  <w:abstractNum w:abstractNumId="5" w15:restartNumberingAfterBreak="0">
+  <w:abstractNum w:abstractNumId="6" w15:restartNumberingAfterBreak="0">
     <w:nsid w:val="2D1D78FE"/>
     <w:multiLevelType w:val="hybridMultilevel"/>
     <w:tmpl w:val="8F74DC34"/>
@@ -8751,7 +10300,7 @@
       </w:rPr>
     </w:lvl>
   </w:abstractNum>
-  <w:abstractNum w:abstractNumId="6" w15:restartNumberingAfterBreak="0">
+  <w:abstractNum w:abstractNumId="7" w15:restartNumberingAfterBreak="0">
     <w:nsid w:val="2E7C13B4"/>
     <w:multiLevelType w:val="multilevel"/>
     <w:tmpl w:val="FC502A6C"/>
@@ -8872,7 +10421,7 @@
       </w:rPr>
     </w:lvl>
   </w:abstractNum>
-  <w:abstractNum w:abstractNumId="7" w15:restartNumberingAfterBreak="0">
+  <w:abstractNum w:abstractNumId="8" w15:restartNumberingAfterBreak="0">
     <w:nsid w:val="383F7BC6"/>
     <w:multiLevelType w:val="hybridMultilevel"/>
     <w:tmpl w:val="5A90BDB8"/>
@@ -9012,7 +10561,7 @@
       </w:rPr>
     </w:lvl>
   </w:abstractNum>
-  <w:abstractNum w:abstractNumId="8" w15:restartNumberingAfterBreak="0">
+  <w:abstractNum w:abstractNumId="9" w15:restartNumberingAfterBreak="0">
     <w:nsid w:val="3B432DF0"/>
     <w:multiLevelType w:val="multilevel"/>
     <w:tmpl w:val="138053B6"/>
@@ -9161,7 +10710,7 @@
       </w:rPr>
     </w:lvl>
   </w:abstractNum>
-  <w:abstractNum w:abstractNumId="9" w15:restartNumberingAfterBreak="0">
+  <w:abstractNum w:abstractNumId="10" w15:restartNumberingAfterBreak="0">
     <w:nsid w:val="43060A11"/>
     <w:multiLevelType w:val="hybridMultilevel"/>
     <w:tmpl w:val="CD7C9506"/>
@@ -9250,7 +10799,7 @@
       </w:pPr>
     </w:lvl>
   </w:abstractNum>
-  <w:abstractNum w:abstractNumId="10" w15:restartNumberingAfterBreak="0">
+  <w:abstractNum w:abstractNumId="11" w15:restartNumberingAfterBreak="0">
     <w:nsid w:val="4B2D341A"/>
     <w:multiLevelType w:val="hybridMultilevel"/>
     <w:tmpl w:val="EA46FF3E"/>
@@ -9363,7 +10912,245 @@
       </w:rPr>
     </w:lvl>
   </w:abstractNum>
-  <w:abstractNum w:abstractNumId="11" w15:restartNumberingAfterBreak="0">
+  <w:abstractNum w:abstractNumId="12" w15:restartNumberingAfterBreak="0">
+    <w:nsid w:val="4FF40969"/>
+    <w:multiLevelType w:val="hybridMultilevel"/>
+    <w:tmpl w:val="56740E74"/>
+    <w:lvl w:ilvl="0" w:tplc="2000000F">
+      <w:start w:val="3"/>
+      <w:numFmt w:val="decimal"/>
+      <w:lvlText w:val="%1."/>
+      <w:lvlJc w:val="left"/>
+      <w:pPr>
+        <w:ind w:left="720" w:hanging="360"/>
+      </w:pPr>
+      <w:rPr>
+        <w:rFonts w:hint="default"/>
+      </w:rPr>
+    </w:lvl>
+    <w:lvl w:ilvl="1" w:tplc="20000019" w:tentative="1">
+      <w:start w:val="1"/>
+      <w:numFmt w:val="lowerLetter"/>
+      <w:lvlText w:val="%2."/>
+      <w:lvlJc w:val="left"/>
+      <w:pPr>
+        <w:ind w:left="1440" w:hanging="360"/>
+      </w:pPr>
+    </w:lvl>
+    <w:lvl w:ilvl="2" w:tplc="2000001B" w:tentative="1">
+      <w:start w:val="1"/>
+      <w:numFmt w:val="lowerRoman"/>
+      <w:lvlText w:val="%3."/>
+      <w:lvlJc w:val="right"/>
+      <w:pPr>
+        <w:ind w:left="2160" w:hanging="180"/>
+      </w:pPr>
+    </w:lvl>
+    <w:lvl w:ilvl="3" w:tplc="2000000F" w:tentative="1">
+      <w:start w:val="1"/>
+      <w:numFmt w:val="decimal"/>
+      <w:lvlText w:val="%4."/>
+      <w:lvlJc w:val="left"/>
+      <w:pPr>
+        <w:ind w:left="2880" w:hanging="360"/>
+      </w:pPr>
+    </w:lvl>
+    <w:lvl w:ilvl="4" w:tplc="20000019" w:tentative="1">
+      <w:start w:val="1"/>
+      <w:numFmt w:val="lowerLetter"/>
+      <w:lvlText w:val="%5."/>
+      <w:lvlJc w:val="left"/>
+      <w:pPr>
+        <w:ind w:left="3600" w:hanging="360"/>
+      </w:pPr>
+    </w:lvl>
+    <w:lvl w:ilvl="5" w:tplc="2000001B" w:tentative="1">
+      <w:start w:val="1"/>
+      <w:numFmt w:val="lowerRoman"/>
+      <w:lvlText w:val="%6."/>
+      <w:lvlJc w:val="right"/>
+      <w:pPr>
+        <w:ind w:left="4320" w:hanging="180"/>
+      </w:pPr>
+    </w:lvl>
+    <w:lvl w:ilvl="6" w:tplc="2000000F" w:tentative="1">
+      <w:start w:val="1"/>
+      <w:numFmt w:val="decimal"/>
+      <w:lvlText w:val="%7."/>
+      <w:lvlJc w:val="left"/>
+      <w:pPr>
+        <w:ind w:left="5040" w:hanging="360"/>
+      </w:pPr>
+    </w:lvl>
+    <w:lvl w:ilvl="7" w:tplc="20000019" w:tentative="1">
+      <w:start w:val="1"/>
+      <w:numFmt w:val="lowerLetter"/>
+      <w:lvlText w:val="%8."/>
+      <w:lvlJc w:val="left"/>
+      <w:pPr>
+        <w:ind w:left="5760" w:hanging="360"/>
+      </w:pPr>
+    </w:lvl>
+    <w:lvl w:ilvl="8" w:tplc="2000001B" w:tentative="1">
+      <w:start w:val="1"/>
+      <w:numFmt w:val="lowerRoman"/>
+      <w:lvlText w:val="%9."/>
+      <w:lvlJc w:val="right"/>
+      <w:pPr>
+        <w:ind w:left="6480" w:hanging="180"/>
+      </w:pPr>
+    </w:lvl>
+  </w:abstractNum>
+  <w:abstractNum w:abstractNumId="13" w15:restartNumberingAfterBreak="0">
+    <w:nsid w:val="66854D5D"/>
+    <w:multiLevelType w:val="multilevel"/>
+    <w:tmpl w:val="67A6BC84"/>
+    <w:lvl w:ilvl="0">
+      <w:start w:val="1"/>
+      <w:numFmt w:val="bullet"/>
+      <w:lvlText w:val=""/>
+      <w:lvlJc w:val="left"/>
+      <w:pPr>
+        <w:tabs>
+          <w:tab w:val="num" w:pos="720"/>
+        </w:tabs>
+        <w:ind w:left="720" w:hanging="360"/>
+      </w:pPr>
+      <w:rPr>
+        <w:rFonts w:ascii="Symbol" w:hAnsi="Symbol" w:hint="default"/>
+        <w:sz w:val="20"/>
+      </w:rPr>
+    </w:lvl>
+    <w:lvl w:ilvl="1" w:tentative="1">
+      <w:start w:val="1"/>
+      <w:numFmt w:val="bullet"/>
+      <w:lvlText w:val="o"/>
+      <w:lvlJc w:val="left"/>
+      <w:pPr>
+        <w:tabs>
+          <w:tab w:val="num" w:pos="1440"/>
+        </w:tabs>
+        <w:ind w:left="1440" w:hanging="360"/>
+      </w:pPr>
+      <w:rPr>
+        <w:rFonts w:ascii="Courier New" w:hAnsi="Courier New" w:hint="default"/>
+        <w:sz w:val="20"/>
+      </w:rPr>
+    </w:lvl>
+    <w:lvl w:ilvl="2" w:tentative="1">
+      <w:start w:val="1"/>
+      <w:numFmt w:val="bullet"/>
+      <w:lvlText w:val=""/>
+      <w:lvlJc w:val="left"/>
+      <w:pPr>
+        <w:tabs>
+          <w:tab w:val="num" w:pos="2160"/>
+        </w:tabs>
+        <w:ind w:left="2160" w:hanging="360"/>
+      </w:pPr>
+      <w:rPr>
+        <w:rFonts w:ascii="Wingdings" w:hAnsi="Wingdings" w:hint="default"/>
+        <w:sz w:val="20"/>
+      </w:rPr>
+    </w:lvl>
+    <w:lvl w:ilvl="3" w:tentative="1">
+      <w:start w:val="1"/>
+      <w:numFmt w:val="bullet"/>
+      <w:lvlText w:val=""/>
+      <w:lvlJc w:val="left"/>
+      <w:pPr>
+        <w:tabs>
+          <w:tab w:val="num" w:pos="2880"/>
+        </w:tabs>
+        <w:ind w:left="2880" w:hanging="360"/>
+      </w:pPr>
+      <w:rPr>
+        <w:rFonts w:ascii="Wingdings" w:hAnsi="Wingdings" w:hint="default"/>
+        <w:sz w:val="20"/>
+      </w:rPr>
+    </w:lvl>
+    <w:lvl w:ilvl="4" w:tentative="1">
+      <w:start w:val="1"/>
+      <w:numFmt w:val="bullet"/>
+      <w:lvlText w:val=""/>
+      <w:lvlJc w:val="left"/>
+      <w:pPr>
+        <w:tabs>
+          <w:tab w:val="num" w:pos="3600"/>
+        </w:tabs>
+        <w:ind w:left="3600" w:hanging="360"/>
+      </w:pPr>
+      <w:rPr>
+        <w:rFonts w:ascii="Wingdings" w:hAnsi="Wingdings" w:hint="default"/>
+        <w:sz w:val="20"/>
+      </w:rPr>
+    </w:lvl>
+    <w:lvl w:ilvl="5" w:tentative="1">
+      <w:start w:val="1"/>
+      <w:numFmt w:val="bullet"/>
+      <w:lvlText w:val=""/>
+      <w:lvlJc w:val="left"/>
+      <w:pPr>
+        <w:tabs>
+          <w:tab w:val="num" w:pos="4320"/>
+        </w:tabs>
+        <w:ind w:left="4320" w:hanging="360"/>
+      </w:pPr>
+      <w:rPr>
+        <w:rFonts w:ascii="Wingdings" w:hAnsi="Wingdings" w:hint="default"/>
+        <w:sz w:val="20"/>
+      </w:rPr>
+    </w:lvl>
+    <w:lvl w:ilvl="6" w:tentative="1">
+      <w:start w:val="1"/>
+      <w:numFmt w:val="bullet"/>
+      <w:lvlText w:val=""/>
+      <w:lvlJc w:val="left"/>
+      <w:pPr>
+        <w:tabs>
+          <w:tab w:val="num" w:pos="5040"/>
+        </w:tabs>
+        <w:ind w:left="5040" w:hanging="360"/>
+      </w:pPr>
+      <w:rPr>
+        <w:rFonts w:ascii="Wingdings" w:hAnsi="Wingdings" w:hint="default"/>
+        <w:sz w:val="20"/>
+      </w:rPr>
+    </w:lvl>
+    <w:lvl w:ilvl="7" w:tentative="1">
+      <w:start w:val="1"/>
+      <w:numFmt w:val="bullet"/>
+      <w:lvlText w:val=""/>
+      <w:lvlJc w:val="left"/>
+      <w:pPr>
+        <w:tabs>
+          <w:tab w:val="num" w:pos="5760"/>
+        </w:tabs>
+        <w:ind w:left="5760" w:hanging="360"/>
+      </w:pPr>
+      <w:rPr>
+        <w:rFonts w:ascii="Wingdings" w:hAnsi="Wingdings" w:hint="default"/>
+        <w:sz w:val="20"/>
+      </w:rPr>
+    </w:lvl>
+    <w:lvl w:ilvl="8" w:tentative="1">
+      <w:start w:val="1"/>
+      <w:numFmt w:val="bullet"/>
+      <w:lvlText w:val=""/>
+      <w:lvlJc w:val="left"/>
+      <w:pPr>
+        <w:tabs>
+          <w:tab w:val="num" w:pos="6480"/>
+        </w:tabs>
+        <w:ind w:left="6480" w:hanging="360"/>
+      </w:pPr>
+      <w:rPr>
+        <w:rFonts w:ascii="Wingdings" w:hAnsi="Wingdings" w:hint="default"/>
+        <w:sz w:val="20"/>
+      </w:rPr>
+    </w:lvl>
+  </w:abstractNum>
+  <w:abstractNum w:abstractNumId="14" w15:restartNumberingAfterBreak="0">
     <w:nsid w:val="70180650"/>
     <w:multiLevelType w:val="multilevel"/>
     <w:tmpl w:val="94587340"/>
@@ -9512,7 +11299,305 @@
       </w:rPr>
     </w:lvl>
   </w:abstractNum>
-  <w:abstractNum w:abstractNumId="12" w15:restartNumberingAfterBreak="0">
+  <w:abstractNum w:abstractNumId="15" w15:restartNumberingAfterBreak="0">
+    <w:nsid w:val="748C7074"/>
+    <w:multiLevelType w:val="multilevel"/>
+    <w:tmpl w:val="E32E0210"/>
+    <w:lvl w:ilvl="0">
+      <w:start w:val="1"/>
+      <w:numFmt w:val="bullet"/>
+      <w:lvlText w:val=""/>
+      <w:lvlJc w:val="left"/>
+      <w:pPr>
+        <w:tabs>
+          <w:tab w:val="num" w:pos="720"/>
+        </w:tabs>
+        <w:ind w:left="720" w:hanging="360"/>
+      </w:pPr>
+      <w:rPr>
+        <w:rFonts w:ascii="Symbol" w:hAnsi="Symbol" w:hint="default"/>
+        <w:sz w:val="20"/>
+      </w:rPr>
+    </w:lvl>
+    <w:lvl w:ilvl="1" w:tentative="1">
+      <w:start w:val="1"/>
+      <w:numFmt w:val="bullet"/>
+      <w:lvlText w:val="o"/>
+      <w:lvlJc w:val="left"/>
+      <w:pPr>
+        <w:tabs>
+          <w:tab w:val="num" w:pos="1440"/>
+        </w:tabs>
+        <w:ind w:left="1440" w:hanging="360"/>
+      </w:pPr>
+      <w:rPr>
+        <w:rFonts w:ascii="Courier New" w:hAnsi="Courier New" w:hint="default"/>
+        <w:sz w:val="20"/>
+      </w:rPr>
+    </w:lvl>
+    <w:lvl w:ilvl="2" w:tentative="1">
+      <w:start w:val="1"/>
+      <w:numFmt w:val="bullet"/>
+      <w:lvlText w:val=""/>
+      <w:lvlJc w:val="left"/>
+      <w:pPr>
+        <w:tabs>
+          <w:tab w:val="num" w:pos="2160"/>
+        </w:tabs>
+        <w:ind w:left="2160" w:hanging="360"/>
+      </w:pPr>
+      <w:rPr>
+        <w:rFonts w:ascii="Wingdings" w:hAnsi="Wingdings" w:hint="default"/>
+        <w:sz w:val="20"/>
+      </w:rPr>
+    </w:lvl>
+    <w:lvl w:ilvl="3" w:tentative="1">
+      <w:start w:val="1"/>
+      <w:numFmt w:val="bullet"/>
+      <w:lvlText w:val=""/>
+      <w:lvlJc w:val="left"/>
+      <w:pPr>
+        <w:tabs>
+          <w:tab w:val="num" w:pos="2880"/>
+        </w:tabs>
+        <w:ind w:left="2880" w:hanging="360"/>
+      </w:pPr>
+      <w:rPr>
+        <w:rFonts w:ascii="Wingdings" w:hAnsi="Wingdings" w:hint="default"/>
+        <w:sz w:val="20"/>
+      </w:rPr>
+    </w:lvl>
+    <w:lvl w:ilvl="4" w:tentative="1">
+      <w:start w:val="1"/>
+      <w:numFmt w:val="bullet"/>
+      <w:lvlText w:val=""/>
+      <w:lvlJc w:val="left"/>
+      <w:pPr>
+        <w:tabs>
+          <w:tab w:val="num" w:pos="3600"/>
+        </w:tabs>
+        <w:ind w:left="3600" w:hanging="360"/>
+      </w:pPr>
+      <w:rPr>
+        <w:rFonts w:ascii="Wingdings" w:hAnsi="Wingdings" w:hint="default"/>
+        <w:sz w:val="20"/>
+      </w:rPr>
+    </w:lvl>
+    <w:lvl w:ilvl="5" w:tentative="1">
+      <w:start w:val="1"/>
+      <w:numFmt w:val="bullet"/>
+      <w:lvlText w:val=""/>
+      <w:lvlJc w:val="left"/>
+      <w:pPr>
+        <w:tabs>
+          <w:tab w:val="num" w:pos="4320"/>
+        </w:tabs>
+        <w:ind w:left="4320" w:hanging="360"/>
+      </w:pPr>
+      <w:rPr>
+        <w:rFonts w:ascii="Wingdings" w:hAnsi="Wingdings" w:hint="default"/>
+        <w:sz w:val="20"/>
+      </w:rPr>
+    </w:lvl>
+    <w:lvl w:ilvl="6" w:tentative="1">
+      <w:start w:val="1"/>
+      <w:numFmt w:val="bullet"/>
+      <w:lvlText w:val=""/>
+      <w:lvlJc w:val="left"/>
+      <w:pPr>
+        <w:tabs>
+          <w:tab w:val="num" w:pos="5040"/>
+        </w:tabs>
+        <w:ind w:left="5040" w:hanging="360"/>
+      </w:pPr>
+      <w:rPr>
+        <w:rFonts w:ascii="Wingdings" w:hAnsi="Wingdings" w:hint="default"/>
+        <w:sz w:val="20"/>
+      </w:rPr>
+    </w:lvl>
+    <w:lvl w:ilvl="7" w:tentative="1">
+      <w:start w:val="1"/>
+      <w:numFmt w:val="bullet"/>
+      <w:lvlText w:val=""/>
+      <w:lvlJc w:val="left"/>
+      <w:pPr>
+        <w:tabs>
+          <w:tab w:val="num" w:pos="5760"/>
+        </w:tabs>
+        <w:ind w:left="5760" w:hanging="360"/>
+      </w:pPr>
+      <w:rPr>
+        <w:rFonts w:ascii="Wingdings" w:hAnsi="Wingdings" w:hint="default"/>
+        <w:sz w:val="20"/>
+      </w:rPr>
+    </w:lvl>
+    <w:lvl w:ilvl="8" w:tentative="1">
+      <w:start w:val="1"/>
+      <w:numFmt w:val="bullet"/>
+      <w:lvlText w:val=""/>
+      <w:lvlJc w:val="left"/>
+      <w:pPr>
+        <w:tabs>
+          <w:tab w:val="num" w:pos="6480"/>
+        </w:tabs>
+        <w:ind w:left="6480" w:hanging="360"/>
+      </w:pPr>
+      <w:rPr>
+        <w:rFonts w:ascii="Wingdings" w:hAnsi="Wingdings" w:hint="default"/>
+        <w:sz w:val="20"/>
+      </w:rPr>
+    </w:lvl>
+  </w:abstractNum>
+  <w:abstractNum w:abstractNumId="16" w15:restartNumberingAfterBreak="0">
+    <w:nsid w:val="787B66DF"/>
+    <w:multiLevelType w:val="multilevel"/>
+    <w:tmpl w:val="AC526ED2"/>
+    <w:lvl w:ilvl="0">
+      <w:start w:val="1"/>
+      <w:numFmt w:val="bullet"/>
+      <w:lvlText w:val=""/>
+      <w:lvlJc w:val="left"/>
+      <w:pPr>
+        <w:tabs>
+          <w:tab w:val="num" w:pos="720"/>
+        </w:tabs>
+        <w:ind w:left="720" w:hanging="360"/>
+      </w:pPr>
+      <w:rPr>
+        <w:rFonts w:ascii="Symbol" w:hAnsi="Symbol" w:hint="default"/>
+        <w:sz w:val="20"/>
+      </w:rPr>
+    </w:lvl>
+    <w:lvl w:ilvl="1" w:tentative="1">
+      <w:start w:val="1"/>
+      <w:numFmt w:val="bullet"/>
+      <w:lvlText w:val="o"/>
+      <w:lvlJc w:val="left"/>
+      <w:pPr>
+        <w:tabs>
+          <w:tab w:val="num" w:pos="1440"/>
+        </w:tabs>
+        <w:ind w:left="1440" w:hanging="360"/>
+      </w:pPr>
+      <w:rPr>
+        <w:rFonts w:ascii="Courier New" w:hAnsi="Courier New" w:hint="default"/>
+        <w:sz w:val="20"/>
+      </w:rPr>
+    </w:lvl>
+    <w:lvl w:ilvl="2" w:tentative="1">
+      <w:start w:val="1"/>
+      <w:numFmt w:val="bullet"/>
+      <w:lvlText w:val=""/>
+      <w:lvlJc w:val="left"/>
+      <w:pPr>
+        <w:tabs>
+          <w:tab w:val="num" w:pos="2160"/>
+        </w:tabs>
+        <w:ind w:left="2160" w:hanging="360"/>
+      </w:pPr>
+      <w:rPr>
+        <w:rFonts w:ascii="Wingdings" w:hAnsi="Wingdings" w:hint="default"/>
+        <w:sz w:val="20"/>
+      </w:rPr>
+    </w:lvl>
+    <w:lvl w:ilvl="3" w:tentative="1">
+      <w:start w:val="1"/>
+      <w:numFmt w:val="bullet"/>
+      <w:lvlText w:val=""/>
+      <w:lvlJc w:val="left"/>
+      <w:pPr>
+        <w:tabs>
+          <w:tab w:val="num" w:pos="2880"/>
+        </w:tabs>
+        <w:ind w:left="2880" w:hanging="360"/>
+      </w:pPr>
+      <w:rPr>
+        <w:rFonts w:ascii="Wingdings" w:hAnsi="Wingdings" w:hint="default"/>
+        <w:sz w:val="20"/>
+      </w:rPr>
+    </w:lvl>
+    <w:lvl w:ilvl="4" w:tentative="1">
+      <w:start w:val="1"/>
+      <w:numFmt w:val="bullet"/>
+      <w:lvlText w:val=""/>
+      <w:lvlJc w:val="left"/>
+      <w:pPr>
+        <w:tabs>
+          <w:tab w:val="num" w:pos="3600"/>
+        </w:tabs>
+        <w:ind w:left="3600" w:hanging="360"/>
+      </w:pPr>
+      <w:rPr>
+        <w:rFonts w:ascii="Wingdings" w:hAnsi="Wingdings" w:hint="default"/>
+        <w:sz w:val="20"/>
+      </w:rPr>
+    </w:lvl>
+    <w:lvl w:ilvl="5" w:tentative="1">
+      <w:start w:val="1"/>
+      <w:numFmt w:val="bullet"/>
+      <w:lvlText w:val=""/>
+      <w:lvlJc w:val="left"/>
+      <w:pPr>
+        <w:tabs>
+          <w:tab w:val="num" w:pos="4320"/>
+        </w:tabs>
+        <w:ind w:left="4320" w:hanging="360"/>
+      </w:pPr>
+      <w:rPr>
+        <w:rFonts w:ascii="Wingdings" w:hAnsi="Wingdings" w:hint="default"/>
+        <w:sz w:val="20"/>
+      </w:rPr>
+    </w:lvl>
+    <w:lvl w:ilvl="6" w:tentative="1">
+      <w:start w:val="1"/>
+      <w:numFmt w:val="bullet"/>
+      <w:lvlText w:val=""/>
+      <w:lvlJc w:val="left"/>
+      <w:pPr>
+        <w:tabs>
+          <w:tab w:val="num" w:pos="5040"/>
+        </w:tabs>
+        <w:ind w:left="5040" w:hanging="360"/>
+      </w:pPr>
+      <w:rPr>
+        <w:rFonts w:ascii="Wingdings" w:hAnsi="Wingdings" w:hint="default"/>
+        <w:sz w:val="20"/>
+      </w:rPr>
+    </w:lvl>
+    <w:lvl w:ilvl="7" w:tentative="1">
+      <w:start w:val="1"/>
+      <w:numFmt w:val="bullet"/>
+      <w:lvlText w:val=""/>
+      <w:lvlJc w:val="left"/>
+      <w:pPr>
+        <w:tabs>
+          <w:tab w:val="num" w:pos="5760"/>
+        </w:tabs>
+        <w:ind w:left="5760" w:hanging="360"/>
+      </w:pPr>
+      <w:rPr>
+        <w:rFonts w:ascii="Wingdings" w:hAnsi="Wingdings" w:hint="default"/>
+        <w:sz w:val="20"/>
+      </w:rPr>
+    </w:lvl>
+    <w:lvl w:ilvl="8" w:tentative="1">
+      <w:start w:val="1"/>
+      <w:numFmt w:val="bullet"/>
+      <w:lvlText w:val=""/>
+      <w:lvlJc w:val="left"/>
+      <w:pPr>
+        <w:tabs>
+          <w:tab w:val="num" w:pos="6480"/>
+        </w:tabs>
+        <w:ind w:left="6480" w:hanging="360"/>
+      </w:pPr>
+      <w:rPr>
+        <w:rFonts w:ascii="Wingdings" w:hAnsi="Wingdings" w:hint="default"/>
+        <w:sz w:val="20"/>
+      </w:rPr>
+    </w:lvl>
+  </w:abstractNum>
+  <w:abstractNum w:abstractNumId="17" w15:restartNumberingAfterBreak="0">
     <w:nsid w:val="79297081"/>
     <w:multiLevelType w:val="hybridMultilevel"/>
     <w:tmpl w:val="E48AFE1E"/>
@@ -9605,16 +11690,16 @@
     </w:lvl>
   </w:abstractNum>
   <w:num w:numId="1" w16cid:durableId="671878987">
-    <w:abstractNumId w:val="9"/>
+    <w:abstractNumId w:val="10"/>
   </w:num>
   <w:num w:numId="2" w16cid:durableId="1252395002">
-    <w:abstractNumId w:val="12"/>
+    <w:abstractNumId w:val="17"/>
   </w:num>
   <w:num w:numId="3" w16cid:durableId="1278411526">
-    <w:abstractNumId w:val="6"/>
+    <w:abstractNumId w:val="7"/>
   </w:num>
   <w:num w:numId="4" w16cid:durableId="497887758">
-    <w:abstractNumId w:val="5"/>
+    <w:abstractNumId w:val="6"/>
   </w:num>
   <w:num w:numId="5" w16cid:durableId="699742564">
     <w:abstractNumId w:val="0"/>
@@ -9623,25 +11708,40 @@
     <w:abstractNumId w:val="2"/>
   </w:num>
   <w:num w:numId="7" w16cid:durableId="436489299">
-    <w:abstractNumId w:val="7"/>
+    <w:abstractNumId w:val="8"/>
   </w:num>
   <w:num w:numId="8" w16cid:durableId="857813369">
     <w:abstractNumId w:val="1"/>
   </w:num>
   <w:num w:numId="9" w16cid:durableId="17781374">
+    <w:abstractNumId w:val="5"/>
+  </w:num>
+  <w:num w:numId="10" w16cid:durableId="1680306943">
     <w:abstractNumId w:val="4"/>
   </w:num>
-  <w:num w:numId="10" w16cid:durableId="1680306943">
+  <w:num w:numId="11" w16cid:durableId="1667518409">
+    <w:abstractNumId w:val="14"/>
+  </w:num>
+  <w:num w:numId="12" w16cid:durableId="467433251">
+    <w:abstractNumId w:val="11"/>
+  </w:num>
+  <w:num w:numId="13" w16cid:durableId="1807356512">
+    <w:abstractNumId w:val="9"/>
+  </w:num>
+  <w:num w:numId="14" w16cid:durableId="1139686606">
+    <w:abstractNumId w:val="13"/>
+  </w:num>
+  <w:num w:numId="15" w16cid:durableId="10649568">
+    <w:abstractNumId w:val="16"/>
+  </w:num>
+  <w:num w:numId="16" w16cid:durableId="984548735">
+    <w:abstractNumId w:val="15"/>
+  </w:num>
+  <w:num w:numId="17" w16cid:durableId="943808503">
     <w:abstractNumId w:val="3"/>
   </w:num>
-  <w:num w:numId="11" w16cid:durableId="1667518409">
-    <w:abstractNumId w:val="11"/>
-  </w:num>
-  <w:num w:numId="12" w16cid:durableId="467433251">
-    <w:abstractNumId w:val="10"/>
-  </w:num>
-  <w:num w:numId="13" w16cid:durableId="1807356512">
-    <w:abstractNumId w:val="8"/>
+  <w:num w:numId="18" w16cid:durableId="441537632">
+    <w:abstractNumId w:val="12"/>
   </w:num>
 </w:numbering>
 </file>
@@ -10733,6 +12833,25 @@
       <w:shd w:val="clear" w:color="auto" w:fill="E1DFDD"/>
     </w:rPr>
   </w:style>
+  <w:style w:type="table" w:styleId="TableGrid">
+    <w:name w:val="Table Grid"/>
+    <w:basedOn w:val="TableNormal"/>
+    <w:uiPriority w:val="39"/>
+    <w:rsid w:val="00193B63"/>
+    <w:pPr>
+      <w:spacing w:after="0" w:line="240" w:lineRule="auto"/>
+    </w:pPr>
+    <w:tblPr>
+      <w:tblBorders>
+        <w:top w:val="single" w:sz="4" w:space="0" w:color="auto"/>
+        <w:left w:val="single" w:sz="4" w:space="0" w:color="auto"/>
+        <w:bottom w:val="single" w:sz="4" w:space="0" w:color="auto"/>
+        <w:right w:val="single" w:sz="4" w:space="0" w:color="auto"/>
+        <w:insideH w:val="single" w:sz="4" w:space="0" w:color="auto"/>
+        <w:insideV w:val="single" w:sz="4" w:space="0" w:color="auto"/>
+      </w:tblBorders>
+    </w:tblPr>
+  </w:style>
 </w:styles>
 </file>
 

</xml_diff>

<commit_message>
add sim results to the final report add some more talking about backflow stages in persntation
</commit_message>
<xml_diff>
--- a/Presintaions and Reports/Final_Report_in_prosses.docx
+++ b/Presintaions and Reports/Final_Report_in_prosses.docx
@@ -530,7 +530,7 @@
           <w:r>
             <w:fldChar w:fldCharType="separate"/>
           </w:r>
-          <w:hyperlink w:anchor="_Toc201413488" w:history="1">
+          <w:hyperlink w:anchor="_Toc201849785" w:history="1">
             <w:r>
               <w:rPr>
                 <w:rStyle w:val="Hyperlink"/>
@@ -561,7 +561,7 @@
                 <w:noProof/>
                 <w:webHidden/>
               </w:rPr>
-              <w:instrText xml:space="preserve"> PAGEREF _Toc201413488 \h </w:instrText>
+              <w:instrText xml:space="preserve"> PAGEREF _Toc201849785 \h </w:instrText>
             </w:r>
             <w:r>
               <w:rPr>
@@ -609,7 +609,7 @@
               <w14:ligatures w14:val="standardContextual"/>
             </w:rPr>
           </w:pPr>
-          <w:hyperlink w:anchor="_Toc201413489" w:history="1">
+          <w:hyperlink w:anchor="_Toc201849786" w:history="1">
             <w:r>
               <w:rPr>
                 <w:rStyle w:val="Hyperlink"/>
@@ -661,7 +661,7 @@
                 <w:noProof/>
                 <w:webHidden/>
               </w:rPr>
-              <w:instrText xml:space="preserve"> PAGEREF _Toc201413489 \h </w:instrText>
+              <w:instrText xml:space="preserve"> PAGEREF _Toc201849786 \h </w:instrText>
             </w:r>
             <w:r>
               <w:rPr>
@@ -709,7 +709,7 @@
               <w14:ligatures w14:val="standardContextual"/>
             </w:rPr>
           </w:pPr>
-          <w:hyperlink w:anchor="_Toc201413490" w:history="1">
+          <w:hyperlink w:anchor="_Toc201849787" w:history="1">
             <w:r>
               <w:rPr>
                 <w:rStyle w:val="Hyperlink"/>
@@ -755,7 +755,7 @@
                 <w:noProof/>
                 <w:webHidden/>
               </w:rPr>
-              <w:instrText xml:space="preserve"> PAGEREF _Toc201413490 \h </w:instrText>
+              <w:instrText xml:space="preserve"> PAGEREF _Toc201849787 \h </w:instrText>
             </w:r>
             <w:r>
               <w:rPr>
@@ -803,7 +803,7 @@
               <w14:ligatures w14:val="standardContextual"/>
             </w:rPr>
           </w:pPr>
-          <w:hyperlink w:anchor="_Toc201413491" w:history="1">
+          <w:hyperlink w:anchor="_Toc201849788" w:history="1">
             <w:r>
               <w:rPr>
                 <w:rStyle w:val="Hyperlink"/>
@@ -849,7 +849,7 @@
                 <w:noProof/>
                 <w:webHidden/>
               </w:rPr>
-              <w:instrText xml:space="preserve"> PAGEREF _Toc201413491 \h </w:instrText>
+              <w:instrText xml:space="preserve"> PAGEREF _Toc201849788 \h </w:instrText>
             </w:r>
             <w:r>
               <w:rPr>
@@ -897,7 +897,7 @@
               <w14:ligatures w14:val="standardContextual"/>
             </w:rPr>
           </w:pPr>
-          <w:hyperlink w:anchor="_Toc201413492" w:history="1">
+          <w:hyperlink w:anchor="_Toc201849789" w:history="1">
             <w:r>
               <w:rPr>
                 <w:rStyle w:val="Hyperlink"/>
@@ -943,7 +943,7 @@
                 <w:noProof/>
                 <w:webHidden/>
               </w:rPr>
-              <w:instrText xml:space="preserve"> PAGEREF _Toc201413492 \h </w:instrText>
+              <w:instrText xml:space="preserve"> PAGEREF _Toc201849789 \h </w:instrText>
             </w:r>
             <w:r>
               <w:rPr>
@@ -990,7 +990,7 @@
               <w14:ligatures w14:val="standardContextual"/>
             </w:rPr>
           </w:pPr>
-          <w:hyperlink w:anchor="_Toc201413493" w:history="1">
+          <w:hyperlink w:anchor="_Toc201849790" w:history="1">
             <w:r>
               <w:rPr>
                 <w:rStyle w:val="Hyperlink"/>
@@ -1019,7 +1019,7 @@
                 <w:noProof/>
                 <w:webHidden/>
               </w:rPr>
-              <w:instrText xml:space="preserve"> PAGEREF _Toc201413493 \h </w:instrText>
+              <w:instrText xml:space="preserve"> PAGEREF _Toc201849790 \h </w:instrText>
             </w:r>
             <w:r>
               <w:rPr>
@@ -1066,7 +1066,7 @@
               <w14:ligatures w14:val="standardContextual"/>
             </w:rPr>
           </w:pPr>
-          <w:hyperlink w:anchor="_Toc201413494" w:history="1">
+          <w:hyperlink w:anchor="_Toc201849791" w:history="1">
             <w:r>
               <w:rPr>
                 <w:rStyle w:val="Hyperlink"/>
@@ -1093,7 +1093,7 @@
                 <w:noProof/>
                 <w:webHidden/>
               </w:rPr>
-              <w:instrText xml:space="preserve"> PAGEREF _Toc201413494 \h </w:instrText>
+              <w:instrText xml:space="preserve"> PAGEREF _Toc201849791 \h </w:instrText>
             </w:r>
             <w:r>
               <w:rPr>
@@ -1140,7 +1140,7 @@
               <w14:ligatures w14:val="standardContextual"/>
             </w:rPr>
           </w:pPr>
-          <w:hyperlink w:anchor="_Toc201413495" w:history="1">
+          <w:hyperlink w:anchor="_Toc201849792" w:history="1">
             <w:r>
               <w:rPr>
                 <w:rStyle w:val="Hyperlink"/>
@@ -1167,7 +1167,7 @@
                 <w:noProof/>
                 <w:webHidden/>
               </w:rPr>
-              <w:instrText xml:space="preserve"> PAGEREF _Toc201413495 \h </w:instrText>
+              <w:instrText xml:space="preserve"> PAGEREF _Toc201849792 \h </w:instrText>
             </w:r>
             <w:r>
               <w:rPr>
@@ -1214,7 +1214,7 @@
               <w14:ligatures w14:val="standardContextual"/>
             </w:rPr>
           </w:pPr>
-          <w:hyperlink w:anchor="_Toc201413496" w:history="1">
+          <w:hyperlink w:anchor="_Toc201849793" w:history="1">
             <w:r>
               <w:rPr>
                 <w:rStyle w:val="Hyperlink"/>
@@ -1241,7 +1241,7 @@
                 <w:noProof/>
                 <w:webHidden/>
               </w:rPr>
-              <w:instrText xml:space="preserve"> PAGEREF _Toc201413496 \h </w:instrText>
+              <w:instrText xml:space="preserve"> PAGEREF _Toc201849793 \h </w:instrText>
             </w:r>
             <w:r>
               <w:rPr>
@@ -1288,7 +1288,7 @@
               <w14:ligatures w14:val="standardContextual"/>
             </w:rPr>
           </w:pPr>
-          <w:hyperlink w:anchor="_Toc201413497" w:history="1">
+          <w:hyperlink w:anchor="_Toc201849794" w:history="1">
             <w:r>
               <w:rPr>
                 <w:rStyle w:val="Hyperlink"/>
@@ -1315,7 +1315,7 @@
                 <w:noProof/>
                 <w:webHidden/>
               </w:rPr>
-              <w:instrText xml:space="preserve"> PAGEREF _Toc201413497 \h </w:instrText>
+              <w:instrText xml:space="preserve"> PAGEREF _Toc201849794 \h </w:instrText>
             </w:r>
             <w:r>
               <w:rPr>
@@ -1362,7 +1362,7 @@
               <w14:ligatures w14:val="standardContextual"/>
             </w:rPr>
           </w:pPr>
-          <w:hyperlink w:anchor="_Toc201413498" w:history="1">
+          <w:hyperlink w:anchor="_Toc201849795" w:history="1">
             <w:r>
               <w:rPr>
                 <w:rStyle w:val="Hyperlink"/>
@@ -1389,7 +1389,7 @@
                 <w:noProof/>
                 <w:webHidden/>
               </w:rPr>
-              <w:instrText xml:space="preserve"> PAGEREF _Toc201413498 \h </w:instrText>
+              <w:instrText xml:space="preserve"> PAGEREF _Toc201849795 \h </w:instrText>
             </w:r>
             <w:r>
               <w:rPr>
@@ -1436,7 +1436,7 @@
               <w14:ligatures w14:val="standardContextual"/>
             </w:rPr>
           </w:pPr>
-          <w:hyperlink w:anchor="_Toc201413499" w:history="1">
+          <w:hyperlink w:anchor="_Toc201849796" w:history="1">
             <w:r>
               <w:rPr>
                 <w:rStyle w:val="Hyperlink"/>
@@ -1463,7 +1463,7 @@
                 <w:noProof/>
                 <w:webHidden/>
               </w:rPr>
-              <w:instrText xml:space="preserve"> PAGEREF _Toc201413499 \h </w:instrText>
+              <w:instrText xml:space="preserve"> PAGEREF _Toc201849796 \h </w:instrText>
             </w:r>
             <w:r>
               <w:rPr>
@@ -1511,7 +1511,7 @@
               <w14:ligatures w14:val="standardContextual"/>
             </w:rPr>
           </w:pPr>
-          <w:hyperlink w:anchor="_Toc201413500" w:history="1">
+          <w:hyperlink w:anchor="_Toc201849797" w:history="1">
             <w:r>
               <w:rPr>
                 <w:rStyle w:val="Hyperlink"/>
@@ -1561,7 +1561,195 @@
                 <w:noProof/>
                 <w:webHidden/>
               </w:rPr>
-              <w:instrText xml:space="preserve"> PAGEREF _Toc201413500 \h </w:instrText>
+              <w:instrText xml:space="preserve"> PAGEREF _Toc201849797 \h </w:instrText>
+            </w:r>
+            <w:r>
+              <w:rPr>
+                <w:noProof/>
+                <w:webHidden/>
+              </w:rPr>
+            </w:r>
+            <w:r>
+              <w:rPr>
+                <w:noProof/>
+                <w:webHidden/>
+              </w:rPr>
+              <w:fldChar w:fldCharType="separate"/>
+            </w:r>
+            <w:r>
+              <w:rPr>
+                <w:noProof/>
+                <w:webHidden/>
+              </w:rPr>
+              <w:t>10</w:t>
+            </w:r>
+            <w:r>
+              <w:rPr>
+                <w:noProof/>
+                <w:webHidden/>
+              </w:rPr>
+              <w:fldChar w:fldCharType="end"/>
+            </w:r>
+          </w:hyperlink>
+        </w:p>
+        <w:p>
+          <w:pPr>
+            <w:pStyle w:val="TOC2"/>
+            <w:tabs>
+              <w:tab w:val="left" w:pos="960"/>
+              <w:tab w:val="right" w:leader="dot" w:pos="9016"/>
+            </w:tabs>
+            <w:rPr>
+              <w:rFonts w:cstheme="minorBidi"/>
+              <w:noProof/>
+              <w:kern w:val="2"/>
+              <w:sz w:val="24"/>
+              <w:szCs w:val="24"/>
+              <w:lang w:val="en-IL" w:eastAsia="en-IL"/>
+              <w14:ligatures w14:val="standardContextual"/>
+            </w:rPr>
+          </w:pPr>
+          <w:hyperlink w:anchor="_Toc201849798" w:history="1">
+            <w:r>
+              <w:rPr>
+                <w:rStyle w:val="Hyperlink"/>
+                <w:noProof/>
+              </w:rPr>
+              <w:t>3.1</w:t>
+            </w:r>
+            <w:r>
+              <w:rPr>
+                <w:rFonts w:cstheme="minorBidi"/>
+                <w:noProof/>
+                <w:kern w:val="2"/>
+                <w:sz w:val="24"/>
+                <w:szCs w:val="24"/>
+                <w:lang w:val="en-IL" w:eastAsia="en-IL"/>
+                <w14:ligatures w14:val="standardContextual"/>
+              </w:rPr>
+              <w:tab/>
+            </w:r>
+            <w:r>
+              <w:rPr>
+                <w:rStyle w:val="Hyperlink"/>
+                <w:noProof/>
+              </w:rPr>
+              <w:t>ALU Simulation</w:t>
+            </w:r>
+            <w:r>
+              <w:rPr>
+                <w:noProof/>
+                <w:webHidden/>
+              </w:rPr>
+              <w:tab/>
+            </w:r>
+            <w:r>
+              <w:rPr>
+                <w:noProof/>
+                <w:webHidden/>
+              </w:rPr>
+              <w:fldChar w:fldCharType="begin"/>
+            </w:r>
+            <w:r>
+              <w:rPr>
+                <w:noProof/>
+                <w:webHidden/>
+              </w:rPr>
+              <w:instrText xml:space="preserve"> PAGEREF _Toc201849798 \h </w:instrText>
+            </w:r>
+            <w:r>
+              <w:rPr>
+                <w:noProof/>
+                <w:webHidden/>
+              </w:rPr>
+            </w:r>
+            <w:r>
+              <w:rPr>
+                <w:noProof/>
+                <w:webHidden/>
+              </w:rPr>
+              <w:fldChar w:fldCharType="separate"/>
+            </w:r>
+            <w:r>
+              <w:rPr>
+                <w:noProof/>
+                <w:webHidden/>
+              </w:rPr>
+              <w:t>10</w:t>
+            </w:r>
+            <w:r>
+              <w:rPr>
+                <w:noProof/>
+                <w:webHidden/>
+              </w:rPr>
+              <w:fldChar w:fldCharType="end"/>
+            </w:r>
+          </w:hyperlink>
+        </w:p>
+        <w:p>
+          <w:pPr>
+            <w:pStyle w:val="TOC2"/>
+            <w:tabs>
+              <w:tab w:val="left" w:pos="960"/>
+              <w:tab w:val="right" w:leader="dot" w:pos="9016"/>
+            </w:tabs>
+            <w:rPr>
+              <w:rFonts w:cstheme="minorBidi"/>
+              <w:noProof/>
+              <w:kern w:val="2"/>
+              <w:sz w:val="24"/>
+              <w:szCs w:val="24"/>
+              <w:lang w:val="en-IL" w:eastAsia="en-IL"/>
+              <w14:ligatures w14:val="standardContextual"/>
+            </w:rPr>
+          </w:pPr>
+          <w:hyperlink w:anchor="_Toc201849799" w:history="1">
+            <w:r>
+              <w:rPr>
+                <w:rStyle w:val="Hyperlink"/>
+                <w:noProof/>
+              </w:rPr>
+              <w:t>3.2</w:t>
+            </w:r>
+            <w:r>
+              <w:rPr>
+                <w:rFonts w:cstheme="minorBidi"/>
+                <w:noProof/>
+                <w:kern w:val="2"/>
+                <w:sz w:val="24"/>
+                <w:szCs w:val="24"/>
+                <w:lang w:val="en-IL" w:eastAsia="en-IL"/>
+                <w14:ligatures w14:val="standardContextual"/>
+              </w:rPr>
+              <w:tab/>
+            </w:r>
+            <w:r>
+              <w:rPr>
+                <w:rStyle w:val="Hyperlink"/>
+                <w:noProof/>
+              </w:rPr>
+              <w:t>Write &amp; read from random address with all cases</w:t>
+            </w:r>
+            <w:r>
+              <w:rPr>
+                <w:noProof/>
+                <w:webHidden/>
+              </w:rPr>
+              <w:tab/>
+            </w:r>
+            <w:r>
+              <w:rPr>
+                <w:noProof/>
+                <w:webHidden/>
+              </w:rPr>
+              <w:fldChar w:fldCharType="begin"/>
+            </w:r>
+            <w:r>
+              <w:rPr>
+                <w:noProof/>
+                <w:webHidden/>
+              </w:rPr>
+              <w:instrText xml:space="preserve"> PAGEREF _Toc201849799 \h </w:instrText>
             </w:r>
             <w:r>
               <w:rPr>
@@ -1608,7 +1796,7 @@
               <w14:ligatures w14:val="standardContextual"/>
             </w:rPr>
           </w:pPr>
-          <w:hyperlink w:anchor="_Toc201413501" w:history="1">
+          <w:hyperlink w:anchor="_Toc201849800" w:history="1">
             <w:r>
               <w:rPr>
                 <w:rStyle w:val="Hyperlink"/>
@@ -1637,7 +1825,7 @@
                 <w:noProof/>
                 <w:webHidden/>
               </w:rPr>
-              <w:instrText xml:space="preserve"> PAGEREF _Toc201413501 \h </w:instrText>
+              <w:instrText xml:space="preserve"> PAGEREF _Toc201849800 \h </w:instrText>
             </w:r>
             <w:r>
               <w:rPr>
@@ -1657,7 +1845,7 @@
                 <w:noProof/>
                 <w:webHidden/>
               </w:rPr>
-              <w:t>11</w:t>
+              <w:t>12</w:t>
             </w:r>
             <w:r>
               <w:rPr>
@@ -1684,7 +1872,7 @@
               <w14:ligatures w14:val="standardContextual"/>
             </w:rPr>
           </w:pPr>
-          <w:hyperlink w:anchor="_Toc201413502" w:history="1">
+          <w:hyperlink w:anchor="_Toc201849801" w:history="1">
             <w:r>
               <w:rPr>
                 <w:rStyle w:val="Hyperlink"/>
@@ -1711,7 +1899,7 @@
                 <w:noProof/>
                 <w:webHidden/>
               </w:rPr>
-              <w:instrText xml:space="preserve"> PAGEREF _Toc201413502 \h </w:instrText>
+              <w:instrText xml:space="preserve"> PAGEREF _Toc201849801 \h </w:instrText>
             </w:r>
             <w:r>
               <w:rPr>
@@ -1731,7 +1919,7 @@
                 <w:noProof/>
                 <w:webHidden/>
               </w:rPr>
-              <w:t>11</w:t>
+              <w:t>12</w:t>
             </w:r>
             <w:r>
               <w:rPr>
@@ -1758,7 +1946,7 @@
               <w14:ligatures w14:val="standardContextual"/>
             </w:rPr>
           </w:pPr>
-          <w:hyperlink w:anchor="_Toc201413503" w:history="1">
+          <w:hyperlink w:anchor="_Toc201849802" w:history="1">
             <w:r>
               <w:rPr>
                 <w:rStyle w:val="Hyperlink"/>
@@ -1785,7 +1973,7 @@
                 <w:noProof/>
                 <w:webHidden/>
               </w:rPr>
-              <w:instrText xml:space="preserve"> PAGEREF _Toc201413503 \h </w:instrText>
+              <w:instrText xml:space="preserve"> PAGEREF _Toc201849802 \h </w:instrText>
             </w:r>
             <w:r>
               <w:rPr>
@@ -1805,7 +1993,7 @@
                 <w:noProof/>
                 <w:webHidden/>
               </w:rPr>
-              <w:t>11</w:t>
+              <w:t>12</w:t>
             </w:r>
             <w:r>
               <w:rPr>
@@ -1832,7 +2020,7 @@
               <w14:ligatures w14:val="standardContextual"/>
             </w:rPr>
           </w:pPr>
-          <w:hyperlink w:anchor="_Toc201413504" w:history="1">
+          <w:hyperlink w:anchor="_Toc201849803" w:history="1">
             <w:r>
               <w:rPr>
                 <w:rStyle w:val="Hyperlink"/>
@@ -1859,7 +2047,7 @@
                 <w:noProof/>
                 <w:webHidden/>
               </w:rPr>
-              <w:instrText xml:space="preserve"> PAGEREF _Toc201413504 \h </w:instrText>
+              <w:instrText xml:space="preserve"> PAGEREF _Toc201849803 \h </w:instrText>
             </w:r>
             <w:r>
               <w:rPr>
@@ -1879,7 +2067,7 @@
                 <w:noProof/>
                 <w:webHidden/>
               </w:rPr>
-              <w:t>12</w:t>
+              <w:t>13</w:t>
             </w:r>
             <w:r>
               <w:rPr>
@@ -1906,7 +2094,7 @@
               <w14:ligatures w14:val="standardContextual"/>
             </w:rPr>
           </w:pPr>
-          <w:hyperlink w:anchor="_Toc201413505" w:history="1">
+          <w:hyperlink w:anchor="_Toc201849804" w:history="1">
             <w:r>
               <w:rPr>
                 <w:rStyle w:val="Hyperlink"/>
@@ -1935,7 +2123,7 @@
                 <w:noProof/>
                 <w:webHidden/>
               </w:rPr>
-              <w:instrText xml:space="preserve"> PAGEREF _Toc201413505 \h </w:instrText>
+              <w:instrText xml:space="preserve"> PAGEREF _Toc201849804 \h </w:instrText>
             </w:r>
             <w:r>
               <w:rPr>
@@ -1955,7 +2143,7 @@
                 <w:noProof/>
                 <w:webHidden/>
               </w:rPr>
-              <w:t>13</w:t>
+              <w:t>14</w:t>
             </w:r>
             <w:r>
               <w:rPr>
@@ -1982,7 +2170,7 @@
               <w14:ligatures w14:val="standardContextual"/>
             </w:rPr>
           </w:pPr>
-          <w:hyperlink w:anchor="_Toc201413506" w:history="1">
+          <w:hyperlink w:anchor="_Toc201849805" w:history="1">
             <w:r>
               <w:rPr>
                 <w:rStyle w:val="Hyperlink"/>
@@ -2009,7 +2197,7 @@
                 <w:noProof/>
                 <w:webHidden/>
               </w:rPr>
-              <w:instrText xml:space="preserve"> PAGEREF _Toc201413506 \h </w:instrText>
+              <w:instrText xml:space="preserve"> PAGEREF _Toc201849805 \h </w:instrText>
             </w:r>
             <w:r>
               <w:rPr>
@@ -2029,7 +2217,7 @@
                 <w:noProof/>
                 <w:webHidden/>
               </w:rPr>
-              <w:t>13</w:t>
+              <w:t>14</w:t>
             </w:r>
             <w:r>
               <w:rPr>
@@ -2056,7 +2244,7 @@
               <w14:ligatures w14:val="standardContextual"/>
             </w:rPr>
           </w:pPr>
-          <w:hyperlink w:anchor="_Toc201413507" w:history="1">
+          <w:hyperlink w:anchor="_Toc201849806" w:history="1">
             <w:r>
               <w:rPr>
                 <w:rStyle w:val="Hyperlink"/>
@@ -2083,7 +2271,7 @@
                 <w:noProof/>
                 <w:webHidden/>
               </w:rPr>
-              <w:instrText xml:space="preserve"> PAGEREF _Toc201413507 \h </w:instrText>
+              <w:instrText xml:space="preserve"> PAGEREF _Toc201849806 \h </w:instrText>
             </w:r>
             <w:r>
               <w:rPr>
@@ -2103,7 +2291,7 @@
                 <w:noProof/>
                 <w:webHidden/>
               </w:rPr>
-              <w:t>15</w:t>
+              <w:t>16</w:t>
             </w:r>
             <w:r>
               <w:rPr>
@@ -2130,7 +2318,7 @@
               <w14:ligatures w14:val="standardContextual"/>
             </w:rPr>
           </w:pPr>
-          <w:hyperlink w:anchor="_Toc201413508" w:history="1">
+          <w:hyperlink w:anchor="_Toc201849807" w:history="1">
             <w:r>
               <w:rPr>
                 <w:rStyle w:val="Hyperlink"/>
@@ -2157,7 +2345,7 @@
                 <w:noProof/>
                 <w:webHidden/>
               </w:rPr>
-              <w:instrText xml:space="preserve"> PAGEREF _Toc201413508 \h </w:instrText>
+              <w:instrText xml:space="preserve"> PAGEREF _Toc201849807 \h </w:instrText>
             </w:r>
             <w:r>
               <w:rPr>
@@ -2177,7 +2365,7 @@
                 <w:noProof/>
                 <w:webHidden/>
               </w:rPr>
-              <w:t>15</w:t>
+              <w:t>16</w:t>
             </w:r>
             <w:r>
               <w:rPr>
@@ -2204,7 +2392,7 @@
               <w14:ligatures w14:val="standardContextual"/>
             </w:rPr>
           </w:pPr>
-          <w:hyperlink w:anchor="_Toc201413509" w:history="1">
+          <w:hyperlink w:anchor="_Toc201849808" w:history="1">
             <w:r>
               <w:rPr>
                 <w:rStyle w:val="Hyperlink"/>
@@ -2231,7 +2419,7 @@
                 <w:noProof/>
                 <w:webHidden/>
               </w:rPr>
-              <w:instrText xml:space="preserve"> PAGEREF _Toc201413509 \h </w:instrText>
+              <w:instrText xml:space="preserve"> PAGEREF _Toc201849808 \h </w:instrText>
             </w:r>
             <w:r>
               <w:rPr>
@@ -2251,7 +2439,7 @@
                 <w:noProof/>
                 <w:webHidden/>
               </w:rPr>
-              <w:t>15</w:t>
+              <w:t>16</w:t>
             </w:r>
             <w:r>
               <w:rPr>
@@ -2278,7 +2466,7 @@
               <w14:ligatures w14:val="standardContextual"/>
             </w:rPr>
           </w:pPr>
-          <w:hyperlink w:anchor="_Toc201413510" w:history="1">
+          <w:hyperlink w:anchor="_Toc201849809" w:history="1">
             <w:r>
               <w:rPr>
                 <w:rStyle w:val="Hyperlink"/>
@@ -2305,7 +2493,7 @@
                 <w:noProof/>
                 <w:webHidden/>
               </w:rPr>
-              <w:instrText xml:space="preserve"> PAGEREF _Toc201413510 \h </w:instrText>
+              <w:instrText xml:space="preserve"> PAGEREF _Toc201849809 \h </w:instrText>
             </w:r>
             <w:r>
               <w:rPr>
@@ -2325,7 +2513,7 @@
                 <w:noProof/>
                 <w:webHidden/>
               </w:rPr>
-              <w:t>16</w:t>
+              <w:t>17</w:t>
             </w:r>
             <w:r>
               <w:rPr>
@@ -2352,7 +2540,7 @@
               <w14:ligatures w14:val="standardContextual"/>
             </w:rPr>
           </w:pPr>
-          <w:hyperlink w:anchor="_Toc201413511" w:history="1">
+          <w:hyperlink w:anchor="_Toc201849810" w:history="1">
             <w:r>
               <w:rPr>
                 <w:rStyle w:val="Hyperlink"/>
@@ -2381,7 +2569,7 @@
                 <w:noProof/>
                 <w:webHidden/>
               </w:rPr>
-              <w:instrText xml:space="preserve"> PAGEREF _Toc201413511 \h </w:instrText>
+              <w:instrText xml:space="preserve"> PAGEREF _Toc201849810 \h </w:instrText>
             </w:r>
             <w:r>
               <w:rPr>
@@ -2401,7 +2589,7 @@
                 <w:noProof/>
                 <w:webHidden/>
               </w:rPr>
-              <w:t>16</w:t>
+              <w:t>17</w:t>
             </w:r>
             <w:r>
               <w:rPr>
@@ -2428,7 +2616,7 @@
               <w14:ligatures w14:val="standardContextual"/>
             </w:rPr>
           </w:pPr>
-          <w:hyperlink w:anchor="_Toc201413512" w:history="1">
+          <w:hyperlink w:anchor="_Toc201849811" w:history="1">
             <w:r>
               <w:rPr>
                 <w:rStyle w:val="Hyperlink"/>
@@ -2457,7 +2645,7 @@
                 <w:noProof/>
                 <w:webHidden/>
               </w:rPr>
-              <w:instrText xml:space="preserve"> PAGEREF _Toc201413512 \h </w:instrText>
+              <w:instrText xml:space="preserve"> PAGEREF _Toc201849811 \h </w:instrText>
             </w:r>
             <w:r>
               <w:rPr>
@@ -2477,7 +2665,7 @@
                 <w:noProof/>
                 <w:webHidden/>
               </w:rPr>
-              <w:t>17</w:t>
+              <w:t>18</w:t>
             </w:r>
             <w:r>
               <w:rPr>
@@ -2534,7 +2722,7 @@
           <w:lang w:val="en-US" w:bidi="he-IL"/>
         </w:rPr>
       </w:pPr>
-      <w:bookmarkStart w:id="0" w:name="_Toc201413488"/>
+      <w:bookmarkStart w:id="0" w:name="_Toc201849785"/>
       <w:r>
         <w:rPr>
           <w:rFonts w:ascii="Times New Roman" w:eastAsia="Aptos" w:hAnsi="Times New Roman" w:cs="Times New Roman"/>
@@ -2631,7 +2819,7 @@
           <w:bCs/>
         </w:rPr>
       </w:pPr>
-      <w:bookmarkStart w:id="1" w:name="_Toc201413489"/>
+      <w:bookmarkStart w:id="1" w:name="_Toc201849786"/>
       <w:r>
         <w:rPr>
           <w:rFonts w:asciiTheme="majorBidi" w:hAnsiTheme="majorBidi"/>
@@ -2650,7 +2838,7 @@
           <w:numId w:val="3"/>
         </w:numPr>
       </w:pPr>
-      <w:bookmarkStart w:id="2" w:name="_Toc201413490"/>
+      <w:bookmarkStart w:id="2" w:name="_Toc201849787"/>
       <w:r>
         <w:t xml:space="preserve">Project </w:t>
       </w:r>
@@ -2786,7 +2974,7 @@
           <w:numId w:val="3"/>
         </w:numPr>
       </w:pPr>
-      <w:bookmarkStart w:id="3" w:name="_Toc201413491"/>
+      <w:bookmarkStart w:id="3" w:name="_Toc201849788"/>
       <w:r>
         <w:lastRenderedPageBreak/>
         <w:t>Alternative Solutions</w:t>
@@ -2831,7 +3019,7 @@
           <w:numId w:val="3"/>
         </w:numPr>
       </w:pPr>
-      <w:bookmarkStart w:id="4" w:name="_Toc201413492"/>
+      <w:bookmarkStart w:id="4" w:name="_Toc201849789"/>
       <w:r>
         <w:t>Selected Solution</w:t>
       </w:r>
@@ -3176,7 +3364,7 @@
           <w:bCs/>
         </w:rPr>
       </w:pPr>
-      <w:bookmarkStart w:id="5" w:name="_Toc201413493"/>
+      <w:bookmarkStart w:id="5" w:name="_Toc201849790"/>
       <w:r>
         <w:rPr>
           <w:b/>
@@ -3212,7 +3400,7 @@
       <w:pPr>
         <w:pStyle w:val="Heading2"/>
       </w:pPr>
-      <w:bookmarkStart w:id="6" w:name="_Toc201413494"/>
+      <w:bookmarkStart w:id="6" w:name="_Toc201849791"/>
       <w:r>
         <w:t>2.1 SRAM &amp; memory loading method Integration into RISCV</w:t>
       </w:r>
@@ -3233,15 +3421,7 @@
     </w:p>
     <w:p>
       <w:r>
-        <w:t xml:space="preserve">To overcome this, a custom memory loading mechanism was </w:t>
-      </w:r>
-      <w:proofErr w:type="gramStart"/>
-      <w:r>
-        <w:t xml:space="preserve">implemented,   </w:t>
-      </w:r>
-      <w:proofErr w:type="gramEnd"/>
-      <w:r>
-        <w:t xml:space="preserve">          Allowing the loading of both instruction and data memories at runtime via an external interface or testbench control, by enabling pre-execution memory initialization.</w:t>
+        <w:t>To overcome this, a custom memory loading mechanism was implemented,             Allowing the loading of both instruction and data memories at runtime via an external interface or testbench control, by enabling pre-execution memory initialization.</w:t>
       </w:r>
     </w:p>
     <w:p>
@@ -3461,7 +3641,7 @@
       <w:pPr>
         <w:pStyle w:val="Heading2"/>
       </w:pPr>
-      <w:bookmarkStart w:id="7" w:name="_Toc201413495"/>
+      <w:bookmarkStart w:id="7" w:name="_Toc201849792"/>
       <w:r>
         <w:lastRenderedPageBreak/>
         <w:t>2.1.1 Instruction memory changes</w:t>
@@ -3492,125 +3672,103 @@
         <w:rPr>
           <w:lang w:val="en-US"/>
         </w:rPr>
-        <w:t xml:space="preserve">4 </w:t>
-      </w:r>
-      <w:proofErr w:type="spellStart"/>
+        <w:t>4 F</w:t>
+      </w:r>
       <w:r>
         <w:rPr>
           <w:lang w:val="en-US"/>
         </w:rPr>
-        <w:t>F</w:t>
+        <w:t xml:space="preserve">pga </w:t>
       </w:r>
       <w:r>
         <w:rPr>
           <w:lang w:val="en-US"/>
         </w:rPr>
-        <w:t>pga</w:t>
-      </w:r>
-      <w:proofErr w:type="spellEnd"/>
+        <w:t>RAMS</w:t>
+      </w:r>
       <w:r>
         <w:rPr>
           <w:lang w:val="en-US"/>
         </w:rPr>
+        <w:t xml:space="preserve"> on chip (65536*8) were replaced by one tower </w:t>
+      </w:r>
+      <w:r>
+        <w:rPr>
+          <w:lang w:val="en-US"/>
+        </w:rPr>
+        <w:t>RAM</w:t>
+      </w:r>
+      <w:r>
+        <w:rPr>
+          <w:lang w:val="en-US"/>
+        </w:rPr>
         <w:t xml:space="preserve"> </w:t>
       </w:r>
       <w:r>
         <w:rPr>
           <w:lang w:val="en-US"/>
         </w:rPr>
-        <w:t>RAMS</w:t>
+        <w:t xml:space="preserve">(2048*32), thus </w:t>
       </w:r>
       <w:r>
         <w:rPr>
           <w:lang w:val="en-US"/>
         </w:rPr>
-        <w:t xml:space="preserve"> on chip (65536*8) were replaced by one tower </w:t>
+        <w:t>reducing wires and simplifying logic</w:t>
       </w:r>
       <w:r>
         <w:rPr>
           <w:lang w:val="en-US"/>
         </w:rPr>
-        <w:t>RAM</w:t>
+        <w:t xml:space="preserve"> (less wires &amp; </w:t>
       </w:r>
       <w:r>
         <w:rPr>
           <w:lang w:val="en-US"/>
         </w:rPr>
-        <w:t xml:space="preserve"> </w:t>
+        <w:t>eliminating</w:t>
       </w:r>
       <w:r>
         <w:rPr>
           <w:lang w:val="en-US"/>
         </w:rPr>
-        <w:t xml:space="preserve">(2048*32), thus </w:t>
+        <w:t xml:space="preserve"> the need of</w:t>
       </w:r>
       <w:r>
         <w:rPr>
           <w:lang w:val="en-US"/>
         </w:rPr>
-        <w:t>reducing wires and simplifying logic</w:t>
+        <w:t xml:space="preserve"> slicing of current instruction address </w:t>
       </w:r>
       <w:r>
         <w:rPr>
           <w:lang w:val="en-US"/>
         </w:rPr>
-        <w:t xml:space="preserve"> (less wires &amp; </w:t>
+        <w:t xml:space="preserve">&amp; </w:t>
       </w:r>
       <w:r>
         <w:rPr>
           <w:lang w:val="en-US"/>
         </w:rPr>
-        <w:t>eliminating</w:t>
+        <w:t>joining</w:t>
       </w:r>
       <w:r>
         <w:rPr>
           <w:lang w:val="en-US"/>
         </w:rPr>
-        <w:t xml:space="preserve"> the need of</w:t>
+        <w:t xml:space="preserve"> the sliced </w:t>
       </w:r>
       <w:r>
         <w:rPr>
           <w:lang w:val="en-US"/>
         </w:rPr>
-        <w:t xml:space="preserve"> slicing of current instruction address </w:t>
+        <w:t xml:space="preserve">instruction parts from all </w:t>
       </w:r>
       <w:r>
         <w:rPr>
           <w:lang w:val="en-US"/>
         </w:rPr>
-        <w:t xml:space="preserve">&amp; </w:t>
-      </w:r>
-      <w:r>
-        <w:rPr>
-          <w:lang w:val="en-US"/>
-        </w:rPr>
-        <w:t>joining</w:t>
-      </w:r>
-      <w:r>
-        <w:rPr>
-          <w:lang w:val="en-US"/>
-        </w:rPr>
-        <w:t xml:space="preserve"> the sliced </w:t>
-      </w:r>
-      <w:r>
-        <w:rPr>
-          <w:lang w:val="en-US"/>
-        </w:rPr>
-        <w:t xml:space="preserve">instruction parts from all </w:t>
-      </w:r>
-      <w:proofErr w:type="spellStart"/>
-      <w:r>
-        <w:rPr>
-          <w:lang w:val="en-US"/>
-        </w:rPr>
-        <w:t>Fpgas</w:t>
-      </w:r>
-      <w:proofErr w:type="spellEnd"/>
-      <w:r>
-        <w:rPr>
-          <w:lang w:val="en-US"/>
-        </w:rPr>
-        <w:t>) in</w:t>
+        <w:t>Fpgas) in</w:t>
       </w:r>
       <w:r>
         <w:rPr>
@@ -3868,7 +4026,7 @@
       <w:pPr>
         <w:pStyle w:val="Heading2"/>
       </w:pPr>
-      <w:bookmarkStart w:id="8" w:name="_Toc201413496"/>
+      <w:bookmarkStart w:id="8" w:name="_Toc201849793"/>
       <w:r>
         <w:t>2.1.2 Data memory changes</w:t>
       </w:r>
@@ -3939,17 +4097,8 @@
           <w:b/>
           <w:bCs/>
         </w:rPr>
-        <w:t xml:space="preserve">Reorders memory block addresses and </w:t>
-      </w:r>
-      <w:proofErr w:type="gramStart"/>
-      <w:r>
-        <w:rPr>
-          <w:b/>
-          <w:bCs/>
-        </w:rPr>
-        <w:t>data</w:t>
-      </w:r>
-      <w:proofErr w:type="gramEnd"/>
+        <w:t>Reorders memory block addresses and data</w:t>
+      </w:r>
       <w:r>
         <w:t xml:space="preserve"> accordingly</w:t>
       </w:r>
@@ -4258,7 +4407,7 @@
       <w:pPr>
         <w:pStyle w:val="Heading2"/>
       </w:pPr>
-      <w:bookmarkStart w:id="9" w:name="_Toc201413497"/>
+      <w:bookmarkStart w:id="9" w:name="_Toc201849794"/>
       <w:r>
         <w:t>2.1.3 Memory Loading Mechanism</w:t>
       </w:r>
@@ -4542,7 +4691,7 @@
       <w:pPr>
         <w:pStyle w:val="Heading2"/>
       </w:pPr>
-      <w:bookmarkStart w:id="10" w:name="_Toc201413498"/>
+      <w:bookmarkStart w:id="10" w:name="_Toc201849795"/>
       <w:r>
         <w:lastRenderedPageBreak/>
         <w:t>2.2 Debug unit Integration into RISCV</w:t>
@@ -4667,23 +4816,7 @@
         <w:t xml:space="preserve"> points</w:t>
       </w:r>
       <w:r>
-        <w:t xml:space="preserve"> include the program counter (</w:t>
-      </w:r>
-      <w:proofErr w:type="spellStart"/>
-      <w:r>
-        <w:t>PC_debug</w:t>
-      </w:r>
-      <w:proofErr w:type="spellEnd"/>
-      <w:r>
-        <w:t>), control and data signals from all five pipeline stages (Fetch, Decode, Execute, Memory, and Write-back), memory interfaces, register file accesses, and the result from the write-</w:t>
-      </w:r>
-      <w:proofErr w:type="gramStart"/>
-      <w:r>
-        <w:t>back stage</w:t>
-      </w:r>
-      <w:proofErr w:type="gramEnd"/>
-      <w:r>
-        <w:t>. The unit also tracks instruction decoding fields such as opcode, Funct3, and Funct7, propagating them through the pipeline via registered outputs.</w:t>
+        <w:t xml:space="preserve"> include the program counter (PC_debug), control and data signals from all five pipeline stages (Fetch, Decode, Execute, Memory, and Write-back), memory interfaces, register file accesses, and the result from the write-back stage. The unit also tracks instruction decoding fields such as opcode, Funct3, and Funct7, propagating them through the pipeline via registered outputs.</w:t>
       </w:r>
     </w:p>
     <w:p>
@@ -4733,130 +4866,47 @@
       <w:pPr>
         <w:pStyle w:val="Heading3"/>
       </w:pPr>
-      <w:bookmarkStart w:id="11" w:name="_Toc201413499"/>
-      <w:r>
-        <w:t>2.2</w:t>
-      </w:r>
-      <w:r>
-        <w:t>.1</w:t>
-      </w:r>
-      <w:r>
-        <w:t xml:space="preserve"> Debug </w:t>
-      </w:r>
-      <w:r>
-        <w:t>connections and signals in the RISC-V</w:t>
+      <w:bookmarkStart w:id="11" w:name="_Toc201849796"/>
+      <w:r>
+        <w:t>2.2.1 Debug connections and signals in the RISC-V</w:t>
       </w:r>
       <w:bookmarkEnd w:id="11"/>
     </w:p>
     <w:p>
       <w:r>
-        <w:t xml:space="preserve">The following table maps each </w:t>
-      </w:r>
-      <w:proofErr w:type="spellStart"/>
-      <w:r>
-        <w:t>DebugSel</w:t>
-      </w:r>
-      <w:proofErr w:type="spellEnd"/>
-      <w:r>
-        <w:t xml:space="preserve"> value to a specific internal signal from various stages of the RISC-V pipeline. It highlights the critical points in the processor that are exposed to the outside world, enabling internal observation and effective debugging.</w:t>
-      </w:r>
-    </w:p>
-    <w:p>
-      <w:pPr>
-        <w:rPr>
-          <w:lang w:val="en-IL"/>
-        </w:rPr>
-      </w:pPr>
-      <w:r>
-        <w:rPr>
-          <w:lang w:val="en-IL"/>
-        </w:rPr>
-        <w:t xml:space="preserve">Unspecified </w:t>
-      </w:r>
-      <w:proofErr w:type="spellStart"/>
-      <w:r>
-        <w:rPr>
-          <w:lang w:val="en-IL"/>
-        </w:rPr>
-        <w:t>DebugSel</w:t>
-      </w:r>
-      <w:proofErr w:type="spellEnd"/>
-      <w:r>
-        <w:rPr>
-          <w:lang w:val="en-IL"/>
-        </w:rPr>
-        <w:t xml:space="preserve"> values are assigned a </w:t>
-      </w:r>
-      <w:proofErr w:type="gramStart"/>
-      <w:r>
-        <w:rPr>
-          <w:lang w:val="en-IL"/>
-        </w:rPr>
-        <w:t>zero vector</w:t>
-      </w:r>
-      <w:proofErr w:type="gramEnd"/>
-      <w:r>
-        <w:rPr>
-          <w:lang w:val="en-IL"/>
-        </w:rPr>
-        <w:t xml:space="preserve"> padded to 32 bits, included to </w:t>
-      </w:r>
-      <w:r>
-        <w:rPr>
-          <w:lang w:val="en-IL"/>
-        </w:rPr>
+        <w:t>The following table maps each DebugSel value to a specific internal signal from various stages of the RISC-V pipeline. It highlights the critical points in the processor that are exposed to the outside world, enabling internal observation and effective debugging.</w:t>
+      </w:r>
+    </w:p>
+    <w:p>
+      <w:r>
+        <w:t xml:space="preserve">Unspecified DebugSel values are assigned a zero vector padded to 32 bits, included to </w:t>
+      </w:r>
+      <w:r>
         <w:t xml:space="preserve">allow </w:t>
       </w:r>
       <w:r>
-        <w:rPr>
-          <w:lang w:val="en-IL"/>
-        </w:rPr>
         <w:t>simplify</w:t>
       </w:r>
       <w:r>
-        <w:rPr>
-          <w:lang w:val="en-IL"/>
-        </w:rPr>
         <w:t>ing</w:t>
       </w:r>
       <w:r>
-        <w:rPr>
-          <w:lang w:val="en-IL"/>
-        </w:rPr>
         <w:t xml:space="preserve"> the multiplexer design</w:t>
       </w:r>
       <w:r>
-        <w:rPr>
-          <w:lang w:val="en-IL"/>
-        </w:rPr>
         <w:t xml:space="preserve"> (32-</w:t>
       </w:r>
       <w:r>
-        <w:rPr>
-          <w:lang w:val="en-IL"/>
-        </w:rPr>
         <w:t xml:space="preserve">way </w:t>
       </w:r>
       <w:r>
-        <w:rPr>
-          <w:lang w:val="en-IL"/>
-        </w:rPr>
         <w:t>mux)</w:t>
       </w:r>
       <w:r>
-        <w:rPr>
-          <w:lang w:val="en-IL"/>
-        </w:rPr>
         <w:t xml:space="preserve"> in the debug unit.</w:t>
       </w:r>
     </w:p>
-    <w:p>
-      <w:pPr>
-        <w:rPr>
-          <w:lang w:val="en-IL"/>
-        </w:rPr>
-      </w:pPr>
-    </w:p>
+    <w:p/>
     <w:p/>
     <w:tbl>
       <w:tblPr>
@@ -4875,12 +4925,10 @@
             <w:tcW w:w="1413" w:type="dxa"/>
           </w:tcPr>
           <w:p>
-            <w:proofErr w:type="spellStart"/>
             <w:r>
               <w:lastRenderedPageBreak/>
               <w:t>DebugSel</w:t>
             </w:r>
-            <w:proofErr w:type="spellEnd"/>
           </w:p>
         </w:tc>
         <w:tc>
@@ -4921,15 +4969,7 @@
           </w:tcPr>
           <w:p>
             <w:r>
-              <w:t xml:space="preserve">        {25'b0, </w:t>
-            </w:r>
-            <w:proofErr w:type="spellStart"/>
-            <w:r>
-              <w:t>opcodeFetch</w:t>
-            </w:r>
-            <w:proofErr w:type="spellEnd"/>
-            <w:r>
-              <w:t>}</w:t>
+              <w:t xml:space="preserve">        {25'b0, opcodeFetch}</w:t>
             </w:r>
           </w:p>
         </w:tc>
@@ -4961,15 +5001,7 @@
           </w:tcPr>
           <w:p>
             <w:r>
-              <w:t xml:space="preserve">        {25'b0, </w:t>
-            </w:r>
-            <w:proofErr w:type="spellStart"/>
-            <w:r>
-              <w:t>opcodeDecode</w:t>
-            </w:r>
-            <w:proofErr w:type="spellEnd"/>
-            <w:r>
-              <w:t>}</w:t>
+              <w:t xml:space="preserve">        {25'b0, opcodeDecode}</w:t>
             </w:r>
           </w:p>
         </w:tc>
@@ -5007,15 +5039,7 @@
           </w:tcPr>
           <w:p>
             <w:r>
-              <w:t xml:space="preserve">        {25'b0, </w:t>
-            </w:r>
-            <w:proofErr w:type="spellStart"/>
-            <w:r>
-              <w:t>opcodeExecute</w:t>
-            </w:r>
-            <w:proofErr w:type="spellEnd"/>
-            <w:r>
-              <w:t>}</w:t>
+              <w:t xml:space="preserve">        {25'b0, opcodeExecute}</w:t>
             </w:r>
           </w:p>
         </w:tc>
@@ -5028,10 +5052,7 @@
               <w:t xml:space="preserve">Opcode </w:t>
             </w:r>
             <w:r>
-              <w:t xml:space="preserve">form the operation </w:t>
-            </w:r>
-            <w:r>
-              <w:t xml:space="preserve">in </w:t>
+              <w:t xml:space="preserve">form the operation in </w:t>
             </w:r>
             <w:r>
               <w:t>Execute stage (padded to 32 bits)</w:t>
@@ -5056,15 +5077,7 @@
           </w:tcPr>
           <w:p>
             <w:r>
-              <w:t xml:space="preserve">        {25'b0, </w:t>
-            </w:r>
-            <w:proofErr w:type="spellStart"/>
-            <w:r>
-              <w:t>opcodeMem</w:t>
-            </w:r>
-            <w:proofErr w:type="spellEnd"/>
-            <w:r>
-              <w:t>}</w:t>
+              <w:t xml:space="preserve">        {25'b0, opcodeMem}</w:t>
             </w:r>
           </w:p>
         </w:tc>
@@ -5077,10 +5090,7 @@
               <w:t xml:space="preserve">Opcode </w:t>
             </w:r>
             <w:r>
-              <w:t xml:space="preserve">form the operation </w:t>
-            </w:r>
-            <w:r>
-              <w:t xml:space="preserve">in </w:t>
+              <w:t xml:space="preserve">form the operation in </w:t>
             </w:r>
             <w:r>
               <w:t>Memory stage (padded to 32 bits)</w:t>
@@ -5105,15 +5115,7 @@
           </w:tcPr>
           <w:p>
             <w:r>
-              <w:t xml:space="preserve">        {25'b0, </w:t>
-            </w:r>
-            <w:proofErr w:type="spellStart"/>
-            <w:r>
-              <w:t>opcodeWb</w:t>
-            </w:r>
-            <w:proofErr w:type="spellEnd"/>
-            <w:r>
-              <w:t>}</w:t>
+              <w:t xml:space="preserve">        {25'b0, opcodeWb}</w:t>
             </w:r>
           </w:p>
         </w:tc>
@@ -5126,10 +5128,7 @@
               <w:t xml:space="preserve">Opcode </w:t>
             </w:r>
             <w:r>
-              <w:t xml:space="preserve">form the operation </w:t>
-            </w:r>
-            <w:r>
-              <w:t xml:space="preserve">in </w:t>
+              <w:t xml:space="preserve">form the operation in </w:t>
             </w:r>
             <w:r>
               <w:t>Writeback stage (padded to 32 bits)</w:t>
@@ -5467,15 +5466,7 @@
           </w:tcPr>
           <w:p>
             <w:r>
-              <w:t xml:space="preserve">        {23'b0, </w:t>
-            </w:r>
-            <w:proofErr w:type="spellStart"/>
-            <w:r>
-              <w:t>PC_debug</w:t>
-            </w:r>
-            <w:proofErr w:type="spellEnd"/>
-            <w:r>
-              <w:t>}</w:t>
+              <w:t xml:space="preserve">        {23'b0, PC_debug}</w:t>
             </w:r>
           </w:p>
         </w:tc>
@@ -5507,13 +5498,8 @@
           </w:tcPr>
           <w:p>
             <w:r>
-              <w:t xml:space="preserve">        </w:t>
-            </w:r>
-            <w:proofErr w:type="spellStart"/>
-            <w:r>
-              <w:t>FAmux_Result_debug</w:t>
-            </w:r>
-            <w:proofErr w:type="spellEnd"/>
+              <w:t xml:space="preserve">        FAmux_Result_debug</w:t>
+            </w:r>
           </w:p>
         </w:tc>
         <w:tc>
@@ -5544,13 +5530,8 @@
           </w:tcPr>
           <w:p>
             <w:r>
-              <w:t xml:space="preserve">        </w:t>
-            </w:r>
-            <w:proofErr w:type="spellStart"/>
-            <w:r>
-              <w:t>SrcB_debug</w:t>
-            </w:r>
-            <w:proofErr w:type="spellEnd"/>
+              <w:t xml:space="preserve">        SrcB_debug</w:t>
+            </w:r>
           </w:p>
         </w:tc>
         <w:tc>
@@ -5581,15 +5562,7 @@
           </w:tcPr>
           <w:p>
             <w:r>
-              <w:t xml:space="preserve">        {31'b0, </w:t>
-            </w:r>
-            <w:proofErr w:type="spellStart"/>
-            <w:r>
-              <w:t>PcSel_debug</w:t>
-            </w:r>
-            <w:proofErr w:type="spellEnd"/>
-            <w:r>
-              <w:t>}</w:t>
+              <w:t xml:space="preserve">        {31'b0, PcSel_debug}</w:t>
             </w:r>
           </w:p>
         </w:tc>
@@ -5621,15 +5594,7 @@
           </w:tcPr>
           <w:p>
             <w:r>
-              <w:t xml:space="preserve">        {23'b0, </w:t>
-            </w:r>
-            <w:proofErr w:type="spellStart"/>
-            <w:r>
-              <w:t>BrPC_debug</w:t>
-            </w:r>
-            <w:proofErr w:type="spellEnd"/>
-            <w:r>
-              <w:t>}</w:t>
+              <w:t xml:space="preserve">        {23'b0, BrPC_debug}</w:t>
             </w:r>
           </w:p>
         </w:tc>
@@ -5661,13 +5626,8 @@
           </w:tcPr>
           <w:p>
             <w:r>
-              <w:t xml:space="preserve">        </w:t>
-            </w:r>
-            <w:proofErr w:type="spellStart"/>
-            <w:r>
-              <w:t>ALUResult_debug</w:t>
-            </w:r>
-            <w:proofErr w:type="spellEnd"/>
+              <w:t xml:space="preserve">        ALUResult_debug</w:t>
+            </w:r>
           </w:p>
         </w:tc>
         <w:tc>
@@ -5730,15 +5690,7 @@
           </w:tcPr>
           <w:p>
             <w:r>
-              <w:t xml:space="preserve">        {23'b0, </w:t>
-            </w:r>
-            <w:proofErr w:type="spellStart"/>
-            <w:r>
-              <w:t>addr</w:t>
-            </w:r>
-            <w:proofErr w:type="spellEnd"/>
-            <w:r>
-              <w:t>}</w:t>
+              <w:t xml:space="preserve">        {23'b0, addr}</w:t>
             </w:r>
           </w:p>
         </w:tc>
@@ -5770,13 +5722,8 @@
           </w:tcPr>
           <w:p>
             <w:r>
-              <w:t xml:space="preserve">        </w:t>
-            </w:r>
-            <w:proofErr w:type="spellStart"/>
-            <w:r>
-              <w:t>wr_data</w:t>
-            </w:r>
-            <w:proofErr w:type="spellEnd"/>
+              <w:t xml:space="preserve">        wr_data</w:t>
+            </w:r>
           </w:p>
         </w:tc>
         <w:tc>
@@ -5816,13 +5763,8 @@
           </w:tcPr>
           <w:p>
             <w:r>
-              <w:t xml:space="preserve">        </w:t>
-            </w:r>
-            <w:proofErr w:type="spellStart"/>
-            <w:r>
-              <w:t>rd_data</w:t>
-            </w:r>
-            <w:proofErr w:type="spellEnd"/>
+              <w:t xml:space="preserve">        rd_data</w:t>
+            </w:r>
           </w:p>
         </w:tc>
         <w:tc>
@@ -5862,15 +5804,7 @@
           </w:tcPr>
           <w:p>
             <w:r>
-              <w:t xml:space="preserve">        {31'b0, </w:t>
-            </w:r>
-            <w:proofErr w:type="spellStart"/>
-            <w:r>
-              <w:t>wr</w:t>
-            </w:r>
-            <w:proofErr w:type="spellEnd"/>
-            <w:r>
-              <w:t>}</w:t>
+              <w:t xml:space="preserve">        {31'b0, wr}</w:t>
             </w:r>
           </w:p>
         </w:tc>
@@ -5911,15 +5845,7 @@
           </w:tcPr>
           <w:p>
             <w:r>
-              <w:t xml:space="preserve">        {31'b0, </w:t>
-            </w:r>
-            <w:proofErr w:type="spellStart"/>
-            <w:r>
-              <w:t>rd</w:t>
-            </w:r>
-            <w:proofErr w:type="spellEnd"/>
-            <w:r>
-              <w:t>}</w:t>
+              <w:t xml:space="preserve">        {31'b0, rd}</w:t>
             </w:r>
           </w:p>
         </w:tc>
@@ -5960,15 +5886,7 @@
           </w:tcPr>
           <w:p>
             <w:r>
-              <w:t xml:space="preserve">        {27'b0, </w:t>
-            </w:r>
-            <w:proofErr w:type="spellStart"/>
-            <w:r>
-              <w:t>reg_num</w:t>
-            </w:r>
-            <w:proofErr w:type="spellEnd"/>
-            <w:r>
-              <w:t>}</w:t>
+              <w:t xml:space="preserve">        {27'b0, reg_num}</w:t>
             </w:r>
           </w:p>
         </w:tc>
@@ -6000,13 +5918,8 @@
           </w:tcPr>
           <w:p>
             <w:r>
-              <w:t xml:space="preserve">        </w:t>
-            </w:r>
-            <w:proofErr w:type="spellStart"/>
-            <w:r>
-              <w:t>reg_data</w:t>
-            </w:r>
-            <w:proofErr w:type="spellEnd"/>
+              <w:t xml:space="preserve">        reg_data</w:t>
+            </w:r>
           </w:p>
         </w:tc>
         <w:tc>
@@ -6037,15 +5950,7 @@
           </w:tcPr>
           <w:p>
             <w:r>
-              <w:t xml:space="preserve">        {31'b0, </w:t>
-            </w:r>
-            <w:proofErr w:type="spellStart"/>
-            <w:r>
-              <w:t>reg_write_sig</w:t>
-            </w:r>
-            <w:proofErr w:type="spellEnd"/>
-            <w:r>
-              <w:t>}</w:t>
+              <w:t xml:space="preserve">        {31'b0, reg_write_sig}</w:t>
             </w:r>
           </w:p>
         </w:tc>
@@ -6083,13 +5988,8 @@
           </w:tcPr>
           <w:p>
             <w:r>
-              <w:t xml:space="preserve">        </w:t>
-            </w:r>
-            <w:proofErr w:type="spellStart"/>
-            <w:r>
-              <w:t>WB_Data</w:t>
-            </w:r>
-            <w:proofErr w:type="spellEnd"/>
+              <w:t xml:space="preserve">        WB_Data</w:t>
+            </w:r>
           </w:p>
         </w:tc>
         <w:tc>
@@ -6116,7 +6016,7 @@
           <w:bCs/>
         </w:rPr>
       </w:pPr>
-      <w:bookmarkStart w:id="12" w:name="_Toc201413500"/>
+      <w:bookmarkStart w:id="12" w:name="_Toc201849797"/>
       <w:r>
         <w:rPr>
           <w:b/>
@@ -6127,24 +6027,385 @@
       </w:r>
       <w:bookmarkEnd w:id="12"/>
     </w:p>
-    <w:p/>
-    <w:p>
-      <w:pPr>
-        <w:pStyle w:val="ListParagraph"/>
+    <w:p>
+      <w:pPr>
+        <w:ind w:left="360"/>
+      </w:pPr>
+      <w:r>
+        <w:t xml:space="preserve">To ensure that the new design behaved correctly, </w:t>
+      </w:r>
+      <w:r>
+        <w:t>multiple tests were done using simulations.</w:t>
+      </w:r>
+    </w:p>
+    <w:p>
+      <w:pPr>
+        <w:pStyle w:val="Heading2"/>
         <w:numPr>
-          <w:ilvl w:val="0"/>
-          <w:numId w:val="5"/>
+          <w:ilvl w:val="1"/>
+          <w:numId w:val="18"/>
         </w:numPr>
-        <w:rPr>
-          <w:highlight w:val="yellow"/>
-        </w:rPr>
-      </w:pPr>
-      <w:r>
-        <w:rPr>
-          <w:highlight w:val="yellow"/>
-        </w:rPr>
-        <w:t xml:space="preserve">Run tests </w:t>
-      </w:r>
+      </w:pPr>
+      <w:bookmarkStart w:id="13" w:name="_Toc201849798"/>
+      <w:r>
+        <w:t>ALU</w:t>
+      </w:r>
+      <w:r>
+        <w:t xml:space="preserve"> </w:t>
+      </w:r>
+      <w:r>
+        <w:t>Simulation</w:t>
+      </w:r>
+      <w:bookmarkEnd w:id="13"/>
+    </w:p>
+    <w:p>
+      <w:pPr>
+        <w:ind w:left="360"/>
+      </w:pPr>
+      <w:r>
+        <w:t xml:space="preserve">This test focused on the functionality of the ALU in the design, ensuring it produces the </w:t>
+      </w:r>
+      <w:r>
+        <w:t xml:space="preserve">correct mathematical results and writes them back correctly to the registers and </w:t>
+      </w:r>
+      <w:r>
+        <w:t>memories.</w:t>
+      </w:r>
+    </w:p>
+    <w:p>
+      <w:pPr>
+        <w:ind w:left="360"/>
+      </w:pPr>
+      <w:r>
+        <w:t>The same instructions from the original design git repository were run ( check references – first link).</w:t>
+      </w:r>
+    </w:p>
+    <w:p>
+      <w:pPr>
+        <w:ind w:left="360"/>
+        <w:rPr>
+          <w:lang w:val="en-US" w:bidi="ar-JO"/>
+        </w:rPr>
+      </w:pPr>
+      <w:r>
+        <w:rPr>
+          <w:noProof/>
+        </w:rPr>
+        <w:drawing>
+          <wp:anchor distT="0" distB="0" distL="114300" distR="114300" simplePos="0" relativeHeight="251689984" behindDoc="0" locked="0" layoutInCell="1" allowOverlap="1" wp14:anchorId="14A0CCEF" wp14:editId="30247265">
+            <wp:simplePos x="0" y="0"/>
+            <wp:positionH relativeFrom="margin">
+              <wp:align>center</wp:align>
+            </wp:positionH>
+            <wp:positionV relativeFrom="paragraph">
+              <wp:posOffset>486866</wp:posOffset>
+            </wp:positionV>
+            <wp:extent cx="7162800" cy="1766570"/>
+            <wp:effectExtent l="0" t="0" r="0" b="5080"/>
+            <wp:wrapThrough wrapText="bothSides">
+              <wp:wrapPolygon edited="0">
+                <wp:start x="0" y="0"/>
+                <wp:lineTo x="0" y="21429"/>
+                <wp:lineTo x="21543" y="21429"/>
+                <wp:lineTo x="21543" y="0"/>
+                <wp:lineTo x="0" y="0"/>
+              </wp:wrapPolygon>
+            </wp:wrapThrough>
+            <wp:docPr id="705652669" name="Picture 10" descr="A screenshot of a computer&#10;&#10;AI-generated content may be incorrect."/>
+            <wp:cNvGraphicFramePr>
+              <a:graphicFrameLocks xmlns:a="http://schemas.openxmlformats.org/drawingml/2006/main" noChangeAspect="1"/>
+            </wp:cNvGraphicFramePr>
+            <a:graphic xmlns:a="http://schemas.openxmlformats.org/drawingml/2006/main">
+              <a:graphicData uri="http://schemas.openxmlformats.org/drawingml/2006/picture">
+                <pic:pic xmlns:pic="http://schemas.openxmlformats.org/drawingml/2006/picture">
+                  <pic:nvPicPr>
+                    <pic:cNvPr id="705652669" name="Picture 10" descr="A screenshot of a computer&#10;&#10;AI-generated content may be incorrect."/>
+                    <pic:cNvPicPr>
+                      <a:picLocks noChangeAspect="1" noChangeArrowheads="1"/>
+                    </pic:cNvPicPr>
+                  </pic:nvPicPr>
+                  <pic:blipFill>
+                    <a:blip r:embed="rId15">
+                      <a:extLst>
+                        <a:ext uri="{28A0092B-C50C-407E-A947-70E740481C1C}">
+                          <a14:useLocalDpi xmlns:a14="http://schemas.microsoft.com/office/drawing/2010/main" val="0"/>
+                        </a:ext>
+                      </a:extLst>
+                    </a:blip>
+                    <a:srcRect/>
+                    <a:stretch>
+                      <a:fillRect/>
+                    </a:stretch>
+                  </pic:blipFill>
+                  <pic:spPr bwMode="auto">
+                    <a:xfrm>
+                      <a:off x="0" y="0"/>
+                      <a:ext cx="7162800" cy="1766570"/>
+                    </a:xfrm>
+                    <a:prstGeom prst="rect">
+                      <a:avLst/>
+                    </a:prstGeom>
+                    <a:noFill/>
+                    <a:ln>
+                      <a:noFill/>
+                    </a:ln>
+                  </pic:spPr>
+                </pic:pic>
+              </a:graphicData>
+            </a:graphic>
+            <wp14:sizeRelH relativeFrom="margin">
+              <wp14:pctWidth>0</wp14:pctWidth>
+            </wp14:sizeRelH>
+            <wp14:sizeRelV relativeFrom="margin">
+              <wp14:pctHeight>0</wp14:pctHeight>
+            </wp14:sizeRelV>
+          </wp:anchor>
+        </w:drawing>
+      </w:r>
+      <w:r>
+        <w:t xml:space="preserve">The results can be seen in the attached photo, showing the result of </w:t>
+      </w:r>
+      <w:r>
+        <w:rPr>
+          <w:lang w:val="en-US" w:bidi="ar-JO"/>
+        </w:rPr>
+        <w:t xml:space="preserve">the simulation with the current design: </w:t>
+      </w:r>
+    </w:p>
+    <w:p>
+      <w:pPr>
+        <w:rPr>
+          <w:lang w:val="en-US"/>
+        </w:rPr>
+      </w:pPr>
+      <w:r>
+        <w:rPr>
+          <w:lang w:val="en-US"/>
+        </w:rPr>
+        <w:t>We can see that each reg gets its correct data result (via the debug output &amp; reg num).</w:t>
+      </w:r>
+    </w:p>
+    <w:p>
+      <w:pPr>
+        <w:pStyle w:val="Heading2"/>
+        <w:numPr>
+          <w:ilvl w:val="1"/>
+          <w:numId w:val="18"/>
+        </w:numPr>
+      </w:pPr>
+      <w:bookmarkStart w:id="14" w:name="_Toc201849799"/>
+      <w:r>
+        <w:t>Write &amp; read from random address with all cases</w:t>
+      </w:r>
+      <w:bookmarkEnd w:id="14"/>
+    </w:p>
+    <w:p>
+      <w:pPr>
+        <w:rPr>
+          <w:lang w:val="en-US"/>
+        </w:rPr>
+      </w:pPr>
+      <w:r>
+        <w:t>In this test, to ensure our memory changes can now work with all the memory space (in opposite to the original design, in which you could ensure the right result only when using an address dividable by 4)</w:t>
+      </w:r>
+      <w:r>
+        <w:rPr>
+          <w:lang w:val="en-US"/>
+        </w:rPr>
+        <w:t>.</w:t>
+      </w:r>
+    </w:p>
+    <w:p>
+      <w:pPr>
+        <w:rPr>
+          <w:lang w:val="en-US"/>
+        </w:rPr>
+      </w:pPr>
+      <w:r>
+        <w:rPr>
+          <w:noProof/>
+        </w:rPr>
+        <w:drawing>
+          <wp:anchor distT="0" distB="0" distL="114300" distR="114300" simplePos="0" relativeHeight="251691008" behindDoc="0" locked="0" layoutInCell="1" allowOverlap="1" wp14:anchorId="5FFDF288" wp14:editId="65730D30">
+            <wp:simplePos x="0" y="0"/>
+            <wp:positionH relativeFrom="margin">
+              <wp:posOffset>18411</wp:posOffset>
+            </wp:positionH>
+            <wp:positionV relativeFrom="paragraph">
+              <wp:posOffset>254771</wp:posOffset>
+            </wp:positionV>
+            <wp:extent cx="5718810" cy="2239974"/>
+            <wp:effectExtent l="0" t="0" r="0" b="8255"/>
+            <wp:wrapThrough wrapText="bothSides">
+              <wp:wrapPolygon edited="0">
+                <wp:start x="0" y="0"/>
+                <wp:lineTo x="0" y="21496"/>
+                <wp:lineTo x="21514" y="21496"/>
+                <wp:lineTo x="21514" y="0"/>
+                <wp:lineTo x="0" y="0"/>
+              </wp:wrapPolygon>
+            </wp:wrapThrough>
+            <wp:docPr id="460345517" name="Picture 11"/>
+            <wp:cNvGraphicFramePr>
+              <a:graphicFrameLocks xmlns:a="http://schemas.openxmlformats.org/drawingml/2006/main" noChangeAspect="1"/>
+            </wp:cNvGraphicFramePr>
+            <a:graphic xmlns:a="http://schemas.openxmlformats.org/drawingml/2006/main">
+              <a:graphicData uri="http://schemas.openxmlformats.org/drawingml/2006/picture">
+                <pic:pic xmlns:pic="http://schemas.openxmlformats.org/drawingml/2006/picture">
+                  <pic:nvPicPr>
+                    <pic:cNvPr id="0" name="Picture 8"/>
+                    <pic:cNvPicPr>
+                      <a:picLocks noChangeAspect="1" noChangeArrowheads="1"/>
+                    </pic:cNvPicPr>
+                  </pic:nvPicPr>
+                  <pic:blipFill>
+                    <a:blip r:embed="rId16" cstate="print">
+                      <a:extLst>
+                        <a:ext uri="{28A0092B-C50C-407E-A947-70E740481C1C}">
+                          <a14:useLocalDpi xmlns:a14="http://schemas.microsoft.com/office/drawing/2010/main" val="0"/>
+                        </a:ext>
+                      </a:extLst>
+                    </a:blip>
+                    <a:srcRect/>
+                    <a:stretch>
+                      <a:fillRect/>
+                    </a:stretch>
+                  </pic:blipFill>
+                  <pic:spPr bwMode="auto">
+                    <a:xfrm>
+                      <a:off x="0" y="0"/>
+                      <a:ext cx="5721330" cy="2240961"/>
+                    </a:xfrm>
+                    <a:prstGeom prst="rect">
+                      <a:avLst/>
+                    </a:prstGeom>
+                    <a:noFill/>
+                    <a:ln>
+                      <a:noFill/>
+                    </a:ln>
+                  </pic:spPr>
+                </pic:pic>
+              </a:graphicData>
+            </a:graphic>
+            <wp14:sizeRelH relativeFrom="margin">
+              <wp14:pctWidth>0</wp14:pctWidth>
+            </wp14:sizeRelH>
+            <wp14:sizeRelV relativeFrom="margin">
+              <wp14:pctHeight>0</wp14:pctHeight>
+            </wp14:sizeRelV>
+          </wp:anchor>
+        </w:drawing>
+      </w:r>
+      <w:r>
+        <w:rPr>
+          <w:lang w:val="en-US"/>
+        </w:rPr>
+        <w:t>These instructions were run on the new design:</w:t>
+      </w:r>
+    </w:p>
+    <w:p>
+      <w:pPr>
+        <w:rPr>
+          <w:rtl/>
+          <w:lang w:val="en-US"/>
+        </w:rPr>
+      </w:pPr>
+      <w:r>
+        <w:rPr>
+          <w:noProof/>
+        </w:rPr>
+        <w:lastRenderedPageBreak/>
+        <w:drawing>
+          <wp:anchor distT="0" distB="0" distL="114300" distR="114300" simplePos="0" relativeHeight="251692032" behindDoc="0" locked="0" layoutInCell="1" allowOverlap="1" wp14:anchorId="3F6EDD57" wp14:editId="39008ECC">
+            <wp:simplePos x="0" y="0"/>
+            <wp:positionH relativeFrom="margin">
+              <wp:posOffset>-552450</wp:posOffset>
+            </wp:positionH>
+            <wp:positionV relativeFrom="paragraph">
+              <wp:posOffset>312420</wp:posOffset>
+            </wp:positionV>
+            <wp:extent cx="6877050" cy="2221230"/>
+            <wp:effectExtent l="0" t="0" r="0" b="7620"/>
+            <wp:wrapThrough wrapText="bothSides">
+              <wp:wrapPolygon edited="0">
+                <wp:start x="0" y="0"/>
+                <wp:lineTo x="0" y="21489"/>
+                <wp:lineTo x="21540" y="21489"/>
+                <wp:lineTo x="21540" y="0"/>
+                <wp:lineTo x="0" y="0"/>
+              </wp:wrapPolygon>
+            </wp:wrapThrough>
+            <wp:docPr id="1831131191" name="Picture 12"/>
+            <wp:cNvGraphicFramePr>
+              <a:graphicFrameLocks xmlns:a="http://schemas.openxmlformats.org/drawingml/2006/main" noChangeAspect="1"/>
+            </wp:cNvGraphicFramePr>
+            <a:graphic xmlns:a="http://schemas.openxmlformats.org/drawingml/2006/main">
+              <a:graphicData uri="http://schemas.openxmlformats.org/drawingml/2006/picture">
+                <pic:pic xmlns:pic="http://schemas.openxmlformats.org/drawingml/2006/picture">
+                  <pic:nvPicPr>
+                    <pic:cNvPr id="0" name="Picture 10"/>
+                    <pic:cNvPicPr>
+                      <a:picLocks noChangeAspect="1" noChangeArrowheads="1"/>
+                    </pic:cNvPicPr>
+                  </pic:nvPicPr>
+                  <pic:blipFill>
+                    <a:blip r:embed="rId17">
+                      <a:extLst>
+                        <a:ext uri="{28A0092B-C50C-407E-A947-70E740481C1C}">
+                          <a14:useLocalDpi xmlns:a14="http://schemas.microsoft.com/office/drawing/2010/main" val="0"/>
+                        </a:ext>
+                      </a:extLst>
+                    </a:blip>
+                    <a:srcRect/>
+                    <a:stretch>
+                      <a:fillRect/>
+                    </a:stretch>
+                  </pic:blipFill>
+                  <pic:spPr bwMode="auto">
+                    <a:xfrm>
+                      <a:off x="0" y="0"/>
+                      <a:ext cx="6877050" cy="2221230"/>
+                    </a:xfrm>
+                    <a:prstGeom prst="rect">
+                      <a:avLst/>
+                    </a:prstGeom>
+                    <a:noFill/>
+                    <a:ln>
+                      <a:noFill/>
+                    </a:ln>
+                  </pic:spPr>
+                </pic:pic>
+              </a:graphicData>
+            </a:graphic>
+            <wp14:sizeRelH relativeFrom="margin">
+              <wp14:pctWidth>0</wp14:pctWidth>
+            </wp14:sizeRelH>
+            <wp14:sizeRelV relativeFrom="margin">
+              <wp14:pctHeight>0</wp14:pctHeight>
+            </wp14:sizeRelV>
+          </wp:anchor>
+        </w:drawing>
+      </w:r>
+      <w:r>
+        <w:rPr>
+          <w:lang w:val="en-US"/>
+        </w:rPr>
+        <w:t>And it can be shown that we got the correct result via the attached simulation</w:t>
+      </w:r>
+    </w:p>
+    <w:p>
+      <w:pPr>
+        <w:rPr>
+          <w:lang w:val="en-US"/>
+        </w:rPr>
+      </w:pPr>
+    </w:p>
+    <w:p>
+      <w:pPr>
+        <w:rPr>
+          <w:lang w:val="en-US"/>
+        </w:rPr>
+      </w:pPr>
     </w:p>
     <w:p/>
     <w:p/>
@@ -6162,15 +6423,6 @@
     <w:p/>
     <w:p/>
     <w:p/>
-    <w:p/>
-    <w:p/>
-    <w:p/>
-    <w:p/>
-    <w:p/>
-    <w:p/>
-    <w:p/>
-    <w:p/>
-    <w:p/>
     <w:p>
       <w:pPr>
         <w:pStyle w:val="Heading1"/>
@@ -6179,7 +6431,7 @@
           <w:bCs/>
         </w:rPr>
       </w:pPr>
-      <w:bookmarkStart w:id="13" w:name="_Toc201413501"/>
+      <w:bookmarkStart w:id="15" w:name="_Toc201849800"/>
       <w:r>
         <w:rPr>
           <w:b/>
@@ -6188,7 +6440,7 @@
         <w:lastRenderedPageBreak/>
         <w:t xml:space="preserve">4. </w:t>
       </w:r>
-      <w:bookmarkStart w:id="14" w:name="_Hlk199356874"/>
+      <w:bookmarkStart w:id="16" w:name="_Hlk199356874"/>
       <w:r>
         <w:rPr>
           <w:b/>
@@ -6196,7 +6448,7 @@
         </w:rPr>
         <w:t xml:space="preserve">Synthesis </w:t>
       </w:r>
-      <w:bookmarkEnd w:id="14"/>
+      <w:bookmarkEnd w:id="16"/>
       <w:r>
         <w:rPr>
           <w:b/>
@@ -6204,17 +6456,17 @@
         </w:rPr>
         <w:t>and Layout</w:t>
       </w:r>
-      <w:bookmarkEnd w:id="13"/>
+      <w:bookmarkEnd w:id="15"/>
     </w:p>
     <w:p>
       <w:pPr>
         <w:pStyle w:val="Heading2"/>
       </w:pPr>
-      <w:bookmarkStart w:id="15" w:name="_Toc201413502"/>
+      <w:bookmarkStart w:id="17" w:name="_Toc201849801"/>
       <w:r>
         <w:t>4.1 Used Technology</w:t>
       </w:r>
-      <w:bookmarkEnd w:id="15"/>
+      <w:bookmarkEnd w:id="17"/>
     </w:p>
     <w:p>
       <w:r>
@@ -6346,7 +6598,7 @@
       <w:pPr>
         <w:pStyle w:val="Heading2"/>
       </w:pPr>
-      <w:bookmarkStart w:id="16" w:name="_Toc201413503"/>
+      <w:bookmarkStart w:id="18" w:name="_Toc201849802"/>
       <w:r>
         <w:t>4.</w:t>
       </w:r>
@@ -6359,7 +6611,7 @@
       <w:r>
         <w:t>Flow</w:t>
       </w:r>
-      <w:bookmarkEnd w:id="16"/>
+      <w:bookmarkEnd w:id="18"/>
     </w:p>
     <w:p>
       <w:pPr>
@@ -6510,7 +6762,6 @@
       <w:r>
         <w:t xml:space="preserve">maximum delays between signals were specified using commands like </w:t>
       </w:r>
-      <w:proofErr w:type="spellStart"/>
       <w:r>
         <w:rPr>
           <w:rStyle w:val="HTMLCode"/>
@@ -6518,11 +6769,9 @@
         </w:rPr>
         <w:t>set_max_delay</w:t>
       </w:r>
-      <w:proofErr w:type="spellEnd"/>
       <w:r>
         <w:t xml:space="preserve"> and </w:t>
       </w:r>
-      <w:proofErr w:type="spellStart"/>
       <w:r>
         <w:rPr>
           <w:rStyle w:val="HTMLCode"/>
@@ -6530,7 +6779,6 @@
         </w:rPr>
         <w:t>set_input_delay</w:t>
       </w:r>
-      <w:proofErr w:type="spellEnd"/>
       <w:r>
         <w:t>.</w:t>
       </w:r>
@@ -6596,7 +6844,7 @@
       <w:pPr>
         <w:pStyle w:val="Heading2"/>
       </w:pPr>
-      <w:bookmarkStart w:id="17" w:name="_Toc201413504"/>
+      <w:bookmarkStart w:id="19" w:name="_Toc201849803"/>
       <w:r>
         <w:lastRenderedPageBreak/>
         <w:t>4.</w:t>
@@ -6616,7 +6864,7 @@
       <w:r>
         <w:t>Flow</w:t>
       </w:r>
-      <w:bookmarkEnd w:id="17"/>
+      <w:bookmarkEnd w:id="19"/>
     </w:p>
     <w:p>
       <w:pPr>
@@ -6736,23 +6984,7 @@
         <w:rPr>
           <w:lang w:bidi="he-IL"/>
         </w:rPr>
-        <w:t xml:space="preserve">The synthesized Verilog file was updated using the gentop.pl script, which adds pad definitions and creates two files: </w:t>
-      </w:r>
-      <w:proofErr w:type="spellStart"/>
-      <w:proofErr w:type="gramStart"/>
-      <w:r>
-        <w:rPr>
-          <w:lang w:bidi="he-IL"/>
-        </w:rPr>
-        <w:t>top.v</w:t>
-      </w:r>
-      <w:proofErr w:type="spellEnd"/>
-      <w:proofErr w:type="gramEnd"/>
-      <w:r>
-        <w:rPr>
-          <w:lang w:bidi="he-IL"/>
-        </w:rPr>
-        <w:t xml:space="preserve"> (updated design) and top.io (pad locations)</w:t>
+        <w:t>The synthesized Verilog file was updated using the gentop.pl script, which adds pad definitions and creates two files: top.v (updated design) and top.io (pad locations)</w:t>
       </w:r>
       <w:r>
         <w:rPr>
@@ -6960,21 +7192,7 @@
         <w:rPr>
           <w:lang w:bidi="he-IL"/>
         </w:rPr>
-        <w:t xml:space="preserve">After placement and CTS, power routing was finalized. Then, full signal routing (global and detailed) was performed using the </w:t>
-      </w:r>
-      <w:proofErr w:type="spellStart"/>
-      <w:r>
-        <w:rPr>
-          <w:lang w:bidi="he-IL"/>
-        </w:rPr>
-        <w:t>NanoRoute</w:t>
-      </w:r>
-      <w:proofErr w:type="spellEnd"/>
-      <w:r>
-        <w:rPr>
-          <w:lang w:bidi="he-IL"/>
-        </w:rPr>
-        <w:t xml:space="preserve"> engine to connect all nets according to design rules</w:t>
+        <w:t>After placement and CTS, power routing was finalized. Then, full signal routing (global and detailed) was performed using the NanoRoute engine to connect all nets according to design rules</w:t>
       </w:r>
       <w:r>
         <w:rPr>
@@ -7032,7 +7250,6 @@
         </w:rPr>
         <w:t xml:space="preserve">Using the </w:t>
       </w:r>
-      <w:proofErr w:type="spellStart"/>
       <w:r>
         <w:rPr>
           <w:b/>
@@ -7041,7 +7258,6 @@
         </w:rPr>
         <w:t>PrimeTime</w:t>
       </w:r>
-      <w:proofErr w:type="spellEnd"/>
       <w:r>
         <w:rPr>
           <w:lang w:bidi="he-IL"/>
@@ -7094,21 +7310,7 @@
         <w:rPr>
           <w:lang w:bidi="he-IL"/>
         </w:rPr>
-        <w:t xml:space="preserve">By using slightly modified scripts, </w:t>
-      </w:r>
-      <w:proofErr w:type="spellStart"/>
-      <w:r>
-        <w:rPr>
-          <w:lang w:bidi="he-IL"/>
-        </w:rPr>
-        <w:t>PrimeTime</w:t>
-      </w:r>
-      <w:proofErr w:type="spellEnd"/>
-      <w:r>
-        <w:rPr>
-          <w:lang w:bidi="he-IL"/>
-        </w:rPr>
-        <w:t xml:space="preserve"> verifies </w:t>
+        <w:t xml:space="preserve">By using slightly modified scripts, PrimeTime verifies </w:t>
       </w:r>
       <w:r>
         <w:rPr>
@@ -7217,7 +7419,7 @@
           <w:bCs/>
         </w:rPr>
       </w:pPr>
-      <w:bookmarkStart w:id="18" w:name="_Toc201413505"/>
+      <w:bookmarkStart w:id="20" w:name="_Toc201849804"/>
       <w:r>
         <w:rPr>
           <w:b/>
@@ -7240,13 +7442,13 @@
         </w:rPr>
         <w:t>Conclusions</w:t>
       </w:r>
-      <w:bookmarkEnd w:id="18"/>
+      <w:bookmarkEnd w:id="20"/>
     </w:p>
     <w:p>
       <w:pPr>
         <w:pStyle w:val="Heading2"/>
       </w:pPr>
-      <w:bookmarkStart w:id="19" w:name="_Toc201413506"/>
+      <w:bookmarkStart w:id="21" w:name="_Toc201849805"/>
       <w:r>
         <w:t>5.</w:t>
       </w:r>
@@ -7259,7 +7461,7 @@
       <w:r>
         <w:t>Results</w:t>
       </w:r>
-      <w:bookmarkEnd w:id="19"/>
+      <w:bookmarkEnd w:id="21"/>
     </w:p>
     <w:p>
       <w:r>
@@ -7467,7 +7669,7 @@
           <w:lang w:eastAsia="en-IL"/>
         </w:rPr>
         <w:drawing>
-          <wp:anchor distT="0" distB="0" distL="114300" distR="114300" simplePos="0" relativeHeight="251686912" behindDoc="0" locked="0" layoutInCell="1" allowOverlap="1" wp14:anchorId="1ECA2146" wp14:editId="04899B94">
+          <wp:anchor distT="0" distB="0" distL="114300" distR="114300" simplePos="0" relativeHeight="251686912" behindDoc="0" locked="0" layoutInCell="1" allowOverlap="1" wp14:anchorId="1ECA2146" wp14:editId="60E936AF">
             <wp:simplePos x="0" y="0"/>
             <wp:positionH relativeFrom="margin">
               <wp:align>center</wp:align>
@@ -7500,7 +7702,7 @@
                     </pic:cNvPicPr>
                   </pic:nvPicPr>
                   <pic:blipFill>
-                    <a:blip r:embed="rId15" cstate="print">
+                    <a:blip r:embed="rId18" cstate="print">
                       <a:extLst>
                         <a:ext uri="{28A0092B-C50C-407E-A947-70E740481C1C}">
                           <a14:useLocalDpi xmlns:a14="http://schemas.microsoft.com/office/drawing/2010/main" val="0"/>
@@ -7788,7 +7990,7 @@
         </w:rPr>
         <w:lastRenderedPageBreak/>
         <w:drawing>
-          <wp:anchor distT="0" distB="0" distL="114300" distR="114300" simplePos="0" relativeHeight="251680768" behindDoc="0" locked="0" layoutInCell="1" allowOverlap="1" wp14:anchorId="13C52173" wp14:editId="1E42D246">
+          <wp:anchor distT="0" distB="0" distL="114300" distR="114300" simplePos="0" relativeHeight="251680768" behindDoc="0" locked="0" layoutInCell="1" allowOverlap="1" wp14:anchorId="13C52173" wp14:editId="0A405428">
             <wp:simplePos x="0" y="0"/>
             <wp:positionH relativeFrom="margin">
               <wp:posOffset>864870</wp:posOffset>
@@ -7821,7 +8023,7 @@
                     </pic:cNvPicPr>
                   </pic:nvPicPr>
                   <pic:blipFill>
-                    <a:blip r:embed="rId16" cstate="print">
+                    <a:blip r:embed="rId19" cstate="print">
                       <a:extLst>
                         <a:ext uri="{28A0092B-C50C-407E-A947-70E740481C1C}">
                           <a14:useLocalDpi xmlns:a14="http://schemas.microsoft.com/office/drawing/2010/main" val="0"/>
@@ -8158,7 +8360,7 @@
                     </pic:cNvPicPr>
                   </pic:nvPicPr>
                   <pic:blipFill>
-                    <a:blip r:embed="rId17" cstate="print">
+                    <a:blip r:embed="rId20" cstate="print">
                       <a:extLst>
                         <a:ext uri="{28A0092B-C50C-407E-A947-70E740481C1C}">
                           <a14:useLocalDpi xmlns:a14="http://schemas.microsoft.com/office/drawing/2010/main" val="0"/>
@@ -8468,7 +8670,7 @@
       <w:pPr>
         <w:pStyle w:val="Heading2"/>
       </w:pPr>
-      <w:bookmarkStart w:id="20" w:name="_Toc201413507"/>
+      <w:bookmarkStart w:id="22" w:name="_Toc201849806"/>
       <w:r>
         <w:lastRenderedPageBreak/>
         <w:t>5.</w:t>
@@ -8479,7 +8681,7 @@
       <w:r>
         <w:t xml:space="preserve"> summary</w:t>
       </w:r>
-      <w:bookmarkEnd w:id="20"/>
+      <w:bookmarkEnd w:id="22"/>
     </w:p>
     <w:p>
       <w:r>
@@ -8548,7 +8750,7 @@
       <w:pPr>
         <w:pStyle w:val="Heading2"/>
       </w:pPr>
-      <w:bookmarkStart w:id="21" w:name="_Toc201413508"/>
+      <w:bookmarkStart w:id="23" w:name="_Toc201849807"/>
       <w:r>
         <w:t>5.</w:t>
       </w:r>
@@ -8558,7 +8760,7 @@
       <w:r>
         <w:t xml:space="preserve"> Problems, Challenges &amp; Solution</w:t>
       </w:r>
-      <w:bookmarkEnd w:id="21"/>
+      <w:bookmarkEnd w:id="23"/>
     </w:p>
     <w:p>
       <w:r>
@@ -8578,7 +8780,7 @@
       <w:pPr>
         <w:pStyle w:val="Heading3"/>
       </w:pPr>
-      <w:bookmarkStart w:id="22" w:name="_Toc201413509"/>
+      <w:bookmarkStart w:id="24" w:name="_Toc201849808"/>
       <w:r>
         <w:t>5.</w:t>
       </w:r>
@@ -8591,7 +8793,7 @@
       <w:r>
         <w:t>Design Size</w:t>
       </w:r>
-      <w:bookmarkEnd w:id="22"/>
+      <w:bookmarkEnd w:id="24"/>
     </w:p>
     <w:p>
       <w:pPr>
@@ -8637,11 +8839,9 @@
       <w:r>
         <w:t xml:space="preserve"> &amp; complex design, which was also </w:t>
       </w:r>
-      <w:proofErr w:type="gramStart"/>
       <w:r>
         <w:t>power-consuming</w:t>
       </w:r>
-      <w:proofErr w:type="gramEnd"/>
       <w:r>
         <w:t>.</w:t>
       </w:r>
@@ -8685,7 +8885,7 @@
       <w:pPr>
         <w:pStyle w:val="Heading3"/>
       </w:pPr>
-      <w:bookmarkStart w:id="23" w:name="_Toc201413510"/>
+      <w:bookmarkStart w:id="25" w:name="_Toc201849809"/>
       <w:r>
         <w:lastRenderedPageBreak/>
         <w:t xml:space="preserve">5.3.2 </w:t>
@@ -8693,7 +8893,7 @@
       <w:r>
         <w:t>Toolchain Incompatibility Between VLSI Backend Manuals</w:t>
       </w:r>
-      <w:bookmarkEnd w:id="23"/>
+      <w:bookmarkEnd w:id="25"/>
     </w:p>
     <w:p>
       <w:pPr>
@@ -8721,15 +8921,7 @@
         <w:t>was shown</w:t>
       </w:r>
       <w:r>
-        <w:t xml:space="preserve"> during our attempt to use </w:t>
-      </w:r>
-      <w:proofErr w:type="spellStart"/>
-      <w:r>
-        <w:t>PrimeTime</w:t>
-      </w:r>
-      <w:proofErr w:type="spellEnd"/>
-      <w:r>
-        <w:t xml:space="preserve"> (as guided in the long manual) within a project originally structured using the short manual.</w:t>
+        <w:t xml:space="preserve"> during our attempt to use PrimeTime (as guided in the long manual) within a project originally structured using the short manual.</w:t>
       </w:r>
     </w:p>
     <w:p>
@@ -8745,7 +8937,7 @@
           <w:bCs/>
         </w:rPr>
       </w:pPr>
-      <w:bookmarkStart w:id="24" w:name="_Toc201413511"/>
+      <w:bookmarkStart w:id="26" w:name="_Toc201849810"/>
       <w:r>
         <w:rPr>
           <w:b/>
@@ -8753,7 +8945,7 @@
         </w:rPr>
         <w:t>6. Future Work</w:t>
       </w:r>
-      <w:bookmarkEnd w:id="24"/>
+      <w:bookmarkEnd w:id="26"/>
     </w:p>
     <w:p>
       <w:pPr>
@@ -8835,21 +9027,7 @@
         <w:rPr>
           <w:lang w:val="en-US" w:bidi="ar-JO"/>
         </w:rPr>
-        <w:t xml:space="preserve">end layout prosses would increase </w:t>
-      </w:r>
-      <w:proofErr w:type="gramStart"/>
-      <w:r>
-        <w:rPr>
-          <w:lang w:val="en-US" w:bidi="ar-JO"/>
-        </w:rPr>
-        <w:t>even future</w:t>
-      </w:r>
-      <w:proofErr w:type="gramEnd"/>
-      <w:r>
-        <w:rPr>
-          <w:lang w:val="en-US" w:bidi="ar-JO"/>
-        </w:rPr>
-        <w:t xml:space="preserve"> our design and the maximum working frequency of the design.</w:t>
+        <w:t>end layout prosses would increase even future our design and the maximum working frequency of the design.</w:t>
       </w:r>
     </w:p>
     <w:p>
@@ -8881,7 +9059,7 @@
           <w:bCs/>
         </w:rPr>
       </w:pPr>
-      <w:bookmarkStart w:id="25" w:name="_Toc201413512"/>
+      <w:bookmarkStart w:id="27" w:name="_Toc201849811"/>
       <w:r>
         <w:rPr>
           <w:b/>
@@ -8890,7 +9068,7 @@
         <w:lastRenderedPageBreak/>
         <w:t>7. References</w:t>
       </w:r>
-      <w:bookmarkEnd w:id="25"/>
+      <w:bookmarkEnd w:id="27"/>
     </w:p>
     <w:p>
       <w:pPr>
@@ -8949,7 +9127,7 @@
           <w:lang w:bidi="he-IL"/>
         </w:rPr>
       </w:pPr>
-      <w:hyperlink r:id="rId18" w:history="1">
+      <w:hyperlink r:id="rId21" w:history="1">
         <w:r>
           <w:rPr>
             <w:rStyle w:val="Hyperlink"/>
@@ -9010,19 +9188,11 @@
         </w:rPr>
         <w:t xml:space="preserve">the original project - </w:t>
       </w:r>
-      <w:proofErr w:type="spellStart"/>
       <w:r>
         <w:rPr>
           <w:lang w:bidi="he-IL"/>
         </w:rPr>
-        <w:t>altsyncram</w:t>
-      </w:r>
-      <w:proofErr w:type="spellEnd"/>
-      <w:r>
-        <w:rPr>
-          <w:lang w:bidi="he-IL"/>
-        </w:rPr>
-        <w:t>. v</w:t>
+        <w:t>altsyncram. v</w:t>
       </w:r>
       <w:r>
         <w:rPr>
@@ -9039,7 +9209,7 @@
           <w:lang w:bidi="he-IL"/>
         </w:rPr>
       </w:pPr>
-      <w:hyperlink r:id="rId19" w:history="1">
+      <w:hyperlink r:id="rId22" w:history="1">
         <w:r>
           <w:rPr>
             <w:rStyle w:val="Hyperlink"/>
@@ -9076,7 +9246,7 @@
           <w:lang w:bidi="he-IL"/>
         </w:rPr>
       </w:pPr>
-      <w:hyperlink r:id="rId20" w:tgtFrame="_blank" w:history="1">
+      <w:hyperlink r:id="rId23" w:tgtFrame="_blank" w:history="1">
         <w:r>
           <w:rPr>
             <w:rStyle w:val="Hyperlink"/>
@@ -9121,7 +9291,7 @@
           <w:lang w:bidi="he-IL"/>
         </w:rPr>
       </w:pPr>
-      <w:hyperlink r:id="rId21" w:tgtFrame="_blank" w:history="1">
+      <w:hyperlink r:id="rId24" w:tgtFrame="_blank" w:history="1">
         <w:r>
           <w:rPr>
             <w:rStyle w:val="Hyperlink"/>
@@ -9262,21 +9432,21 @@
         </w:rPr>
         <w:t xml:space="preserve">SRAM memories </w:t>
       </w:r>
-      <w:bookmarkStart w:id="26" w:name="_Hlk201294569"/>
+      <w:bookmarkStart w:id="28" w:name="_Hlk201294569"/>
       <w:r>
         <w:rPr>
           <w:lang w:bidi="he-IL"/>
         </w:rPr>
         <w:t>Manual, VLSI Lab Technion</w:t>
       </w:r>
-      <w:bookmarkEnd w:id="26"/>
+      <w:bookmarkEnd w:id="28"/>
       <w:r>
         <w:rPr>
           <w:lang w:bidi="he-IL"/>
         </w:rPr>
         <w:t xml:space="preserve"> - </w:t>
       </w:r>
-      <w:hyperlink r:id="rId22" w:history="1">
+      <w:hyperlink r:id="rId25" w:history="1">
         <w:r>
           <w:rPr>
             <w:rStyle w:val="Hyperlink"/>
@@ -9339,7 +9509,7 @@
           <w:lang w:bidi="he-IL"/>
         </w:rPr>
       </w:pPr>
-      <w:hyperlink r:id="rId23" w:history="1">
+      <w:hyperlink r:id="rId26" w:history="1">
         <w:r>
           <w:rPr>
             <w:rStyle w:val="Hyperlink"/>
@@ -9352,7 +9522,7 @@
           <w:t>Innovus20</w:t>
         </w:r>
       </w:hyperlink>
-      <w:hyperlink r:id="rId24" w:tgtFrame="_blank" w:history="1">
+      <w:hyperlink r:id="rId27" w:tgtFrame="_blank" w:history="1">
         <w:r>
           <w:rPr>
             <w:rStyle w:val="Hyperlink"/>
@@ -10099,6 +10269,127 @@
     </w:lvl>
   </w:abstractNum>
   <w:abstractNum w:abstractNumId="5" w15:restartNumberingAfterBreak="0">
+    <w:nsid w:val="2AA93D3B"/>
+    <w:multiLevelType w:val="multilevel"/>
+    <w:tmpl w:val="C5386E10"/>
+    <w:lvl w:ilvl="0">
+      <w:start w:val="3"/>
+      <w:numFmt w:val="decimal"/>
+      <w:lvlText w:val="%1."/>
+      <w:lvlJc w:val="left"/>
+      <w:pPr>
+        <w:ind w:left="720" w:hanging="360"/>
+      </w:pPr>
+      <w:rPr>
+        <w:rFonts w:hint="default"/>
+      </w:rPr>
+    </w:lvl>
+    <w:lvl w:ilvl="1">
+      <w:start w:val="1"/>
+      <w:numFmt w:val="decimal"/>
+      <w:isLgl/>
+      <w:lvlText w:val="%1.%2"/>
+      <w:lvlJc w:val="left"/>
+      <w:pPr>
+        <w:ind w:left="835" w:hanging="475"/>
+      </w:pPr>
+      <w:rPr>
+        <w:rFonts w:hint="default"/>
+      </w:rPr>
+    </w:lvl>
+    <w:lvl w:ilvl="2">
+      <w:start w:val="1"/>
+      <w:numFmt w:val="decimal"/>
+      <w:isLgl/>
+      <w:lvlText w:val="%1.%2.%3"/>
+      <w:lvlJc w:val="left"/>
+      <w:pPr>
+        <w:ind w:left="1080" w:hanging="720"/>
+      </w:pPr>
+      <w:rPr>
+        <w:rFonts w:hint="default"/>
+      </w:rPr>
+    </w:lvl>
+    <w:lvl w:ilvl="3">
+      <w:start w:val="1"/>
+      <w:numFmt w:val="decimal"/>
+      <w:isLgl/>
+      <w:lvlText w:val="%1.%2.%3.%4"/>
+      <w:lvlJc w:val="left"/>
+      <w:pPr>
+        <w:ind w:left="1440" w:hanging="1080"/>
+      </w:pPr>
+      <w:rPr>
+        <w:rFonts w:hint="default"/>
+      </w:rPr>
+    </w:lvl>
+    <w:lvl w:ilvl="4">
+      <w:start w:val="1"/>
+      <w:numFmt w:val="decimal"/>
+      <w:isLgl/>
+      <w:lvlText w:val="%1.%2.%3.%4.%5"/>
+      <w:lvlJc w:val="left"/>
+      <w:pPr>
+        <w:ind w:left="1440" w:hanging="1080"/>
+      </w:pPr>
+      <w:rPr>
+        <w:rFonts w:hint="default"/>
+      </w:rPr>
+    </w:lvl>
+    <w:lvl w:ilvl="5">
+      <w:start w:val="1"/>
+      <w:numFmt w:val="decimal"/>
+      <w:isLgl/>
+      <w:lvlText w:val="%1.%2.%3.%4.%5.%6"/>
+      <w:lvlJc w:val="left"/>
+      <w:pPr>
+        <w:ind w:left="1800" w:hanging="1440"/>
+      </w:pPr>
+      <w:rPr>
+        <w:rFonts w:hint="default"/>
+      </w:rPr>
+    </w:lvl>
+    <w:lvl w:ilvl="6">
+      <w:start w:val="1"/>
+      <w:numFmt w:val="decimal"/>
+      <w:isLgl/>
+      <w:lvlText w:val="%1.%2.%3.%4.%5.%6.%7"/>
+      <w:lvlJc w:val="left"/>
+      <w:pPr>
+        <w:ind w:left="1800" w:hanging="1440"/>
+      </w:pPr>
+      <w:rPr>
+        <w:rFonts w:hint="default"/>
+      </w:rPr>
+    </w:lvl>
+    <w:lvl w:ilvl="7">
+      <w:start w:val="1"/>
+      <w:numFmt w:val="decimal"/>
+      <w:isLgl/>
+      <w:lvlText w:val="%1.%2.%3.%4.%5.%6.%7.%8"/>
+      <w:lvlJc w:val="left"/>
+      <w:pPr>
+        <w:ind w:left="2160" w:hanging="1800"/>
+      </w:pPr>
+      <w:rPr>
+        <w:rFonts w:hint="default"/>
+      </w:rPr>
+    </w:lvl>
+    <w:lvl w:ilvl="8">
+      <w:start w:val="1"/>
+      <w:numFmt w:val="decimal"/>
+      <w:isLgl/>
+      <w:lvlText w:val="%1.%2.%3.%4.%5.%6.%7.%8.%9"/>
+      <w:lvlJc w:val="left"/>
+      <w:pPr>
+        <w:ind w:left="2160" w:hanging="1800"/>
+      </w:pPr>
+      <w:rPr>
+        <w:rFonts w:hint="default"/>
+      </w:rPr>
+    </w:lvl>
+  </w:abstractNum>
+  <w:abstractNum w:abstractNumId="6" w15:restartNumberingAfterBreak="0">
     <w:nsid w:val="2B1865D0"/>
     <w:multiLevelType w:val="hybridMultilevel"/>
     <w:tmpl w:val="10D8A2AA"/>
@@ -10187,7 +10478,7 @@
       </w:pPr>
     </w:lvl>
   </w:abstractNum>
-  <w:abstractNum w:abstractNumId="6" w15:restartNumberingAfterBreak="0">
+  <w:abstractNum w:abstractNumId="7" w15:restartNumberingAfterBreak="0">
     <w:nsid w:val="2D1D78FE"/>
     <w:multiLevelType w:val="hybridMultilevel"/>
     <w:tmpl w:val="8F74DC34"/>
@@ -10300,7 +10591,7 @@
       </w:rPr>
     </w:lvl>
   </w:abstractNum>
-  <w:abstractNum w:abstractNumId="7" w15:restartNumberingAfterBreak="0">
+  <w:abstractNum w:abstractNumId="8" w15:restartNumberingAfterBreak="0">
     <w:nsid w:val="2E7C13B4"/>
     <w:multiLevelType w:val="multilevel"/>
     <w:tmpl w:val="FC502A6C"/>
@@ -10421,7 +10712,7 @@
       </w:rPr>
     </w:lvl>
   </w:abstractNum>
-  <w:abstractNum w:abstractNumId="8" w15:restartNumberingAfterBreak="0">
+  <w:abstractNum w:abstractNumId="9" w15:restartNumberingAfterBreak="0">
     <w:nsid w:val="383F7BC6"/>
     <w:multiLevelType w:val="hybridMultilevel"/>
     <w:tmpl w:val="5A90BDB8"/>
@@ -10561,7 +10852,7 @@
       </w:rPr>
     </w:lvl>
   </w:abstractNum>
-  <w:abstractNum w:abstractNumId="9" w15:restartNumberingAfterBreak="0">
+  <w:abstractNum w:abstractNumId="10" w15:restartNumberingAfterBreak="0">
     <w:nsid w:val="3B432DF0"/>
     <w:multiLevelType w:val="multilevel"/>
     <w:tmpl w:val="138053B6"/>
@@ -10710,7 +11001,7 @@
       </w:rPr>
     </w:lvl>
   </w:abstractNum>
-  <w:abstractNum w:abstractNumId="10" w15:restartNumberingAfterBreak="0">
+  <w:abstractNum w:abstractNumId="11" w15:restartNumberingAfterBreak="0">
     <w:nsid w:val="43060A11"/>
     <w:multiLevelType w:val="hybridMultilevel"/>
     <w:tmpl w:val="CD7C9506"/>
@@ -10799,7 +11090,7 @@
       </w:pPr>
     </w:lvl>
   </w:abstractNum>
-  <w:abstractNum w:abstractNumId="11" w15:restartNumberingAfterBreak="0">
+  <w:abstractNum w:abstractNumId="12" w15:restartNumberingAfterBreak="0">
     <w:nsid w:val="4B2D341A"/>
     <w:multiLevelType w:val="hybridMultilevel"/>
     <w:tmpl w:val="EA46FF3E"/>
@@ -10912,11 +11203,11 @@
       </w:rPr>
     </w:lvl>
   </w:abstractNum>
-  <w:abstractNum w:abstractNumId="12" w15:restartNumberingAfterBreak="0">
+  <w:abstractNum w:abstractNumId="13" w15:restartNumberingAfterBreak="0">
     <w:nsid w:val="4FF40969"/>
-    <w:multiLevelType w:val="hybridMultilevel"/>
-    <w:tmpl w:val="56740E74"/>
-    <w:lvl w:ilvl="0" w:tplc="2000000F">
+    <w:multiLevelType w:val="multilevel"/>
+    <w:tmpl w:val="C5386E10"/>
+    <w:lvl w:ilvl="0">
       <w:start w:val="3"/>
       <w:numFmt w:val="decimal"/>
       <w:lvlText w:val="%1."/>
@@ -10928,80 +11219,112 @@
         <w:rFonts w:hint="default"/>
       </w:rPr>
     </w:lvl>
-    <w:lvl w:ilvl="1" w:tplc="20000019" w:tentative="1">
-      <w:start w:val="1"/>
-      <w:numFmt w:val="lowerLetter"/>
-      <w:lvlText w:val="%2."/>
-      <w:lvlJc w:val="left"/>
-      <w:pPr>
-        <w:ind w:left="1440" w:hanging="360"/>
-      </w:pPr>
-    </w:lvl>
-    <w:lvl w:ilvl="2" w:tplc="2000001B" w:tentative="1">
-      <w:start w:val="1"/>
-      <w:numFmt w:val="lowerRoman"/>
-      <w:lvlText w:val="%3."/>
-      <w:lvlJc w:val="right"/>
-      <w:pPr>
-        <w:ind w:left="2160" w:hanging="180"/>
-      </w:pPr>
-    </w:lvl>
-    <w:lvl w:ilvl="3" w:tplc="2000000F" w:tentative="1">
+    <w:lvl w:ilvl="1">
       <w:start w:val="1"/>
       <w:numFmt w:val="decimal"/>
-      <w:lvlText w:val="%4."/>
-      <w:lvlJc w:val="left"/>
-      <w:pPr>
-        <w:ind w:left="2880" w:hanging="360"/>
-      </w:pPr>
-    </w:lvl>
-    <w:lvl w:ilvl="4" w:tplc="20000019" w:tentative="1">
-      <w:start w:val="1"/>
-      <w:numFmt w:val="lowerLetter"/>
-      <w:lvlText w:val="%5."/>
-      <w:lvlJc w:val="left"/>
-      <w:pPr>
-        <w:ind w:left="3600" w:hanging="360"/>
-      </w:pPr>
-    </w:lvl>
-    <w:lvl w:ilvl="5" w:tplc="2000001B" w:tentative="1">
-      <w:start w:val="1"/>
-      <w:numFmt w:val="lowerRoman"/>
-      <w:lvlText w:val="%6."/>
-      <w:lvlJc w:val="right"/>
-      <w:pPr>
-        <w:ind w:left="4320" w:hanging="180"/>
-      </w:pPr>
-    </w:lvl>
-    <w:lvl w:ilvl="6" w:tplc="2000000F" w:tentative="1">
+      <w:isLgl/>
+      <w:lvlText w:val="%1.%2"/>
+      <w:lvlJc w:val="left"/>
+      <w:pPr>
+        <w:ind w:left="835" w:hanging="475"/>
+      </w:pPr>
+      <w:rPr>
+        <w:rFonts w:hint="default"/>
+      </w:rPr>
+    </w:lvl>
+    <w:lvl w:ilvl="2">
       <w:start w:val="1"/>
       <w:numFmt w:val="decimal"/>
-      <w:lvlText w:val="%7."/>
-      <w:lvlJc w:val="left"/>
-      <w:pPr>
-        <w:ind w:left="5040" w:hanging="360"/>
-      </w:pPr>
-    </w:lvl>
-    <w:lvl w:ilvl="7" w:tplc="20000019" w:tentative="1">
-      <w:start w:val="1"/>
-      <w:numFmt w:val="lowerLetter"/>
-      <w:lvlText w:val="%8."/>
-      <w:lvlJc w:val="left"/>
-      <w:pPr>
-        <w:ind w:left="5760" w:hanging="360"/>
-      </w:pPr>
-    </w:lvl>
-    <w:lvl w:ilvl="8" w:tplc="2000001B" w:tentative="1">
-      <w:start w:val="1"/>
-      <w:numFmt w:val="lowerRoman"/>
-      <w:lvlText w:val="%9."/>
-      <w:lvlJc w:val="right"/>
-      <w:pPr>
-        <w:ind w:left="6480" w:hanging="180"/>
-      </w:pPr>
+      <w:isLgl/>
+      <w:lvlText w:val="%1.%2.%3"/>
+      <w:lvlJc w:val="left"/>
+      <w:pPr>
+        <w:ind w:left="1080" w:hanging="720"/>
+      </w:pPr>
+      <w:rPr>
+        <w:rFonts w:hint="default"/>
+      </w:rPr>
+    </w:lvl>
+    <w:lvl w:ilvl="3">
+      <w:start w:val="1"/>
+      <w:numFmt w:val="decimal"/>
+      <w:isLgl/>
+      <w:lvlText w:val="%1.%2.%3.%4"/>
+      <w:lvlJc w:val="left"/>
+      <w:pPr>
+        <w:ind w:left="1440" w:hanging="1080"/>
+      </w:pPr>
+      <w:rPr>
+        <w:rFonts w:hint="default"/>
+      </w:rPr>
+    </w:lvl>
+    <w:lvl w:ilvl="4">
+      <w:start w:val="1"/>
+      <w:numFmt w:val="decimal"/>
+      <w:isLgl/>
+      <w:lvlText w:val="%1.%2.%3.%4.%5"/>
+      <w:lvlJc w:val="left"/>
+      <w:pPr>
+        <w:ind w:left="1440" w:hanging="1080"/>
+      </w:pPr>
+      <w:rPr>
+        <w:rFonts w:hint="default"/>
+      </w:rPr>
+    </w:lvl>
+    <w:lvl w:ilvl="5">
+      <w:start w:val="1"/>
+      <w:numFmt w:val="decimal"/>
+      <w:isLgl/>
+      <w:lvlText w:val="%1.%2.%3.%4.%5.%6"/>
+      <w:lvlJc w:val="left"/>
+      <w:pPr>
+        <w:ind w:left="1800" w:hanging="1440"/>
+      </w:pPr>
+      <w:rPr>
+        <w:rFonts w:hint="default"/>
+      </w:rPr>
+    </w:lvl>
+    <w:lvl w:ilvl="6">
+      <w:start w:val="1"/>
+      <w:numFmt w:val="decimal"/>
+      <w:isLgl/>
+      <w:lvlText w:val="%1.%2.%3.%4.%5.%6.%7"/>
+      <w:lvlJc w:val="left"/>
+      <w:pPr>
+        <w:ind w:left="1800" w:hanging="1440"/>
+      </w:pPr>
+      <w:rPr>
+        <w:rFonts w:hint="default"/>
+      </w:rPr>
+    </w:lvl>
+    <w:lvl w:ilvl="7">
+      <w:start w:val="1"/>
+      <w:numFmt w:val="decimal"/>
+      <w:isLgl/>
+      <w:lvlText w:val="%1.%2.%3.%4.%5.%6.%7.%8"/>
+      <w:lvlJc w:val="left"/>
+      <w:pPr>
+        <w:ind w:left="2160" w:hanging="1800"/>
+      </w:pPr>
+      <w:rPr>
+        <w:rFonts w:hint="default"/>
+      </w:rPr>
+    </w:lvl>
+    <w:lvl w:ilvl="8">
+      <w:start w:val="1"/>
+      <w:numFmt w:val="decimal"/>
+      <w:isLgl/>
+      <w:lvlText w:val="%1.%2.%3.%4.%5.%6.%7.%8.%9"/>
+      <w:lvlJc w:val="left"/>
+      <w:pPr>
+        <w:ind w:left="2160" w:hanging="1800"/>
+      </w:pPr>
+      <w:rPr>
+        <w:rFonts w:hint="default"/>
+      </w:rPr>
     </w:lvl>
   </w:abstractNum>
-  <w:abstractNum w:abstractNumId="13" w15:restartNumberingAfterBreak="0">
+  <w:abstractNum w:abstractNumId="14" w15:restartNumberingAfterBreak="0">
     <w:nsid w:val="66854D5D"/>
     <w:multiLevelType w:val="multilevel"/>
     <w:tmpl w:val="67A6BC84"/>
@@ -11150,7 +11473,7 @@
       </w:rPr>
     </w:lvl>
   </w:abstractNum>
-  <w:abstractNum w:abstractNumId="14" w15:restartNumberingAfterBreak="0">
+  <w:abstractNum w:abstractNumId="15" w15:restartNumberingAfterBreak="0">
     <w:nsid w:val="70180650"/>
     <w:multiLevelType w:val="multilevel"/>
     <w:tmpl w:val="94587340"/>
@@ -11299,7 +11622,7 @@
       </w:rPr>
     </w:lvl>
   </w:abstractNum>
-  <w:abstractNum w:abstractNumId="15" w15:restartNumberingAfterBreak="0">
+  <w:abstractNum w:abstractNumId="16" w15:restartNumberingAfterBreak="0">
     <w:nsid w:val="748C7074"/>
     <w:multiLevelType w:val="multilevel"/>
     <w:tmpl w:val="E32E0210"/>
@@ -11448,7 +11771,7 @@
       </w:rPr>
     </w:lvl>
   </w:abstractNum>
-  <w:abstractNum w:abstractNumId="16" w15:restartNumberingAfterBreak="0">
+  <w:abstractNum w:abstractNumId="17" w15:restartNumberingAfterBreak="0">
     <w:nsid w:val="787B66DF"/>
     <w:multiLevelType w:val="multilevel"/>
     <w:tmpl w:val="AC526ED2"/>
@@ -11597,7 +11920,7 @@
       </w:rPr>
     </w:lvl>
   </w:abstractNum>
-  <w:abstractNum w:abstractNumId="17" w15:restartNumberingAfterBreak="0">
+  <w:abstractNum w:abstractNumId="18" w15:restartNumberingAfterBreak="0">
     <w:nsid w:val="79297081"/>
     <w:multiLevelType w:val="hybridMultilevel"/>
     <w:tmpl w:val="E48AFE1E"/>
@@ -11690,16 +12013,16 @@
     </w:lvl>
   </w:abstractNum>
   <w:num w:numId="1" w16cid:durableId="671878987">
-    <w:abstractNumId w:val="10"/>
+    <w:abstractNumId w:val="11"/>
   </w:num>
   <w:num w:numId="2" w16cid:durableId="1252395002">
-    <w:abstractNumId w:val="17"/>
+    <w:abstractNumId w:val="18"/>
   </w:num>
   <w:num w:numId="3" w16cid:durableId="1278411526">
-    <w:abstractNumId w:val="7"/>
+    <w:abstractNumId w:val="8"/>
   </w:num>
   <w:num w:numId="4" w16cid:durableId="497887758">
-    <w:abstractNumId w:val="6"/>
+    <w:abstractNumId w:val="7"/>
   </w:num>
   <w:num w:numId="5" w16cid:durableId="699742564">
     <w:abstractNumId w:val="0"/>
@@ -11708,40 +12031,43 @@
     <w:abstractNumId w:val="2"/>
   </w:num>
   <w:num w:numId="7" w16cid:durableId="436489299">
-    <w:abstractNumId w:val="8"/>
+    <w:abstractNumId w:val="9"/>
   </w:num>
   <w:num w:numId="8" w16cid:durableId="857813369">
     <w:abstractNumId w:val="1"/>
   </w:num>
   <w:num w:numId="9" w16cid:durableId="17781374">
-    <w:abstractNumId w:val="5"/>
+    <w:abstractNumId w:val="6"/>
   </w:num>
   <w:num w:numId="10" w16cid:durableId="1680306943">
     <w:abstractNumId w:val="4"/>
   </w:num>
   <w:num w:numId="11" w16cid:durableId="1667518409">
+    <w:abstractNumId w:val="15"/>
+  </w:num>
+  <w:num w:numId="12" w16cid:durableId="467433251">
+    <w:abstractNumId w:val="12"/>
+  </w:num>
+  <w:num w:numId="13" w16cid:durableId="1807356512">
+    <w:abstractNumId w:val="10"/>
+  </w:num>
+  <w:num w:numId="14" w16cid:durableId="1139686606">
     <w:abstractNumId w:val="14"/>
   </w:num>
-  <w:num w:numId="12" w16cid:durableId="467433251">
-    <w:abstractNumId w:val="11"/>
-  </w:num>
-  <w:num w:numId="13" w16cid:durableId="1807356512">
-    <w:abstractNumId w:val="9"/>
-  </w:num>
-  <w:num w:numId="14" w16cid:durableId="1139686606">
-    <w:abstractNumId w:val="13"/>
-  </w:num>
   <w:num w:numId="15" w16cid:durableId="10649568">
-    <w:abstractNumId w:val="16"/>
+    <w:abstractNumId w:val="17"/>
   </w:num>
   <w:num w:numId="16" w16cid:durableId="984548735">
-    <w:abstractNumId w:val="15"/>
+    <w:abstractNumId w:val="16"/>
   </w:num>
   <w:num w:numId="17" w16cid:durableId="943808503">
     <w:abstractNumId w:val="3"/>
   </w:num>
   <w:num w:numId="18" w16cid:durableId="441537632">
-    <w:abstractNumId w:val="12"/>
+    <w:abstractNumId w:val="13"/>
+  </w:num>
+  <w:num w:numId="19" w16cid:durableId="1094326369">
+    <w:abstractNumId w:val="5"/>
   </w:num>
 </w:numbering>
 </file>
@@ -12348,6 +12674,7 @@
   <w:style w:type="character" w:default="1" w:styleId="DefaultParagraphFont">
     <w:name w:val="Default Paragraph Font"/>
     <w:uiPriority w:val="1"/>
+    <w:semiHidden/>
     <w:unhideWhenUsed/>
   </w:style>
   <w:style w:type="table" w:default="1" w:styleId="TableNormal">

</xml_diff>

<commit_message>
report data memory diagram image updated, final presentation updated
</commit_message>
<xml_diff>
--- a/Presintaions and Reports/Final_Report_in_prosses.docx
+++ b/Presintaions and Reports/Final_Report_in_prosses.docx
@@ -276,8 +276,19 @@
           <w:szCs w:val="40"/>
           <w:lang w:val="en-US" w:bidi="he-IL"/>
         </w:rPr>
-        <w:t>Omar Sharafy</w:t>
-      </w:r>
+        <w:t xml:space="preserve">Omar </w:t>
+      </w:r>
+      <w:proofErr w:type="spellStart"/>
+      <w:r>
+        <w:rPr>
+          <w:rFonts w:ascii="Times New Roman" w:eastAsia="Aptos" w:hAnsi="Times New Roman" w:cs="Times New Roman"/>
+          <w:sz w:val="40"/>
+          <w:szCs w:val="40"/>
+          <w:lang w:val="en-US" w:bidi="he-IL"/>
+        </w:rPr>
+        <w:t>Sharafy</w:t>
+      </w:r>
+      <w:proofErr w:type="spellEnd"/>
     </w:p>
     <w:p>
       <w:pPr>
@@ -517,7 +528,6 @@
               <w:kern w:val="2"/>
               <w:sz w:val="24"/>
               <w:szCs w:val="24"/>
-              <w:lang w:val="en-IL" w:eastAsia="en-IL"/>
               <w14:ligatures w14:val="standardContextual"/>
             </w:rPr>
           </w:pPr>
@@ -605,7 +615,6 @@
               <w:kern w:val="2"/>
               <w:sz w:val="24"/>
               <w:szCs w:val="24"/>
-              <w:lang w:val="en-IL" w:eastAsia="en-IL"/>
               <w14:ligatures w14:val="standardContextual"/>
             </w:rPr>
           </w:pPr>
@@ -627,7 +636,6 @@
                 <w:kern w:val="2"/>
                 <w:sz w:val="24"/>
                 <w:szCs w:val="24"/>
-                <w:lang w:val="en-IL" w:eastAsia="en-IL"/>
                 <w14:ligatures w14:val="standardContextual"/>
               </w:rPr>
               <w:tab/>
@@ -705,7 +713,6 @@
               <w:kern w:val="2"/>
               <w:sz w:val="24"/>
               <w:szCs w:val="24"/>
-              <w:lang w:val="en-IL" w:eastAsia="en-IL"/>
               <w14:ligatures w14:val="standardContextual"/>
             </w:rPr>
           </w:pPr>
@@ -724,7 +731,6 @@
                 <w:kern w:val="2"/>
                 <w:sz w:val="24"/>
                 <w:szCs w:val="24"/>
-                <w:lang w:val="en-IL" w:eastAsia="en-IL"/>
                 <w14:ligatures w14:val="standardContextual"/>
               </w:rPr>
               <w:tab/>
@@ -799,7 +805,6 @@
               <w:kern w:val="2"/>
               <w:sz w:val="24"/>
               <w:szCs w:val="24"/>
-              <w:lang w:val="en-IL" w:eastAsia="en-IL"/>
               <w14:ligatures w14:val="standardContextual"/>
             </w:rPr>
           </w:pPr>
@@ -818,7 +823,6 @@
                 <w:kern w:val="2"/>
                 <w:sz w:val="24"/>
                 <w:szCs w:val="24"/>
-                <w:lang w:val="en-IL" w:eastAsia="en-IL"/>
                 <w14:ligatures w14:val="standardContextual"/>
               </w:rPr>
               <w:tab/>
@@ -893,7 +897,6 @@
               <w:kern w:val="2"/>
               <w:sz w:val="24"/>
               <w:szCs w:val="24"/>
-              <w:lang w:val="en-IL" w:eastAsia="en-IL"/>
               <w14:ligatures w14:val="standardContextual"/>
             </w:rPr>
           </w:pPr>
@@ -912,7 +915,6 @@
                 <w:kern w:val="2"/>
                 <w:sz w:val="24"/>
                 <w:szCs w:val="24"/>
-                <w:lang w:val="en-IL" w:eastAsia="en-IL"/>
                 <w14:ligatures w14:val="standardContextual"/>
               </w:rPr>
               <w:tab/>
@@ -986,7 +988,6 @@
               <w:kern w:val="2"/>
               <w:sz w:val="24"/>
               <w:szCs w:val="24"/>
-              <w:lang w:val="en-IL" w:eastAsia="en-IL"/>
               <w14:ligatures w14:val="standardContextual"/>
             </w:rPr>
           </w:pPr>
@@ -1062,7 +1063,6 @@
               <w:kern w:val="2"/>
               <w:sz w:val="24"/>
               <w:szCs w:val="24"/>
-              <w:lang w:val="en-IL" w:eastAsia="en-IL"/>
               <w14:ligatures w14:val="standardContextual"/>
             </w:rPr>
           </w:pPr>
@@ -1136,7 +1136,6 @@
               <w:kern w:val="2"/>
               <w:sz w:val="24"/>
               <w:szCs w:val="24"/>
-              <w:lang w:val="en-IL" w:eastAsia="en-IL"/>
               <w14:ligatures w14:val="standardContextual"/>
             </w:rPr>
           </w:pPr>
@@ -1210,7 +1209,6 @@
               <w:kern w:val="2"/>
               <w:sz w:val="24"/>
               <w:szCs w:val="24"/>
-              <w:lang w:val="en-IL" w:eastAsia="en-IL"/>
               <w14:ligatures w14:val="standardContextual"/>
             </w:rPr>
           </w:pPr>
@@ -1284,7 +1282,6 @@
               <w:kern w:val="2"/>
               <w:sz w:val="24"/>
               <w:szCs w:val="24"/>
-              <w:lang w:val="en-IL" w:eastAsia="en-IL"/>
               <w14:ligatures w14:val="standardContextual"/>
             </w:rPr>
           </w:pPr>
@@ -1358,7 +1355,6 @@
               <w:kern w:val="2"/>
               <w:sz w:val="24"/>
               <w:szCs w:val="24"/>
-              <w:lang w:val="en-IL" w:eastAsia="en-IL"/>
               <w14:ligatures w14:val="standardContextual"/>
             </w:rPr>
           </w:pPr>
@@ -1432,7 +1428,6 @@
               <w:kern w:val="2"/>
               <w:sz w:val="24"/>
               <w:szCs w:val="24"/>
-              <w:lang w:val="en-IL" w:eastAsia="en-IL"/>
               <w14:ligatures w14:val="standardContextual"/>
             </w:rPr>
           </w:pPr>
@@ -1507,7 +1502,6 @@
               <w:kern w:val="2"/>
               <w:sz w:val="24"/>
               <w:szCs w:val="24"/>
-              <w:lang w:val="en-IL" w:eastAsia="en-IL"/>
               <w14:ligatures w14:val="standardContextual"/>
             </w:rPr>
           </w:pPr>
@@ -1528,7 +1522,6 @@
                 <w:kern w:val="2"/>
                 <w:sz w:val="24"/>
                 <w:szCs w:val="24"/>
-                <w:lang w:val="en-IL" w:eastAsia="en-IL"/>
                 <w14:ligatures w14:val="standardContextual"/>
               </w:rPr>
               <w:tab/>
@@ -1605,7 +1598,6 @@
               <w:kern w:val="2"/>
               <w:sz w:val="24"/>
               <w:szCs w:val="24"/>
-              <w:lang w:val="en-IL" w:eastAsia="en-IL"/>
               <w14:ligatures w14:val="standardContextual"/>
             </w:rPr>
           </w:pPr>
@@ -1624,7 +1616,6 @@
                 <w:kern w:val="2"/>
                 <w:sz w:val="24"/>
                 <w:szCs w:val="24"/>
-                <w:lang w:val="en-IL" w:eastAsia="en-IL"/>
                 <w14:ligatures w14:val="standardContextual"/>
               </w:rPr>
               <w:tab/>
@@ -1699,7 +1690,6 @@
               <w:kern w:val="2"/>
               <w:sz w:val="24"/>
               <w:szCs w:val="24"/>
-              <w:lang w:val="en-IL" w:eastAsia="en-IL"/>
               <w14:ligatures w14:val="standardContextual"/>
             </w:rPr>
           </w:pPr>
@@ -1718,7 +1708,6 @@
                 <w:kern w:val="2"/>
                 <w:sz w:val="24"/>
                 <w:szCs w:val="24"/>
-                <w:lang w:val="en-IL" w:eastAsia="en-IL"/>
                 <w14:ligatures w14:val="standardContextual"/>
               </w:rPr>
               <w:tab/>
@@ -1792,7 +1781,6 @@
               <w:kern w:val="2"/>
               <w:sz w:val="24"/>
               <w:szCs w:val="24"/>
-              <w:lang w:val="en-IL" w:eastAsia="en-IL"/>
               <w14:ligatures w14:val="standardContextual"/>
             </w:rPr>
           </w:pPr>
@@ -1868,7 +1856,6 @@
               <w:kern w:val="2"/>
               <w:sz w:val="24"/>
               <w:szCs w:val="24"/>
-              <w:lang w:val="en-IL" w:eastAsia="en-IL"/>
               <w14:ligatures w14:val="standardContextual"/>
             </w:rPr>
           </w:pPr>
@@ -1942,7 +1929,6 @@
               <w:kern w:val="2"/>
               <w:sz w:val="24"/>
               <w:szCs w:val="24"/>
-              <w:lang w:val="en-IL" w:eastAsia="en-IL"/>
               <w14:ligatures w14:val="standardContextual"/>
             </w:rPr>
           </w:pPr>
@@ -2016,7 +2002,6 @@
               <w:kern w:val="2"/>
               <w:sz w:val="24"/>
               <w:szCs w:val="24"/>
-              <w:lang w:val="en-IL" w:eastAsia="en-IL"/>
               <w14:ligatures w14:val="standardContextual"/>
             </w:rPr>
           </w:pPr>
@@ -2090,7 +2075,6 @@
               <w:kern w:val="2"/>
               <w:sz w:val="24"/>
               <w:szCs w:val="24"/>
-              <w:lang w:val="en-IL" w:eastAsia="en-IL"/>
               <w14:ligatures w14:val="standardContextual"/>
             </w:rPr>
           </w:pPr>
@@ -2166,7 +2150,6 @@
               <w:kern w:val="2"/>
               <w:sz w:val="24"/>
               <w:szCs w:val="24"/>
-              <w:lang w:val="en-IL" w:eastAsia="en-IL"/>
               <w14:ligatures w14:val="standardContextual"/>
             </w:rPr>
           </w:pPr>
@@ -2240,7 +2223,6 @@
               <w:kern w:val="2"/>
               <w:sz w:val="24"/>
               <w:szCs w:val="24"/>
-              <w:lang w:val="en-IL" w:eastAsia="en-IL"/>
               <w14:ligatures w14:val="standardContextual"/>
             </w:rPr>
           </w:pPr>
@@ -2314,7 +2296,6 @@
               <w:kern w:val="2"/>
               <w:sz w:val="24"/>
               <w:szCs w:val="24"/>
-              <w:lang w:val="en-IL" w:eastAsia="en-IL"/>
               <w14:ligatures w14:val="standardContextual"/>
             </w:rPr>
           </w:pPr>
@@ -2388,7 +2369,6 @@
               <w:kern w:val="2"/>
               <w:sz w:val="24"/>
               <w:szCs w:val="24"/>
-              <w:lang w:val="en-IL" w:eastAsia="en-IL"/>
               <w14:ligatures w14:val="standardContextual"/>
             </w:rPr>
           </w:pPr>
@@ -2462,7 +2442,6 @@
               <w:kern w:val="2"/>
               <w:sz w:val="24"/>
               <w:szCs w:val="24"/>
-              <w:lang w:val="en-IL" w:eastAsia="en-IL"/>
               <w14:ligatures w14:val="standardContextual"/>
             </w:rPr>
           </w:pPr>
@@ -2536,7 +2515,6 @@
               <w:kern w:val="2"/>
               <w:sz w:val="24"/>
               <w:szCs w:val="24"/>
-              <w:lang w:val="en-IL" w:eastAsia="en-IL"/>
               <w14:ligatures w14:val="standardContextual"/>
             </w:rPr>
           </w:pPr>
@@ -2612,7 +2590,6 @@
               <w:kern w:val="2"/>
               <w:sz w:val="24"/>
               <w:szCs w:val="24"/>
-              <w:lang w:val="en-IL" w:eastAsia="en-IL"/>
               <w14:ligatures w14:val="standardContextual"/>
             </w:rPr>
           </w:pPr>
@@ -3421,7 +3398,15 @@
     </w:p>
     <w:p>
       <w:r>
-        <w:t>To overcome this, a custom memory loading mechanism was implemented,             Allowing the loading of both instruction and data memories at runtime via an external interface or testbench control, by enabling pre-execution memory initialization.</w:t>
+        <w:t xml:space="preserve">To overcome this, a custom memory loading mechanism was </w:t>
+      </w:r>
+      <w:proofErr w:type="gramStart"/>
+      <w:r>
+        <w:t xml:space="preserve">implemented,   </w:t>
+      </w:r>
+      <w:proofErr w:type="gramEnd"/>
+      <w:r>
+        <w:t xml:space="preserve">          Allowing the loading of both instruction and data memories at runtime via an external interface or testbench control, by enabling pre-execution memory initialization.</w:t>
       </w:r>
     </w:p>
     <w:p>
@@ -3672,18 +3657,32 @@
         <w:rPr>
           <w:lang w:val="en-US"/>
         </w:rPr>
-        <w:t>4 F</w:t>
-      </w:r>
+        <w:t xml:space="preserve">4 </w:t>
+      </w:r>
+      <w:proofErr w:type="spellStart"/>
       <w:r>
         <w:rPr>
           <w:lang w:val="en-US"/>
         </w:rPr>
-        <w:t xml:space="preserve">pga </w:t>
+        <w:t>F</w:t>
       </w:r>
       <w:r>
         <w:rPr>
           <w:lang w:val="en-US"/>
         </w:rPr>
+        <w:t>pga</w:t>
+      </w:r>
+      <w:proofErr w:type="spellEnd"/>
+      <w:r>
+        <w:rPr>
+          <w:lang w:val="en-US"/>
+        </w:rPr>
+        <w:t xml:space="preserve"> </w:t>
+      </w:r>
+      <w:r>
+        <w:rPr>
+          <w:lang w:val="en-US"/>
+        </w:rPr>
         <w:t>RAMS</w:t>
       </w:r>
       <w:r>
@@ -3764,11 +3763,19 @@
         </w:rPr>
         <w:t xml:space="preserve">instruction parts from all </w:t>
       </w:r>
+      <w:proofErr w:type="spellStart"/>
       <w:r>
         <w:rPr>
           <w:lang w:val="en-US"/>
         </w:rPr>
-        <w:t>Fpgas) in</w:t>
+        <w:t>Fpgas</w:t>
+      </w:r>
+      <w:proofErr w:type="spellEnd"/>
+      <w:r>
+        <w:rPr>
+          <w:lang w:val="en-US"/>
+        </w:rPr>
+        <w:t>) in</w:t>
       </w:r>
       <w:r>
         <w:rPr>
@@ -4089,70 +4096,23 @@
     </w:p>
     <w:p>
       <w:r>
+        <w:rPr>
+          <w:noProof/>
+        </w:rPr>
         <w:lastRenderedPageBreak/>
-        <w:t xml:space="preserve">The added logic </w:t>
-      </w:r>
-      <w:r>
-        <w:rPr>
-          <w:b/>
-          <w:bCs/>
-        </w:rPr>
-        <w:t>Reorders memory block addresses and data</w:t>
-      </w:r>
-      <w:r>
-        <w:t xml:space="preserve"> accordingly</w:t>
-      </w:r>
-      <w:r>
-        <w:t xml:space="preserve">, </w:t>
-      </w:r>
-      <w:r>
-        <w:t>dynamically</w:t>
-      </w:r>
-      <w:r>
-        <w:t xml:space="preserve"> map</w:t>
-      </w:r>
-      <w:r>
-        <w:t xml:space="preserve">ping </w:t>
-      </w:r>
-      <w:r>
-        <w:t>each byte to the correct SRAM address and block</w:t>
-      </w:r>
-      <w:r>
-        <w:t xml:space="preserve">, </w:t>
-      </w:r>
-      <w:r>
-        <w:t>the</w:t>
-      </w:r>
-      <w:r>
-        <w:t xml:space="preserve"> least significant two bits of the address determine the alignment.</w:t>
-      </w:r>
-    </w:p>
-    <w:p>
-      <w:r>
-        <w:rPr>
-          <w:noProof/>
-        </w:rPr>
         <w:drawing>
-          <wp:anchor distT="0" distB="0" distL="114300" distR="114300" simplePos="0" relativeHeight="251678720" behindDoc="0" locked="0" layoutInCell="1" allowOverlap="1" wp14:anchorId="08972F27" wp14:editId="3C3A726B">
+          <wp:anchor distT="0" distB="0" distL="114300" distR="114300" simplePos="0" relativeHeight="251693056" behindDoc="0" locked="0" layoutInCell="1" allowOverlap="1" wp14:anchorId="31AA2991" wp14:editId="0D37CBA2">
             <wp:simplePos x="0" y="0"/>
-            <wp:positionH relativeFrom="margin">
-              <wp:align>center</wp:align>
+            <wp:positionH relativeFrom="column">
+              <wp:posOffset>390525</wp:posOffset>
             </wp:positionH>
             <wp:positionV relativeFrom="paragraph">
-              <wp:posOffset>0</wp:posOffset>
+              <wp:posOffset>695325</wp:posOffset>
             </wp:positionV>
-            <wp:extent cx="3823970" cy="2423795"/>
-            <wp:effectExtent l="0" t="0" r="5080" b="0"/>
-            <wp:wrapThrough wrapText="bothSides">
-              <wp:wrapPolygon edited="0">
-                <wp:start x="0" y="0"/>
-                <wp:lineTo x="0" y="21391"/>
-                <wp:lineTo x="21521" y="21391"/>
-                <wp:lineTo x="21521" y="0"/>
-                <wp:lineTo x="0" y="0"/>
-              </wp:wrapPolygon>
-            </wp:wrapThrough>
-            <wp:docPr id="69801685" name="Picture 9" descr="A diagram of a computer system&#10;&#10;AI-generated content may be incorrect."/>
+            <wp:extent cx="4819650" cy="2390775"/>
+            <wp:effectExtent l="0" t="0" r="0" b="9525"/>
+            <wp:wrapNone/>
+            <wp:docPr id="215341110" name="Picture 9"/>
             <wp:cNvGraphicFramePr>
               <a:graphicFrameLocks xmlns:a="http://schemas.openxmlformats.org/drawingml/2006/main" noChangeAspect="1"/>
             </wp:cNvGraphicFramePr>
@@ -4160,7 +4120,7 @@
               <a:graphicData uri="http://schemas.openxmlformats.org/drawingml/2006/picture">
                 <pic:pic xmlns:pic="http://schemas.openxmlformats.org/drawingml/2006/picture">
                   <pic:nvPicPr>
-                    <pic:cNvPr id="69801685" name="Picture 9" descr="A diagram of a computer system&#10;&#10;AI-generated content may be incorrect."/>
+                    <pic:cNvPr id="0" name="Picture 2"/>
                     <pic:cNvPicPr>
                       <a:picLocks noChangeAspect="1" noChangeArrowheads="1"/>
                     </pic:cNvPicPr>
@@ -4181,23 +4141,73 @@
                   <pic:spPr bwMode="auto">
                     <a:xfrm>
                       <a:off x="0" y="0"/>
-                      <a:ext cx="3823970" cy="2423795"/>
+                      <a:ext cx="4819650" cy="2390775"/>
                     </a:xfrm>
                     <a:prstGeom prst="rect">
                       <a:avLst/>
                     </a:prstGeom>
                     <a:noFill/>
-                    <a:ln>
-                      <a:noFill/>
-                    </a:ln>
                   </pic:spPr>
                 </pic:pic>
               </a:graphicData>
             </a:graphic>
+            <wp14:sizeRelH relativeFrom="margin">
+              <wp14:pctWidth>0</wp14:pctWidth>
+            </wp14:sizeRelH>
+            <wp14:sizeRelV relativeFrom="margin">
+              <wp14:pctHeight>0</wp14:pctHeight>
+            </wp14:sizeRelV>
           </wp:anchor>
         </w:drawing>
       </w:r>
-    </w:p>
+      <w:r>
+        <w:t xml:space="preserve">The added logic </w:t>
+      </w:r>
+      <w:r>
+        <w:rPr>
+          <w:b/>
+          <w:bCs/>
+        </w:rPr>
+        <w:t xml:space="preserve">Reorders memory block addresses and </w:t>
+      </w:r>
+      <w:proofErr w:type="gramStart"/>
+      <w:r>
+        <w:rPr>
+          <w:b/>
+          <w:bCs/>
+        </w:rPr>
+        <w:t>data</w:t>
+      </w:r>
+      <w:proofErr w:type="gramEnd"/>
+      <w:r>
+        <w:t xml:space="preserve"> accordingly</w:t>
+      </w:r>
+      <w:r>
+        <w:t xml:space="preserve">, </w:t>
+      </w:r>
+      <w:r>
+        <w:t>dynamically</w:t>
+      </w:r>
+      <w:r>
+        <w:t xml:space="preserve"> map</w:t>
+      </w:r>
+      <w:r>
+        <w:t xml:space="preserve">ping </w:t>
+      </w:r>
+      <w:r>
+        <w:t>each byte to the correct SRAM address and block</w:t>
+      </w:r>
+      <w:r>
+        <w:t xml:space="preserve">, </w:t>
+      </w:r>
+      <w:r>
+        <w:t>the</w:t>
+      </w:r>
+      <w:r>
+        <w:t xml:space="preserve"> least significant two bits of the address determine the alignment.</w:t>
+      </w:r>
+    </w:p>
+    <w:p/>
     <w:p>
       <w:pPr>
         <w:rPr>
@@ -4218,7 +4228,7 @@
         <mc:AlternateContent>
           <mc:Choice Requires="wps">
             <w:drawing>
-              <wp:anchor distT="45720" distB="45720" distL="114300" distR="114300" simplePos="0" relativeHeight="251670528" behindDoc="1" locked="0" layoutInCell="1" allowOverlap="1" wp14:anchorId="506DE6A1" wp14:editId="62A637EE">
+              <wp:anchor distT="45720" distB="45720" distL="114300" distR="114300" simplePos="0" relativeHeight="251670528" behindDoc="1" locked="0" layoutInCell="1" allowOverlap="1" wp14:anchorId="506DE6A1" wp14:editId="0F1C30DB">
                 <wp:simplePos x="0" y="0"/>
                 <wp:positionH relativeFrom="margin">
                   <wp:align>center</wp:align>
@@ -4816,7 +4826,23 @@
         <w:t xml:space="preserve"> points</w:t>
       </w:r>
       <w:r>
-        <w:t xml:space="preserve"> include the program counter (PC_debug), control and data signals from all five pipeline stages (Fetch, Decode, Execute, Memory, and Write-back), memory interfaces, register file accesses, and the result from the write-back stage. The unit also tracks instruction decoding fields such as opcode, Funct3, and Funct7, propagating them through the pipeline via registered outputs.</w:t>
+        <w:t xml:space="preserve"> include the program counter (</w:t>
+      </w:r>
+      <w:proofErr w:type="spellStart"/>
+      <w:r>
+        <w:t>PC_debug</w:t>
+      </w:r>
+      <w:proofErr w:type="spellEnd"/>
+      <w:r>
+        <w:t>), control and data signals from all five pipeline stages (Fetch, Decode, Execute, Memory, and Write-back), memory interfaces, register file accesses, and the result from the write-</w:t>
+      </w:r>
+      <w:proofErr w:type="gramStart"/>
+      <w:r>
+        <w:t>back stage</w:t>
+      </w:r>
+      <w:proofErr w:type="gramEnd"/>
+      <w:r>
+        <w:t>. The unit also tracks instruction decoding fields such as opcode, Funct3, and Funct7, propagating them through the pipeline via registered outputs.</w:t>
       </w:r>
     </w:p>
     <w:p>
@@ -4874,12 +4900,36 @@
     </w:p>
     <w:p>
       <w:r>
-        <w:t>The following table maps each DebugSel value to a specific internal signal from various stages of the RISC-V pipeline. It highlights the critical points in the processor that are exposed to the outside world, enabling internal observation and effective debugging.</w:t>
-      </w:r>
-    </w:p>
-    <w:p>
-      <w:r>
-        <w:t xml:space="preserve">Unspecified DebugSel values are assigned a zero vector padded to 32 bits, included to </w:t>
+        <w:t xml:space="preserve">The following table maps each </w:t>
+      </w:r>
+      <w:proofErr w:type="spellStart"/>
+      <w:r>
+        <w:t>DebugSel</w:t>
+      </w:r>
+      <w:proofErr w:type="spellEnd"/>
+      <w:r>
+        <w:t xml:space="preserve"> value to a specific internal signal from various stages of the RISC-V pipeline. It highlights the critical points in the processor that are exposed to the outside world, enabling internal observation and effective debugging.</w:t>
+      </w:r>
+    </w:p>
+    <w:p>
+      <w:r>
+        <w:t xml:space="preserve">Unspecified </w:t>
+      </w:r>
+      <w:proofErr w:type="spellStart"/>
+      <w:r>
+        <w:t>DebugSel</w:t>
+      </w:r>
+      <w:proofErr w:type="spellEnd"/>
+      <w:r>
+        <w:t xml:space="preserve"> values are assigned a </w:t>
+      </w:r>
+      <w:proofErr w:type="gramStart"/>
+      <w:r>
+        <w:t>zero vector</w:t>
+      </w:r>
+      <w:proofErr w:type="gramEnd"/>
+      <w:r>
+        <w:t xml:space="preserve"> padded to 32 bits, included to </w:t>
       </w:r>
       <w:r>
         <w:t xml:space="preserve">allow </w:t>
@@ -4925,10 +4975,12 @@
             <w:tcW w:w="1413" w:type="dxa"/>
           </w:tcPr>
           <w:p>
+            <w:proofErr w:type="spellStart"/>
             <w:r>
               <w:lastRenderedPageBreak/>
               <w:t>DebugSel</w:t>
             </w:r>
+            <w:proofErr w:type="spellEnd"/>
           </w:p>
         </w:tc>
         <w:tc>
@@ -4969,7 +5021,15 @@
           </w:tcPr>
           <w:p>
             <w:r>
-              <w:t xml:space="preserve">        {25'b0, opcodeFetch}</w:t>
+              <w:t xml:space="preserve">        {25'b0, </w:t>
+            </w:r>
+            <w:proofErr w:type="spellStart"/>
+            <w:r>
+              <w:t>opcodeFetch</w:t>
+            </w:r>
+            <w:proofErr w:type="spellEnd"/>
+            <w:r>
+              <w:t>}</w:t>
             </w:r>
           </w:p>
         </w:tc>
@@ -5001,7 +5061,15 @@
           </w:tcPr>
           <w:p>
             <w:r>
-              <w:t xml:space="preserve">        {25'b0, opcodeDecode}</w:t>
+              <w:t xml:space="preserve">        {25'b0, </w:t>
+            </w:r>
+            <w:proofErr w:type="spellStart"/>
+            <w:r>
+              <w:t>opcodeDecode</w:t>
+            </w:r>
+            <w:proofErr w:type="spellEnd"/>
+            <w:r>
+              <w:t>}</w:t>
             </w:r>
           </w:p>
         </w:tc>
@@ -5039,7 +5107,15 @@
           </w:tcPr>
           <w:p>
             <w:r>
-              <w:t xml:space="preserve">        {25'b0, opcodeExecute}</w:t>
+              <w:t xml:space="preserve">        {25'b0, </w:t>
+            </w:r>
+            <w:proofErr w:type="spellStart"/>
+            <w:r>
+              <w:t>opcodeExecute</w:t>
+            </w:r>
+            <w:proofErr w:type="spellEnd"/>
+            <w:r>
+              <w:t>}</w:t>
             </w:r>
           </w:p>
         </w:tc>
@@ -5077,7 +5153,15 @@
           </w:tcPr>
           <w:p>
             <w:r>
-              <w:t xml:space="preserve">        {25'b0, opcodeMem}</w:t>
+              <w:t xml:space="preserve">        {25'b0, </w:t>
+            </w:r>
+            <w:proofErr w:type="spellStart"/>
+            <w:r>
+              <w:t>opcodeMem</w:t>
+            </w:r>
+            <w:proofErr w:type="spellEnd"/>
+            <w:r>
+              <w:t>}</w:t>
             </w:r>
           </w:p>
         </w:tc>
@@ -5115,7 +5199,15 @@
           </w:tcPr>
           <w:p>
             <w:r>
-              <w:t xml:space="preserve">        {25'b0, opcodeWb}</w:t>
+              <w:t xml:space="preserve">        {25'b0, </w:t>
+            </w:r>
+            <w:proofErr w:type="spellStart"/>
+            <w:r>
+              <w:t>opcodeWb</w:t>
+            </w:r>
+            <w:proofErr w:type="spellEnd"/>
+            <w:r>
+              <w:t>}</w:t>
             </w:r>
           </w:p>
         </w:tc>
@@ -5466,7 +5558,15 @@
           </w:tcPr>
           <w:p>
             <w:r>
-              <w:t xml:space="preserve">        {23'b0, PC_debug}</w:t>
+              <w:t xml:space="preserve">        {23'b0, </w:t>
+            </w:r>
+            <w:proofErr w:type="spellStart"/>
+            <w:r>
+              <w:t>PC_debug</w:t>
+            </w:r>
+            <w:proofErr w:type="spellEnd"/>
+            <w:r>
+              <w:t>}</w:t>
             </w:r>
           </w:p>
         </w:tc>
@@ -5498,8 +5598,13 @@
           </w:tcPr>
           <w:p>
             <w:r>
-              <w:t xml:space="preserve">        FAmux_Result_debug</w:t>
-            </w:r>
+              <w:t xml:space="preserve">        </w:t>
+            </w:r>
+            <w:proofErr w:type="spellStart"/>
+            <w:r>
+              <w:t>FAmux_Result_debug</w:t>
+            </w:r>
+            <w:proofErr w:type="spellEnd"/>
           </w:p>
         </w:tc>
         <w:tc>
@@ -5530,8 +5635,13 @@
           </w:tcPr>
           <w:p>
             <w:r>
-              <w:t xml:space="preserve">        SrcB_debug</w:t>
-            </w:r>
+              <w:t xml:space="preserve">        </w:t>
+            </w:r>
+            <w:proofErr w:type="spellStart"/>
+            <w:r>
+              <w:t>SrcB_debug</w:t>
+            </w:r>
+            <w:proofErr w:type="spellEnd"/>
           </w:p>
         </w:tc>
         <w:tc>
@@ -5562,7 +5672,15 @@
           </w:tcPr>
           <w:p>
             <w:r>
-              <w:t xml:space="preserve">        {31'b0, PcSel_debug}</w:t>
+              <w:t xml:space="preserve">        {31'b0, </w:t>
+            </w:r>
+            <w:proofErr w:type="spellStart"/>
+            <w:r>
+              <w:t>PcSel_debug</w:t>
+            </w:r>
+            <w:proofErr w:type="spellEnd"/>
+            <w:r>
+              <w:t>}</w:t>
             </w:r>
           </w:p>
         </w:tc>
@@ -5594,7 +5712,15 @@
           </w:tcPr>
           <w:p>
             <w:r>
-              <w:t xml:space="preserve">        {23'b0, BrPC_debug}</w:t>
+              <w:t xml:space="preserve">        {23'b0, </w:t>
+            </w:r>
+            <w:proofErr w:type="spellStart"/>
+            <w:r>
+              <w:t>BrPC_debug</w:t>
+            </w:r>
+            <w:proofErr w:type="spellEnd"/>
+            <w:r>
+              <w:t>}</w:t>
             </w:r>
           </w:p>
         </w:tc>
@@ -5626,8 +5752,13 @@
           </w:tcPr>
           <w:p>
             <w:r>
-              <w:t xml:space="preserve">        ALUResult_debug</w:t>
-            </w:r>
+              <w:t xml:space="preserve">        </w:t>
+            </w:r>
+            <w:proofErr w:type="spellStart"/>
+            <w:r>
+              <w:t>ALUResult_debug</w:t>
+            </w:r>
+            <w:proofErr w:type="spellEnd"/>
           </w:p>
         </w:tc>
         <w:tc>
@@ -5690,7 +5821,15 @@
           </w:tcPr>
           <w:p>
             <w:r>
-              <w:t xml:space="preserve">        {23'b0, addr}</w:t>
+              <w:t xml:space="preserve">        {23'b0, </w:t>
+            </w:r>
+            <w:proofErr w:type="spellStart"/>
+            <w:r>
+              <w:t>addr</w:t>
+            </w:r>
+            <w:proofErr w:type="spellEnd"/>
+            <w:r>
+              <w:t>}</w:t>
             </w:r>
           </w:p>
         </w:tc>
@@ -5722,8 +5861,13 @@
           </w:tcPr>
           <w:p>
             <w:r>
-              <w:t xml:space="preserve">        wr_data</w:t>
-            </w:r>
+              <w:t xml:space="preserve">        </w:t>
+            </w:r>
+            <w:proofErr w:type="spellStart"/>
+            <w:r>
+              <w:t>wr_data</w:t>
+            </w:r>
+            <w:proofErr w:type="spellEnd"/>
           </w:p>
         </w:tc>
         <w:tc>
@@ -5763,8 +5907,13 @@
           </w:tcPr>
           <w:p>
             <w:r>
-              <w:t xml:space="preserve">        rd_data</w:t>
-            </w:r>
+              <w:t xml:space="preserve">        </w:t>
+            </w:r>
+            <w:proofErr w:type="spellStart"/>
+            <w:r>
+              <w:t>rd_data</w:t>
+            </w:r>
+            <w:proofErr w:type="spellEnd"/>
           </w:p>
         </w:tc>
         <w:tc>
@@ -5804,7 +5953,15 @@
           </w:tcPr>
           <w:p>
             <w:r>
-              <w:t xml:space="preserve">        {31'b0, wr}</w:t>
+              <w:t xml:space="preserve">        {31'b0, </w:t>
+            </w:r>
+            <w:proofErr w:type="spellStart"/>
+            <w:r>
+              <w:t>wr</w:t>
+            </w:r>
+            <w:proofErr w:type="spellEnd"/>
+            <w:r>
+              <w:t>}</w:t>
             </w:r>
           </w:p>
         </w:tc>
@@ -5845,7 +6002,15 @@
           </w:tcPr>
           <w:p>
             <w:r>
-              <w:t xml:space="preserve">        {31'b0, rd}</w:t>
+              <w:t xml:space="preserve">        {31'b0, </w:t>
+            </w:r>
+            <w:proofErr w:type="spellStart"/>
+            <w:r>
+              <w:t>rd</w:t>
+            </w:r>
+            <w:proofErr w:type="spellEnd"/>
+            <w:r>
+              <w:t>}</w:t>
             </w:r>
           </w:p>
         </w:tc>
@@ -5886,7 +6051,15 @@
           </w:tcPr>
           <w:p>
             <w:r>
-              <w:t xml:space="preserve">        {27'b0, reg_num}</w:t>
+              <w:t xml:space="preserve">        {27'b0, </w:t>
+            </w:r>
+            <w:proofErr w:type="spellStart"/>
+            <w:r>
+              <w:t>reg_num</w:t>
+            </w:r>
+            <w:proofErr w:type="spellEnd"/>
+            <w:r>
+              <w:t>}</w:t>
             </w:r>
           </w:p>
         </w:tc>
@@ -5918,8 +6091,13 @@
           </w:tcPr>
           <w:p>
             <w:r>
-              <w:t xml:space="preserve">        reg_data</w:t>
-            </w:r>
+              <w:t xml:space="preserve">        </w:t>
+            </w:r>
+            <w:proofErr w:type="spellStart"/>
+            <w:r>
+              <w:t>reg_data</w:t>
+            </w:r>
+            <w:proofErr w:type="spellEnd"/>
           </w:p>
         </w:tc>
         <w:tc>
@@ -5950,7 +6128,15 @@
           </w:tcPr>
           <w:p>
             <w:r>
-              <w:t xml:space="preserve">        {31'b0, reg_write_sig}</w:t>
+              <w:t xml:space="preserve">        {31'b0, </w:t>
+            </w:r>
+            <w:proofErr w:type="spellStart"/>
+            <w:r>
+              <w:t>reg_write_sig</w:t>
+            </w:r>
+            <w:proofErr w:type="spellEnd"/>
+            <w:r>
+              <w:t>}</w:t>
             </w:r>
           </w:p>
         </w:tc>
@@ -5988,8 +6174,13 @@
           </w:tcPr>
           <w:p>
             <w:r>
-              <w:t xml:space="preserve">        WB_Data</w:t>
-            </w:r>
+              <w:t xml:space="preserve">        </w:t>
+            </w:r>
+            <w:proofErr w:type="spellStart"/>
+            <w:r>
+              <w:t>WB_Data</w:t>
+            </w:r>
+            <w:proofErr w:type="spellEnd"/>
           </w:p>
         </w:tc>
         <w:tc>
@@ -6077,7 +6268,15 @@
         <w:ind w:left="360"/>
       </w:pPr>
       <w:r>
-        <w:t>The same instructions from the original design git repository were run ( check references – first link).</w:t>
+        <w:t xml:space="preserve">The same instructions from the original design git repository were run </w:t>
+      </w:r>
+      <w:proofErr w:type="gramStart"/>
+      <w:r>
+        <w:t>( check</w:t>
+      </w:r>
+      <w:proofErr w:type="gramEnd"/>
+      <w:r>
+        <w:t xml:space="preserve"> references – first link).</w:t>
       </w:r>
     </w:p>
     <w:p>
@@ -6561,8 +6760,13 @@
         <w:t>Tool:</w:t>
       </w:r>
       <w:r>
-        <w:t xml:space="preserve"> Cadence Innovus</w:t>
-      </w:r>
+        <w:t xml:space="preserve"> Cadence </w:t>
+      </w:r>
+      <w:proofErr w:type="spellStart"/>
+      <w:r>
+        <w:t>Innovus</w:t>
+      </w:r>
+      <w:proofErr w:type="spellEnd"/>
       <w:r>
         <w:t>.</w:t>
       </w:r>
@@ -6762,6 +6966,7 @@
       <w:r>
         <w:t xml:space="preserve">maximum delays between signals were specified using commands like </w:t>
       </w:r>
+      <w:proofErr w:type="spellStart"/>
       <w:r>
         <w:rPr>
           <w:rStyle w:val="HTMLCode"/>
@@ -6769,9 +6974,11 @@
         </w:rPr>
         <w:t>set_max_delay</w:t>
       </w:r>
+      <w:proofErr w:type="spellEnd"/>
       <w:r>
         <w:t xml:space="preserve"> and </w:t>
       </w:r>
+      <w:proofErr w:type="spellStart"/>
       <w:r>
         <w:rPr>
           <w:rStyle w:val="HTMLCode"/>
@@ -6779,6 +6986,7 @@
         </w:rPr>
         <w:t>set_input_delay</w:t>
       </w:r>
+      <w:proofErr w:type="spellEnd"/>
       <w:r>
         <w:t>.</w:t>
       </w:r>
@@ -6914,7 +7122,25 @@
           <w:bCs/>
           <w:lang w:bidi="he-IL"/>
         </w:rPr>
-        <w:t>Cadence Innovus 20.1</w:t>
+        <w:t xml:space="preserve">Cadence </w:t>
+      </w:r>
+      <w:proofErr w:type="spellStart"/>
+      <w:r>
+        <w:rPr>
+          <w:b/>
+          <w:bCs/>
+          <w:lang w:bidi="he-IL"/>
+        </w:rPr>
+        <w:t>Innovus</w:t>
+      </w:r>
+      <w:proofErr w:type="spellEnd"/>
+      <w:r>
+        <w:rPr>
+          <w:b/>
+          <w:bCs/>
+          <w:lang w:bidi="he-IL"/>
+        </w:rPr>
+        <w:t xml:space="preserve"> 20.1</w:t>
       </w:r>
       <w:r>
         <w:rPr>
@@ -6984,7 +7210,23 @@
         <w:rPr>
           <w:lang w:bidi="he-IL"/>
         </w:rPr>
-        <w:t>The synthesized Verilog file was updated using the gentop.pl script, which adds pad definitions and creates two files: top.v (updated design) and top.io (pad locations)</w:t>
+        <w:t xml:space="preserve">The synthesized Verilog file was updated using the gentop.pl script, which adds pad definitions and creates two files: </w:t>
+      </w:r>
+      <w:proofErr w:type="spellStart"/>
+      <w:proofErr w:type="gramStart"/>
+      <w:r>
+        <w:rPr>
+          <w:lang w:bidi="he-IL"/>
+        </w:rPr>
+        <w:t>top.v</w:t>
+      </w:r>
+      <w:proofErr w:type="spellEnd"/>
+      <w:proofErr w:type="gramEnd"/>
+      <w:r>
+        <w:rPr>
+          <w:lang w:bidi="he-IL"/>
+        </w:rPr>
+        <w:t xml:space="preserve"> (updated design) and top.io (pad locations)</w:t>
       </w:r>
       <w:r>
         <w:rPr>
@@ -7028,7 +7270,21 @@
           <w:lang w:bidi="he-IL"/>
         </w:rPr>
         <w:br/>
-        <w:t>The layout environment was initialized in Innovus. The floorplan was defined, including die size, core area, and spacing between the core and IO pads.</w:t>
+        <w:t xml:space="preserve">The layout environment was initialized in </w:t>
+      </w:r>
+      <w:proofErr w:type="spellStart"/>
+      <w:r>
+        <w:rPr>
+          <w:lang w:bidi="he-IL"/>
+        </w:rPr>
+        <w:t>Innovus</w:t>
+      </w:r>
+      <w:proofErr w:type="spellEnd"/>
+      <w:r>
+        <w:rPr>
+          <w:lang w:bidi="he-IL"/>
+        </w:rPr>
+        <w:t>. The floorplan was defined, including die size, core area, and spacing between the core and IO pads.</w:t>
       </w:r>
     </w:p>
     <w:p>
@@ -7192,7 +7448,21 @@
         <w:rPr>
           <w:lang w:bidi="he-IL"/>
         </w:rPr>
-        <w:t>After placement and CTS, power routing was finalized. Then, full signal routing (global and detailed) was performed using the NanoRoute engine to connect all nets according to design rules</w:t>
+        <w:t xml:space="preserve">After placement and CTS, power routing was finalized. Then, full signal routing (global and detailed) was performed using the </w:t>
+      </w:r>
+      <w:proofErr w:type="spellStart"/>
+      <w:r>
+        <w:rPr>
+          <w:lang w:bidi="he-IL"/>
+        </w:rPr>
+        <w:t>NanoRoute</w:t>
+      </w:r>
+      <w:proofErr w:type="spellEnd"/>
+      <w:r>
+        <w:rPr>
+          <w:lang w:bidi="he-IL"/>
+        </w:rPr>
+        <w:t xml:space="preserve"> engine to connect all nets according to design rules</w:t>
       </w:r>
       <w:r>
         <w:rPr>
@@ -7250,6 +7520,7 @@
         </w:rPr>
         <w:t xml:space="preserve">Using the </w:t>
       </w:r>
+      <w:proofErr w:type="spellStart"/>
       <w:r>
         <w:rPr>
           <w:b/>
@@ -7258,6 +7529,7 @@
         </w:rPr>
         <w:t>PrimeTime</w:t>
       </w:r>
+      <w:proofErr w:type="spellEnd"/>
       <w:r>
         <w:rPr>
           <w:lang w:bidi="he-IL"/>
@@ -7310,7 +7582,21 @@
         <w:rPr>
           <w:lang w:bidi="he-IL"/>
         </w:rPr>
-        <w:t xml:space="preserve">By using slightly modified scripts, PrimeTime verifies </w:t>
+        <w:t xml:space="preserve">By using slightly modified scripts, </w:t>
+      </w:r>
+      <w:proofErr w:type="spellStart"/>
+      <w:r>
+        <w:rPr>
+          <w:lang w:bidi="he-IL"/>
+        </w:rPr>
+        <w:t>PrimeTime</w:t>
+      </w:r>
+      <w:proofErr w:type="spellEnd"/>
+      <w:r>
+        <w:rPr>
+          <w:lang w:bidi="he-IL"/>
+        </w:rPr>
+        <w:t xml:space="preserve"> verifies </w:t>
       </w:r>
       <w:r>
         <w:rPr>
@@ -7669,7 +7955,7 @@
           <w:lang w:eastAsia="en-IL"/>
         </w:rPr>
         <w:drawing>
-          <wp:anchor distT="0" distB="0" distL="114300" distR="114300" simplePos="0" relativeHeight="251686912" behindDoc="0" locked="0" layoutInCell="1" allowOverlap="1" wp14:anchorId="1ECA2146" wp14:editId="60E936AF">
+          <wp:anchor distT="0" distB="0" distL="114300" distR="114300" simplePos="0" relativeHeight="251686912" behindDoc="0" locked="0" layoutInCell="1" allowOverlap="1" wp14:anchorId="1ECA2146" wp14:editId="7D6E04DF">
             <wp:simplePos x="0" y="0"/>
             <wp:positionH relativeFrom="margin">
               <wp:align>center</wp:align>
@@ -7990,7 +8276,7 @@
         </w:rPr>
         <w:lastRenderedPageBreak/>
         <w:drawing>
-          <wp:anchor distT="0" distB="0" distL="114300" distR="114300" simplePos="0" relativeHeight="251680768" behindDoc="0" locked="0" layoutInCell="1" allowOverlap="1" wp14:anchorId="13C52173" wp14:editId="0A405428">
+          <wp:anchor distT="0" distB="0" distL="114300" distR="114300" simplePos="0" relativeHeight="251680768" behindDoc="0" locked="0" layoutInCell="1" allowOverlap="1" wp14:anchorId="13C52173" wp14:editId="308BC76A">
             <wp:simplePos x="0" y="0"/>
             <wp:positionH relativeFrom="margin">
               <wp:posOffset>864870</wp:posOffset>
@@ -8729,7 +9015,15 @@
         <w:t>Kit and</w:t>
       </w:r>
       <w:r>
-        <w:t xml:space="preserve"> used Cadence Innovus for physical layout.</w:t>
+        <w:t xml:space="preserve"> used Cadence </w:t>
+      </w:r>
+      <w:proofErr w:type="spellStart"/>
+      <w:r>
+        <w:t>Innovus</w:t>
+      </w:r>
+      <w:proofErr w:type="spellEnd"/>
+      <w:r>
+        <w:t xml:space="preserve"> for physical layout.</w:t>
       </w:r>
     </w:p>
     <w:p>
@@ -8839,9 +9133,11 @@
       <w:r>
         <w:t xml:space="preserve"> &amp; complex design, which was also </w:t>
       </w:r>
+      <w:proofErr w:type="gramStart"/>
       <w:r>
         <w:t>power-consuming</w:t>
       </w:r>
+      <w:proofErr w:type="gramEnd"/>
       <w:r>
         <w:t>.</w:t>
       </w:r>
@@ -8921,7 +9217,15 @@
         <w:t>was shown</w:t>
       </w:r>
       <w:r>
-        <w:t xml:space="preserve"> during our attempt to use PrimeTime (as guided in the long manual) within a project originally structured using the short manual.</w:t>
+        <w:t xml:space="preserve"> during our attempt to use </w:t>
+      </w:r>
+      <w:proofErr w:type="spellStart"/>
+      <w:r>
+        <w:t>PrimeTime</w:t>
+      </w:r>
+      <w:proofErr w:type="spellEnd"/>
+      <w:r>
+        <w:t xml:space="preserve"> (as guided in the long manual) within a project originally structured using the short manual.</w:t>
       </w:r>
     </w:p>
     <w:p>
@@ -9027,7 +9331,21 @@
         <w:rPr>
           <w:lang w:val="en-US" w:bidi="ar-JO"/>
         </w:rPr>
-        <w:t>end layout prosses would increase even future our design and the maximum working frequency of the design.</w:t>
+        <w:t xml:space="preserve">end layout prosses would increase </w:t>
+      </w:r>
+      <w:proofErr w:type="gramStart"/>
+      <w:r>
+        <w:rPr>
+          <w:lang w:val="en-US" w:bidi="ar-JO"/>
+        </w:rPr>
+        <w:t>even future</w:t>
+      </w:r>
+      <w:proofErr w:type="gramEnd"/>
+      <w:r>
+        <w:rPr>
+          <w:lang w:val="en-US" w:bidi="ar-JO"/>
+        </w:rPr>
+        <w:t xml:space="preserve"> our design and the maximum working frequency of the design.</w:t>
       </w:r>
     </w:p>
     <w:p>
@@ -9188,11 +9506,19 @@
         </w:rPr>
         <w:t xml:space="preserve">the original project - </w:t>
       </w:r>
-      <w:r>
-        <w:rPr>
-          <w:lang w:bidi="he-IL"/>
-        </w:rPr>
-        <w:t>altsyncram. v</w:t>
+      <w:proofErr w:type="spellStart"/>
+      <w:r>
+        <w:rPr>
+          <w:lang w:bidi="he-IL"/>
+        </w:rPr>
+        <w:t>altsyncram</w:t>
+      </w:r>
+      <w:proofErr w:type="spellEnd"/>
+      <w:r>
+        <w:rPr>
+          <w:lang w:bidi="he-IL"/>
+        </w:rPr>
+        <w:t>. v</w:t>
       </w:r>
       <w:r>
         <w:rPr>

</xml_diff>